<commit_message>
chapter 6 on printing elements - in progress
</commit_message>
<xml_diff>
--- a/JavaSpark.docx
+++ b/JavaSpark.docx
@@ -12,7 +12,7 @@
           <w:lang w:val="en-US"/>
         </w:rPr>
       </w:pPr>
-      <w:bookmarkStart w:id="0" w:name="_Toc21902"/>
+      <w:bookmarkStart w:id="0" w:name="_Toc23264"/>
       <w:r>
         <w:rPr>
           <w:rFonts w:hint="default"/>
@@ -77,7 +77,7 @@
           <w:bCs/>
           <w:lang w:val="en-US"/>
         </w:rPr>
-        <w:instrText xml:space="preserve"> HYPERLINK \l _Toc21902 </w:instrText>
+        <w:instrText xml:space="preserve"> HYPERLINK \l _Toc23264 </w:instrText>
       </w:r>
       <w:r>
         <w:rPr>
@@ -117,7 +117,7 @@
           <w:b/>
           <w:bCs/>
         </w:rPr>
-        <w:instrText xml:space="preserve"> PAGEREF _Toc21902 \h </w:instrText>
+        <w:instrText xml:space="preserve"> PAGEREF _Toc23264 \h </w:instrText>
       </w:r>
       <w:r>
         <w:rPr>
@@ -177,7 +177,7 @@
           <w:bCs/>
           <w:lang w:val="en-US"/>
         </w:rPr>
-        <w:instrText xml:space="preserve"> HYPERLINK \l _Toc2408 </w:instrText>
+        <w:instrText xml:space="preserve"> HYPERLINK \l _Toc21194 </w:instrText>
       </w:r>
       <w:r>
         <w:rPr>
@@ -217,7 +217,7 @@
           <w:b/>
           <w:bCs/>
         </w:rPr>
-        <w:instrText xml:space="preserve"> PAGEREF _Toc2408 \h </w:instrText>
+        <w:instrText xml:space="preserve"> PAGEREF _Toc21194 \h </w:instrText>
       </w:r>
       <w:r>
         <w:rPr>
@@ -277,7 +277,7 @@
           <w:bCs/>
           <w:lang w:val="en-US"/>
         </w:rPr>
-        <w:instrText xml:space="preserve"> HYPERLINK \l _Toc10676 </w:instrText>
+        <w:instrText xml:space="preserve"> HYPERLINK \l _Toc17903 </w:instrText>
       </w:r>
       <w:r>
         <w:rPr>
@@ -317,7 +317,7 @@
           <w:b/>
           <w:bCs/>
         </w:rPr>
-        <w:instrText xml:space="preserve"> PAGEREF _Toc10676 \h </w:instrText>
+        <w:instrText xml:space="preserve"> PAGEREF _Toc17903 \h </w:instrText>
       </w:r>
       <w:r>
         <w:rPr>
@@ -377,7 +377,7 @@
           <w:bCs/>
           <w:lang w:val="en-US"/>
         </w:rPr>
-        <w:instrText xml:space="preserve"> HYPERLINK \l _Toc27380 </w:instrText>
+        <w:instrText xml:space="preserve"> HYPERLINK \l _Toc8197 </w:instrText>
       </w:r>
       <w:r>
         <w:rPr>
@@ -417,7 +417,7 @@
           <w:b/>
           <w:bCs/>
         </w:rPr>
-        <w:instrText xml:space="preserve"> PAGEREF _Toc27380 \h </w:instrText>
+        <w:instrText xml:space="preserve"> PAGEREF _Toc8197 \h </w:instrText>
       </w:r>
       <w:r>
         <w:rPr>
@@ -477,7 +477,7 @@
           <w:bCs/>
           <w:lang w:val="en-US"/>
         </w:rPr>
-        <w:instrText xml:space="preserve"> HYPERLINK \l _Toc32700 </w:instrText>
+        <w:instrText xml:space="preserve"> HYPERLINK \l _Toc27298 </w:instrText>
       </w:r>
       <w:r>
         <w:rPr>
@@ -518,7 +518,7 @@
           <w:b/>
           <w:bCs/>
         </w:rPr>
-        <w:instrText xml:space="preserve"> PAGEREF _Toc32700 \h </w:instrText>
+        <w:instrText xml:space="preserve"> PAGEREF _Toc27298 \h </w:instrText>
       </w:r>
       <w:r>
         <w:rPr>
@@ -532,7 +532,7 @@
           <w:b/>
           <w:bCs/>
         </w:rPr>
-        <w:t>2</w:t>
+        <w:t>3</w:t>
       </w:r>
       <w:r>
         <w:rPr>
@@ -578,7 +578,7 @@
           <w:bCs/>
           <w:lang w:val="en-US"/>
         </w:rPr>
-        <w:instrText xml:space="preserve"> HYPERLINK \l _Toc15101 </w:instrText>
+        <w:instrText xml:space="preserve"> HYPERLINK \l _Toc26081 </w:instrText>
       </w:r>
       <w:r>
         <w:rPr>
@@ -617,7 +617,7 @@
           <w:b/>
           <w:bCs/>
         </w:rPr>
-        <w:instrText xml:space="preserve"> PAGEREF _Toc15101 \h </w:instrText>
+        <w:instrText xml:space="preserve"> PAGEREF _Toc26081 \h </w:instrText>
       </w:r>
       <w:r>
         <w:rPr>
@@ -631,7 +631,7 @@
           <w:b/>
           <w:bCs/>
         </w:rPr>
-        <w:t>2</w:t>
+        <w:t>3</w:t>
       </w:r>
       <w:r>
         <w:rPr>
@@ -677,7 +677,7 @@
           <w:bCs/>
           <w:lang w:val="en-US"/>
         </w:rPr>
-        <w:instrText xml:space="preserve"> HYPERLINK \l _Toc21209 </w:instrText>
+        <w:instrText xml:space="preserve"> HYPERLINK \l _Toc29136 </w:instrText>
       </w:r>
       <w:r>
         <w:rPr>
@@ -716,7 +716,7 @@
           <w:b/>
           <w:bCs/>
         </w:rPr>
-        <w:instrText xml:space="preserve"> PAGEREF _Toc21209 \h </w:instrText>
+        <w:instrText xml:space="preserve"> PAGEREF _Toc29136 \h </w:instrText>
       </w:r>
       <w:r>
         <w:rPr>
@@ -730,7 +730,7 @@
           <w:b/>
           <w:bCs/>
         </w:rPr>
-        <w:t>2</w:t>
+        <w:t>3</w:t>
       </w:r>
       <w:r>
         <w:rPr>
@@ -776,7 +776,7 @@
           <w:bCs/>
           <w:lang w:val="en-US"/>
         </w:rPr>
-        <w:instrText xml:space="preserve"> HYPERLINK \l _Toc19223 </w:instrText>
+        <w:instrText xml:space="preserve"> HYPERLINK \l _Toc26672 </w:instrText>
       </w:r>
       <w:r>
         <w:rPr>
@@ -815,7 +815,7 @@
           <w:b/>
           <w:bCs/>
         </w:rPr>
-        <w:instrText xml:space="preserve"> PAGEREF _Toc19223 \h </w:instrText>
+        <w:instrText xml:space="preserve"> PAGEREF _Toc26672 \h </w:instrText>
       </w:r>
       <w:r>
         <w:rPr>
@@ -829,7 +829,7 @@
           <w:b/>
           <w:bCs/>
         </w:rPr>
-        <w:t>3</w:t>
+        <w:t>4</w:t>
       </w:r>
       <w:r>
         <w:rPr>
@@ -875,7 +875,7 @@
           <w:bCs/>
           <w:lang w:val="en-US"/>
         </w:rPr>
-        <w:instrText xml:space="preserve"> HYPERLINK \l _Toc3288 </w:instrText>
+        <w:instrText xml:space="preserve"> HYPERLINK \l _Toc15604 </w:instrText>
       </w:r>
       <w:r>
         <w:rPr>
@@ -914,7 +914,7 @@
           <w:b/>
           <w:bCs/>
         </w:rPr>
-        <w:instrText xml:space="preserve"> PAGEREF _Toc3288 \h </w:instrText>
+        <w:instrText xml:space="preserve"> PAGEREF _Toc15604 \h </w:instrText>
       </w:r>
       <w:r>
         <w:rPr>
@@ -928,7 +928,7 @@
           <w:b/>
           <w:bCs/>
         </w:rPr>
-        <w:t>3</w:t>
+        <w:t>4</w:t>
       </w:r>
       <w:r>
         <w:rPr>
@@ -974,7 +974,7 @@
           <w:bCs/>
           <w:lang w:val="en-US"/>
         </w:rPr>
-        <w:instrText xml:space="preserve"> HYPERLINK \l _Toc19029 </w:instrText>
+        <w:instrText xml:space="preserve"> HYPERLINK \l _Toc17327 </w:instrText>
       </w:r>
       <w:r>
         <w:rPr>
@@ -1013,7 +1013,7 @@
           <w:b/>
           <w:bCs/>
         </w:rPr>
-        <w:instrText xml:space="preserve"> PAGEREF _Toc19029 \h </w:instrText>
+        <w:instrText xml:space="preserve"> PAGEREF _Toc17327 \h </w:instrText>
       </w:r>
       <w:r>
         <w:rPr>
@@ -1027,7 +1027,7 @@
           <w:b/>
           <w:bCs/>
         </w:rPr>
-        <w:t>4</w:t>
+        <w:t>5</w:t>
       </w:r>
       <w:r>
         <w:rPr>
@@ -1073,7 +1073,7 @@
           <w:bCs/>
           <w:lang w:val="en-US"/>
         </w:rPr>
-        <w:instrText xml:space="preserve"> HYPERLINK \l _Toc17169 </w:instrText>
+        <w:instrText xml:space="preserve"> HYPERLINK \l _Toc23133 </w:instrText>
       </w:r>
       <w:r>
         <w:rPr>
@@ -1112,7 +1112,7 @@
           <w:b/>
           <w:bCs/>
         </w:rPr>
-        <w:instrText xml:space="preserve"> PAGEREF _Toc17169 \h </w:instrText>
+        <w:instrText xml:space="preserve"> PAGEREF _Toc23133 \h </w:instrText>
       </w:r>
       <w:r>
         <w:rPr>
@@ -1126,7 +1126,7 @@
           <w:b/>
           <w:bCs/>
         </w:rPr>
-        <w:t>5</w:t>
+        <w:t>6</w:t>
       </w:r>
       <w:r>
         <w:rPr>
@@ -1172,7 +1172,7 @@
           <w:bCs/>
           <w:lang w:val="en-US"/>
         </w:rPr>
-        <w:instrText xml:space="preserve"> HYPERLINK \l _Toc22777 </w:instrText>
+        <w:instrText xml:space="preserve"> HYPERLINK \l _Toc10213 </w:instrText>
       </w:r>
       <w:r>
         <w:rPr>
@@ -1211,7 +1211,7 @@
           <w:b/>
           <w:bCs/>
         </w:rPr>
-        <w:instrText xml:space="preserve"> PAGEREF _Toc22777 \h </w:instrText>
+        <w:instrText xml:space="preserve"> PAGEREF _Toc10213 \h </w:instrText>
       </w:r>
       <w:r>
         <w:rPr>
@@ -1225,7 +1225,7 @@
           <w:b/>
           <w:bCs/>
         </w:rPr>
-        <w:t>5</w:t>
+        <w:t>6</w:t>
       </w:r>
       <w:r>
         <w:rPr>
@@ -1271,7 +1271,7 @@
           <w:bCs/>
           <w:lang w:val="en-US"/>
         </w:rPr>
-        <w:instrText xml:space="preserve"> HYPERLINK \l _Toc7130 </w:instrText>
+        <w:instrText xml:space="preserve"> HYPERLINK \l _Toc5124 </w:instrText>
       </w:r>
       <w:r>
         <w:rPr>
@@ -1312,7 +1312,7 @@
           <w:b/>
           <w:bCs/>
         </w:rPr>
-        <w:instrText xml:space="preserve"> PAGEREF _Toc7130 \h </w:instrText>
+        <w:instrText xml:space="preserve"> PAGEREF _Toc5124 \h </w:instrText>
       </w:r>
       <w:r>
         <w:rPr>
@@ -1326,7 +1326,7 @@
           <w:b/>
           <w:bCs/>
         </w:rPr>
-        <w:t>5</w:t>
+        <w:t>7</w:t>
       </w:r>
       <w:r>
         <w:rPr>
@@ -1372,7 +1372,7 @@
           <w:bCs/>
           <w:lang w:val="en-US"/>
         </w:rPr>
-        <w:instrText xml:space="preserve"> HYPERLINK \l _Toc30359 </w:instrText>
+        <w:instrText xml:space="preserve"> HYPERLINK \l _Toc30008 </w:instrText>
       </w:r>
       <w:r>
         <w:rPr>
@@ -1411,7 +1411,7 @@
           <w:b/>
           <w:bCs/>
         </w:rPr>
-        <w:instrText xml:space="preserve"> PAGEREF _Toc30359 \h </w:instrText>
+        <w:instrText xml:space="preserve"> PAGEREF _Toc30008 \h </w:instrText>
       </w:r>
       <w:r>
         <w:rPr>
@@ -1425,7 +1425,7 @@
           <w:b/>
           <w:bCs/>
         </w:rPr>
-        <w:t>6</w:t>
+        <w:t>7</w:t>
       </w:r>
       <w:r>
         <w:rPr>
@@ -1471,7 +1471,7 @@
           <w:bCs/>
           <w:lang w:val="en-US"/>
         </w:rPr>
-        <w:instrText xml:space="preserve"> HYPERLINK \l _Toc10416 </w:instrText>
+        <w:instrText xml:space="preserve"> HYPERLINK \l _Toc13786 </w:instrText>
       </w:r>
       <w:r>
         <w:rPr>
@@ -1510,7 +1510,7 @@
           <w:b/>
           <w:bCs/>
         </w:rPr>
-        <w:instrText xml:space="preserve"> PAGEREF _Toc10416 \h </w:instrText>
+        <w:instrText xml:space="preserve"> PAGEREF _Toc13786 \h </w:instrText>
       </w:r>
       <w:r>
         <w:rPr>
@@ -1524,7 +1524,7 @@
           <w:b/>
           <w:bCs/>
         </w:rPr>
-        <w:t>6</w:t>
+        <w:t>7</w:t>
       </w:r>
       <w:r>
         <w:rPr>
@@ -1570,7 +1570,7 @@
           <w:bCs/>
           <w:lang w:val="en-US"/>
         </w:rPr>
-        <w:instrText xml:space="preserve"> HYPERLINK \l _Toc1576 </w:instrText>
+        <w:instrText xml:space="preserve"> HYPERLINK \l _Toc2151 </w:instrText>
       </w:r>
       <w:r>
         <w:rPr>
@@ -1609,7 +1609,7 @@
           <w:b/>
           <w:bCs/>
         </w:rPr>
-        <w:instrText xml:space="preserve"> PAGEREF _Toc1576 \h </w:instrText>
+        <w:instrText xml:space="preserve"> PAGEREF _Toc2151 \h </w:instrText>
       </w:r>
       <w:r>
         <w:rPr>
@@ -1623,7 +1623,7 @@
           <w:b/>
           <w:bCs/>
         </w:rPr>
-        <w:t>6</w:t>
+        <w:t>7</w:t>
       </w:r>
       <w:r>
         <w:rPr>
@@ -1669,7 +1669,7 @@
           <w:bCs/>
           <w:lang w:val="en-US"/>
         </w:rPr>
-        <w:instrText xml:space="preserve"> HYPERLINK \l _Toc8808 </w:instrText>
+        <w:instrText xml:space="preserve"> HYPERLINK \l _Toc20435 </w:instrText>
       </w:r>
       <w:r>
         <w:rPr>
@@ -1710,7 +1710,7 @@
           <w:b/>
           <w:bCs/>
         </w:rPr>
-        <w:instrText xml:space="preserve"> PAGEREF _Toc8808 \h </w:instrText>
+        <w:instrText xml:space="preserve"> PAGEREF _Toc20435 \h </w:instrText>
       </w:r>
       <w:r>
         <w:rPr>
@@ -1724,7 +1724,7 @@
           <w:b/>
           <w:bCs/>
         </w:rPr>
-        <w:t>7</w:t>
+        <w:t>8</w:t>
       </w:r>
       <w:r>
         <w:rPr>
@@ -1770,7 +1770,7 @@
           <w:bCs/>
           <w:lang w:val="en-US"/>
         </w:rPr>
-        <w:instrText xml:space="preserve"> HYPERLINK \l _Toc16357 </w:instrText>
+        <w:instrText xml:space="preserve"> HYPERLINK \l _Toc1798 </w:instrText>
       </w:r>
       <w:r>
         <w:rPr>
@@ -1809,7 +1809,7 @@
           <w:b/>
           <w:bCs/>
         </w:rPr>
-        <w:instrText xml:space="preserve"> PAGEREF _Toc16357 \h </w:instrText>
+        <w:instrText xml:space="preserve"> PAGEREF _Toc1798 \h </w:instrText>
       </w:r>
       <w:r>
         <w:rPr>
@@ -1823,7 +1823,7 @@
           <w:b/>
           <w:bCs/>
         </w:rPr>
-        <w:t>7</w:t>
+        <w:t>8</w:t>
       </w:r>
       <w:r>
         <w:rPr>
@@ -1869,7 +1869,7 @@
           <w:bCs/>
           <w:lang w:val="en-US"/>
         </w:rPr>
-        <w:instrText xml:space="preserve"> HYPERLINK \l _Toc8229 </w:instrText>
+        <w:instrText xml:space="preserve"> HYPERLINK \l _Toc6392 </w:instrText>
       </w:r>
       <w:r>
         <w:rPr>
@@ -1908,7 +1908,7 @@
           <w:b/>
           <w:bCs/>
         </w:rPr>
-        <w:instrText xml:space="preserve"> PAGEREF _Toc8229 \h </w:instrText>
+        <w:instrText xml:space="preserve"> PAGEREF _Toc6392 \h </w:instrText>
       </w:r>
       <w:r>
         <w:rPr>
@@ -1922,7 +1922,7 @@
           <w:b/>
           <w:bCs/>
         </w:rPr>
-        <w:t>8</w:t>
+        <w:t>9</w:t>
       </w:r>
       <w:r>
         <w:rPr>
@@ -1968,7 +1968,7 @@
           <w:bCs/>
           <w:lang w:val="en-US"/>
         </w:rPr>
-        <w:instrText xml:space="preserve"> HYPERLINK \l _Toc26347 </w:instrText>
+        <w:instrText xml:space="preserve"> HYPERLINK \l _Toc23732 </w:instrText>
       </w:r>
       <w:r>
         <w:rPr>
@@ -2007,7 +2007,7 @@
           <w:b/>
           <w:bCs/>
         </w:rPr>
-        <w:instrText xml:space="preserve"> PAGEREF _Toc26347 \h </w:instrText>
+        <w:instrText xml:space="preserve"> PAGEREF _Toc23732 \h </w:instrText>
       </w:r>
       <w:r>
         <w:rPr>
@@ -2021,7 +2021,904 @@
           <w:b/>
           <w:bCs/>
         </w:rPr>
-        <w:t>8</w:t>
+        <w:t>9</w:t>
+      </w:r>
+      <w:r>
+        <w:rPr>
+          <w:b/>
+          <w:bCs/>
+        </w:rPr>
+        <w:fldChar w:fldCharType="end"/>
+      </w:r>
+      <w:r>
+        <w:rPr>
+          <w:rFonts w:hint="default"/>
+          <w:b/>
+          <w:bCs/>
+          <w:lang w:val="en-US"/>
+        </w:rPr>
+        <w:fldChar w:fldCharType="end"/>
+      </w:r>
+    </w:p>
+    <w:p>
+      <w:pPr>
+        <w:pStyle w:val="19"/>
+        <w:tabs>
+          <w:tab w:val="right" w:leader="dot" w:pos="8306"/>
+        </w:tabs>
+        <w:rPr>
+          <w:b/>
+          <w:bCs/>
+        </w:rPr>
+      </w:pPr>
+      <w:r>
+        <w:rPr>
+          <w:rFonts w:hint="default"/>
+          <w:b/>
+          <w:bCs/>
+          <w:lang w:val="en-US"/>
+        </w:rPr>
+        <w:fldChar w:fldCharType="begin"/>
+      </w:r>
+      <w:r>
+        <w:rPr>
+          <w:rFonts w:hint="default"/>
+          <w:b/>
+          <w:bCs/>
+          <w:lang w:val="en-US"/>
+        </w:rPr>
+        <w:instrText xml:space="preserve"> HYPERLINK \l _Toc1084 </w:instrText>
+      </w:r>
+      <w:r>
+        <w:rPr>
+          <w:rFonts w:hint="default"/>
+          <w:b/>
+          <w:bCs/>
+          <w:lang w:val="en-US"/>
+        </w:rPr>
+        <w:fldChar w:fldCharType="separate"/>
+      </w:r>
+      <w:r>
+        <w:rPr>
+          <w:rFonts w:hint="default"/>
+          <w:b/>
+          <w:bCs/>
+          <w:color w:val="033261" w:themeColor="hyperlink" w:themeShade="80"/>
+          <w:highlight w:val="none"/>
+          <w:lang w:val="en-US"/>
+        </w:rPr>
+        <w:t>Chapter 04. Spark RDD - Reduces</w:t>
+      </w:r>
+      <w:r>
+        <w:rPr>
+          <w:b/>
+          <w:bCs/>
+        </w:rPr>
+        <w:tab/>
+      </w:r>
+      <w:r>
+        <w:rPr>
+          <w:b/>
+          <w:bCs/>
+        </w:rPr>
+        <w:fldChar w:fldCharType="begin"/>
+      </w:r>
+      <w:r>
+        <w:rPr>
+          <w:b/>
+          <w:bCs/>
+        </w:rPr>
+        <w:instrText xml:space="preserve"> PAGEREF _Toc1084 \h </w:instrText>
+      </w:r>
+      <w:r>
+        <w:rPr>
+          <w:b/>
+          <w:bCs/>
+        </w:rPr>
+        <w:fldChar w:fldCharType="separate"/>
+      </w:r>
+      <w:r>
+        <w:rPr>
+          <w:b/>
+          <w:bCs/>
+        </w:rPr>
+        <w:t>10</w:t>
+      </w:r>
+      <w:r>
+        <w:rPr>
+          <w:b/>
+          <w:bCs/>
+        </w:rPr>
+        <w:fldChar w:fldCharType="end"/>
+      </w:r>
+      <w:r>
+        <w:rPr>
+          <w:rFonts w:hint="default"/>
+          <w:b/>
+          <w:bCs/>
+          <w:lang w:val="en-US"/>
+        </w:rPr>
+        <w:fldChar w:fldCharType="end"/>
+      </w:r>
+    </w:p>
+    <w:p>
+      <w:pPr>
+        <w:pStyle w:val="20"/>
+        <w:tabs>
+          <w:tab w:val="right" w:leader="dot" w:pos="8306"/>
+        </w:tabs>
+        <w:rPr>
+          <w:b/>
+          <w:bCs/>
+        </w:rPr>
+      </w:pPr>
+      <w:r>
+        <w:rPr>
+          <w:rFonts w:hint="default"/>
+          <w:b/>
+          <w:bCs/>
+          <w:lang w:val="en-US"/>
+        </w:rPr>
+        <w:fldChar w:fldCharType="begin"/>
+      </w:r>
+      <w:r>
+        <w:rPr>
+          <w:rFonts w:hint="default"/>
+          <w:b/>
+          <w:bCs/>
+          <w:lang w:val="en-US"/>
+        </w:rPr>
+        <w:instrText xml:space="preserve"> HYPERLINK \l _Toc22302 </w:instrText>
+      </w:r>
+      <w:r>
+        <w:rPr>
+          <w:rFonts w:hint="default"/>
+          <w:b/>
+          <w:bCs/>
+          <w:lang w:val="en-US"/>
+        </w:rPr>
+        <w:fldChar w:fldCharType="separate"/>
+      </w:r>
+      <w:r>
+        <w:rPr>
+          <w:rFonts w:hint="default"/>
+          <w:b/>
+          <w:bCs/>
+          <w:lang w:val="en-US"/>
+        </w:rPr>
+        <w:t>Youtube</w:t>
+      </w:r>
+      <w:r>
+        <w:rPr>
+          <w:b/>
+          <w:bCs/>
+        </w:rPr>
+        <w:tab/>
+      </w:r>
+      <w:r>
+        <w:rPr>
+          <w:b/>
+          <w:bCs/>
+        </w:rPr>
+        <w:fldChar w:fldCharType="begin"/>
+      </w:r>
+      <w:r>
+        <w:rPr>
+          <w:b/>
+          <w:bCs/>
+        </w:rPr>
+        <w:instrText xml:space="preserve"> PAGEREF _Toc22302 \h </w:instrText>
+      </w:r>
+      <w:r>
+        <w:rPr>
+          <w:b/>
+          <w:bCs/>
+        </w:rPr>
+        <w:fldChar w:fldCharType="separate"/>
+      </w:r>
+      <w:r>
+        <w:rPr>
+          <w:b/>
+          <w:bCs/>
+        </w:rPr>
+        <w:t>10</w:t>
+      </w:r>
+      <w:r>
+        <w:rPr>
+          <w:b/>
+          <w:bCs/>
+        </w:rPr>
+        <w:fldChar w:fldCharType="end"/>
+      </w:r>
+      <w:r>
+        <w:rPr>
+          <w:rFonts w:hint="default"/>
+          <w:b/>
+          <w:bCs/>
+          <w:lang w:val="en-US"/>
+        </w:rPr>
+        <w:fldChar w:fldCharType="end"/>
+      </w:r>
+    </w:p>
+    <w:p>
+      <w:pPr>
+        <w:pStyle w:val="20"/>
+        <w:tabs>
+          <w:tab w:val="right" w:leader="dot" w:pos="8306"/>
+        </w:tabs>
+        <w:rPr>
+          <w:b/>
+          <w:bCs/>
+        </w:rPr>
+      </w:pPr>
+      <w:r>
+        <w:rPr>
+          <w:rFonts w:hint="default"/>
+          <w:b/>
+          <w:bCs/>
+          <w:lang w:val="en-US"/>
+        </w:rPr>
+        <w:fldChar w:fldCharType="begin"/>
+      </w:r>
+      <w:r>
+        <w:rPr>
+          <w:rFonts w:hint="default"/>
+          <w:b/>
+          <w:bCs/>
+          <w:lang w:val="en-US"/>
+        </w:rPr>
+        <w:instrText xml:space="preserve"> HYPERLINK \l _Toc23800 </w:instrText>
+      </w:r>
+      <w:r>
+        <w:rPr>
+          <w:rFonts w:hint="default"/>
+          <w:b/>
+          <w:bCs/>
+          <w:lang w:val="en-US"/>
+        </w:rPr>
+        <w:fldChar w:fldCharType="separate"/>
+      </w:r>
+      <w:r>
+        <w:rPr>
+          <w:rFonts w:hint="default"/>
+          <w:b/>
+          <w:bCs/>
+          <w:lang w:val="en-US"/>
+        </w:rPr>
+        <w:t>Github</w:t>
+      </w:r>
+      <w:r>
+        <w:rPr>
+          <w:b/>
+          <w:bCs/>
+        </w:rPr>
+        <w:tab/>
+      </w:r>
+      <w:r>
+        <w:rPr>
+          <w:b/>
+          <w:bCs/>
+        </w:rPr>
+        <w:fldChar w:fldCharType="begin"/>
+      </w:r>
+      <w:r>
+        <w:rPr>
+          <w:b/>
+          <w:bCs/>
+        </w:rPr>
+        <w:instrText xml:space="preserve"> PAGEREF _Toc23800 \h </w:instrText>
+      </w:r>
+      <w:r>
+        <w:rPr>
+          <w:b/>
+          <w:bCs/>
+        </w:rPr>
+        <w:fldChar w:fldCharType="separate"/>
+      </w:r>
+      <w:r>
+        <w:rPr>
+          <w:b/>
+          <w:bCs/>
+        </w:rPr>
+        <w:t>10</w:t>
+      </w:r>
+      <w:r>
+        <w:rPr>
+          <w:b/>
+          <w:bCs/>
+        </w:rPr>
+        <w:fldChar w:fldCharType="end"/>
+      </w:r>
+      <w:r>
+        <w:rPr>
+          <w:rFonts w:hint="default"/>
+          <w:b/>
+          <w:bCs/>
+          <w:lang w:val="en-US"/>
+        </w:rPr>
+        <w:fldChar w:fldCharType="end"/>
+      </w:r>
+    </w:p>
+    <w:p>
+      <w:pPr>
+        <w:pStyle w:val="19"/>
+        <w:tabs>
+          <w:tab w:val="right" w:leader="dot" w:pos="8306"/>
+        </w:tabs>
+        <w:rPr>
+          <w:b/>
+          <w:bCs/>
+        </w:rPr>
+      </w:pPr>
+      <w:r>
+        <w:rPr>
+          <w:rFonts w:hint="default"/>
+          <w:b/>
+          <w:bCs/>
+          <w:lang w:val="en-US"/>
+        </w:rPr>
+        <w:fldChar w:fldCharType="begin"/>
+      </w:r>
+      <w:r>
+        <w:rPr>
+          <w:rFonts w:hint="default"/>
+          <w:b/>
+          <w:bCs/>
+          <w:lang w:val="en-US"/>
+        </w:rPr>
+        <w:instrText xml:space="preserve"> HYPERLINK \l _Toc32533 </w:instrText>
+      </w:r>
+      <w:r>
+        <w:rPr>
+          <w:rFonts w:hint="default"/>
+          <w:b/>
+          <w:bCs/>
+          <w:lang w:val="en-US"/>
+        </w:rPr>
+        <w:fldChar w:fldCharType="separate"/>
+      </w:r>
+      <w:r>
+        <w:rPr>
+          <w:rFonts w:hint="default"/>
+          <w:b/>
+          <w:bCs/>
+          <w:color w:val="033261" w:themeColor="hyperlink" w:themeShade="80"/>
+          <w:highlight w:val="none"/>
+          <w:lang w:val="en-US"/>
+        </w:rPr>
+        <w:t>Chapter 05. Spark RDD - Mapping</w:t>
+      </w:r>
+      <w:r>
+        <w:rPr>
+          <w:b/>
+          <w:bCs/>
+        </w:rPr>
+        <w:tab/>
+      </w:r>
+      <w:r>
+        <w:rPr>
+          <w:b/>
+          <w:bCs/>
+        </w:rPr>
+        <w:fldChar w:fldCharType="begin"/>
+      </w:r>
+      <w:r>
+        <w:rPr>
+          <w:b/>
+          <w:bCs/>
+        </w:rPr>
+        <w:instrText xml:space="preserve"> PAGEREF _Toc32533 \h </w:instrText>
+      </w:r>
+      <w:r>
+        <w:rPr>
+          <w:b/>
+          <w:bCs/>
+        </w:rPr>
+        <w:fldChar w:fldCharType="separate"/>
+      </w:r>
+      <w:r>
+        <w:rPr>
+          <w:b/>
+          <w:bCs/>
+        </w:rPr>
+        <w:t>11</w:t>
+      </w:r>
+      <w:r>
+        <w:rPr>
+          <w:b/>
+          <w:bCs/>
+        </w:rPr>
+        <w:fldChar w:fldCharType="end"/>
+      </w:r>
+      <w:r>
+        <w:rPr>
+          <w:rFonts w:hint="default"/>
+          <w:b/>
+          <w:bCs/>
+          <w:lang w:val="en-US"/>
+        </w:rPr>
+        <w:fldChar w:fldCharType="end"/>
+      </w:r>
+    </w:p>
+    <w:p>
+      <w:pPr>
+        <w:pStyle w:val="20"/>
+        <w:tabs>
+          <w:tab w:val="right" w:leader="dot" w:pos="8306"/>
+        </w:tabs>
+        <w:rPr>
+          <w:b/>
+          <w:bCs/>
+        </w:rPr>
+      </w:pPr>
+      <w:r>
+        <w:rPr>
+          <w:rFonts w:hint="default"/>
+          <w:b/>
+          <w:bCs/>
+          <w:lang w:val="en-US"/>
+        </w:rPr>
+        <w:fldChar w:fldCharType="begin"/>
+      </w:r>
+      <w:r>
+        <w:rPr>
+          <w:rFonts w:hint="default"/>
+          <w:b/>
+          <w:bCs/>
+          <w:lang w:val="en-US"/>
+        </w:rPr>
+        <w:instrText xml:space="preserve"> HYPERLINK \l _Toc12338 </w:instrText>
+      </w:r>
+      <w:r>
+        <w:rPr>
+          <w:rFonts w:hint="default"/>
+          <w:b/>
+          <w:bCs/>
+          <w:lang w:val="en-US"/>
+        </w:rPr>
+        <w:fldChar w:fldCharType="separate"/>
+      </w:r>
+      <w:r>
+        <w:rPr>
+          <w:rFonts w:hint="default"/>
+          <w:b/>
+          <w:bCs/>
+          <w:lang w:val="en-US"/>
+        </w:rPr>
+        <w:t>Youtube</w:t>
+      </w:r>
+      <w:r>
+        <w:rPr>
+          <w:b/>
+          <w:bCs/>
+        </w:rPr>
+        <w:tab/>
+      </w:r>
+      <w:r>
+        <w:rPr>
+          <w:b/>
+          <w:bCs/>
+        </w:rPr>
+        <w:fldChar w:fldCharType="begin"/>
+      </w:r>
+      <w:r>
+        <w:rPr>
+          <w:b/>
+          <w:bCs/>
+        </w:rPr>
+        <w:instrText xml:space="preserve"> PAGEREF _Toc12338 \h </w:instrText>
+      </w:r>
+      <w:r>
+        <w:rPr>
+          <w:b/>
+          <w:bCs/>
+        </w:rPr>
+        <w:fldChar w:fldCharType="separate"/>
+      </w:r>
+      <w:r>
+        <w:rPr>
+          <w:b/>
+          <w:bCs/>
+        </w:rPr>
+        <w:t>11</w:t>
+      </w:r>
+      <w:r>
+        <w:rPr>
+          <w:b/>
+          <w:bCs/>
+        </w:rPr>
+        <w:fldChar w:fldCharType="end"/>
+      </w:r>
+      <w:r>
+        <w:rPr>
+          <w:rFonts w:hint="default"/>
+          <w:b/>
+          <w:bCs/>
+          <w:lang w:val="en-US"/>
+        </w:rPr>
+        <w:fldChar w:fldCharType="end"/>
+      </w:r>
+    </w:p>
+    <w:p>
+      <w:pPr>
+        <w:pStyle w:val="20"/>
+        <w:tabs>
+          <w:tab w:val="right" w:leader="dot" w:pos="8306"/>
+        </w:tabs>
+        <w:rPr>
+          <w:b/>
+          <w:bCs/>
+        </w:rPr>
+      </w:pPr>
+      <w:r>
+        <w:rPr>
+          <w:rFonts w:hint="default"/>
+          <w:b/>
+          <w:bCs/>
+          <w:lang w:val="en-US"/>
+        </w:rPr>
+        <w:fldChar w:fldCharType="begin"/>
+      </w:r>
+      <w:r>
+        <w:rPr>
+          <w:rFonts w:hint="default"/>
+          <w:b/>
+          <w:bCs/>
+          <w:lang w:val="en-US"/>
+        </w:rPr>
+        <w:instrText xml:space="preserve"> HYPERLINK \l _Toc32564 </w:instrText>
+      </w:r>
+      <w:r>
+        <w:rPr>
+          <w:rFonts w:hint="default"/>
+          <w:b/>
+          <w:bCs/>
+          <w:lang w:val="en-US"/>
+        </w:rPr>
+        <w:fldChar w:fldCharType="separate"/>
+      </w:r>
+      <w:r>
+        <w:rPr>
+          <w:rFonts w:hint="default"/>
+          <w:b/>
+          <w:bCs/>
+          <w:lang w:val="en-US"/>
+        </w:rPr>
+        <w:t>Github</w:t>
+      </w:r>
+      <w:r>
+        <w:rPr>
+          <w:b/>
+          <w:bCs/>
+        </w:rPr>
+        <w:tab/>
+      </w:r>
+      <w:r>
+        <w:rPr>
+          <w:b/>
+          <w:bCs/>
+        </w:rPr>
+        <w:fldChar w:fldCharType="begin"/>
+      </w:r>
+      <w:r>
+        <w:rPr>
+          <w:b/>
+          <w:bCs/>
+        </w:rPr>
+        <w:instrText xml:space="preserve"> PAGEREF _Toc32564 \h </w:instrText>
+      </w:r>
+      <w:r>
+        <w:rPr>
+          <w:b/>
+          <w:bCs/>
+        </w:rPr>
+        <w:fldChar w:fldCharType="separate"/>
+      </w:r>
+      <w:r>
+        <w:rPr>
+          <w:b/>
+          <w:bCs/>
+        </w:rPr>
+        <w:t>11</w:t>
+      </w:r>
+      <w:r>
+        <w:rPr>
+          <w:b/>
+          <w:bCs/>
+        </w:rPr>
+        <w:fldChar w:fldCharType="end"/>
+      </w:r>
+      <w:r>
+        <w:rPr>
+          <w:rFonts w:hint="default"/>
+          <w:b/>
+          <w:bCs/>
+          <w:lang w:val="en-US"/>
+        </w:rPr>
+        <w:fldChar w:fldCharType="end"/>
+      </w:r>
+    </w:p>
+    <w:p>
+      <w:pPr>
+        <w:pStyle w:val="19"/>
+        <w:tabs>
+          <w:tab w:val="right" w:leader="dot" w:pos="8306"/>
+        </w:tabs>
+        <w:rPr>
+          <w:b/>
+          <w:bCs/>
+        </w:rPr>
+      </w:pPr>
+      <w:r>
+        <w:rPr>
+          <w:rFonts w:hint="default"/>
+          <w:b/>
+          <w:bCs/>
+          <w:lang w:val="en-US"/>
+        </w:rPr>
+        <w:fldChar w:fldCharType="begin"/>
+      </w:r>
+      <w:r>
+        <w:rPr>
+          <w:rFonts w:hint="default"/>
+          <w:b/>
+          <w:bCs/>
+          <w:lang w:val="en-US"/>
+        </w:rPr>
+        <w:instrText xml:space="preserve"> HYPERLINK \l _Toc12563 </w:instrText>
+      </w:r>
+      <w:r>
+        <w:rPr>
+          <w:rFonts w:hint="default"/>
+          <w:b/>
+          <w:bCs/>
+          <w:lang w:val="en-US"/>
+        </w:rPr>
+        <w:fldChar w:fldCharType="separate"/>
+      </w:r>
+      <w:r>
+        <w:rPr>
+          <w:rFonts w:hint="default"/>
+          <w:b/>
+          <w:bCs/>
+          <w:color w:val="033261" w:themeColor="hyperlink" w:themeShade="80"/>
+          <w:highlight w:val="none"/>
+          <w:lang w:val="en-US"/>
+        </w:rPr>
+        <w:t>Chapter 06. Spark RDD - Printing elements</w:t>
+      </w:r>
+      <w:r>
+        <w:rPr>
+          <w:b/>
+          <w:bCs/>
+        </w:rPr>
+        <w:tab/>
+      </w:r>
+      <w:r>
+        <w:rPr>
+          <w:b/>
+          <w:bCs/>
+        </w:rPr>
+        <w:fldChar w:fldCharType="begin"/>
+      </w:r>
+      <w:r>
+        <w:rPr>
+          <w:b/>
+          <w:bCs/>
+        </w:rPr>
+        <w:instrText xml:space="preserve"> PAGEREF _Toc12563 \h </w:instrText>
+      </w:r>
+      <w:r>
+        <w:rPr>
+          <w:b/>
+          <w:bCs/>
+        </w:rPr>
+        <w:fldChar w:fldCharType="separate"/>
+      </w:r>
+      <w:r>
+        <w:rPr>
+          <w:b/>
+          <w:bCs/>
+        </w:rPr>
+        <w:t>12</w:t>
+      </w:r>
+      <w:r>
+        <w:rPr>
+          <w:b/>
+          <w:bCs/>
+        </w:rPr>
+        <w:fldChar w:fldCharType="end"/>
+      </w:r>
+      <w:r>
+        <w:rPr>
+          <w:rFonts w:hint="default"/>
+          <w:b/>
+          <w:bCs/>
+          <w:lang w:val="en-US"/>
+        </w:rPr>
+        <w:fldChar w:fldCharType="end"/>
+      </w:r>
+    </w:p>
+    <w:p>
+      <w:pPr>
+        <w:pStyle w:val="20"/>
+        <w:tabs>
+          <w:tab w:val="right" w:leader="dot" w:pos="8306"/>
+        </w:tabs>
+        <w:rPr>
+          <w:b/>
+          <w:bCs/>
+        </w:rPr>
+      </w:pPr>
+      <w:r>
+        <w:rPr>
+          <w:rFonts w:hint="default"/>
+          <w:b/>
+          <w:bCs/>
+          <w:lang w:val="en-US"/>
+        </w:rPr>
+        <w:fldChar w:fldCharType="begin"/>
+      </w:r>
+      <w:r>
+        <w:rPr>
+          <w:rFonts w:hint="default"/>
+          <w:b/>
+          <w:bCs/>
+          <w:lang w:val="en-US"/>
+        </w:rPr>
+        <w:instrText xml:space="preserve"> HYPERLINK \l _Toc11507 </w:instrText>
+      </w:r>
+      <w:r>
+        <w:rPr>
+          <w:rFonts w:hint="default"/>
+          <w:b/>
+          <w:bCs/>
+          <w:lang w:val="en-US"/>
+        </w:rPr>
+        <w:fldChar w:fldCharType="separate"/>
+      </w:r>
+      <w:r>
+        <w:rPr>
+          <w:rFonts w:hint="default"/>
+          <w:b/>
+          <w:bCs/>
+          <w:lang w:val="en-US"/>
+        </w:rPr>
+        <w:t>Youtube</w:t>
+      </w:r>
+      <w:r>
+        <w:rPr>
+          <w:b/>
+          <w:bCs/>
+        </w:rPr>
+        <w:tab/>
+      </w:r>
+      <w:r>
+        <w:rPr>
+          <w:b/>
+          <w:bCs/>
+        </w:rPr>
+        <w:fldChar w:fldCharType="begin"/>
+      </w:r>
+      <w:r>
+        <w:rPr>
+          <w:b/>
+          <w:bCs/>
+        </w:rPr>
+        <w:instrText xml:space="preserve"> PAGEREF _Toc11507 \h </w:instrText>
+      </w:r>
+      <w:r>
+        <w:rPr>
+          <w:b/>
+          <w:bCs/>
+        </w:rPr>
+        <w:fldChar w:fldCharType="separate"/>
+      </w:r>
+      <w:r>
+        <w:rPr>
+          <w:b/>
+          <w:bCs/>
+        </w:rPr>
+        <w:t>12</w:t>
+      </w:r>
+      <w:r>
+        <w:rPr>
+          <w:b/>
+          <w:bCs/>
+        </w:rPr>
+        <w:fldChar w:fldCharType="end"/>
+      </w:r>
+      <w:r>
+        <w:rPr>
+          <w:rFonts w:hint="default"/>
+          <w:b/>
+          <w:bCs/>
+          <w:lang w:val="en-US"/>
+        </w:rPr>
+        <w:fldChar w:fldCharType="end"/>
+      </w:r>
+    </w:p>
+    <w:p>
+      <w:pPr>
+        <w:pStyle w:val="20"/>
+        <w:tabs>
+          <w:tab w:val="right" w:leader="dot" w:pos="8306"/>
+        </w:tabs>
+        <w:rPr>
+          <w:b/>
+          <w:bCs/>
+        </w:rPr>
+      </w:pPr>
+      <w:r>
+        <w:rPr>
+          <w:rFonts w:hint="default"/>
+          <w:b/>
+          <w:bCs/>
+          <w:lang w:val="en-US"/>
+        </w:rPr>
+        <w:fldChar w:fldCharType="begin"/>
+      </w:r>
+      <w:r>
+        <w:rPr>
+          <w:rFonts w:hint="default"/>
+          <w:b/>
+          <w:bCs/>
+          <w:lang w:val="en-US"/>
+        </w:rPr>
+        <w:instrText xml:space="preserve"> HYPERLINK \l _Toc31305 </w:instrText>
+      </w:r>
+      <w:r>
+        <w:rPr>
+          <w:rFonts w:hint="default"/>
+          <w:b/>
+          <w:bCs/>
+          <w:lang w:val="en-US"/>
+        </w:rPr>
+        <w:fldChar w:fldCharType="separate"/>
+      </w:r>
+      <w:r>
+        <w:rPr>
+          <w:rFonts w:hint="default"/>
+          <w:b/>
+          <w:bCs/>
+          <w:lang w:val="en-US"/>
+        </w:rPr>
+        <w:t>Github</w:t>
+      </w:r>
+      <w:r>
+        <w:rPr>
+          <w:b/>
+          <w:bCs/>
+        </w:rPr>
+        <w:tab/>
+      </w:r>
+      <w:r>
+        <w:rPr>
+          <w:b/>
+          <w:bCs/>
+        </w:rPr>
+        <w:fldChar w:fldCharType="begin"/>
+      </w:r>
+      <w:r>
+        <w:rPr>
+          <w:b/>
+          <w:bCs/>
+        </w:rPr>
+        <w:instrText xml:space="preserve"> PAGEREF _Toc31305 \h </w:instrText>
+      </w:r>
+      <w:r>
+        <w:rPr>
+          <w:b/>
+          <w:bCs/>
+        </w:rPr>
+        <w:fldChar w:fldCharType="separate"/>
+      </w:r>
+      <w:r>
+        <w:rPr>
+          <w:b/>
+          <w:bCs/>
+        </w:rPr>
+        <w:t>12</w:t>
       </w:r>
       <w:r>
         <w:rPr>
@@ -2068,7 +2965,7 @@
           <w:lang w:val="en-US"/>
         </w:rPr>
       </w:pPr>
-      <w:bookmarkStart w:id="1" w:name="_Toc2408"/>
+      <w:bookmarkStart w:id="1" w:name="_Toc21194"/>
       <w:r>
         <w:rPr>
           <w:rFonts w:hint="default"/>
@@ -2078,8 +2975,8 @@
         <w:t>Youtube playlist</w:t>
       </w:r>
       <w:bookmarkEnd w:id="1"/>
-      <w:bookmarkStart w:id="22" w:name="_GoBack"/>
-      <w:bookmarkEnd w:id="22"/>
+      <w:bookmarkStart w:id="31" w:name="_GoBack"/>
+      <w:bookmarkEnd w:id="31"/>
     </w:p>
     <w:p>
       <w:pPr>
@@ -2158,7 +3055,7 @@
           <w:lang w:val="en-US"/>
         </w:rPr>
       </w:pPr>
-      <w:bookmarkStart w:id="2" w:name="_Toc10676"/>
+      <w:bookmarkStart w:id="2" w:name="_Toc17903"/>
       <w:r>
         <w:rPr>
           <w:rFonts w:hint="default"/>
@@ -2245,7 +3142,7 @@
           <w:lang w:val="en-US"/>
         </w:rPr>
       </w:pPr>
-      <w:bookmarkStart w:id="3" w:name="_Toc27380"/>
+      <w:bookmarkStart w:id="3" w:name="_Toc8197"/>
       <w:r>
         <w:rPr>
           <w:rFonts w:hint="default"/>
@@ -2510,6 +3407,438 @@
     </w:p>
     <w:p>
       <w:pPr>
+        <w:rPr>
+          <w:rFonts w:hint="default"/>
+          <w:b w:val="0"/>
+          <w:bCs w:val="0"/>
+          <w:sz w:val="22"/>
+          <w:szCs w:val="22"/>
+          <w:lang w:val="en-US"/>
+        </w:rPr>
+      </w:pPr>
+    </w:p>
+    <w:p>
+      <w:pPr>
+        <w:rPr>
+          <w:rFonts w:hint="default"/>
+          <w:b w:val="0"/>
+          <w:bCs w:val="0"/>
+          <w:sz w:val="22"/>
+          <w:szCs w:val="22"/>
+          <w:lang w:val="en-US"/>
+        </w:rPr>
+      </w:pPr>
+    </w:p>
+    <w:p>
+      <w:pPr>
+        <w:rPr>
+          <w:rFonts w:hint="default"/>
+          <w:b w:val="0"/>
+          <w:bCs w:val="0"/>
+          <w:sz w:val="22"/>
+          <w:szCs w:val="22"/>
+          <w:lang w:val="en-US"/>
+        </w:rPr>
+      </w:pPr>
+    </w:p>
+    <w:p>
+      <w:pPr>
+        <w:rPr>
+          <w:rFonts w:hint="default"/>
+          <w:b w:val="0"/>
+          <w:bCs w:val="0"/>
+          <w:sz w:val="22"/>
+          <w:szCs w:val="22"/>
+          <w:lang w:val="en-US"/>
+        </w:rPr>
+      </w:pPr>
+    </w:p>
+    <w:p>
+      <w:pPr>
+        <w:rPr>
+          <w:rFonts w:hint="default"/>
+          <w:b w:val="0"/>
+          <w:bCs w:val="0"/>
+          <w:sz w:val="22"/>
+          <w:szCs w:val="22"/>
+          <w:lang w:val="en-US"/>
+        </w:rPr>
+      </w:pPr>
+    </w:p>
+    <w:p>
+      <w:pPr>
+        <w:rPr>
+          <w:rFonts w:hint="default"/>
+          <w:b w:val="0"/>
+          <w:bCs w:val="0"/>
+          <w:sz w:val="22"/>
+          <w:szCs w:val="22"/>
+          <w:lang w:val="en-US"/>
+        </w:rPr>
+      </w:pPr>
+    </w:p>
+    <w:p>
+      <w:pPr>
+        <w:rPr>
+          <w:rFonts w:hint="default"/>
+          <w:b w:val="0"/>
+          <w:bCs w:val="0"/>
+          <w:sz w:val="22"/>
+          <w:szCs w:val="22"/>
+          <w:lang w:val="en-US"/>
+        </w:rPr>
+      </w:pPr>
+    </w:p>
+    <w:p>
+      <w:pPr>
+        <w:rPr>
+          <w:rFonts w:hint="default"/>
+          <w:b w:val="0"/>
+          <w:bCs w:val="0"/>
+          <w:sz w:val="22"/>
+          <w:szCs w:val="22"/>
+          <w:lang w:val="en-US"/>
+        </w:rPr>
+      </w:pPr>
+    </w:p>
+    <w:p>
+      <w:pPr>
+        <w:rPr>
+          <w:rFonts w:hint="default"/>
+          <w:b w:val="0"/>
+          <w:bCs w:val="0"/>
+          <w:sz w:val="22"/>
+          <w:szCs w:val="22"/>
+          <w:lang w:val="en-US"/>
+        </w:rPr>
+      </w:pPr>
+    </w:p>
+    <w:p>
+      <w:pPr>
+        <w:rPr>
+          <w:rFonts w:hint="default"/>
+          <w:b w:val="0"/>
+          <w:bCs w:val="0"/>
+          <w:sz w:val="22"/>
+          <w:szCs w:val="22"/>
+          <w:lang w:val="en-US"/>
+        </w:rPr>
+      </w:pPr>
+    </w:p>
+    <w:p>
+      <w:pPr>
+        <w:rPr>
+          <w:rFonts w:hint="default"/>
+          <w:b w:val="0"/>
+          <w:bCs w:val="0"/>
+          <w:sz w:val="22"/>
+          <w:szCs w:val="22"/>
+          <w:lang w:val="en-US"/>
+        </w:rPr>
+      </w:pPr>
+    </w:p>
+    <w:p>
+      <w:pPr>
+        <w:rPr>
+          <w:rFonts w:hint="default"/>
+          <w:b w:val="0"/>
+          <w:bCs w:val="0"/>
+          <w:sz w:val="22"/>
+          <w:szCs w:val="22"/>
+          <w:lang w:val="en-US"/>
+        </w:rPr>
+      </w:pPr>
+    </w:p>
+    <w:p>
+      <w:pPr>
+        <w:rPr>
+          <w:rFonts w:hint="default"/>
+          <w:b w:val="0"/>
+          <w:bCs w:val="0"/>
+          <w:sz w:val="22"/>
+          <w:szCs w:val="22"/>
+          <w:lang w:val="en-US"/>
+        </w:rPr>
+      </w:pPr>
+    </w:p>
+    <w:p>
+      <w:pPr>
+        <w:rPr>
+          <w:rFonts w:hint="default"/>
+          <w:b w:val="0"/>
+          <w:bCs w:val="0"/>
+          <w:sz w:val="22"/>
+          <w:szCs w:val="22"/>
+          <w:lang w:val="en-US"/>
+        </w:rPr>
+      </w:pPr>
+    </w:p>
+    <w:p>
+      <w:pPr>
+        <w:rPr>
+          <w:rFonts w:hint="default"/>
+          <w:b w:val="0"/>
+          <w:bCs w:val="0"/>
+          <w:sz w:val="22"/>
+          <w:szCs w:val="22"/>
+          <w:lang w:val="en-US"/>
+        </w:rPr>
+      </w:pPr>
+    </w:p>
+    <w:p>
+      <w:pPr>
+        <w:rPr>
+          <w:rFonts w:hint="default"/>
+          <w:b w:val="0"/>
+          <w:bCs w:val="0"/>
+          <w:sz w:val="22"/>
+          <w:szCs w:val="22"/>
+          <w:lang w:val="en-US"/>
+        </w:rPr>
+      </w:pPr>
+    </w:p>
+    <w:p>
+      <w:pPr>
+        <w:rPr>
+          <w:rFonts w:hint="default"/>
+          <w:b w:val="0"/>
+          <w:bCs w:val="0"/>
+          <w:sz w:val="22"/>
+          <w:szCs w:val="22"/>
+          <w:lang w:val="en-US"/>
+        </w:rPr>
+      </w:pPr>
+    </w:p>
+    <w:p>
+      <w:pPr>
+        <w:rPr>
+          <w:rFonts w:hint="default"/>
+          <w:b w:val="0"/>
+          <w:bCs w:val="0"/>
+          <w:sz w:val="22"/>
+          <w:szCs w:val="22"/>
+          <w:lang w:val="en-US"/>
+        </w:rPr>
+      </w:pPr>
+    </w:p>
+    <w:p>
+      <w:pPr>
+        <w:rPr>
+          <w:rFonts w:hint="default"/>
+          <w:b w:val="0"/>
+          <w:bCs w:val="0"/>
+          <w:sz w:val="22"/>
+          <w:szCs w:val="22"/>
+          <w:lang w:val="en-US"/>
+        </w:rPr>
+      </w:pPr>
+    </w:p>
+    <w:p>
+      <w:pPr>
+        <w:rPr>
+          <w:rFonts w:hint="default"/>
+          <w:b w:val="0"/>
+          <w:bCs w:val="0"/>
+          <w:sz w:val="22"/>
+          <w:szCs w:val="22"/>
+          <w:lang w:val="en-US"/>
+        </w:rPr>
+      </w:pPr>
+    </w:p>
+    <w:p>
+      <w:pPr>
+        <w:rPr>
+          <w:rFonts w:hint="default"/>
+          <w:b w:val="0"/>
+          <w:bCs w:val="0"/>
+          <w:sz w:val="22"/>
+          <w:szCs w:val="22"/>
+          <w:lang w:val="en-US"/>
+        </w:rPr>
+      </w:pPr>
+    </w:p>
+    <w:p>
+      <w:pPr>
+        <w:rPr>
+          <w:rFonts w:hint="default"/>
+          <w:b w:val="0"/>
+          <w:bCs w:val="0"/>
+          <w:sz w:val="22"/>
+          <w:szCs w:val="22"/>
+          <w:lang w:val="en-US"/>
+        </w:rPr>
+      </w:pPr>
+    </w:p>
+    <w:p>
+      <w:pPr>
+        <w:rPr>
+          <w:rFonts w:hint="default"/>
+          <w:b w:val="0"/>
+          <w:bCs w:val="0"/>
+          <w:sz w:val="22"/>
+          <w:szCs w:val="22"/>
+          <w:lang w:val="en-US"/>
+        </w:rPr>
+      </w:pPr>
+    </w:p>
+    <w:p>
+      <w:pPr>
+        <w:rPr>
+          <w:rFonts w:hint="default"/>
+          <w:b w:val="0"/>
+          <w:bCs w:val="0"/>
+          <w:sz w:val="22"/>
+          <w:szCs w:val="22"/>
+          <w:lang w:val="en-US"/>
+        </w:rPr>
+      </w:pPr>
+    </w:p>
+    <w:p>
+      <w:pPr>
+        <w:rPr>
+          <w:rFonts w:hint="default"/>
+          <w:b w:val="0"/>
+          <w:bCs w:val="0"/>
+          <w:sz w:val="22"/>
+          <w:szCs w:val="22"/>
+          <w:lang w:val="en-US"/>
+        </w:rPr>
+      </w:pPr>
+    </w:p>
+    <w:p>
+      <w:pPr>
+        <w:rPr>
+          <w:rFonts w:hint="default"/>
+          <w:b w:val="0"/>
+          <w:bCs w:val="0"/>
+          <w:sz w:val="22"/>
+          <w:szCs w:val="22"/>
+          <w:lang w:val="en-US"/>
+        </w:rPr>
+      </w:pPr>
+    </w:p>
+    <w:p>
+      <w:pPr>
+        <w:rPr>
+          <w:rFonts w:hint="default"/>
+          <w:b w:val="0"/>
+          <w:bCs w:val="0"/>
+          <w:sz w:val="22"/>
+          <w:szCs w:val="22"/>
+          <w:lang w:val="en-US"/>
+        </w:rPr>
+      </w:pPr>
+    </w:p>
+    <w:p>
+      <w:pPr>
+        <w:rPr>
+          <w:rFonts w:hint="default"/>
+          <w:b w:val="0"/>
+          <w:bCs w:val="0"/>
+          <w:sz w:val="22"/>
+          <w:szCs w:val="22"/>
+          <w:lang w:val="en-US"/>
+        </w:rPr>
+      </w:pPr>
+    </w:p>
+    <w:p>
+      <w:pPr>
+        <w:rPr>
+          <w:rFonts w:hint="default"/>
+          <w:b w:val="0"/>
+          <w:bCs w:val="0"/>
+          <w:sz w:val="22"/>
+          <w:szCs w:val="22"/>
+          <w:lang w:val="en-US"/>
+        </w:rPr>
+      </w:pPr>
+    </w:p>
+    <w:p>
+      <w:pPr>
+        <w:rPr>
+          <w:rFonts w:hint="default"/>
+          <w:b w:val="0"/>
+          <w:bCs w:val="0"/>
+          <w:sz w:val="22"/>
+          <w:szCs w:val="22"/>
+          <w:lang w:val="en-US"/>
+        </w:rPr>
+      </w:pPr>
+    </w:p>
+    <w:p>
+      <w:pPr>
+        <w:rPr>
+          <w:rFonts w:hint="default"/>
+          <w:b w:val="0"/>
+          <w:bCs w:val="0"/>
+          <w:sz w:val="22"/>
+          <w:szCs w:val="22"/>
+          <w:lang w:val="en-US"/>
+        </w:rPr>
+      </w:pPr>
+    </w:p>
+    <w:p>
+      <w:pPr>
+        <w:rPr>
+          <w:rFonts w:hint="default"/>
+          <w:b w:val="0"/>
+          <w:bCs w:val="0"/>
+          <w:sz w:val="22"/>
+          <w:szCs w:val="22"/>
+          <w:lang w:val="en-US"/>
+        </w:rPr>
+      </w:pPr>
+    </w:p>
+    <w:p>
+      <w:pPr>
+        <w:rPr>
+          <w:rFonts w:hint="default"/>
+          <w:b w:val="0"/>
+          <w:bCs w:val="0"/>
+          <w:sz w:val="22"/>
+          <w:szCs w:val="22"/>
+          <w:lang w:val="en-US"/>
+        </w:rPr>
+      </w:pPr>
+    </w:p>
+    <w:p>
+      <w:pPr>
+        <w:rPr>
+          <w:rFonts w:hint="default"/>
+          <w:b w:val="0"/>
+          <w:bCs w:val="0"/>
+          <w:sz w:val="22"/>
+          <w:szCs w:val="22"/>
+          <w:lang w:val="en-US"/>
+        </w:rPr>
+      </w:pPr>
+    </w:p>
+    <w:p>
+      <w:pPr>
+        <w:rPr>
+          <w:rFonts w:hint="default"/>
+          <w:b w:val="0"/>
+          <w:bCs w:val="0"/>
+          <w:sz w:val="22"/>
+          <w:szCs w:val="22"/>
+          <w:lang w:val="en-US"/>
+        </w:rPr>
+      </w:pPr>
+    </w:p>
+    <w:p>
+      <w:pPr>
+        <w:rPr>
+          <w:rFonts w:hint="default"/>
+          <w:b w:val="0"/>
+          <w:bCs w:val="0"/>
+          <w:sz w:val="22"/>
+          <w:szCs w:val="22"/>
+          <w:lang w:val="en-US"/>
+        </w:rPr>
+      </w:pPr>
+    </w:p>
+    <w:p>
+      <w:pPr>
         <w:pStyle w:val="3"/>
         <w:bidi w:val="0"/>
         <w:rPr>
@@ -2519,7 +3848,7 @@
           <w:lang w:val="en-US"/>
         </w:rPr>
       </w:pPr>
-      <w:bookmarkStart w:id="4" w:name="_Toc32700"/>
+      <w:bookmarkStart w:id="4" w:name="_Toc27298"/>
       <w:r>
         <w:rPr>
           <w:rFonts w:hint="default"/>
@@ -2540,7 +3869,7 @@
           <w:lang w:val="en-US"/>
         </w:rPr>
       </w:pPr>
-      <w:bookmarkStart w:id="5" w:name="_Toc15101"/>
+      <w:bookmarkStart w:id="5" w:name="_Toc26081"/>
       <w:r>
         <w:rPr>
           <w:rFonts w:hint="default"/>
@@ -2946,7 +4275,6 @@
             <w:insideH w:val="none" w:color="auto" w:sz="0" w:space="0"/>
             <w:insideV w:val="none" w:color="auto" w:sz="0" w:space="0"/>
           </w:tblBorders>
-          <w:shd w:val="clear" w:color="auto" w:fill="FFFFFF"/>
           <w:tblCellMar>
             <w:top w:w="15" w:type="dxa"/>
             <w:left w:w="15" w:type="dxa"/>
@@ -3133,6 +4461,7 @@
             <w:insideH w:val="none" w:color="auto" w:sz="0" w:space="0"/>
             <w:insideV w:val="none" w:color="auto" w:sz="0" w:space="0"/>
           </w:tblBorders>
+          <w:shd w:val="clear" w:color="auto" w:fill="FFFFFF"/>
           <w:tblCellMar>
             <w:top w:w="15" w:type="dxa"/>
             <w:left w:w="15" w:type="dxa"/>
@@ -4810,7 +6139,7 @@
           <w:lang w:val="en-US"/>
         </w:rPr>
       </w:pPr>
-      <w:bookmarkStart w:id="6" w:name="_Toc21209"/>
+      <w:bookmarkStart w:id="6" w:name="_Toc29136"/>
       <w:r>
         <w:rPr>
           <w:rFonts w:hint="default"/>
@@ -5046,7 +6375,7 @@
           <w:lang w:val="en-US"/>
         </w:rPr>
       </w:pPr>
-      <w:bookmarkStart w:id="7" w:name="_Toc19223"/>
+      <w:bookmarkStart w:id="7" w:name="_Toc26672"/>
       <w:r>
         <w:rPr>
           <w:rFonts w:hint="default"/>
@@ -5480,7 +6809,7 @@
           <w:lang w:val="en-US"/>
         </w:rPr>
       </w:pPr>
-      <w:bookmarkStart w:id="8" w:name="_Toc3288"/>
+      <w:bookmarkStart w:id="8" w:name="_Toc15604"/>
       <w:r>
         <w:rPr>
           <w:rFonts w:hint="default"/>
@@ -6009,7 +7338,7 @@
           <w:lang w:val="en-US"/>
         </w:rPr>
       </w:pPr>
-      <w:bookmarkStart w:id="9" w:name="_Toc19029"/>
+      <w:bookmarkStart w:id="9" w:name="_Toc17327"/>
       <w:r>
         <w:rPr>
           <w:rFonts w:hint="default"/>
@@ -6526,7 +7855,7 @@
         </w:rPr>
       </w:pPr>
       <w:bookmarkStart w:id="10" w:name="_Toc8257"/>
-      <w:bookmarkStart w:id="11" w:name="_Toc17169"/>
+      <w:bookmarkStart w:id="11" w:name="_Toc23133"/>
       <w:r>
         <w:rPr>
           <w:rFonts w:hint="default"/>
@@ -6614,7 +7943,7 @@
         </w:rPr>
       </w:pPr>
       <w:bookmarkStart w:id="12" w:name="_Toc29417"/>
-      <w:bookmarkStart w:id="13" w:name="_Toc22777"/>
+      <w:bookmarkStart w:id="13" w:name="_Toc10213"/>
       <w:r>
         <w:rPr>
           <w:rFonts w:hint="default"/>
@@ -6773,6 +8102,36 @@
     </w:p>
     <w:p>
       <w:pPr>
+        <w:rPr>
+          <w:rFonts w:hint="default"/>
+          <w:sz w:val="22"/>
+          <w:szCs w:val="22"/>
+          <w:lang w:val="en-US"/>
+        </w:rPr>
+      </w:pPr>
+    </w:p>
+    <w:p>
+      <w:pPr>
+        <w:rPr>
+          <w:rFonts w:hint="default"/>
+          <w:sz w:val="22"/>
+          <w:szCs w:val="22"/>
+          <w:lang w:val="en-US"/>
+        </w:rPr>
+      </w:pPr>
+    </w:p>
+    <w:p>
+      <w:pPr>
+        <w:rPr>
+          <w:rFonts w:hint="default"/>
+          <w:sz w:val="22"/>
+          <w:szCs w:val="22"/>
+          <w:lang w:val="en-US"/>
+        </w:rPr>
+      </w:pPr>
+    </w:p>
+    <w:p>
+      <w:pPr>
         <w:pStyle w:val="3"/>
         <w:bidi w:val="0"/>
         <w:rPr>
@@ -6782,7 +8141,7 @@
           <w:lang w:val="en-US"/>
         </w:rPr>
       </w:pPr>
-      <w:bookmarkStart w:id="14" w:name="_Toc7130"/>
+      <w:bookmarkStart w:id="14" w:name="_Toc5124"/>
       <w:r>
         <w:rPr>
           <w:rFonts w:hint="default"/>
@@ -7365,7 +8724,7 @@
           <w:lang w:val="en-US"/>
         </w:rPr>
       </w:pPr>
-      <w:bookmarkStart w:id="15" w:name="_Toc30359"/>
+      <w:bookmarkStart w:id="15" w:name="_Toc30008"/>
       <w:r>
         <w:rPr>
           <w:rFonts w:hint="default"/>
@@ -7828,7 +9187,7 @@
           <w:lang w:val="en-US"/>
         </w:rPr>
       </w:pPr>
-      <w:bookmarkStart w:id="16" w:name="_Toc10416"/>
+      <w:bookmarkStart w:id="16" w:name="_Toc13786"/>
       <w:r>
         <w:rPr>
           <w:rFonts w:hint="default"/>
@@ -7914,7 +9273,7 @@
           <w:lang w:val="en-US"/>
         </w:rPr>
       </w:pPr>
-      <w:bookmarkStart w:id="17" w:name="_Toc1576"/>
+      <w:bookmarkStart w:id="17" w:name="_Toc2151"/>
       <w:r>
         <w:rPr>
           <w:rFonts w:hint="default"/>
@@ -8039,7 +9398,7 @@
           <w:lang w:val="en-US"/>
         </w:rPr>
       </w:pPr>
-      <w:bookmarkStart w:id="18" w:name="_Toc8808"/>
+      <w:bookmarkStart w:id="18" w:name="_Toc20435"/>
       <w:r>
         <w:rPr>
           <w:rFonts w:hint="default"/>
@@ -8377,7 +9736,7 @@
           <w:lang w:val="en-US"/>
         </w:rPr>
       </w:pPr>
-      <w:bookmarkStart w:id="19" w:name="_Toc16357"/>
+      <w:bookmarkStart w:id="19" w:name="_Toc1798"/>
       <w:r>
         <w:rPr>
           <w:rFonts w:hint="default"/>
@@ -9549,7 +10908,7 @@
           <w:lang w:val="en-US"/>
         </w:rPr>
       </w:pPr>
-      <w:bookmarkStart w:id="20" w:name="_Toc8229"/>
+      <w:bookmarkStart w:id="20" w:name="_Toc6392"/>
       <w:r>
         <w:rPr>
           <w:rFonts w:hint="default"/>
@@ -9635,7 +10994,7 @@
           <w:lang w:val="en-US"/>
         </w:rPr>
       </w:pPr>
-      <w:bookmarkStart w:id="21" w:name="_Toc26347"/>
+      <w:bookmarkStart w:id="21" w:name="_Toc23732"/>
       <w:r>
         <w:rPr>
           <w:rFonts w:hint="default"/>
@@ -9707,6 +11066,2484 @@
           <w:rFonts w:hint="default"/>
           <w:b/>
           <w:bCs/>
+          <w:sz w:val="22"/>
+          <w:szCs w:val="22"/>
+          <w:lang w:val="en-US"/>
+        </w:rPr>
+      </w:pPr>
+    </w:p>
+    <w:p>
+      <w:pPr>
+        <w:rPr>
+          <w:rFonts w:hint="default"/>
+          <w:b/>
+          <w:bCs/>
+          <w:sz w:val="22"/>
+          <w:szCs w:val="22"/>
+          <w:lang w:val="en-US"/>
+        </w:rPr>
+      </w:pPr>
+    </w:p>
+    <w:p>
+      <w:pPr>
+        <w:rPr>
+          <w:rFonts w:hint="default"/>
+          <w:b/>
+          <w:bCs/>
+          <w:sz w:val="22"/>
+          <w:szCs w:val="22"/>
+          <w:lang w:val="en-US"/>
+        </w:rPr>
+      </w:pPr>
+    </w:p>
+    <w:p>
+      <w:pPr>
+        <w:rPr>
+          <w:rFonts w:hint="default"/>
+          <w:b/>
+          <w:bCs/>
+          <w:sz w:val="22"/>
+          <w:szCs w:val="22"/>
+          <w:lang w:val="en-US"/>
+        </w:rPr>
+      </w:pPr>
+    </w:p>
+    <w:p>
+      <w:pPr>
+        <w:rPr>
+          <w:rFonts w:hint="default"/>
+          <w:b/>
+          <w:bCs/>
+          <w:sz w:val="22"/>
+          <w:szCs w:val="22"/>
+          <w:lang w:val="en-US"/>
+        </w:rPr>
+      </w:pPr>
+    </w:p>
+    <w:p>
+      <w:pPr>
+        <w:rPr>
+          <w:rFonts w:hint="default"/>
+          <w:b/>
+          <w:bCs/>
+          <w:sz w:val="22"/>
+          <w:szCs w:val="22"/>
+          <w:lang w:val="en-US"/>
+        </w:rPr>
+      </w:pPr>
+    </w:p>
+    <w:p>
+      <w:pPr>
+        <w:pStyle w:val="3"/>
+        <w:bidi w:val="0"/>
+        <w:rPr>
+          <w:rFonts w:hint="default"/>
+          <w:color w:val="843C0B" w:themeColor="accent2" w:themeShade="80"/>
+          <w:highlight w:val="none"/>
+          <w:lang w:val="en-US"/>
+        </w:rPr>
+      </w:pPr>
+      <w:bookmarkStart w:id="22" w:name="_Toc1084"/>
+      <w:r>
+        <w:rPr>
+          <w:rFonts w:hint="default"/>
+          <w:color w:val="843C0B" w:themeColor="accent2" w:themeShade="80"/>
+          <w:highlight w:val="none"/>
+          <w:lang w:val="en-US"/>
+        </w:rPr>
+        <w:t>Chapter 04. Spark RDD - Reduces</w:t>
+      </w:r>
+      <w:bookmarkEnd w:id="22"/>
+    </w:p>
+    <w:p>
+      <w:pPr>
+        <w:rPr>
+          <w:rFonts w:hint="default"/>
+          <w:sz w:val="22"/>
+          <w:szCs w:val="22"/>
+          <w:lang w:val="en-US"/>
+        </w:rPr>
+      </w:pPr>
+      <w:r>
+        <w:rPr>
+          <w:rFonts w:hint="default"/>
+          <w:sz w:val="22"/>
+          <w:szCs w:val="22"/>
+          <w:lang w:val="en-US"/>
+        </w:rPr>
+        <w:t>As discussed, once `</w:t>
+      </w:r>
+      <w:r>
+        <w:rPr>
+          <w:rFonts w:hint="default"/>
+          <w:b/>
+          <w:bCs/>
+          <w:sz w:val="22"/>
+          <w:szCs w:val="22"/>
+          <w:lang w:val="en-US"/>
+        </w:rPr>
+        <w:t>JavaRDD</w:t>
+      </w:r>
+      <w:r>
+        <w:rPr>
+          <w:rFonts w:hint="default"/>
+          <w:sz w:val="22"/>
+          <w:szCs w:val="22"/>
+          <w:lang w:val="en-US"/>
+        </w:rPr>
+        <w:t>` object is created, it can be used to perform `</w:t>
+      </w:r>
+      <w:r>
+        <w:rPr>
+          <w:rFonts w:hint="default"/>
+          <w:b/>
+          <w:bCs/>
+          <w:sz w:val="22"/>
+          <w:szCs w:val="22"/>
+          <w:lang w:val="en-US"/>
+        </w:rPr>
+        <w:t>reduce</w:t>
+      </w:r>
+      <w:r>
+        <w:rPr>
+          <w:rFonts w:hint="default"/>
+          <w:sz w:val="22"/>
+          <w:szCs w:val="22"/>
+          <w:lang w:val="en-US"/>
+        </w:rPr>
+        <w:t>` operation.</w:t>
+      </w:r>
+      <w:r>
+        <w:rPr>
+          <w:rFonts w:hint="default"/>
+          <w:sz w:val="22"/>
+          <w:szCs w:val="22"/>
+          <w:lang w:val="en-US"/>
+        </w:rPr>
+        <w:br w:type="textWrapping"/>
+      </w:r>
+      <w:r>
+        <w:rPr>
+          <w:rFonts w:hint="default"/>
+          <w:sz w:val="22"/>
+          <w:szCs w:val="22"/>
+          <w:lang w:val="en-US"/>
+        </w:rPr>
+        <w:br w:type="textWrapping"/>
+      </w:r>
+      <w:r>
+        <w:rPr>
+          <w:rFonts w:hint="default"/>
+          <w:sz w:val="22"/>
+          <w:szCs w:val="22"/>
+          <w:lang w:val="en-US"/>
+        </w:rPr>
+        <w:t xml:space="preserve">In functional programming-language jargon, this is referred to as a </w:t>
+      </w:r>
+      <w:r>
+        <w:rPr>
+          <w:rFonts w:hint="default"/>
+          <w:b/>
+          <w:bCs/>
+          <w:sz w:val="22"/>
+          <w:szCs w:val="22"/>
+          <w:lang w:val="en-US"/>
+        </w:rPr>
+        <w:t>fold</w:t>
+      </w:r>
+      <w:r>
+        <w:rPr>
+          <w:rFonts w:hint="default"/>
+          <w:sz w:val="22"/>
+          <w:szCs w:val="22"/>
+          <w:lang w:val="en-US"/>
+        </w:rPr>
+        <w:t xml:space="preserve"> because we can view this operation as repeatedly folding a long piece of paper (our stream) until it forms a small square, which is the result of the </w:t>
+      </w:r>
+      <w:r>
+        <w:rPr>
+          <w:rFonts w:hint="default"/>
+          <w:b/>
+          <w:bCs/>
+          <w:sz w:val="22"/>
+          <w:szCs w:val="22"/>
+          <w:lang w:val="en-US"/>
+        </w:rPr>
+        <w:t xml:space="preserve">fold </w:t>
+      </w:r>
+      <w:r>
+        <w:rPr>
+          <w:rFonts w:hint="default"/>
+          <w:sz w:val="22"/>
+          <w:szCs w:val="22"/>
+          <w:lang w:val="en-US"/>
+        </w:rPr>
+        <w:t>operation.</w:t>
+      </w:r>
+      <w:r>
+        <w:rPr>
+          <w:rFonts w:hint="default"/>
+          <w:sz w:val="22"/>
+          <w:szCs w:val="22"/>
+          <w:lang w:val="en-US"/>
+        </w:rPr>
+        <w:br w:type="textWrapping"/>
+      </w:r>
+      <w:r>
+        <w:rPr>
+          <w:rFonts w:hint="default"/>
+          <w:sz w:val="22"/>
+          <w:szCs w:val="22"/>
+          <w:lang w:val="en-US"/>
+        </w:rPr>
+        <w:br w:type="textWrapping"/>
+      </w:r>
+      <w:r>
+        <w:rPr>
+          <w:rFonts w:hint="default"/>
+          <w:sz w:val="22"/>
+          <w:szCs w:val="22"/>
+          <w:lang w:val="en-US"/>
+        </w:rPr>
+        <w:t>Example:</w:t>
+      </w:r>
+      <w:r>
+        <w:rPr>
+          <w:rFonts w:hint="default"/>
+          <w:sz w:val="22"/>
+          <w:szCs w:val="22"/>
+          <w:lang w:val="en-US"/>
+        </w:rPr>
+        <w:br w:type="textWrapping"/>
+      </w:r>
+      <w:r>
+        <w:rPr>
+          <w:rFonts w:hint="default"/>
+          <w:sz w:val="22"/>
+          <w:szCs w:val="22"/>
+          <w:lang w:val="en-US"/>
+        </w:rPr>
+        <w:br w:type="textWrapping"/>
+      </w:r>
+      <w:r>
+        <w:rPr>
+          <w:rFonts w:hint="default"/>
+          <w:sz w:val="22"/>
+          <w:szCs w:val="22"/>
+          <w:lang w:val="en-US"/>
+        </w:rPr>
+        <w:t>```</w:t>
+      </w:r>
+      <w:r>
+        <w:rPr>
+          <w:rFonts w:hint="default"/>
+          <w:sz w:val="22"/>
+          <w:szCs w:val="22"/>
+          <w:lang w:val="en-US"/>
+        </w:rPr>
+        <w:br w:type="textWrapping"/>
+      </w:r>
+      <w:r>
+        <w:rPr>
+          <w:rFonts w:hint="default" w:ascii="Arial Rounded MT Bold" w:hAnsi="Arial Rounded MT Bold" w:cs="Arial Rounded MT Bold"/>
+          <w:sz w:val="16"/>
+          <w:szCs w:val="16"/>
+          <w:lang w:val="en-US"/>
+        </w:rPr>
+        <w:t>final var max = myRdd.reduce(Integer::max);</w:t>
+      </w:r>
+      <w:r>
+        <w:rPr>
+          <w:rFonts w:hint="default" w:ascii="Arial Rounded MT Bold" w:hAnsi="Arial Rounded MT Bold" w:cs="Arial Rounded MT Bold"/>
+          <w:sz w:val="16"/>
+          <w:szCs w:val="16"/>
+          <w:lang w:val="en-US"/>
+        </w:rPr>
+        <w:br w:type="textWrapping"/>
+      </w:r>
+      <w:r>
+        <w:rPr>
+          <w:rFonts w:hint="default" w:ascii="Arial Rounded MT Bold" w:hAnsi="Arial Rounded MT Bold" w:cs="Arial Rounded MT Bold"/>
+          <w:sz w:val="16"/>
+          <w:szCs w:val="16"/>
+          <w:lang w:val="en-US"/>
+        </w:rPr>
+        <w:t>final var min = myRdd.reduce(Integer::min);</w:t>
+      </w:r>
+      <w:r>
+        <w:rPr>
+          <w:rFonts w:hint="default" w:ascii="Arial Rounded MT Bold" w:hAnsi="Arial Rounded MT Bold" w:cs="Arial Rounded MT Bold"/>
+          <w:sz w:val="16"/>
+          <w:szCs w:val="16"/>
+          <w:lang w:val="en-US"/>
+        </w:rPr>
+        <w:br w:type="textWrapping"/>
+      </w:r>
+      <w:r>
+        <w:rPr>
+          <w:rFonts w:hint="default" w:ascii="Arial Rounded MT Bold" w:hAnsi="Arial Rounded MT Bold" w:cs="Arial Rounded MT Bold"/>
+          <w:sz w:val="16"/>
+          <w:szCs w:val="16"/>
+          <w:lang w:val="en-US"/>
+        </w:rPr>
+        <w:t>final var sum = myRdd.reduce(Integer::sum);</w:t>
+      </w:r>
+      <w:r>
+        <w:rPr>
+          <w:rFonts w:hint="default"/>
+          <w:sz w:val="22"/>
+          <w:szCs w:val="22"/>
+          <w:lang w:val="en-US"/>
+        </w:rPr>
+        <w:br w:type="textWrapping"/>
+      </w:r>
+      <w:r>
+        <w:rPr>
+          <w:rFonts w:hint="default"/>
+          <w:sz w:val="22"/>
+          <w:szCs w:val="22"/>
+          <w:lang w:val="en-US"/>
+        </w:rPr>
+        <w:t>```</w:t>
+      </w:r>
+    </w:p>
+    <w:p>
+      <w:pPr>
+        <w:rPr>
+          <w:rFonts w:hint="default"/>
+          <w:sz w:val="22"/>
+          <w:szCs w:val="22"/>
+          <w:lang w:val="en-US"/>
+        </w:rPr>
+      </w:pPr>
+    </w:p>
+    <w:p>
+      <w:pPr>
+        <w:rPr>
+          <w:rFonts w:hint="default"/>
+          <w:sz w:val="22"/>
+          <w:szCs w:val="22"/>
+          <w:lang w:val="en-US"/>
+        </w:rPr>
+      </w:pPr>
+    </w:p>
+    <w:p>
+      <w:pPr>
+        <w:rPr>
+          <w:rFonts w:hint="default"/>
+          <w:sz w:val="22"/>
+          <w:szCs w:val="22"/>
+          <w:lang w:val="en-US"/>
+        </w:rPr>
+      </w:pPr>
+    </w:p>
+    <w:p>
+      <w:pPr>
+        <w:rPr>
+          <w:rFonts w:hint="default"/>
+          <w:sz w:val="22"/>
+          <w:szCs w:val="22"/>
+          <w:lang w:val="en-US"/>
+        </w:rPr>
+      </w:pPr>
+    </w:p>
+    <w:p>
+      <w:pPr>
+        <w:pStyle w:val="5"/>
+        <w:bidi w:val="0"/>
+        <w:rPr>
+          <w:rFonts w:hint="default"/>
+          <w:szCs w:val="22"/>
+          <w:lang w:val="en-US"/>
+        </w:rPr>
+      </w:pPr>
+      <w:bookmarkStart w:id="23" w:name="_Toc22302"/>
+      <w:r>
+        <w:rPr>
+          <w:rFonts w:hint="default"/>
+          <w:lang w:val="en-US"/>
+        </w:rPr>
+        <w:t>Youtube</w:t>
+      </w:r>
+      <w:bookmarkEnd w:id="23"/>
+    </w:p>
+    <w:p>
+      <w:pPr>
+        <w:rPr>
+          <w:rFonts w:hint="default"/>
+          <w:sz w:val="22"/>
+          <w:szCs w:val="22"/>
+          <w:lang w:val="en-US"/>
+        </w:rPr>
+      </w:pPr>
+      <w:r>
+        <w:rPr>
+          <w:rFonts w:hint="default"/>
+          <w:sz w:val="22"/>
+          <w:szCs w:val="22"/>
+          <w:lang w:val="en-US"/>
+        </w:rPr>
+        <w:fldChar w:fldCharType="begin"/>
+      </w:r>
+      <w:r>
+        <w:rPr>
+          <w:rFonts w:hint="default"/>
+          <w:sz w:val="22"/>
+          <w:szCs w:val="22"/>
+          <w:lang w:val="en-US"/>
+        </w:rPr>
+        <w:instrText xml:space="preserve"> HYPERLINK "https://www.youtube.com/playlist?list=PLQDzPczdXrTgqEc0uomGYDS0SFu7qY3g3" </w:instrText>
+      </w:r>
+      <w:r>
+        <w:rPr>
+          <w:rFonts w:hint="default"/>
+          <w:sz w:val="22"/>
+          <w:szCs w:val="22"/>
+          <w:lang w:val="en-US"/>
+        </w:rPr>
+        <w:fldChar w:fldCharType="separate"/>
+      </w:r>
+      <w:r>
+        <w:rPr>
+          <w:rStyle w:val="15"/>
+          <w:rFonts w:hint="default"/>
+          <w:sz w:val="22"/>
+          <w:szCs w:val="22"/>
+          <w:lang w:val="en-US"/>
+        </w:rPr>
+        <w:t>https://www.youtube.com/playlist?list=PLQDzPczdXrTgqEc0uomGYDS0SFu7qY3g3</w:t>
+      </w:r>
+      <w:r>
+        <w:rPr>
+          <w:rFonts w:hint="default"/>
+          <w:sz w:val="22"/>
+          <w:szCs w:val="22"/>
+          <w:lang w:val="en-US"/>
+        </w:rPr>
+        <w:fldChar w:fldCharType="end"/>
+      </w:r>
+    </w:p>
+    <w:p>
+      <w:pPr>
+        <w:rPr>
+          <w:rFonts w:hint="default"/>
+          <w:sz w:val="22"/>
+          <w:szCs w:val="22"/>
+          <w:lang w:val="en-US"/>
+        </w:rPr>
+      </w:pPr>
+    </w:p>
+    <w:p>
+      <w:pPr>
+        <w:pStyle w:val="5"/>
+        <w:bidi w:val="0"/>
+        <w:rPr>
+          <w:rFonts w:hint="default"/>
+          <w:szCs w:val="22"/>
+          <w:lang w:val="en-US"/>
+        </w:rPr>
+      </w:pPr>
+      <w:bookmarkStart w:id="24" w:name="_Toc23800"/>
+      <w:r>
+        <w:rPr>
+          <w:rFonts w:hint="default"/>
+          <w:lang w:val="en-US"/>
+        </w:rPr>
+        <w:t>Github</w:t>
+      </w:r>
+      <w:bookmarkEnd w:id="24"/>
+    </w:p>
+    <w:p>
+      <w:pPr>
+        <w:rPr>
+          <w:rFonts w:hint="default"/>
+          <w:sz w:val="22"/>
+          <w:szCs w:val="22"/>
+          <w:lang w:val="en-US"/>
+        </w:rPr>
+      </w:pPr>
+      <w:r>
+        <w:rPr>
+          <w:rFonts w:hint="default"/>
+          <w:sz w:val="22"/>
+          <w:szCs w:val="22"/>
+          <w:lang w:val="en-US"/>
+        </w:rPr>
+        <w:fldChar w:fldCharType="begin"/>
+      </w:r>
+      <w:r>
+        <w:rPr>
+          <w:rFonts w:hint="default"/>
+          <w:sz w:val="22"/>
+          <w:szCs w:val="22"/>
+          <w:lang w:val="en-US"/>
+        </w:rPr>
+        <w:instrText xml:space="preserve"> HYPERLINK "https://github.com/backstreetbrogrammer/11_JavaSpark" </w:instrText>
+      </w:r>
+      <w:r>
+        <w:rPr>
+          <w:rFonts w:hint="default"/>
+          <w:sz w:val="22"/>
+          <w:szCs w:val="22"/>
+          <w:lang w:val="en-US"/>
+        </w:rPr>
+        <w:fldChar w:fldCharType="separate"/>
+      </w:r>
+      <w:r>
+        <w:rPr>
+          <w:rStyle w:val="15"/>
+          <w:rFonts w:hint="default"/>
+          <w:sz w:val="22"/>
+          <w:szCs w:val="22"/>
+          <w:lang w:val="en-US"/>
+        </w:rPr>
+        <w:t>https://github.com/backstreetbrogrammer/11_JavaSpark</w:t>
+      </w:r>
+      <w:r>
+        <w:rPr>
+          <w:rFonts w:hint="default"/>
+          <w:sz w:val="22"/>
+          <w:szCs w:val="22"/>
+          <w:lang w:val="en-US"/>
+        </w:rPr>
+        <w:fldChar w:fldCharType="end"/>
+      </w:r>
+    </w:p>
+    <w:p>
+      <w:pPr>
+        <w:rPr>
+          <w:rFonts w:hint="default"/>
+          <w:sz w:val="22"/>
+          <w:szCs w:val="22"/>
+          <w:lang w:val="en-US"/>
+        </w:rPr>
+      </w:pPr>
+    </w:p>
+    <w:p>
+      <w:pPr>
+        <w:rPr>
+          <w:rFonts w:hint="default"/>
+          <w:sz w:val="22"/>
+          <w:szCs w:val="22"/>
+          <w:lang w:val="en-US"/>
+        </w:rPr>
+      </w:pPr>
+    </w:p>
+    <w:p>
+      <w:pPr>
+        <w:rPr>
+          <w:rFonts w:hint="default"/>
+          <w:sz w:val="22"/>
+          <w:szCs w:val="22"/>
+          <w:lang w:val="en-US"/>
+        </w:rPr>
+      </w:pPr>
+    </w:p>
+    <w:p>
+      <w:pPr>
+        <w:rPr>
+          <w:rFonts w:hint="default"/>
+          <w:sz w:val="22"/>
+          <w:szCs w:val="22"/>
+          <w:lang w:val="en-US"/>
+        </w:rPr>
+      </w:pPr>
+    </w:p>
+    <w:p>
+      <w:pPr>
+        <w:rPr>
+          <w:rFonts w:hint="default"/>
+          <w:sz w:val="22"/>
+          <w:szCs w:val="22"/>
+          <w:lang w:val="en-US"/>
+        </w:rPr>
+      </w:pPr>
+    </w:p>
+    <w:p>
+      <w:pPr>
+        <w:rPr>
+          <w:rFonts w:hint="default"/>
+          <w:sz w:val="22"/>
+          <w:szCs w:val="22"/>
+          <w:lang w:val="en-US"/>
+        </w:rPr>
+      </w:pPr>
+    </w:p>
+    <w:p>
+      <w:pPr>
+        <w:rPr>
+          <w:rFonts w:hint="default"/>
+          <w:sz w:val="22"/>
+          <w:szCs w:val="22"/>
+          <w:lang w:val="en-US"/>
+        </w:rPr>
+      </w:pPr>
+    </w:p>
+    <w:p>
+      <w:pPr>
+        <w:rPr>
+          <w:rFonts w:hint="default"/>
+          <w:sz w:val="22"/>
+          <w:szCs w:val="22"/>
+          <w:lang w:val="en-US"/>
+        </w:rPr>
+      </w:pPr>
+    </w:p>
+    <w:p>
+      <w:pPr>
+        <w:rPr>
+          <w:rFonts w:hint="default"/>
+          <w:sz w:val="22"/>
+          <w:szCs w:val="22"/>
+          <w:lang w:val="en-US"/>
+        </w:rPr>
+      </w:pPr>
+    </w:p>
+    <w:p>
+      <w:pPr>
+        <w:rPr>
+          <w:rFonts w:hint="default"/>
+          <w:sz w:val="22"/>
+          <w:szCs w:val="22"/>
+          <w:lang w:val="en-US"/>
+        </w:rPr>
+      </w:pPr>
+    </w:p>
+    <w:p>
+      <w:pPr>
+        <w:rPr>
+          <w:rFonts w:hint="default"/>
+          <w:sz w:val="22"/>
+          <w:szCs w:val="22"/>
+          <w:lang w:val="en-US"/>
+        </w:rPr>
+      </w:pPr>
+    </w:p>
+    <w:p>
+      <w:pPr>
+        <w:rPr>
+          <w:rFonts w:hint="default"/>
+          <w:sz w:val="22"/>
+          <w:szCs w:val="22"/>
+          <w:lang w:val="en-US"/>
+        </w:rPr>
+      </w:pPr>
+    </w:p>
+    <w:p>
+      <w:pPr>
+        <w:rPr>
+          <w:rFonts w:hint="default"/>
+          <w:sz w:val="22"/>
+          <w:szCs w:val="22"/>
+          <w:lang w:val="en-US"/>
+        </w:rPr>
+      </w:pPr>
+    </w:p>
+    <w:p>
+      <w:pPr>
+        <w:rPr>
+          <w:rFonts w:hint="default"/>
+          <w:sz w:val="22"/>
+          <w:szCs w:val="22"/>
+          <w:lang w:val="en-US"/>
+        </w:rPr>
+      </w:pPr>
+    </w:p>
+    <w:p>
+      <w:pPr>
+        <w:rPr>
+          <w:rFonts w:hint="default"/>
+          <w:sz w:val="22"/>
+          <w:szCs w:val="22"/>
+          <w:lang w:val="en-US"/>
+        </w:rPr>
+      </w:pPr>
+    </w:p>
+    <w:p>
+      <w:pPr>
+        <w:rPr>
+          <w:rFonts w:hint="default"/>
+          <w:sz w:val="22"/>
+          <w:szCs w:val="22"/>
+          <w:lang w:val="en-US"/>
+        </w:rPr>
+      </w:pPr>
+    </w:p>
+    <w:p>
+      <w:pPr>
+        <w:rPr>
+          <w:rFonts w:hint="default"/>
+          <w:sz w:val="22"/>
+          <w:szCs w:val="22"/>
+          <w:lang w:val="en-US"/>
+        </w:rPr>
+      </w:pPr>
+    </w:p>
+    <w:p>
+      <w:pPr>
+        <w:rPr>
+          <w:rFonts w:hint="default"/>
+          <w:sz w:val="22"/>
+          <w:szCs w:val="22"/>
+          <w:lang w:val="en-US"/>
+        </w:rPr>
+      </w:pPr>
+    </w:p>
+    <w:p>
+      <w:pPr>
+        <w:rPr>
+          <w:rFonts w:hint="default"/>
+          <w:sz w:val="22"/>
+          <w:szCs w:val="22"/>
+          <w:lang w:val="en-US"/>
+        </w:rPr>
+      </w:pPr>
+    </w:p>
+    <w:p>
+      <w:pPr>
+        <w:rPr>
+          <w:rFonts w:hint="default"/>
+          <w:sz w:val="22"/>
+          <w:szCs w:val="22"/>
+          <w:lang w:val="en-US"/>
+        </w:rPr>
+      </w:pPr>
+    </w:p>
+    <w:p>
+      <w:pPr>
+        <w:rPr>
+          <w:rFonts w:hint="default"/>
+          <w:sz w:val="22"/>
+          <w:szCs w:val="22"/>
+          <w:lang w:val="en-US"/>
+        </w:rPr>
+      </w:pPr>
+    </w:p>
+    <w:p>
+      <w:pPr>
+        <w:rPr>
+          <w:rFonts w:hint="default"/>
+          <w:sz w:val="22"/>
+          <w:szCs w:val="22"/>
+          <w:lang w:val="en-US"/>
+        </w:rPr>
+      </w:pPr>
+    </w:p>
+    <w:p>
+      <w:pPr>
+        <w:rPr>
+          <w:rFonts w:hint="default"/>
+          <w:sz w:val="22"/>
+          <w:szCs w:val="22"/>
+          <w:lang w:val="en-US"/>
+        </w:rPr>
+      </w:pPr>
+    </w:p>
+    <w:p>
+      <w:pPr>
+        <w:rPr>
+          <w:rFonts w:hint="default"/>
+          <w:sz w:val="22"/>
+          <w:szCs w:val="22"/>
+          <w:lang w:val="en-US"/>
+        </w:rPr>
+      </w:pPr>
+    </w:p>
+    <w:p>
+      <w:pPr>
+        <w:pStyle w:val="3"/>
+        <w:bidi w:val="0"/>
+        <w:rPr>
+          <w:rFonts w:hint="default"/>
+          <w:color w:val="843C0B" w:themeColor="accent2" w:themeShade="80"/>
+          <w:highlight w:val="none"/>
+          <w:lang w:val="en-US"/>
+        </w:rPr>
+      </w:pPr>
+      <w:bookmarkStart w:id="25" w:name="_Toc32533"/>
+      <w:r>
+        <w:rPr>
+          <w:rFonts w:hint="default"/>
+          <w:color w:val="843C0B" w:themeColor="accent2" w:themeShade="80"/>
+          <w:highlight w:val="none"/>
+          <w:lang w:val="en-US"/>
+        </w:rPr>
+        <w:t>Chapter 05. Spark RDD - Mapping</w:t>
+      </w:r>
+      <w:bookmarkEnd w:id="25"/>
+    </w:p>
+    <w:p>
+      <w:pPr>
+        <w:rPr>
+          <w:rFonts w:hint="default"/>
+          <w:sz w:val="22"/>
+          <w:szCs w:val="22"/>
+          <w:lang w:val="en-US"/>
+        </w:rPr>
+      </w:pPr>
+      <w:r>
+        <w:rPr>
+          <w:rFonts w:hint="default"/>
+          <w:b/>
+          <w:bCs/>
+          <w:sz w:val="22"/>
+          <w:szCs w:val="22"/>
+          <w:u w:val="single"/>
+          <w:lang w:val="en-US"/>
+        </w:rPr>
+        <w:t>Transformation</w:t>
+      </w:r>
+      <w:r>
+        <w:rPr>
+          <w:rFonts w:hint="default"/>
+          <w:b/>
+          <w:bCs/>
+          <w:sz w:val="22"/>
+          <w:szCs w:val="22"/>
+          <w:lang w:val="en-US"/>
+        </w:rPr>
+        <w:t>: map(func)</w:t>
+      </w:r>
+      <w:r>
+        <w:rPr>
+          <w:rFonts w:hint="default"/>
+          <w:b/>
+          <w:bCs/>
+          <w:sz w:val="22"/>
+          <w:szCs w:val="22"/>
+          <w:lang w:val="en-US"/>
+        </w:rPr>
+        <w:br w:type="textWrapping"/>
+      </w:r>
+      <w:r>
+        <w:rPr>
+          <w:rFonts w:hint="default"/>
+          <w:sz w:val="22"/>
+          <w:szCs w:val="22"/>
+          <w:lang w:val="en-US"/>
+        </w:rPr>
+        <w:br w:type="textWrapping"/>
+      </w:r>
+      <w:r>
+        <w:rPr>
+          <w:rFonts w:hint="default"/>
+          <w:sz w:val="22"/>
+          <w:szCs w:val="22"/>
+          <w:lang w:val="en-US"/>
+        </w:rPr>
+        <w:t>&gt; Return a new distributed dataset formed by passing each element of the source through a function `</w:t>
+      </w:r>
+      <w:r>
+        <w:rPr>
+          <w:rFonts w:hint="default"/>
+          <w:b/>
+          <w:bCs/>
+          <w:sz w:val="22"/>
+          <w:szCs w:val="22"/>
+          <w:lang w:val="en-US"/>
+        </w:rPr>
+        <w:t>func</w:t>
+      </w:r>
+      <w:r>
+        <w:rPr>
+          <w:rFonts w:hint="default"/>
+          <w:sz w:val="22"/>
+          <w:szCs w:val="22"/>
+          <w:lang w:val="en-US"/>
+        </w:rPr>
+        <w:t>`.</w:t>
+      </w:r>
+      <w:r>
+        <w:rPr>
+          <w:rFonts w:hint="default"/>
+          <w:sz w:val="22"/>
+          <w:szCs w:val="22"/>
+          <w:lang w:val="en-US"/>
+        </w:rPr>
+        <w:br w:type="textWrapping"/>
+      </w:r>
+      <w:r>
+        <w:rPr>
+          <w:rFonts w:hint="default"/>
+          <w:sz w:val="22"/>
+          <w:szCs w:val="22"/>
+          <w:lang w:val="en-US"/>
+        </w:rPr>
+        <w:br w:type="textWrapping"/>
+      </w:r>
+      <w:r>
+        <w:rPr>
+          <w:rFonts w:hint="default"/>
+          <w:sz w:val="22"/>
+          <w:szCs w:val="22"/>
+          <w:lang w:val="en-US"/>
+        </w:rPr>
+        <w:t>As RDDs are immutable, after applying the `</w:t>
+      </w:r>
+      <w:r>
+        <w:rPr>
+          <w:rFonts w:hint="default"/>
+          <w:b/>
+          <w:bCs/>
+          <w:sz w:val="22"/>
+          <w:szCs w:val="22"/>
+          <w:lang w:val="en-US"/>
+        </w:rPr>
+        <w:t>map</w:t>
+      </w:r>
+      <w:r>
+        <w:rPr>
+          <w:rFonts w:hint="default"/>
+          <w:sz w:val="22"/>
+          <w:szCs w:val="22"/>
+          <w:lang w:val="en-US"/>
+        </w:rPr>
+        <w:t xml:space="preserve">` transformation, </w:t>
+      </w:r>
+      <w:r>
+        <w:rPr>
+          <w:rFonts w:hint="default"/>
+          <w:b/>
+          <w:bCs/>
+          <w:sz w:val="22"/>
+          <w:szCs w:val="22"/>
+          <w:lang w:val="en-US"/>
+        </w:rPr>
+        <w:t>new RDD</w:t>
+      </w:r>
+      <w:r>
+        <w:rPr>
+          <w:rFonts w:hint="default"/>
+          <w:sz w:val="22"/>
+          <w:szCs w:val="22"/>
+          <w:lang w:val="en-US"/>
+        </w:rPr>
+        <w:t xml:space="preserve"> is created.</w:t>
+      </w:r>
+      <w:r>
+        <w:rPr>
+          <w:rFonts w:hint="default"/>
+          <w:sz w:val="22"/>
+          <w:szCs w:val="22"/>
+          <w:lang w:val="en-US"/>
+        </w:rPr>
+        <w:br w:type="textWrapping"/>
+      </w:r>
+      <w:r>
+        <w:rPr>
+          <w:rFonts w:hint="default"/>
+          <w:sz w:val="22"/>
+          <w:szCs w:val="22"/>
+          <w:lang w:val="en-US"/>
+        </w:rPr>
+        <w:br w:type="textWrapping"/>
+      </w:r>
+      <w:r>
+        <w:rPr>
+          <w:rFonts w:hint="default"/>
+          <w:sz w:val="22"/>
+          <w:szCs w:val="22"/>
+          <w:lang w:val="en-US"/>
+        </w:rPr>
+        <w:t>The `</w:t>
+      </w:r>
+      <w:r>
+        <w:rPr>
+          <w:rFonts w:hint="default"/>
+          <w:b/>
+          <w:bCs/>
+          <w:sz w:val="22"/>
+          <w:szCs w:val="22"/>
+          <w:lang w:val="en-US"/>
+        </w:rPr>
+        <w:t>func</w:t>
+      </w:r>
+      <w:r>
+        <w:rPr>
+          <w:rFonts w:hint="default"/>
+          <w:sz w:val="22"/>
+          <w:szCs w:val="22"/>
+          <w:lang w:val="en-US"/>
+        </w:rPr>
+        <w:t>` is applied to each element, mapping it into a new element (the word mapping is used because it has a meaning similar to transforming but with the nuance of “creating a new version of” rather than “modifying”).</w:t>
+      </w:r>
+      <w:r>
+        <w:rPr>
+          <w:rFonts w:hint="default"/>
+          <w:sz w:val="22"/>
+          <w:szCs w:val="22"/>
+          <w:lang w:val="en-US"/>
+        </w:rPr>
+        <w:br w:type="textWrapping"/>
+      </w:r>
+      <w:r>
+        <w:rPr>
+          <w:rFonts w:hint="default"/>
+          <w:sz w:val="22"/>
+          <w:szCs w:val="22"/>
+          <w:lang w:val="en-US"/>
+        </w:rPr>
+        <w:br w:type="textWrapping"/>
+      </w:r>
+      <w:r>
+        <w:rPr>
+          <w:rFonts w:hint="default"/>
+          <w:sz w:val="22"/>
+          <w:szCs w:val="22"/>
+          <w:lang w:val="en-US"/>
+        </w:rPr>
+        <w:t>Example:</w:t>
+      </w:r>
+      <w:r>
+        <w:rPr>
+          <w:rFonts w:hint="default"/>
+          <w:sz w:val="22"/>
+          <w:szCs w:val="22"/>
+          <w:lang w:val="en-US"/>
+        </w:rPr>
+        <w:br w:type="textWrapping"/>
+      </w:r>
+      <w:r>
+        <w:rPr>
+          <w:rFonts w:hint="default"/>
+          <w:sz w:val="22"/>
+          <w:szCs w:val="22"/>
+          <w:lang w:val="en-US"/>
+        </w:rPr>
+        <w:br w:type="textWrapping"/>
+      </w:r>
+      <w:r>
+        <w:rPr>
+          <w:rFonts w:hint="default"/>
+          <w:sz w:val="22"/>
+          <w:szCs w:val="22"/>
+          <w:lang w:val="en-US"/>
+        </w:rPr>
+        <w:t>```</w:t>
+      </w:r>
+      <w:r>
+        <w:rPr>
+          <w:rFonts w:hint="default"/>
+          <w:sz w:val="22"/>
+          <w:szCs w:val="22"/>
+          <w:lang w:val="en-US"/>
+        </w:rPr>
+        <w:br w:type="textWrapping"/>
+      </w:r>
+      <w:r>
+        <w:rPr>
+          <w:rFonts w:hint="default" w:ascii="Arial Rounded MT Bold" w:hAnsi="Arial Rounded MT Bold" w:cs="Arial Rounded MT Bold"/>
+          <w:sz w:val="16"/>
+          <w:szCs w:val="16"/>
+          <w:lang w:val="en-US"/>
+        </w:rPr>
+        <w:t>final var myList = myRdd.map(String::length).collect();</w:t>
+      </w:r>
+      <w:r>
+        <w:rPr>
+          <w:rFonts w:hint="default" w:ascii="Arial Rounded MT Bold" w:hAnsi="Arial Rounded MT Bold" w:cs="Arial Rounded MT Bold"/>
+          <w:sz w:val="16"/>
+          <w:szCs w:val="16"/>
+          <w:lang w:val="en-US"/>
+        </w:rPr>
+        <w:br w:type="textWrapping"/>
+      </w:r>
+      <w:r>
+        <w:rPr>
+          <w:rFonts w:hint="default" w:ascii="Arial Rounded MT Bold" w:hAnsi="Arial Rounded MT Bold" w:cs="Arial Rounded MT Bold"/>
+          <w:sz w:val="16"/>
+          <w:szCs w:val="16"/>
+          <w:lang w:val="en-US"/>
+        </w:rPr>
+        <w:t>final var count = myRdd.map(String::length).count();</w:t>
+      </w:r>
+      <w:r>
+        <w:rPr>
+          <w:rFonts w:hint="default" w:ascii="Arial Rounded MT Bold" w:hAnsi="Arial Rounded MT Bold" w:cs="Arial Rounded MT Bold"/>
+          <w:sz w:val="16"/>
+          <w:szCs w:val="16"/>
+          <w:lang w:val="en-US"/>
+        </w:rPr>
+        <w:br w:type="textWrapping"/>
+      </w:r>
+      <w:r>
+        <w:rPr>
+          <w:rFonts w:hint="default" w:ascii="Arial Rounded MT Bold" w:hAnsi="Arial Rounded MT Bold" w:cs="Arial Rounded MT Bold"/>
+          <w:sz w:val="16"/>
+          <w:szCs w:val="16"/>
+          <w:lang w:val="en-US"/>
+        </w:rPr>
+        <w:t>final var count = myRdd.map(String::length).map(v -&gt; 1L).reduce(Long::sum);</w:t>
+      </w:r>
+      <w:r>
+        <w:rPr>
+          <w:rFonts w:hint="default"/>
+          <w:sz w:val="22"/>
+          <w:szCs w:val="22"/>
+          <w:lang w:val="en-US"/>
+        </w:rPr>
+        <w:br w:type="textWrapping"/>
+      </w:r>
+      <w:r>
+        <w:rPr>
+          <w:rFonts w:hint="default"/>
+          <w:sz w:val="22"/>
+          <w:szCs w:val="22"/>
+          <w:lang w:val="en-US"/>
+        </w:rPr>
+        <w:t>```</w:t>
+      </w:r>
+    </w:p>
+    <w:p>
+      <w:pPr>
+        <w:rPr>
+          <w:rFonts w:hint="default"/>
+          <w:sz w:val="22"/>
+          <w:szCs w:val="22"/>
+          <w:lang w:val="en-US"/>
+        </w:rPr>
+      </w:pPr>
+    </w:p>
+    <w:p>
+      <w:pPr>
+        <w:rPr>
+          <w:rFonts w:hint="default"/>
+          <w:sz w:val="22"/>
+          <w:szCs w:val="22"/>
+          <w:lang w:val="en-US"/>
+        </w:rPr>
+      </w:pPr>
+    </w:p>
+    <w:p>
+      <w:pPr>
+        <w:rPr>
+          <w:rFonts w:hint="default"/>
+          <w:sz w:val="22"/>
+          <w:szCs w:val="22"/>
+          <w:lang w:val="en-US"/>
+        </w:rPr>
+      </w:pPr>
+    </w:p>
+    <w:p>
+      <w:pPr>
+        <w:pStyle w:val="5"/>
+        <w:bidi w:val="0"/>
+        <w:rPr>
+          <w:rFonts w:hint="default"/>
+          <w:szCs w:val="22"/>
+          <w:lang w:val="en-US"/>
+        </w:rPr>
+      </w:pPr>
+      <w:bookmarkStart w:id="26" w:name="_Toc12338"/>
+      <w:r>
+        <w:rPr>
+          <w:rFonts w:hint="default"/>
+          <w:lang w:val="en-US"/>
+        </w:rPr>
+        <w:t>Youtube</w:t>
+      </w:r>
+      <w:bookmarkEnd w:id="26"/>
+    </w:p>
+    <w:p>
+      <w:pPr>
+        <w:rPr>
+          <w:rFonts w:hint="default"/>
+          <w:sz w:val="22"/>
+          <w:szCs w:val="22"/>
+          <w:lang w:val="en-US"/>
+        </w:rPr>
+      </w:pPr>
+      <w:r>
+        <w:rPr>
+          <w:rFonts w:hint="default"/>
+          <w:sz w:val="22"/>
+          <w:szCs w:val="22"/>
+          <w:lang w:val="en-US"/>
+        </w:rPr>
+        <w:fldChar w:fldCharType="begin"/>
+      </w:r>
+      <w:r>
+        <w:rPr>
+          <w:rFonts w:hint="default"/>
+          <w:sz w:val="22"/>
+          <w:szCs w:val="22"/>
+          <w:lang w:val="en-US"/>
+        </w:rPr>
+        <w:instrText xml:space="preserve"> HYPERLINK "https://www.youtube.com/playlist?list=PLQDzPczdXrTgqEc0uomGYDS0SFu7qY3g3" </w:instrText>
+      </w:r>
+      <w:r>
+        <w:rPr>
+          <w:rFonts w:hint="default"/>
+          <w:sz w:val="22"/>
+          <w:szCs w:val="22"/>
+          <w:lang w:val="en-US"/>
+        </w:rPr>
+        <w:fldChar w:fldCharType="separate"/>
+      </w:r>
+      <w:r>
+        <w:rPr>
+          <w:rStyle w:val="15"/>
+          <w:rFonts w:hint="default"/>
+          <w:sz w:val="22"/>
+          <w:szCs w:val="22"/>
+          <w:lang w:val="en-US"/>
+        </w:rPr>
+        <w:t>https://www.youtube.com/playlist?list=PLQDzPczdXrTgqEc0uomGYDS0SFu7qY3g3</w:t>
+      </w:r>
+      <w:r>
+        <w:rPr>
+          <w:rFonts w:hint="default"/>
+          <w:sz w:val="22"/>
+          <w:szCs w:val="22"/>
+          <w:lang w:val="en-US"/>
+        </w:rPr>
+        <w:fldChar w:fldCharType="end"/>
+      </w:r>
+    </w:p>
+    <w:p>
+      <w:pPr>
+        <w:rPr>
+          <w:rFonts w:hint="default"/>
+          <w:sz w:val="22"/>
+          <w:szCs w:val="22"/>
+          <w:lang w:val="en-US"/>
+        </w:rPr>
+      </w:pPr>
+    </w:p>
+    <w:p>
+      <w:pPr>
+        <w:pStyle w:val="5"/>
+        <w:bidi w:val="0"/>
+        <w:rPr>
+          <w:rFonts w:hint="default"/>
+          <w:szCs w:val="22"/>
+          <w:lang w:val="en-US"/>
+        </w:rPr>
+      </w:pPr>
+      <w:bookmarkStart w:id="27" w:name="_Toc32564"/>
+      <w:r>
+        <w:rPr>
+          <w:rFonts w:hint="default"/>
+          <w:lang w:val="en-US"/>
+        </w:rPr>
+        <w:t>Github</w:t>
+      </w:r>
+      <w:bookmarkEnd w:id="27"/>
+    </w:p>
+    <w:p>
+      <w:pPr>
+        <w:rPr>
+          <w:rFonts w:hint="default"/>
+          <w:sz w:val="22"/>
+          <w:szCs w:val="22"/>
+          <w:lang w:val="en-US"/>
+        </w:rPr>
+      </w:pPr>
+      <w:r>
+        <w:rPr>
+          <w:rFonts w:hint="default"/>
+          <w:sz w:val="22"/>
+          <w:szCs w:val="22"/>
+          <w:lang w:val="en-US"/>
+        </w:rPr>
+        <w:fldChar w:fldCharType="begin"/>
+      </w:r>
+      <w:r>
+        <w:rPr>
+          <w:rFonts w:hint="default"/>
+          <w:sz w:val="22"/>
+          <w:szCs w:val="22"/>
+          <w:lang w:val="en-US"/>
+        </w:rPr>
+        <w:instrText xml:space="preserve"> HYPERLINK "https://github.com/backstreetbrogrammer/11_JavaSpark" </w:instrText>
+      </w:r>
+      <w:r>
+        <w:rPr>
+          <w:rFonts w:hint="default"/>
+          <w:sz w:val="22"/>
+          <w:szCs w:val="22"/>
+          <w:lang w:val="en-US"/>
+        </w:rPr>
+        <w:fldChar w:fldCharType="separate"/>
+      </w:r>
+      <w:r>
+        <w:rPr>
+          <w:rStyle w:val="15"/>
+          <w:rFonts w:hint="default"/>
+          <w:sz w:val="22"/>
+          <w:szCs w:val="22"/>
+          <w:lang w:val="en-US"/>
+        </w:rPr>
+        <w:t>https://github.com/backstreetbrogrammer/11_JavaSpark</w:t>
+      </w:r>
+      <w:r>
+        <w:rPr>
+          <w:rFonts w:hint="default"/>
+          <w:sz w:val="22"/>
+          <w:szCs w:val="22"/>
+          <w:lang w:val="en-US"/>
+        </w:rPr>
+        <w:fldChar w:fldCharType="end"/>
+      </w:r>
+    </w:p>
+    <w:p>
+      <w:pPr>
+        <w:rPr>
+          <w:rFonts w:hint="default"/>
+          <w:sz w:val="22"/>
+          <w:szCs w:val="22"/>
+          <w:lang w:val="en-US"/>
+        </w:rPr>
+      </w:pPr>
+    </w:p>
+    <w:p>
+      <w:pPr>
+        <w:rPr>
+          <w:rFonts w:hint="default"/>
+          <w:sz w:val="22"/>
+          <w:szCs w:val="22"/>
+          <w:lang w:val="en-US"/>
+        </w:rPr>
+      </w:pPr>
+    </w:p>
+    <w:p>
+      <w:pPr>
+        <w:rPr>
+          <w:rFonts w:hint="default"/>
+          <w:sz w:val="22"/>
+          <w:szCs w:val="22"/>
+          <w:lang w:val="en-US"/>
+        </w:rPr>
+      </w:pPr>
+    </w:p>
+    <w:p>
+      <w:pPr>
+        <w:rPr>
+          <w:rFonts w:hint="default"/>
+          <w:sz w:val="22"/>
+          <w:szCs w:val="22"/>
+          <w:lang w:val="en-US"/>
+        </w:rPr>
+      </w:pPr>
+    </w:p>
+    <w:p>
+      <w:pPr>
+        <w:rPr>
+          <w:rFonts w:hint="default"/>
+          <w:sz w:val="22"/>
+          <w:szCs w:val="22"/>
+          <w:lang w:val="en-US"/>
+        </w:rPr>
+      </w:pPr>
+    </w:p>
+    <w:p>
+      <w:pPr>
+        <w:rPr>
+          <w:rFonts w:hint="default"/>
+          <w:sz w:val="22"/>
+          <w:szCs w:val="22"/>
+          <w:lang w:val="en-US"/>
+        </w:rPr>
+      </w:pPr>
+    </w:p>
+    <w:p>
+      <w:pPr>
+        <w:rPr>
+          <w:rFonts w:hint="default"/>
+          <w:sz w:val="22"/>
+          <w:szCs w:val="22"/>
+          <w:lang w:val="en-US"/>
+        </w:rPr>
+      </w:pPr>
+    </w:p>
+    <w:p>
+      <w:pPr>
+        <w:rPr>
+          <w:rFonts w:hint="default"/>
+          <w:sz w:val="22"/>
+          <w:szCs w:val="22"/>
+          <w:lang w:val="en-US"/>
+        </w:rPr>
+      </w:pPr>
+    </w:p>
+    <w:p>
+      <w:pPr>
+        <w:rPr>
+          <w:rFonts w:hint="default"/>
+          <w:sz w:val="22"/>
+          <w:szCs w:val="22"/>
+          <w:lang w:val="en-US"/>
+        </w:rPr>
+      </w:pPr>
+    </w:p>
+    <w:p>
+      <w:pPr>
+        <w:rPr>
+          <w:rFonts w:hint="default"/>
+          <w:sz w:val="22"/>
+          <w:szCs w:val="22"/>
+          <w:lang w:val="en-US"/>
+        </w:rPr>
+      </w:pPr>
+    </w:p>
+    <w:p>
+      <w:pPr>
+        <w:rPr>
+          <w:rFonts w:hint="default"/>
+          <w:sz w:val="22"/>
+          <w:szCs w:val="22"/>
+          <w:lang w:val="en-US"/>
+        </w:rPr>
+      </w:pPr>
+    </w:p>
+    <w:p>
+      <w:pPr>
+        <w:rPr>
+          <w:rFonts w:hint="default"/>
+          <w:sz w:val="22"/>
+          <w:szCs w:val="22"/>
+          <w:lang w:val="en-US"/>
+        </w:rPr>
+      </w:pPr>
+    </w:p>
+    <w:p>
+      <w:pPr>
+        <w:rPr>
+          <w:rFonts w:hint="default"/>
+          <w:sz w:val="22"/>
+          <w:szCs w:val="22"/>
+          <w:lang w:val="en-US"/>
+        </w:rPr>
+      </w:pPr>
+    </w:p>
+    <w:p>
+      <w:pPr>
+        <w:rPr>
+          <w:rFonts w:hint="default"/>
+          <w:sz w:val="22"/>
+          <w:szCs w:val="22"/>
+          <w:lang w:val="en-US"/>
+        </w:rPr>
+      </w:pPr>
+    </w:p>
+    <w:p>
+      <w:pPr>
+        <w:rPr>
+          <w:rFonts w:hint="default"/>
+          <w:sz w:val="22"/>
+          <w:szCs w:val="22"/>
+          <w:lang w:val="en-US"/>
+        </w:rPr>
+      </w:pPr>
+    </w:p>
+    <w:p>
+      <w:pPr>
+        <w:rPr>
+          <w:rFonts w:hint="default"/>
+          <w:sz w:val="22"/>
+          <w:szCs w:val="22"/>
+          <w:lang w:val="en-US"/>
+        </w:rPr>
+      </w:pPr>
+    </w:p>
+    <w:p>
+      <w:pPr>
+        <w:rPr>
+          <w:rFonts w:hint="default"/>
+          <w:sz w:val="22"/>
+          <w:szCs w:val="22"/>
+          <w:lang w:val="en-US"/>
+        </w:rPr>
+      </w:pPr>
+    </w:p>
+    <w:p>
+      <w:pPr>
+        <w:rPr>
+          <w:rFonts w:hint="default"/>
+          <w:sz w:val="22"/>
+          <w:szCs w:val="22"/>
+          <w:lang w:val="en-US"/>
+        </w:rPr>
+      </w:pPr>
+    </w:p>
+    <w:p>
+      <w:pPr>
+        <w:rPr>
+          <w:rFonts w:hint="default"/>
+          <w:sz w:val="22"/>
+          <w:szCs w:val="22"/>
+          <w:lang w:val="en-US"/>
+        </w:rPr>
+      </w:pPr>
+    </w:p>
+    <w:p>
+      <w:pPr>
+        <w:rPr>
+          <w:rFonts w:hint="default"/>
+          <w:sz w:val="22"/>
+          <w:szCs w:val="22"/>
+          <w:lang w:val="en-US"/>
+        </w:rPr>
+      </w:pPr>
+    </w:p>
+    <w:p>
+      <w:pPr>
+        <w:pStyle w:val="3"/>
+        <w:bidi w:val="0"/>
+        <w:rPr>
+          <w:rFonts w:hint="default"/>
+          <w:color w:val="843C0B" w:themeColor="accent2" w:themeShade="80"/>
+          <w:highlight w:val="none"/>
+          <w:lang w:val="en-US"/>
+        </w:rPr>
+      </w:pPr>
+      <w:bookmarkStart w:id="28" w:name="_Toc12563"/>
+      <w:r>
+        <w:rPr>
+          <w:rFonts w:hint="default"/>
+          <w:color w:val="843C0B" w:themeColor="accent2" w:themeShade="80"/>
+          <w:highlight w:val="none"/>
+          <w:lang w:val="en-US"/>
+        </w:rPr>
+        <w:t>Chapter 06. Spark RDD - Printing elements</w:t>
+      </w:r>
+      <w:bookmarkEnd w:id="28"/>
+    </w:p>
+    <w:p>
+      <w:pPr>
+        <w:rPr>
+          <w:rFonts w:hint="default" w:ascii="Arial Rounded MT Bold" w:hAnsi="Arial Rounded MT Bold" w:cs="Arial Rounded MT Bold"/>
+          <w:sz w:val="16"/>
+          <w:szCs w:val="16"/>
+          <w:lang w:val="en-US"/>
+        </w:rPr>
+      </w:pPr>
+      <w:r>
+        <w:rPr>
+          <w:rFonts w:hint="default"/>
+          <w:sz w:val="22"/>
+          <w:szCs w:val="22"/>
+          <w:lang w:val="en-US"/>
+        </w:rPr>
+        <w:t>We can print out the elements of an RDD using:</w:t>
+      </w:r>
+      <w:r>
+        <w:rPr>
+          <w:rFonts w:hint="default"/>
+          <w:sz w:val="22"/>
+          <w:szCs w:val="22"/>
+          <w:lang w:val="en-US"/>
+        </w:rPr>
+        <w:br w:type="textWrapping"/>
+      </w:r>
+      <w:r>
+        <w:rPr>
+          <w:rFonts w:hint="default"/>
+          <w:sz w:val="22"/>
+          <w:szCs w:val="22"/>
+          <w:lang w:val="en-US"/>
+        </w:rPr>
+        <w:br w:type="textWrapping"/>
+      </w:r>
+      <w:r>
+        <w:rPr>
+          <w:rFonts w:hint="default"/>
+          <w:sz w:val="22"/>
+          <w:szCs w:val="22"/>
+          <w:lang w:val="en-US"/>
+        </w:rPr>
+        <w:t>```</w:t>
+      </w:r>
+      <w:r>
+        <w:rPr>
+          <w:rFonts w:hint="default"/>
+          <w:sz w:val="22"/>
+          <w:szCs w:val="22"/>
+          <w:lang w:val="en-US"/>
+        </w:rPr>
+        <w:br w:type="textWrapping"/>
+      </w:r>
+      <w:r>
+        <w:rPr>
+          <w:rFonts w:hint="default" w:ascii="Arial Rounded MT Bold" w:hAnsi="Arial Rounded MT Bold" w:cs="Arial Rounded MT Bold"/>
+          <w:sz w:val="16"/>
+          <w:szCs w:val="16"/>
+          <w:lang w:val="en-US"/>
+        </w:rPr>
+        <w:t>rdd.foreach(println)</w:t>
+      </w:r>
+      <w:r>
+        <w:rPr>
+          <w:rFonts w:hint="default" w:ascii="Arial Rounded MT Bold" w:hAnsi="Arial Rounded MT Bold" w:cs="Arial Rounded MT Bold"/>
+          <w:sz w:val="16"/>
+          <w:szCs w:val="16"/>
+          <w:lang w:val="en-US"/>
+        </w:rPr>
+        <w:br w:type="textWrapping"/>
+      </w:r>
+    </w:p>
+    <w:p>
+      <w:pPr>
+        <w:rPr>
+          <w:rFonts w:hint="default" w:ascii="Arial Rounded MT Bold" w:hAnsi="Arial Rounded MT Bold" w:cs="Arial Rounded MT Bold"/>
+          <w:sz w:val="16"/>
+          <w:szCs w:val="16"/>
+          <w:lang w:val="en-US"/>
+        </w:rPr>
+      </w:pPr>
+      <w:r>
+        <w:rPr>
+          <w:rFonts w:hint="default" w:ascii="Arial Rounded MT Bold" w:hAnsi="Arial Rounded MT Bold" w:cs="Arial Rounded MT Bold"/>
+          <w:sz w:val="16"/>
+          <w:szCs w:val="16"/>
+          <w:lang w:val="en-US"/>
+        </w:rPr>
+        <w:t xml:space="preserve">OR </w:t>
+      </w:r>
+      <w:r>
+        <w:rPr>
+          <w:rFonts w:hint="default" w:ascii="Arial Rounded MT Bold" w:hAnsi="Arial Rounded MT Bold" w:cs="Arial Rounded MT Bold"/>
+          <w:sz w:val="16"/>
+          <w:szCs w:val="16"/>
+          <w:lang w:val="en-US"/>
+        </w:rPr>
+        <w:br w:type="textWrapping"/>
+      </w:r>
+    </w:p>
+    <w:p>
+      <w:pPr>
+        <w:rPr>
+          <w:rFonts w:hint="default"/>
+          <w:sz w:val="22"/>
+          <w:szCs w:val="22"/>
+          <w:lang w:val="en-US"/>
+        </w:rPr>
+      </w:pPr>
+      <w:r>
+        <w:rPr>
+          <w:rFonts w:hint="default" w:ascii="Arial Rounded MT Bold" w:hAnsi="Arial Rounded MT Bold" w:cs="Arial Rounded MT Bold"/>
+          <w:sz w:val="16"/>
+          <w:szCs w:val="16"/>
+          <w:lang w:val="en-US"/>
+        </w:rPr>
+        <w:t xml:space="preserve">rdd.map(println) </w:t>
+      </w:r>
+      <w:r>
+        <w:rPr>
+          <w:rFonts w:hint="default"/>
+          <w:sz w:val="22"/>
+          <w:szCs w:val="22"/>
+          <w:lang w:val="en-US"/>
+        </w:rPr>
+        <w:br w:type="textWrapping"/>
+      </w:r>
+      <w:r>
+        <w:rPr>
+          <w:rFonts w:hint="default"/>
+          <w:sz w:val="22"/>
+          <w:szCs w:val="22"/>
+          <w:lang w:val="en-US"/>
+        </w:rPr>
+        <w:t>```</w:t>
+      </w:r>
+      <w:r>
+        <w:rPr>
+          <w:rFonts w:hint="default"/>
+          <w:sz w:val="22"/>
+          <w:szCs w:val="22"/>
+          <w:lang w:val="en-US"/>
+        </w:rPr>
+        <w:br w:type="textWrapping"/>
+      </w:r>
+      <w:r>
+        <w:rPr>
+          <w:rFonts w:hint="default"/>
+          <w:sz w:val="22"/>
+          <w:szCs w:val="22"/>
+          <w:lang w:val="en-US"/>
+        </w:rPr>
+        <w:br w:type="textWrapping"/>
+      </w:r>
+      <w:r>
+        <w:rPr>
+          <w:rFonts w:hint="default"/>
+          <w:sz w:val="22"/>
+          <w:szCs w:val="22"/>
+          <w:lang w:val="en-US"/>
+        </w:rPr>
+        <w:t xml:space="preserve">On a </w:t>
+      </w:r>
+      <w:r>
+        <w:rPr>
+          <w:rFonts w:hint="default"/>
+          <w:b/>
+          <w:bCs/>
+          <w:sz w:val="22"/>
+          <w:szCs w:val="22"/>
+          <w:lang w:val="en-US"/>
+        </w:rPr>
+        <w:t>single</w:t>
+      </w:r>
+      <w:r>
+        <w:rPr>
+          <w:rFonts w:hint="default"/>
+          <w:sz w:val="22"/>
+          <w:szCs w:val="22"/>
+          <w:lang w:val="en-US"/>
+        </w:rPr>
+        <w:t xml:space="preserve"> machine, this will generate the expected output and print all the RDD’s elements.</w:t>
+      </w:r>
+      <w:r>
+        <w:rPr>
+          <w:rFonts w:hint="default"/>
+          <w:sz w:val="22"/>
+          <w:szCs w:val="22"/>
+          <w:lang w:val="en-US"/>
+        </w:rPr>
+        <w:br w:type="textWrapping"/>
+      </w:r>
+      <w:r>
+        <w:rPr>
+          <w:rFonts w:hint="default"/>
+          <w:sz w:val="22"/>
+          <w:szCs w:val="22"/>
+          <w:lang w:val="en-US"/>
+        </w:rPr>
+        <w:br w:type="textWrapping"/>
+      </w:r>
+      <w:r>
+        <w:rPr>
+          <w:rFonts w:hint="default"/>
+          <w:sz w:val="22"/>
+          <w:szCs w:val="22"/>
+          <w:lang w:val="en-US"/>
+        </w:rPr>
+        <w:t xml:space="preserve">However, in </w:t>
+      </w:r>
+      <w:r>
+        <w:rPr>
+          <w:rFonts w:hint="default"/>
+          <w:b/>
+          <w:bCs/>
+          <w:sz w:val="22"/>
+          <w:szCs w:val="22"/>
+          <w:lang w:val="en-US"/>
+        </w:rPr>
+        <w:t>cluster</w:t>
+      </w:r>
+      <w:r>
+        <w:rPr>
+          <w:rFonts w:hint="default"/>
+          <w:sz w:val="22"/>
+          <w:szCs w:val="22"/>
+          <w:lang w:val="en-US"/>
+        </w:rPr>
+        <w:t xml:space="preserve"> mode, the output to </w:t>
+      </w:r>
+      <w:r>
+        <w:rPr>
+          <w:rFonts w:hint="default"/>
+          <w:i/>
+          <w:iCs/>
+          <w:sz w:val="22"/>
+          <w:szCs w:val="22"/>
+          <w:lang w:val="en-US"/>
+        </w:rPr>
+        <w:t xml:space="preserve">stdout </w:t>
+      </w:r>
+      <w:r>
+        <w:rPr>
+          <w:rFonts w:hint="default"/>
+          <w:sz w:val="22"/>
+          <w:szCs w:val="22"/>
+          <w:lang w:val="en-US"/>
+        </w:rPr>
+        <w:t xml:space="preserve">being called by the </w:t>
+      </w:r>
+      <w:r>
+        <w:rPr>
+          <w:rFonts w:hint="default"/>
+          <w:b/>
+          <w:bCs/>
+          <w:sz w:val="22"/>
+          <w:szCs w:val="22"/>
+          <w:lang w:val="en-US"/>
+        </w:rPr>
+        <w:t xml:space="preserve">executors </w:t>
+      </w:r>
+      <w:r>
+        <w:rPr>
+          <w:rFonts w:hint="default"/>
+          <w:sz w:val="22"/>
+          <w:szCs w:val="22"/>
+          <w:lang w:val="en-US"/>
+        </w:rPr>
+        <w:t xml:space="preserve">is now writing to the </w:t>
+      </w:r>
+      <w:r>
+        <w:rPr>
+          <w:rFonts w:hint="default"/>
+          <w:b/>
+          <w:bCs/>
+          <w:sz w:val="22"/>
+          <w:szCs w:val="22"/>
+          <w:lang w:val="en-US"/>
+        </w:rPr>
+        <w:t>executor’s</w:t>
+      </w:r>
+      <w:r>
+        <w:rPr>
+          <w:rFonts w:hint="default"/>
+          <w:sz w:val="22"/>
+          <w:szCs w:val="22"/>
+          <w:lang w:val="en-US"/>
+        </w:rPr>
+        <w:t xml:space="preserve"> </w:t>
+      </w:r>
+      <w:r>
+        <w:rPr>
+          <w:rFonts w:hint="default"/>
+          <w:i/>
+          <w:iCs/>
+          <w:sz w:val="22"/>
+          <w:szCs w:val="22"/>
+          <w:lang w:val="en-US"/>
+        </w:rPr>
+        <w:t>stdout</w:t>
+      </w:r>
+      <w:r>
+        <w:rPr>
+          <w:rFonts w:hint="default"/>
+          <w:sz w:val="22"/>
+          <w:szCs w:val="22"/>
+          <w:lang w:val="en-US"/>
+        </w:rPr>
+        <w:t xml:space="preserve"> instead, not the one on the </w:t>
+      </w:r>
+      <w:r>
+        <w:rPr>
+          <w:rFonts w:hint="default"/>
+          <w:b/>
+          <w:bCs/>
+          <w:sz w:val="22"/>
+          <w:szCs w:val="22"/>
+          <w:lang w:val="en-US"/>
+        </w:rPr>
+        <w:t>driver</w:t>
+      </w:r>
+      <w:r>
+        <w:rPr>
+          <w:rFonts w:hint="default"/>
+          <w:sz w:val="22"/>
+          <w:szCs w:val="22"/>
+          <w:lang w:val="en-US"/>
+        </w:rPr>
+        <w:t xml:space="preserve">, so </w:t>
+      </w:r>
+      <w:r>
+        <w:rPr>
+          <w:rFonts w:hint="default"/>
+          <w:i/>
+          <w:iCs/>
+          <w:sz w:val="22"/>
+          <w:szCs w:val="22"/>
+          <w:lang w:val="en-US"/>
+        </w:rPr>
+        <w:t>stdout</w:t>
+      </w:r>
+      <w:r>
+        <w:rPr>
+          <w:rFonts w:hint="default"/>
+          <w:sz w:val="22"/>
+          <w:szCs w:val="22"/>
+          <w:lang w:val="en-US"/>
+        </w:rPr>
+        <w:t xml:space="preserve"> on the </w:t>
+      </w:r>
+      <w:r>
+        <w:rPr>
+          <w:rFonts w:hint="default"/>
+          <w:b/>
+          <w:bCs/>
+          <w:sz w:val="22"/>
+          <w:szCs w:val="22"/>
+          <w:lang w:val="en-US"/>
+        </w:rPr>
+        <w:t>driver</w:t>
+      </w:r>
+      <w:r>
+        <w:rPr>
+          <w:rFonts w:hint="default"/>
+          <w:sz w:val="22"/>
+          <w:szCs w:val="22"/>
+          <w:lang w:val="en-US"/>
+        </w:rPr>
+        <w:t xml:space="preserve"> won’t show these.</w:t>
+      </w:r>
+      <w:r>
+        <w:rPr>
+          <w:rFonts w:hint="default"/>
+          <w:sz w:val="22"/>
+          <w:szCs w:val="22"/>
+          <w:lang w:val="en-US"/>
+        </w:rPr>
+        <w:br w:type="textWrapping"/>
+      </w:r>
+      <w:r>
+        <w:rPr>
+          <w:rFonts w:hint="default"/>
+          <w:sz w:val="22"/>
+          <w:szCs w:val="22"/>
+          <w:lang w:val="en-US"/>
+        </w:rPr>
+        <w:br w:type="textWrapping"/>
+      </w:r>
+      <w:r>
+        <w:rPr>
+          <w:rFonts w:hint="default"/>
+          <w:sz w:val="22"/>
+          <w:szCs w:val="22"/>
+          <w:lang w:val="en-US"/>
+        </w:rPr>
+        <w:t>Also, we may see `</w:t>
+      </w:r>
+      <w:r>
+        <w:rPr>
+          <w:rFonts w:hint="default"/>
+          <w:b/>
+          <w:bCs/>
+          <w:sz w:val="22"/>
+          <w:szCs w:val="22"/>
+          <w:lang w:val="en-US"/>
+        </w:rPr>
+        <w:t>NotSerializableException</w:t>
+      </w:r>
+      <w:r>
+        <w:rPr>
+          <w:rFonts w:hint="default"/>
+          <w:sz w:val="22"/>
+          <w:szCs w:val="22"/>
+          <w:lang w:val="en-US"/>
+        </w:rPr>
+        <w:t>` in few cases when the data is huge.</w:t>
+      </w:r>
+      <w:r>
+        <w:rPr>
+          <w:rFonts w:hint="default"/>
+          <w:sz w:val="22"/>
+          <w:szCs w:val="22"/>
+          <w:lang w:val="en-US"/>
+        </w:rPr>
+        <w:br w:type="textWrapping"/>
+      </w:r>
+      <w:r>
+        <w:rPr>
+          <w:rFonts w:hint="default"/>
+          <w:sz w:val="22"/>
+          <w:szCs w:val="22"/>
+          <w:lang w:val="en-US"/>
+        </w:rPr>
+        <w:br w:type="textWrapping"/>
+      </w:r>
+      <w:r>
+        <w:rPr>
+          <w:rFonts w:hint="default"/>
+          <w:sz w:val="22"/>
+          <w:szCs w:val="22"/>
+          <w:lang w:val="en-US"/>
+        </w:rPr>
+        <w:t xml:space="preserve">To print all elements on the </w:t>
+      </w:r>
+      <w:r>
+        <w:rPr>
+          <w:rFonts w:hint="default"/>
+          <w:b/>
+          <w:bCs/>
+          <w:sz w:val="22"/>
+          <w:szCs w:val="22"/>
+          <w:lang w:val="en-US"/>
+        </w:rPr>
+        <w:t>driver</w:t>
+      </w:r>
+      <w:r>
+        <w:rPr>
+          <w:rFonts w:hint="default"/>
+          <w:sz w:val="22"/>
+          <w:szCs w:val="22"/>
+          <w:lang w:val="en-US"/>
+        </w:rPr>
+        <w:t xml:space="preserve"> one can use the `</w:t>
+      </w:r>
+      <w:r>
+        <w:rPr>
+          <w:rFonts w:hint="default"/>
+          <w:b/>
+          <w:bCs/>
+          <w:sz w:val="22"/>
+          <w:szCs w:val="22"/>
+          <w:lang w:val="en-US"/>
+        </w:rPr>
+        <w:t>collect()</w:t>
+      </w:r>
+      <w:r>
+        <w:rPr>
+          <w:rFonts w:hint="default"/>
+          <w:sz w:val="22"/>
+          <w:szCs w:val="22"/>
+          <w:lang w:val="en-US"/>
+        </w:rPr>
+        <w:t xml:space="preserve">` method to first bring the RDD to the </w:t>
+      </w:r>
+      <w:r>
+        <w:rPr>
+          <w:rFonts w:hint="default"/>
+          <w:b/>
+          <w:bCs/>
+          <w:sz w:val="22"/>
+          <w:szCs w:val="22"/>
+          <w:lang w:val="en-US"/>
+        </w:rPr>
+        <w:t xml:space="preserve">driver </w:t>
+      </w:r>
+      <w:r>
+        <w:rPr>
+          <w:rFonts w:hint="default"/>
+          <w:sz w:val="22"/>
+          <w:szCs w:val="22"/>
+          <w:lang w:val="en-US"/>
+        </w:rPr>
+        <w:t>node:</w:t>
+      </w:r>
+      <w:r>
+        <w:rPr>
+          <w:rFonts w:hint="default"/>
+          <w:sz w:val="22"/>
+          <w:szCs w:val="22"/>
+          <w:lang w:val="en-US"/>
+        </w:rPr>
+        <w:br w:type="textWrapping"/>
+      </w:r>
+      <w:r>
+        <w:rPr>
+          <w:rFonts w:hint="default"/>
+          <w:sz w:val="22"/>
+          <w:szCs w:val="22"/>
+          <w:lang w:val="en-US"/>
+        </w:rPr>
+        <w:br w:type="textWrapping"/>
+      </w:r>
+      <w:r>
+        <w:rPr>
+          <w:rFonts w:hint="default"/>
+          <w:sz w:val="22"/>
+          <w:szCs w:val="22"/>
+          <w:lang w:val="en-US"/>
+        </w:rPr>
+        <w:t>```</w:t>
+      </w:r>
+      <w:r>
+        <w:rPr>
+          <w:rFonts w:hint="default"/>
+          <w:sz w:val="22"/>
+          <w:szCs w:val="22"/>
+          <w:lang w:val="en-US"/>
+        </w:rPr>
+        <w:br w:type="textWrapping"/>
+      </w:r>
+      <w:r>
+        <w:rPr>
+          <w:rFonts w:hint="default" w:ascii="Arial Rounded MT Bold" w:hAnsi="Arial Rounded MT Bold" w:cs="Arial Rounded MT Bold"/>
+          <w:sz w:val="16"/>
+          <w:szCs w:val="16"/>
+          <w:lang w:val="en-US"/>
+        </w:rPr>
+        <w:t>rdd.collect().foreach(println)</w:t>
+      </w:r>
+      <w:r>
+        <w:rPr>
+          <w:rFonts w:hint="default"/>
+          <w:sz w:val="22"/>
+          <w:szCs w:val="22"/>
+          <w:lang w:val="en-US"/>
+        </w:rPr>
+        <w:br w:type="textWrapping"/>
+      </w:r>
+      <w:r>
+        <w:rPr>
+          <w:rFonts w:hint="default"/>
+          <w:sz w:val="22"/>
+          <w:szCs w:val="22"/>
+          <w:lang w:val="en-US"/>
+        </w:rPr>
+        <w:t>```</w:t>
+      </w:r>
+      <w:r>
+        <w:rPr>
+          <w:rFonts w:hint="default"/>
+          <w:sz w:val="22"/>
+          <w:szCs w:val="22"/>
+          <w:lang w:val="en-US"/>
+        </w:rPr>
+        <w:br w:type="textWrapping"/>
+      </w:r>
+      <w:r>
+        <w:rPr>
+          <w:rFonts w:hint="default"/>
+          <w:sz w:val="22"/>
+          <w:szCs w:val="22"/>
+          <w:lang w:val="en-US"/>
+        </w:rPr>
+        <w:br w:type="textWrapping"/>
+      </w:r>
+      <w:r>
+        <w:rPr>
+          <w:rFonts w:hint="default"/>
+          <w:sz w:val="22"/>
+          <w:szCs w:val="22"/>
+          <w:lang w:val="en-US"/>
+        </w:rPr>
+        <w:t xml:space="preserve">This can cause the driver to run </w:t>
+      </w:r>
+      <w:r>
+        <w:rPr>
+          <w:rFonts w:hint="default"/>
+          <w:b/>
+          <w:bCs/>
+          <w:sz w:val="22"/>
+          <w:szCs w:val="22"/>
+          <w:lang w:val="en-US"/>
+        </w:rPr>
+        <w:t>out of memory</w:t>
+      </w:r>
+      <w:r>
+        <w:rPr>
+          <w:rFonts w:hint="default"/>
+          <w:sz w:val="22"/>
+          <w:szCs w:val="22"/>
+          <w:lang w:val="en-US"/>
+        </w:rPr>
+        <w:t>, though, because `</w:t>
+      </w:r>
+      <w:r>
+        <w:rPr>
+          <w:rFonts w:hint="default"/>
+          <w:b/>
+          <w:bCs/>
+          <w:sz w:val="22"/>
+          <w:szCs w:val="22"/>
+          <w:lang w:val="en-US"/>
+        </w:rPr>
+        <w:t>collect()</w:t>
+      </w:r>
+      <w:r>
+        <w:rPr>
+          <w:rFonts w:hint="default"/>
+          <w:sz w:val="22"/>
+          <w:szCs w:val="22"/>
+          <w:lang w:val="en-US"/>
+        </w:rPr>
+        <w:t xml:space="preserve">` fetches the entire RDD to a </w:t>
+      </w:r>
+      <w:r>
+        <w:rPr>
+          <w:rFonts w:hint="default"/>
+          <w:b/>
+          <w:bCs/>
+          <w:sz w:val="22"/>
+          <w:szCs w:val="22"/>
+          <w:lang w:val="en-US"/>
+        </w:rPr>
+        <w:t>single</w:t>
+      </w:r>
+      <w:r>
+        <w:rPr>
+          <w:rFonts w:hint="default"/>
+          <w:sz w:val="22"/>
+          <w:szCs w:val="22"/>
+          <w:lang w:val="en-US"/>
+        </w:rPr>
+        <w:t xml:space="preserve"> machine; if we only need to print a few elements of the RDD, a safer approach is to use the `</w:t>
+      </w:r>
+      <w:r>
+        <w:rPr>
+          <w:rFonts w:hint="default"/>
+          <w:b/>
+          <w:bCs/>
+          <w:sz w:val="22"/>
+          <w:szCs w:val="22"/>
+          <w:lang w:val="en-US"/>
+        </w:rPr>
+        <w:t>take()</w:t>
+      </w:r>
+      <w:r>
+        <w:rPr>
+          <w:rFonts w:hint="default"/>
+          <w:sz w:val="22"/>
+          <w:szCs w:val="22"/>
+          <w:lang w:val="en-US"/>
+        </w:rPr>
+        <w:t>` method:</w:t>
+      </w:r>
+      <w:r>
+        <w:rPr>
+          <w:rFonts w:hint="default"/>
+          <w:sz w:val="22"/>
+          <w:szCs w:val="22"/>
+          <w:lang w:val="en-US"/>
+        </w:rPr>
+        <w:br w:type="textWrapping"/>
+      </w:r>
+      <w:r>
+        <w:rPr>
+          <w:rFonts w:hint="default"/>
+          <w:sz w:val="22"/>
+          <w:szCs w:val="22"/>
+          <w:lang w:val="en-US"/>
+        </w:rPr>
+        <w:br w:type="textWrapping"/>
+      </w:r>
+      <w:r>
+        <w:rPr>
+          <w:rFonts w:hint="default"/>
+          <w:sz w:val="22"/>
+          <w:szCs w:val="22"/>
+          <w:lang w:val="en-US"/>
+        </w:rPr>
+        <w:t>```</w:t>
+      </w:r>
+      <w:r>
+        <w:rPr>
+          <w:rFonts w:hint="default"/>
+          <w:sz w:val="22"/>
+          <w:szCs w:val="22"/>
+          <w:lang w:val="en-US"/>
+        </w:rPr>
+        <w:br w:type="textWrapping"/>
+      </w:r>
+      <w:r>
+        <w:rPr>
+          <w:rFonts w:hint="default" w:ascii="Arial Rounded MT Bold" w:hAnsi="Arial Rounded MT Bold" w:cs="Arial Rounded MT Bold"/>
+          <w:sz w:val="16"/>
+          <w:szCs w:val="16"/>
+          <w:lang w:val="en-US"/>
+        </w:rPr>
+        <w:t>rdd.take(100).foreach(println)</w:t>
+      </w:r>
+      <w:r>
+        <w:rPr>
+          <w:rFonts w:hint="default"/>
+          <w:sz w:val="22"/>
+          <w:szCs w:val="22"/>
+          <w:lang w:val="en-US"/>
+        </w:rPr>
+        <w:br w:type="textWrapping"/>
+      </w:r>
+      <w:r>
+        <w:rPr>
+          <w:rFonts w:hint="default"/>
+          <w:sz w:val="22"/>
+          <w:szCs w:val="22"/>
+          <w:lang w:val="en-US"/>
+        </w:rPr>
+        <w:t>```</w:t>
+      </w:r>
+    </w:p>
+    <w:p>
+      <w:pPr>
+        <w:rPr>
+          <w:rFonts w:hint="default"/>
+          <w:sz w:val="22"/>
+          <w:szCs w:val="22"/>
+          <w:lang w:val="en-US"/>
+        </w:rPr>
+      </w:pPr>
+    </w:p>
+    <w:p>
+      <w:pPr>
+        <w:rPr>
+          <w:rFonts w:hint="default"/>
+          <w:sz w:val="22"/>
+          <w:szCs w:val="22"/>
+          <w:lang w:val="en-US"/>
+        </w:rPr>
+      </w:pPr>
+    </w:p>
+    <w:p>
+      <w:pPr>
+        <w:rPr>
+          <w:rFonts w:hint="default"/>
+          <w:sz w:val="22"/>
+          <w:szCs w:val="22"/>
+          <w:lang w:val="en-US"/>
+        </w:rPr>
+      </w:pPr>
+    </w:p>
+    <w:p>
+      <w:pPr>
+        <w:pStyle w:val="5"/>
+        <w:bidi w:val="0"/>
+        <w:rPr>
+          <w:rFonts w:hint="default"/>
+          <w:szCs w:val="22"/>
+          <w:lang w:val="en-US"/>
+        </w:rPr>
+      </w:pPr>
+      <w:bookmarkStart w:id="29" w:name="_Toc11507"/>
+      <w:r>
+        <w:rPr>
+          <w:rFonts w:hint="default"/>
+          <w:lang w:val="en-US"/>
+        </w:rPr>
+        <w:t>Youtube</w:t>
+      </w:r>
+      <w:bookmarkEnd w:id="29"/>
+    </w:p>
+    <w:p>
+      <w:pPr>
+        <w:rPr>
+          <w:rFonts w:hint="default"/>
+          <w:sz w:val="22"/>
+          <w:szCs w:val="22"/>
+          <w:lang w:val="en-US"/>
+        </w:rPr>
+      </w:pPr>
+      <w:r>
+        <w:rPr>
+          <w:rFonts w:hint="default"/>
+          <w:sz w:val="22"/>
+          <w:szCs w:val="22"/>
+          <w:lang w:val="en-US"/>
+        </w:rPr>
+        <w:fldChar w:fldCharType="begin"/>
+      </w:r>
+      <w:r>
+        <w:rPr>
+          <w:rFonts w:hint="default"/>
+          <w:sz w:val="22"/>
+          <w:szCs w:val="22"/>
+          <w:lang w:val="en-US"/>
+        </w:rPr>
+        <w:instrText xml:space="preserve"> HYPERLINK "https://www.youtube.com/playlist?list=PLQDzPczdXrTgqEc0uomGYDS0SFu7qY3g3" </w:instrText>
+      </w:r>
+      <w:r>
+        <w:rPr>
+          <w:rFonts w:hint="default"/>
+          <w:sz w:val="22"/>
+          <w:szCs w:val="22"/>
+          <w:lang w:val="en-US"/>
+        </w:rPr>
+        <w:fldChar w:fldCharType="separate"/>
+      </w:r>
+      <w:r>
+        <w:rPr>
+          <w:rStyle w:val="15"/>
+          <w:rFonts w:hint="default"/>
+          <w:sz w:val="22"/>
+          <w:szCs w:val="22"/>
+          <w:lang w:val="en-US"/>
+        </w:rPr>
+        <w:t>https://www.youtube.com/playlist?list=PLQDzPczdXrTgqEc0uomGYDS0SFu7qY3g3</w:t>
+      </w:r>
+      <w:r>
+        <w:rPr>
+          <w:rFonts w:hint="default"/>
+          <w:sz w:val="22"/>
+          <w:szCs w:val="22"/>
+          <w:lang w:val="en-US"/>
+        </w:rPr>
+        <w:fldChar w:fldCharType="end"/>
+      </w:r>
+    </w:p>
+    <w:p>
+      <w:pPr>
+        <w:rPr>
+          <w:rFonts w:hint="default"/>
+          <w:sz w:val="22"/>
+          <w:szCs w:val="22"/>
+          <w:lang w:val="en-US"/>
+        </w:rPr>
+      </w:pPr>
+    </w:p>
+    <w:p>
+      <w:pPr>
+        <w:pStyle w:val="5"/>
+        <w:bidi w:val="0"/>
+        <w:rPr>
+          <w:rFonts w:hint="default"/>
+          <w:szCs w:val="22"/>
+          <w:lang w:val="en-US"/>
+        </w:rPr>
+      </w:pPr>
+      <w:bookmarkStart w:id="30" w:name="_Toc31305"/>
+      <w:r>
+        <w:rPr>
+          <w:rFonts w:hint="default"/>
+          <w:lang w:val="en-US"/>
+        </w:rPr>
+        <w:t>Github</w:t>
+      </w:r>
+      <w:bookmarkEnd w:id="30"/>
+    </w:p>
+    <w:p>
+      <w:pPr>
+        <w:rPr>
+          <w:rFonts w:hint="default"/>
+          <w:sz w:val="22"/>
+          <w:szCs w:val="22"/>
+          <w:lang w:val="en-US"/>
+        </w:rPr>
+      </w:pPr>
+      <w:r>
+        <w:rPr>
+          <w:rFonts w:hint="default"/>
+          <w:sz w:val="22"/>
+          <w:szCs w:val="22"/>
+          <w:lang w:val="en-US"/>
+        </w:rPr>
+        <w:fldChar w:fldCharType="begin"/>
+      </w:r>
+      <w:r>
+        <w:rPr>
+          <w:rFonts w:hint="default"/>
+          <w:sz w:val="22"/>
+          <w:szCs w:val="22"/>
+          <w:lang w:val="en-US"/>
+        </w:rPr>
+        <w:instrText xml:space="preserve"> HYPERLINK "https://github.com/backstreetbrogrammer/11_JavaSpark" </w:instrText>
+      </w:r>
+      <w:r>
+        <w:rPr>
+          <w:rFonts w:hint="default"/>
+          <w:sz w:val="22"/>
+          <w:szCs w:val="22"/>
+          <w:lang w:val="en-US"/>
+        </w:rPr>
+        <w:fldChar w:fldCharType="separate"/>
+      </w:r>
+      <w:r>
+        <w:rPr>
+          <w:rStyle w:val="15"/>
+          <w:rFonts w:hint="default"/>
+          <w:sz w:val="22"/>
+          <w:szCs w:val="22"/>
+          <w:lang w:val="en-US"/>
+        </w:rPr>
+        <w:t>https://github.com/backstreetbrogrammer/11_JavaSpark</w:t>
+      </w:r>
+      <w:r>
+        <w:rPr>
+          <w:rFonts w:hint="default"/>
+          <w:sz w:val="22"/>
+          <w:szCs w:val="22"/>
+          <w:lang w:val="en-US"/>
+        </w:rPr>
+        <w:fldChar w:fldCharType="end"/>
+      </w:r>
+    </w:p>
+    <w:p>
+      <w:pPr>
+        <w:rPr>
+          <w:rFonts w:hint="default"/>
           <w:sz w:val="22"/>
           <w:szCs w:val="22"/>
           <w:lang w:val="en-US"/>

</xml_diff>

<commit_message>
completed chapter 7 for external datasets
</commit_message>
<xml_diff>
--- a/JavaSpark.docx
+++ b/JavaSpark.docx
@@ -12,7 +12,7 @@
           <w:lang w:val="en-US"/>
         </w:rPr>
       </w:pPr>
-      <w:bookmarkStart w:id="0" w:name="_Toc23264"/>
+      <w:bookmarkStart w:id="0" w:name="_Toc439"/>
       <w:r>
         <w:rPr>
           <w:rFonts w:hint="default"/>
@@ -34,6 +34,7 @@
           <w:bCs/>
         </w:rPr>
       </w:pPr>
+      <w:bookmarkStart w:id="34" w:name="_GoBack"/>
       <w:r>
         <w:rPr>
           <w:rFonts w:hint="default"/>
@@ -77,7 +78,7 @@
           <w:bCs/>
           <w:lang w:val="en-US"/>
         </w:rPr>
-        <w:instrText xml:space="preserve"> HYPERLINK \l _Toc23264 </w:instrText>
+        <w:instrText xml:space="preserve"> HYPERLINK \l _Toc439 </w:instrText>
       </w:r>
       <w:r>
         <w:rPr>
@@ -117,7 +118,7 @@
           <w:b/>
           <w:bCs/>
         </w:rPr>
-        <w:instrText xml:space="preserve"> PAGEREF _Toc23264 \h </w:instrText>
+        <w:instrText xml:space="preserve"> PAGEREF _Toc439 \h </w:instrText>
       </w:r>
       <w:r>
         <w:rPr>
@@ -177,7 +178,7 @@
           <w:bCs/>
           <w:lang w:val="en-US"/>
         </w:rPr>
-        <w:instrText xml:space="preserve"> HYPERLINK \l _Toc21194 </w:instrText>
+        <w:instrText xml:space="preserve"> HYPERLINK \l _Toc8373 </w:instrText>
       </w:r>
       <w:r>
         <w:rPr>
@@ -217,7 +218,7 @@
           <w:b/>
           <w:bCs/>
         </w:rPr>
-        <w:instrText xml:space="preserve"> PAGEREF _Toc21194 \h </w:instrText>
+        <w:instrText xml:space="preserve"> PAGEREF _Toc8373 \h </w:instrText>
       </w:r>
       <w:r>
         <w:rPr>
@@ -277,7 +278,7 @@
           <w:bCs/>
           <w:lang w:val="en-US"/>
         </w:rPr>
-        <w:instrText xml:space="preserve"> HYPERLINK \l _Toc17903 </w:instrText>
+        <w:instrText xml:space="preserve"> HYPERLINK \l _Toc7034 </w:instrText>
       </w:r>
       <w:r>
         <w:rPr>
@@ -317,7 +318,7 @@
           <w:b/>
           <w:bCs/>
         </w:rPr>
-        <w:instrText xml:space="preserve"> PAGEREF _Toc17903 \h </w:instrText>
+        <w:instrText xml:space="preserve"> PAGEREF _Toc7034 \h </w:instrText>
       </w:r>
       <w:r>
         <w:rPr>
@@ -377,7 +378,7 @@
           <w:bCs/>
           <w:lang w:val="en-US"/>
         </w:rPr>
-        <w:instrText xml:space="preserve"> HYPERLINK \l _Toc8197 </w:instrText>
+        <w:instrText xml:space="preserve"> HYPERLINK \l _Toc19869 </w:instrText>
       </w:r>
       <w:r>
         <w:rPr>
@@ -417,7 +418,7 @@
           <w:b/>
           <w:bCs/>
         </w:rPr>
-        <w:instrText xml:space="preserve"> PAGEREF _Toc8197 \h </w:instrText>
+        <w:instrText xml:space="preserve"> PAGEREF _Toc19869 \h </w:instrText>
       </w:r>
       <w:r>
         <w:rPr>
@@ -477,7 +478,7 @@
           <w:bCs/>
           <w:lang w:val="en-US"/>
         </w:rPr>
-        <w:instrText xml:space="preserve"> HYPERLINK \l _Toc27298 </w:instrText>
+        <w:instrText xml:space="preserve"> HYPERLINK \l _Toc4809 </w:instrText>
       </w:r>
       <w:r>
         <w:rPr>
@@ -518,7 +519,7 @@
           <w:b/>
           <w:bCs/>
         </w:rPr>
-        <w:instrText xml:space="preserve"> PAGEREF _Toc27298 \h </w:instrText>
+        <w:instrText xml:space="preserve"> PAGEREF _Toc4809 \h </w:instrText>
       </w:r>
       <w:r>
         <w:rPr>
@@ -578,7 +579,7 @@
           <w:bCs/>
           <w:lang w:val="en-US"/>
         </w:rPr>
-        <w:instrText xml:space="preserve"> HYPERLINK \l _Toc26081 </w:instrText>
+        <w:instrText xml:space="preserve"> HYPERLINK \l _Toc10170 </w:instrText>
       </w:r>
       <w:r>
         <w:rPr>
@@ -617,7 +618,7 @@
           <w:b/>
           <w:bCs/>
         </w:rPr>
-        <w:instrText xml:space="preserve"> PAGEREF _Toc26081 \h </w:instrText>
+        <w:instrText xml:space="preserve"> PAGEREF _Toc10170 \h </w:instrText>
       </w:r>
       <w:r>
         <w:rPr>
@@ -677,7 +678,7 @@
           <w:bCs/>
           <w:lang w:val="en-US"/>
         </w:rPr>
-        <w:instrText xml:space="preserve"> HYPERLINK \l _Toc29136 </w:instrText>
+        <w:instrText xml:space="preserve"> HYPERLINK \l _Toc5626 </w:instrText>
       </w:r>
       <w:r>
         <w:rPr>
@@ -716,7 +717,7 @@
           <w:b/>
           <w:bCs/>
         </w:rPr>
-        <w:instrText xml:space="preserve"> PAGEREF _Toc29136 \h </w:instrText>
+        <w:instrText xml:space="preserve"> PAGEREF _Toc5626 \h </w:instrText>
       </w:r>
       <w:r>
         <w:rPr>
@@ -776,7 +777,7 @@
           <w:bCs/>
           <w:lang w:val="en-US"/>
         </w:rPr>
-        <w:instrText xml:space="preserve"> HYPERLINK \l _Toc26672 </w:instrText>
+        <w:instrText xml:space="preserve"> HYPERLINK \l _Toc29869 </w:instrText>
       </w:r>
       <w:r>
         <w:rPr>
@@ -815,7 +816,7 @@
           <w:b/>
           <w:bCs/>
         </w:rPr>
-        <w:instrText xml:space="preserve"> PAGEREF _Toc26672 \h </w:instrText>
+        <w:instrText xml:space="preserve"> PAGEREF _Toc29869 \h </w:instrText>
       </w:r>
       <w:r>
         <w:rPr>
@@ -875,7 +876,7 @@
           <w:bCs/>
           <w:lang w:val="en-US"/>
         </w:rPr>
-        <w:instrText xml:space="preserve"> HYPERLINK \l _Toc15604 </w:instrText>
+        <w:instrText xml:space="preserve"> HYPERLINK \l _Toc2604 </w:instrText>
       </w:r>
       <w:r>
         <w:rPr>
@@ -914,7 +915,7 @@
           <w:b/>
           <w:bCs/>
         </w:rPr>
-        <w:instrText xml:space="preserve"> PAGEREF _Toc15604 \h </w:instrText>
+        <w:instrText xml:space="preserve"> PAGEREF _Toc2604 \h </w:instrText>
       </w:r>
       <w:r>
         <w:rPr>
@@ -974,7 +975,7 @@
           <w:bCs/>
           <w:lang w:val="en-US"/>
         </w:rPr>
-        <w:instrText xml:space="preserve"> HYPERLINK \l _Toc17327 </w:instrText>
+        <w:instrText xml:space="preserve"> HYPERLINK \l _Toc27417 </w:instrText>
       </w:r>
       <w:r>
         <w:rPr>
@@ -1013,7 +1014,7 @@
           <w:b/>
           <w:bCs/>
         </w:rPr>
-        <w:instrText xml:space="preserve"> PAGEREF _Toc17327 \h </w:instrText>
+        <w:instrText xml:space="preserve"> PAGEREF _Toc27417 \h </w:instrText>
       </w:r>
       <w:r>
         <w:rPr>
@@ -1073,7 +1074,7 @@
           <w:bCs/>
           <w:lang w:val="en-US"/>
         </w:rPr>
-        <w:instrText xml:space="preserve"> HYPERLINK \l _Toc23133 </w:instrText>
+        <w:instrText xml:space="preserve"> HYPERLINK \l _Toc393 </w:instrText>
       </w:r>
       <w:r>
         <w:rPr>
@@ -1112,7 +1113,7 @@
           <w:b/>
           <w:bCs/>
         </w:rPr>
-        <w:instrText xml:space="preserve"> PAGEREF _Toc23133 \h </w:instrText>
+        <w:instrText xml:space="preserve"> PAGEREF _Toc393 \h </w:instrText>
       </w:r>
       <w:r>
         <w:rPr>
@@ -1172,7 +1173,7 @@
           <w:bCs/>
           <w:lang w:val="en-US"/>
         </w:rPr>
-        <w:instrText xml:space="preserve"> HYPERLINK \l _Toc10213 </w:instrText>
+        <w:instrText xml:space="preserve"> HYPERLINK \l _Toc31301 </w:instrText>
       </w:r>
       <w:r>
         <w:rPr>
@@ -1211,7 +1212,7 @@
           <w:b/>
           <w:bCs/>
         </w:rPr>
-        <w:instrText xml:space="preserve"> PAGEREF _Toc10213 \h </w:instrText>
+        <w:instrText xml:space="preserve"> PAGEREF _Toc31301 \h </w:instrText>
       </w:r>
       <w:r>
         <w:rPr>
@@ -1271,7 +1272,7 @@
           <w:bCs/>
           <w:lang w:val="en-US"/>
         </w:rPr>
-        <w:instrText xml:space="preserve"> HYPERLINK \l _Toc5124 </w:instrText>
+        <w:instrText xml:space="preserve"> HYPERLINK \l _Toc25815 </w:instrText>
       </w:r>
       <w:r>
         <w:rPr>
@@ -1312,7 +1313,7 @@
           <w:b/>
           <w:bCs/>
         </w:rPr>
-        <w:instrText xml:space="preserve"> PAGEREF _Toc5124 \h </w:instrText>
+        <w:instrText xml:space="preserve"> PAGEREF _Toc25815 \h </w:instrText>
       </w:r>
       <w:r>
         <w:rPr>
@@ -1372,7 +1373,7 @@
           <w:bCs/>
           <w:lang w:val="en-US"/>
         </w:rPr>
-        <w:instrText xml:space="preserve"> HYPERLINK \l _Toc30008 </w:instrText>
+        <w:instrText xml:space="preserve"> HYPERLINK \l _Toc19451 </w:instrText>
       </w:r>
       <w:r>
         <w:rPr>
@@ -1411,7 +1412,7 @@
           <w:b/>
           <w:bCs/>
         </w:rPr>
-        <w:instrText xml:space="preserve"> PAGEREF _Toc30008 \h </w:instrText>
+        <w:instrText xml:space="preserve"> PAGEREF _Toc19451 \h </w:instrText>
       </w:r>
       <w:r>
         <w:rPr>
@@ -1471,7 +1472,7 @@
           <w:bCs/>
           <w:lang w:val="en-US"/>
         </w:rPr>
-        <w:instrText xml:space="preserve"> HYPERLINK \l _Toc13786 </w:instrText>
+        <w:instrText xml:space="preserve"> HYPERLINK \l _Toc29299 </w:instrText>
       </w:r>
       <w:r>
         <w:rPr>
@@ -1510,7 +1511,7 @@
           <w:b/>
           <w:bCs/>
         </w:rPr>
-        <w:instrText xml:space="preserve"> PAGEREF _Toc13786 \h </w:instrText>
+        <w:instrText xml:space="preserve"> PAGEREF _Toc29299 \h </w:instrText>
       </w:r>
       <w:r>
         <w:rPr>
@@ -1570,7 +1571,7 @@
           <w:bCs/>
           <w:lang w:val="en-US"/>
         </w:rPr>
-        <w:instrText xml:space="preserve"> HYPERLINK \l _Toc2151 </w:instrText>
+        <w:instrText xml:space="preserve"> HYPERLINK \l _Toc14863 </w:instrText>
       </w:r>
       <w:r>
         <w:rPr>
@@ -1609,7 +1610,7 @@
           <w:b/>
           <w:bCs/>
         </w:rPr>
-        <w:instrText xml:space="preserve"> PAGEREF _Toc2151 \h </w:instrText>
+        <w:instrText xml:space="preserve"> PAGEREF _Toc14863 \h </w:instrText>
       </w:r>
       <w:r>
         <w:rPr>
@@ -1669,7 +1670,7 @@
           <w:bCs/>
           <w:lang w:val="en-US"/>
         </w:rPr>
-        <w:instrText xml:space="preserve"> HYPERLINK \l _Toc20435 </w:instrText>
+        <w:instrText xml:space="preserve"> HYPERLINK \l _Toc1567 </w:instrText>
       </w:r>
       <w:r>
         <w:rPr>
@@ -1710,7 +1711,7 @@
           <w:b/>
           <w:bCs/>
         </w:rPr>
-        <w:instrText xml:space="preserve"> PAGEREF _Toc20435 \h </w:instrText>
+        <w:instrText xml:space="preserve"> PAGEREF _Toc1567 \h </w:instrText>
       </w:r>
       <w:r>
         <w:rPr>
@@ -1770,7 +1771,7 @@
           <w:bCs/>
           <w:lang w:val="en-US"/>
         </w:rPr>
-        <w:instrText xml:space="preserve"> HYPERLINK \l _Toc1798 </w:instrText>
+        <w:instrText xml:space="preserve"> HYPERLINK \l _Toc32118 </w:instrText>
       </w:r>
       <w:r>
         <w:rPr>
@@ -1809,7 +1810,7 @@
           <w:b/>
           <w:bCs/>
         </w:rPr>
-        <w:instrText xml:space="preserve"> PAGEREF _Toc1798 \h </w:instrText>
+        <w:instrText xml:space="preserve"> PAGEREF _Toc32118 \h </w:instrText>
       </w:r>
       <w:r>
         <w:rPr>
@@ -1869,7 +1870,7 @@
           <w:bCs/>
           <w:lang w:val="en-US"/>
         </w:rPr>
-        <w:instrText xml:space="preserve"> HYPERLINK \l _Toc6392 </w:instrText>
+        <w:instrText xml:space="preserve"> HYPERLINK \l _Toc30798 </w:instrText>
       </w:r>
       <w:r>
         <w:rPr>
@@ -1908,7 +1909,7 @@
           <w:b/>
           <w:bCs/>
         </w:rPr>
-        <w:instrText xml:space="preserve"> PAGEREF _Toc6392 \h </w:instrText>
+        <w:instrText xml:space="preserve"> PAGEREF _Toc30798 \h </w:instrText>
       </w:r>
       <w:r>
         <w:rPr>
@@ -1968,7 +1969,7 @@
           <w:bCs/>
           <w:lang w:val="en-US"/>
         </w:rPr>
-        <w:instrText xml:space="preserve"> HYPERLINK \l _Toc23732 </w:instrText>
+        <w:instrText xml:space="preserve"> HYPERLINK \l _Toc19166 </w:instrText>
       </w:r>
       <w:r>
         <w:rPr>
@@ -2007,7 +2008,7 @@
           <w:b/>
           <w:bCs/>
         </w:rPr>
-        <w:instrText xml:space="preserve"> PAGEREF _Toc23732 \h </w:instrText>
+        <w:instrText xml:space="preserve"> PAGEREF _Toc19166 \h </w:instrText>
       </w:r>
       <w:r>
         <w:rPr>
@@ -2067,7 +2068,7 @@
           <w:bCs/>
           <w:lang w:val="en-US"/>
         </w:rPr>
-        <w:instrText xml:space="preserve"> HYPERLINK \l _Toc1084 </w:instrText>
+        <w:instrText xml:space="preserve"> HYPERLINK \l _Toc6360 </w:instrText>
       </w:r>
       <w:r>
         <w:rPr>
@@ -2108,7 +2109,7 @@
           <w:b/>
           <w:bCs/>
         </w:rPr>
-        <w:instrText xml:space="preserve"> PAGEREF _Toc1084 \h </w:instrText>
+        <w:instrText xml:space="preserve"> PAGEREF _Toc6360 \h </w:instrText>
       </w:r>
       <w:r>
         <w:rPr>
@@ -2168,7 +2169,7 @@
           <w:bCs/>
           <w:lang w:val="en-US"/>
         </w:rPr>
-        <w:instrText xml:space="preserve"> HYPERLINK \l _Toc22302 </w:instrText>
+        <w:instrText xml:space="preserve"> HYPERLINK \l _Toc28954 </w:instrText>
       </w:r>
       <w:r>
         <w:rPr>
@@ -2207,7 +2208,7 @@
           <w:b/>
           <w:bCs/>
         </w:rPr>
-        <w:instrText xml:space="preserve"> PAGEREF _Toc22302 \h </w:instrText>
+        <w:instrText xml:space="preserve"> PAGEREF _Toc28954 \h </w:instrText>
       </w:r>
       <w:r>
         <w:rPr>
@@ -2267,7 +2268,7 @@
           <w:bCs/>
           <w:lang w:val="en-US"/>
         </w:rPr>
-        <w:instrText xml:space="preserve"> HYPERLINK \l _Toc23800 </w:instrText>
+        <w:instrText xml:space="preserve"> HYPERLINK \l _Toc10295 </w:instrText>
       </w:r>
       <w:r>
         <w:rPr>
@@ -2306,7 +2307,7 @@
           <w:b/>
           <w:bCs/>
         </w:rPr>
-        <w:instrText xml:space="preserve"> PAGEREF _Toc23800 \h </w:instrText>
+        <w:instrText xml:space="preserve"> PAGEREF _Toc10295 \h </w:instrText>
       </w:r>
       <w:r>
         <w:rPr>
@@ -2366,7 +2367,7 @@
           <w:bCs/>
           <w:lang w:val="en-US"/>
         </w:rPr>
-        <w:instrText xml:space="preserve"> HYPERLINK \l _Toc32533 </w:instrText>
+        <w:instrText xml:space="preserve"> HYPERLINK \l _Toc28644 </w:instrText>
       </w:r>
       <w:r>
         <w:rPr>
@@ -2407,7 +2408,7 @@
           <w:b/>
           <w:bCs/>
         </w:rPr>
-        <w:instrText xml:space="preserve"> PAGEREF _Toc32533 \h </w:instrText>
+        <w:instrText xml:space="preserve"> PAGEREF _Toc28644 \h </w:instrText>
       </w:r>
       <w:r>
         <w:rPr>
@@ -2467,7 +2468,7 @@
           <w:bCs/>
           <w:lang w:val="en-US"/>
         </w:rPr>
-        <w:instrText xml:space="preserve"> HYPERLINK \l _Toc12338 </w:instrText>
+        <w:instrText xml:space="preserve"> HYPERLINK \l _Toc3005 </w:instrText>
       </w:r>
       <w:r>
         <w:rPr>
@@ -2506,7 +2507,7 @@
           <w:b/>
           <w:bCs/>
         </w:rPr>
-        <w:instrText xml:space="preserve"> PAGEREF _Toc12338 \h </w:instrText>
+        <w:instrText xml:space="preserve"> PAGEREF _Toc3005 \h </w:instrText>
       </w:r>
       <w:r>
         <w:rPr>
@@ -2566,7 +2567,7 @@
           <w:bCs/>
           <w:lang w:val="en-US"/>
         </w:rPr>
-        <w:instrText xml:space="preserve"> HYPERLINK \l _Toc32564 </w:instrText>
+        <w:instrText xml:space="preserve"> HYPERLINK \l _Toc29126 </w:instrText>
       </w:r>
       <w:r>
         <w:rPr>
@@ -2605,7 +2606,7 @@
           <w:b/>
           <w:bCs/>
         </w:rPr>
-        <w:instrText xml:space="preserve"> PAGEREF _Toc32564 \h </w:instrText>
+        <w:instrText xml:space="preserve"> PAGEREF _Toc29126 \h </w:instrText>
       </w:r>
       <w:r>
         <w:rPr>
@@ -2665,7 +2666,7 @@
           <w:bCs/>
           <w:lang w:val="en-US"/>
         </w:rPr>
-        <w:instrText xml:space="preserve"> HYPERLINK \l _Toc12563 </w:instrText>
+        <w:instrText xml:space="preserve"> HYPERLINK \l _Toc7263 </w:instrText>
       </w:r>
       <w:r>
         <w:rPr>
@@ -2706,7 +2707,7 @@
           <w:b/>
           <w:bCs/>
         </w:rPr>
-        <w:instrText xml:space="preserve"> PAGEREF _Toc12563 \h </w:instrText>
+        <w:instrText xml:space="preserve"> PAGEREF _Toc7263 \h </w:instrText>
       </w:r>
       <w:r>
         <w:rPr>
@@ -2766,7 +2767,7 @@
           <w:bCs/>
           <w:lang w:val="en-US"/>
         </w:rPr>
-        <w:instrText xml:space="preserve"> HYPERLINK \l _Toc11507 </w:instrText>
+        <w:instrText xml:space="preserve"> HYPERLINK \l _Toc10789 </w:instrText>
       </w:r>
       <w:r>
         <w:rPr>
@@ -2805,7 +2806,7 @@
           <w:b/>
           <w:bCs/>
         </w:rPr>
-        <w:instrText xml:space="preserve"> PAGEREF _Toc11507 \h </w:instrText>
+        <w:instrText xml:space="preserve"> PAGEREF _Toc10789 \h </w:instrText>
       </w:r>
       <w:r>
         <w:rPr>
@@ -2865,7 +2866,7 @@
           <w:bCs/>
           <w:lang w:val="en-US"/>
         </w:rPr>
-        <w:instrText xml:space="preserve"> HYPERLINK \l _Toc31305 </w:instrText>
+        <w:instrText xml:space="preserve"> HYPERLINK \l _Toc11538 </w:instrText>
       </w:r>
       <w:r>
         <w:rPr>
@@ -2904,7 +2905,7 @@
           <w:b/>
           <w:bCs/>
         </w:rPr>
-        <w:instrText xml:space="preserve"> PAGEREF _Toc31305 \h </w:instrText>
+        <w:instrText xml:space="preserve"> PAGEREF _Toc11538 \h </w:instrText>
       </w:r>
       <w:r>
         <w:rPr>
@@ -2939,20 +2940,320 @@
     </w:p>
     <w:p>
       <w:pPr>
-        <w:rPr>
-          <w:rFonts w:hint="default"/>
-          <w:lang w:val="en-US"/>
-        </w:rPr>
-      </w:pPr>
-      <w:r>
-        <w:rPr>
-          <w:rFonts w:hint="default"/>
-          <w:b/>
-          <w:bCs/>
-          <w:lang w:val="en-US"/>
+        <w:pStyle w:val="19"/>
+        <w:tabs>
+          <w:tab w:val="right" w:leader="dot" w:pos="8306"/>
+        </w:tabs>
+        <w:rPr>
+          <w:b/>
+          <w:bCs/>
+        </w:rPr>
+      </w:pPr>
+      <w:r>
+        <w:rPr>
+          <w:rFonts w:hint="default"/>
+          <w:b/>
+          <w:bCs/>
+          <w:lang w:val="en-US"/>
+        </w:rPr>
+        <w:fldChar w:fldCharType="begin"/>
+      </w:r>
+      <w:r>
+        <w:rPr>
+          <w:rFonts w:hint="default"/>
+          <w:b/>
+          <w:bCs/>
+          <w:lang w:val="en-US"/>
+        </w:rPr>
+        <w:instrText xml:space="preserve"> HYPERLINK \l _Toc24768 </w:instrText>
+      </w:r>
+      <w:r>
+        <w:rPr>
+          <w:rFonts w:hint="default"/>
+          <w:b/>
+          <w:bCs/>
+          <w:lang w:val="en-US"/>
+        </w:rPr>
+        <w:fldChar w:fldCharType="separate"/>
+      </w:r>
+      <w:r>
+        <w:rPr>
+          <w:rFonts w:hint="default"/>
+          <w:b/>
+          <w:bCs/>
+          <w:color w:val="033261" w:themeColor="hyperlink" w:themeShade="80"/>
+          <w:highlight w:val="none"/>
+          <w:lang w:val="en-US"/>
+        </w:rPr>
+        <w:t>Chapter 07. Spark RDD - External Datasets</w:t>
+      </w:r>
+      <w:r>
+        <w:rPr>
+          <w:b/>
+          <w:bCs/>
+        </w:rPr>
+        <w:tab/>
+      </w:r>
+      <w:r>
+        <w:rPr>
+          <w:b/>
+          <w:bCs/>
+        </w:rPr>
+        <w:fldChar w:fldCharType="begin"/>
+      </w:r>
+      <w:r>
+        <w:rPr>
+          <w:b/>
+          <w:bCs/>
+        </w:rPr>
+        <w:instrText xml:space="preserve"> PAGEREF _Toc24768 \h </w:instrText>
+      </w:r>
+      <w:r>
+        <w:rPr>
+          <w:b/>
+          <w:bCs/>
+        </w:rPr>
+        <w:fldChar w:fldCharType="separate"/>
+      </w:r>
+      <w:r>
+        <w:rPr>
+          <w:b/>
+          <w:bCs/>
+        </w:rPr>
+        <w:t>13</w:t>
+      </w:r>
+      <w:r>
+        <w:rPr>
+          <w:b/>
+          <w:bCs/>
         </w:rPr>
         <w:fldChar w:fldCharType="end"/>
       </w:r>
+      <w:r>
+        <w:rPr>
+          <w:rFonts w:hint="default"/>
+          <w:b/>
+          <w:bCs/>
+          <w:lang w:val="en-US"/>
+        </w:rPr>
+        <w:fldChar w:fldCharType="end"/>
+      </w:r>
+    </w:p>
+    <w:p>
+      <w:pPr>
+        <w:pStyle w:val="20"/>
+        <w:tabs>
+          <w:tab w:val="right" w:leader="dot" w:pos="8306"/>
+        </w:tabs>
+        <w:rPr>
+          <w:b/>
+          <w:bCs/>
+        </w:rPr>
+      </w:pPr>
+      <w:r>
+        <w:rPr>
+          <w:rFonts w:hint="default"/>
+          <w:b/>
+          <w:bCs/>
+          <w:lang w:val="en-US"/>
+        </w:rPr>
+        <w:fldChar w:fldCharType="begin"/>
+      </w:r>
+      <w:r>
+        <w:rPr>
+          <w:rFonts w:hint="default"/>
+          <w:b/>
+          <w:bCs/>
+          <w:lang w:val="en-US"/>
+        </w:rPr>
+        <w:instrText xml:space="preserve"> HYPERLINK \l _Toc3271 </w:instrText>
+      </w:r>
+      <w:r>
+        <w:rPr>
+          <w:rFonts w:hint="default"/>
+          <w:b/>
+          <w:bCs/>
+          <w:lang w:val="en-US"/>
+        </w:rPr>
+        <w:fldChar w:fldCharType="separate"/>
+      </w:r>
+      <w:r>
+        <w:rPr>
+          <w:rFonts w:hint="default"/>
+          <w:b/>
+          <w:bCs/>
+          <w:lang w:val="en-US"/>
+        </w:rPr>
+        <w:t>Youtube</w:t>
+      </w:r>
+      <w:r>
+        <w:rPr>
+          <w:b/>
+          <w:bCs/>
+        </w:rPr>
+        <w:tab/>
+      </w:r>
+      <w:r>
+        <w:rPr>
+          <w:b/>
+          <w:bCs/>
+        </w:rPr>
+        <w:fldChar w:fldCharType="begin"/>
+      </w:r>
+      <w:r>
+        <w:rPr>
+          <w:b/>
+          <w:bCs/>
+        </w:rPr>
+        <w:instrText xml:space="preserve"> PAGEREF _Toc3271 \h </w:instrText>
+      </w:r>
+      <w:r>
+        <w:rPr>
+          <w:b/>
+          <w:bCs/>
+        </w:rPr>
+        <w:fldChar w:fldCharType="separate"/>
+      </w:r>
+      <w:r>
+        <w:rPr>
+          <w:b/>
+          <w:bCs/>
+        </w:rPr>
+        <w:t>14</w:t>
+      </w:r>
+      <w:r>
+        <w:rPr>
+          <w:b/>
+          <w:bCs/>
+        </w:rPr>
+        <w:fldChar w:fldCharType="end"/>
+      </w:r>
+      <w:r>
+        <w:rPr>
+          <w:rFonts w:hint="default"/>
+          <w:b/>
+          <w:bCs/>
+          <w:lang w:val="en-US"/>
+        </w:rPr>
+        <w:fldChar w:fldCharType="end"/>
+      </w:r>
+    </w:p>
+    <w:p>
+      <w:pPr>
+        <w:pStyle w:val="20"/>
+        <w:tabs>
+          <w:tab w:val="right" w:leader="dot" w:pos="8306"/>
+        </w:tabs>
+        <w:rPr>
+          <w:b/>
+          <w:bCs/>
+        </w:rPr>
+      </w:pPr>
+      <w:r>
+        <w:rPr>
+          <w:rFonts w:hint="default"/>
+          <w:b/>
+          <w:bCs/>
+          <w:lang w:val="en-US"/>
+        </w:rPr>
+        <w:fldChar w:fldCharType="begin"/>
+      </w:r>
+      <w:r>
+        <w:rPr>
+          <w:rFonts w:hint="default"/>
+          <w:b/>
+          <w:bCs/>
+          <w:lang w:val="en-US"/>
+        </w:rPr>
+        <w:instrText xml:space="preserve"> HYPERLINK \l _Toc32299 </w:instrText>
+      </w:r>
+      <w:r>
+        <w:rPr>
+          <w:rFonts w:hint="default"/>
+          <w:b/>
+          <w:bCs/>
+          <w:lang w:val="en-US"/>
+        </w:rPr>
+        <w:fldChar w:fldCharType="separate"/>
+      </w:r>
+      <w:r>
+        <w:rPr>
+          <w:rFonts w:hint="default"/>
+          <w:b/>
+          <w:bCs/>
+          <w:lang w:val="en-US"/>
+        </w:rPr>
+        <w:t>Github</w:t>
+      </w:r>
+      <w:r>
+        <w:rPr>
+          <w:b/>
+          <w:bCs/>
+        </w:rPr>
+        <w:tab/>
+      </w:r>
+      <w:r>
+        <w:rPr>
+          <w:b/>
+          <w:bCs/>
+        </w:rPr>
+        <w:fldChar w:fldCharType="begin"/>
+      </w:r>
+      <w:r>
+        <w:rPr>
+          <w:b/>
+          <w:bCs/>
+        </w:rPr>
+        <w:instrText xml:space="preserve"> PAGEREF _Toc32299 \h </w:instrText>
+      </w:r>
+      <w:r>
+        <w:rPr>
+          <w:b/>
+          <w:bCs/>
+        </w:rPr>
+        <w:fldChar w:fldCharType="separate"/>
+      </w:r>
+      <w:r>
+        <w:rPr>
+          <w:b/>
+          <w:bCs/>
+        </w:rPr>
+        <w:t>14</w:t>
+      </w:r>
+      <w:r>
+        <w:rPr>
+          <w:b/>
+          <w:bCs/>
+        </w:rPr>
+        <w:fldChar w:fldCharType="end"/>
+      </w:r>
+      <w:r>
+        <w:rPr>
+          <w:rFonts w:hint="default"/>
+          <w:b/>
+          <w:bCs/>
+          <w:lang w:val="en-US"/>
+        </w:rPr>
+        <w:fldChar w:fldCharType="end"/>
+      </w:r>
+    </w:p>
+    <w:p>
+      <w:pPr>
+        <w:rPr>
+          <w:rFonts w:hint="default"/>
+          <w:lang w:val="en-US"/>
+        </w:rPr>
+      </w:pPr>
+      <w:r>
+        <w:rPr>
+          <w:rFonts w:hint="default"/>
+          <w:b/>
+          <w:bCs/>
+          <w:lang w:val="en-US"/>
+        </w:rPr>
+        <w:fldChar w:fldCharType="end"/>
+      </w:r>
+      <w:bookmarkEnd w:id="34"/>
     </w:p>
     <w:p>
       <w:pPr>
@@ -2965,7 +3266,7 @@
           <w:lang w:val="en-US"/>
         </w:rPr>
       </w:pPr>
-      <w:bookmarkStart w:id="1" w:name="_Toc21194"/>
+      <w:bookmarkStart w:id="1" w:name="_Toc8373"/>
       <w:r>
         <w:rPr>
           <w:rFonts w:hint="default"/>
@@ -2975,8 +3276,6 @@
         <w:t>Youtube playlist</w:t>
       </w:r>
       <w:bookmarkEnd w:id="1"/>
-      <w:bookmarkStart w:id="31" w:name="_GoBack"/>
-      <w:bookmarkEnd w:id="31"/>
     </w:p>
     <w:p>
       <w:pPr>
@@ -3055,7 +3354,7 @@
           <w:lang w:val="en-US"/>
         </w:rPr>
       </w:pPr>
-      <w:bookmarkStart w:id="2" w:name="_Toc17903"/>
+      <w:bookmarkStart w:id="2" w:name="_Toc7034"/>
       <w:r>
         <w:rPr>
           <w:rFonts w:hint="default"/>
@@ -3142,7 +3441,7 @@
           <w:lang w:val="en-US"/>
         </w:rPr>
       </w:pPr>
-      <w:bookmarkStart w:id="3" w:name="_Toc8197"/>
+      <w:bookmarkStart w:id="3" w:name="_Toc19869"/>
       <w:r>
         <w:rPr>
           <w:rFonts w:hint="default"/>
@@ -3848,7 +4147,7 @@
           <w:lang w:val="en-US"/>
         </w:rPr>
       </w:pPr>
-      <w:bookmarkStart w:id="4" w:name="_Toc27298"/>
+      <w:bookmarkStart w:id="4" w:name="_Toc4809"/>
       <w:r>
         <w:rPr>
           <w:rFonts w:hint="default"/>
@@ -3869,7 +4168,7 @@
           <w:lang w:val="en-US"/>
         </w:rPr>
       </w:pPr>
-      <w:bookmarkStart w:id="5" w:name="_Toc26081"/>
+      <w:bookmarkStart w:id="5" w:name="_Toc10170"/>
       <w:r>
         <w:rPr>
           <w:rFonts w:hint="default"/>
@@ -4275,6 +4574,7 @@
             <w:insideH w:val="none" w:color="auto" w:sz="0" w:space="0"/>
             <w:insideV w:val="none" w:color="auto" w:sz="0" w:space="0"/>
           </w:tblBorders>
+          <w:shd w:val="clear" w:color="auto" w:fill="FFFFFF"/>
           <w:tblCellMar>
             <w:top w:w="15" w:type="dxa"/>
             <w:left w:w="15" w:type="dxa"/>
@@ -5090,6 +5390,7 @@
             <w:insideH w:val="none" w:color="auto" w:sz="0" w:space="0"/>
             <w:insideV w:val="none" w:color="auto" w:sz="0" w:space="0"/>
           </w:tblBorders>
+          <w:shd w:val="clear" w:color="auto" w:fill="FFFFFF"/>
           <w:tblCellMar>
             <w:top w:w="15" w:type="dxa"/>
             <w:left w:w="15" w:type="dxa"/>
@@ -5928,7 +6229,6 @@
             <w:insideH w:val="none" w:color="auto" w:sz="0" w:space="0"/>
             <w:insideV w:val="none" w:color="auto" w:sz="0" w:space="0"/>
           </w:tblBorders>
-          <w:shd w:val="clear" w:color="auto" w:fill="FFFFFF"/>
           <w:tblCellMar>
             <w:top w:w="15" w:type="dxa"/>
             <w:left w:w="15" w:type="dxa"/>
@@ -6139,7 +6439,7 @@
           <w:lang w:val="en-US"/>
         </w:rPr>
       </w:pPr>
-      <w:bookmarkStart w:id="6" w:name="_Toc29136"/>
+      <w:bookmarkStart w:id="6" w:name="_Toc5626"/>
       <w:r>
         <w:rPr>
           <w:rFonts w:hint="default"/>
@@ -6375,7 +6675,7 @@
           <w:lang w:val="en-US"/>
         </w:rPr>
       </w:pPr>
-      <w:bookmarkStart w:id="7" w:name="_Toc26672"/>
+      <w:bookmarkStart w:id="7" w:name="_Toc29869"/>
       <w:r>
         <w:rPr>
           <w:rFonts w:hint="default"/>
@@ -6809,7 +7109,7 @@
           <w:lang w:val="en-US"/>
         </w:rPr>
       </w:pPr>
-      <w:bookmarkStart w:id="8" w:name="_Toc15604"/>
+      <w:bookmarkStart w:id="8" w:name="_Toc2604"/>
       <w:r>
         <w:rPr>
           <w:rFonts w:hint="default"/>
@@ -7338,7 +7638,7 @@
           <w:lang w:val="en-US"/>
         </w:rPr>
       </w:pPr>
-      <w:bookmarkStart w:id="9" w:name="_Toc17327"/>
+      <w:bookmarkStart w:id="9" w:name="_Toc27417"/>
       <w:r>
         <w:rPr>
           <w:rFonts w:hint="default"/>
@@ -7855,7 +8155,7 @@
         </w:rPr>
       </w:pPr>
       <w:bookmarkStart w:id="10" w:name="_Toc8257"/>
-      <w:bookmarkStart w:id="11" w:name="_Toc23133"/>
+      <w:bookmarkStart w:id="11" w:name="_Toc393"/>
       <w:r>
         <w:rPr>
           <w:rFonts w:hint="default"/>
@@ -7943,7 +8243,7 @@
         </w:rPr>
       </w:pPr>
       <w:bookmarkStart w:id="12" w:name="_Toc29417"/>
-      <w:bookmarkStart w:id="13" w:name="_Toc10213"/>
+      <w:bookmarkStart w:id="13" w:name="_Toc31301"/>
       <w:r>
         <w:rPr>
           <w:rFonts w:hint="default"/>
@@ -8141,7 +8441,7 @@
           <w:lang w:val="en-US"/>
         </w:rPr>
       </w:pPr>
-      <w:bookmarkStart w:id="14" w:name="_Toc5124"/>
+      <w:bookmarkStart w:id="14" w:name="_Toc25815"/>
       <w:r>
         <w:rPr>
           <w:rFonts w:hint="default"/>
@@ -8724,7 +9024,7 @@
           <w:lang w:val="en-US"/>
         </w:rPr>
       </w:pPr>
-      <w:bookmarkStart w:id="15" w:name="_Toc30008"/>
+      <w:bookmarkStart w:id="15" w:name="_Toc19451"/>
       <w:r>
         <w:rPr>
           <w:rFonts w:hint="default"/>
@@ -9187,7 +9487,7 @@
           <w:lang w:val="en-US"/>
         </w:rPr>
       </w:pPr>
-      <w:bookmarkStart w:id="16" w:name="_Toc13786"/>
+      <w:bookmarkStart w:id="16" w:name="_Toc29299"/>
       <w:r>
         <w:rPr>
           <w:rFonts w:hint="default"/>
@@ -9273,7 +9573,7 @@
           <w:lang w:val="en-US"/>
         </w:rPr>
       </w:pPr>
-      <w:bookmarkStart w:id="17" w:name="_Toc2151"/>
+      <w:bookmarkStart w:id="17" w:name="_Toc14863"/>
       <w:r>
         <w:rPr>
           <w:rFonts w:hint="default"/>
@@ -9398,7 +9698,7 @@
           <w:lang w:val="en-US"/>
         </w:rPr>
       </w:pPr>
-      <w:bookmarkStart w:id="18" w:name="_Toc20435"/>
+      <w:bookmarkStart w:id="18" w:name="_Toc1567"/>
       <w:r>
         <w:rPr>
           <w:rFonts w:hint="default"/>
@@ -9736,7 +10036,7 @@
           <w:lang w:val="en-US"/>
         </w:rPr>
       </w:pPr>
-      <w:bookmarkStart w:id="19" w:name="_Toc1798"/>
+      <w:bookmarkStart w:id="19" w:name="_Toc32118"/>
       <w:r>
         <w:rPr>
           <w:rFonts w:hint="default"/>
@@ -10908,7 +11208,7 @@
           <w:lang w:val="en-US"/>
         </w:rPr>
       </w:pPr>
-      <w:bookmarkStart w:id="20" w:name="_Toc6392"/>
+      <w:bookmarkStart w:id="20" w:name="_Toc30798"/>
       <w:r>
         <w:rPr>
           <w:rFonts w:hint="default"/>
@@ -10994,7 +11294,7 @@
           <w:lang w:val="en-US"/>
         </w:rPr>
       </w:pPr>
-      <w:bookmarkStart w:id="21" w:name="_Toc23732"/>
+      <w:bookmarkStart w:id="21" w:name="_Toc19166"/>
       <w:r>
         <w:rPr>
           <w:rFonts w:hint="default"/>
@@ -11143,7 +11443,7 @@
           <w:lang w:val="en-US"/>
         </w:rPr>
       </w:pPr>
-      <w:bookmarkStart w:id="22" w:name="_Toc1084"/>
+      <w:bookmarkStart w:id="22" w:name="_Toc6360"/>
       <w:r>
         <w:rPr>
           <w:rFonts w:hint="default"/>
@@ -11457,7 +11757,7 @@
           <w:lang w:val="en-US"/>
         </w:rPr>
       </w:pPr>
-      <w:bookmarkStart w:id="23" w:name="_Toc22302"/>
+      <w:bookmarkStart w:id="23" w:name="_Toc28954"/>
       <w:r>
         <w:rPr>
           <w:rFonts w:hint="default"/>
@@ -11543,7 +11843,7 @@
           <w:lang w:val="en-US"/>
         </w:rPr>
       </w:pPr>
-      <w:bookmarkStart w:id="24" w:name="_Toc23800"/>
+      <w:bookmarkStart w:id="24" w:name="_Toc10295"/>
       <w:r>
         <w:rPr>
           <w:rFonts w:hint="default"/>
@@ -11860,7 +12160,7 @@
           <w:lang w:val="en-US"/>
         </w:rPr>
       </w:pPr>
-      <w:bookmarkStart w:id="25" w:name="_Toc32533"/>
+      <w:bookmarkStart w:id="25" w:name="_Toc28644"/>
       <w:r>
         <w:rPr>
           <w:rFonts w:hint="default"/>
@@ -12234,7 +12534,7 @@
           <w:lang w:val="en-US"/>
         </w:rPr>
       </w:pPr>
-      <w:bookmarkStart w:id="26" w:name="_Toc12338"/>
+      <w:bookmarkStart w:id="26" w:name="_Toc3005"/>
       <w:r>
         <w:rPr>
           <w:rFonts w:hint="default"/>
@@ -12320,7 +12620,7 @@
           <w:lang w:val="en-US"/>
         </w:rPr>
       </w:pPr>
-      <w:bookmarkStart w:id="27" w:name="_Toc32564"/>
+      <w:bookmarkStart w:id="27" w:name="_Toc29126"/>
       <w:r>
         <w:rPr>
           <w:rFonts w:hint="default"/>
@@ -12597,7 +12897,7 @@
           <w:lang w:val="en-US"/>
         </w:rPr>
       </w:pPr>
-      <w:bookmarkStart w:id="28" w:name="_Toc12563"/>
+      <w:bookmarkStart w:id="28" w:name="_Toc7263"/>
       <w:r>
         <w:rPr>
           <w:rFonts w:hint="default"/>
@@ -13388,7 +13688,7 @@
           <w:lang w:val="en-US"/>
         </w:rPr>
       </w:pPr>
-      <w:bookmarkStart w:id="29" w:name="_Toc11507"/>
+      <w:bookmarkStart w:id="29" w:name="_Toc10789"/>
       <w:r>
         <w:rPr>
           <w:rFonts w:hint="default"/>
@@ -13474,7 +13774,7 @@
           <w:lang w:val="en-US"/>
         </w:rPr>
       </w:pPr>
-      <w:bookmarkStart w:id="30" w:name="_Toc31305"/>
+      <w:bookmarkStart w:id="30" w:name="_Toc11538"/>
       <w:r>
         <w:rPr>
           <w:rFonts w:hint="default"/>
@@ -13483,6 +13783,1781 @@
         <w:t>Github</w:t>
       </w:r>
       <w:bookmarkEnd w:id="30"/>
+    </w:p>
+    <w:p>
+      <w:pPr>
+        <w:rPr>
+          <w:rFonts w:hint="default"/>
+          <w:sz w:val="22"/>
+          <w:szCs w:val="22"/>
+          <w:lang w:val="en-US"/>
+        </w:rPr>
+      </w:pPr>
+      <w:r>
+        <w:rPr>
+          <w:rFonts w:hint="default"/>
+          <w:sz w:val="22"/>
+          <w:szCs w:val="22"/>
+          <w:lang w:val="en-US"/>
+        </w:rPr>
+        <w:fldChar w:fldCharType="begin"/>
+      </w:r>
+      <w:r>
+        <w:rPr>
+          <w:rFonts w:hint="default"/>
+          <w:sz w:val="22"/>
+          <w:szCs w:val="22"/>
+          <w:lang w:val="en-US"/>
+        </w:rPr>
+        <w:instrText xml:space="preserve"> HYPERLINK "https://github.com/backstreetbrogrammer/11_JavaSpark" </w:instrText>
+      </w:r>
+      <w:r>
+        <w:rPr>
+          <w:rFonts w:hint="default"/>
+          <w:sz w:val="22"/>
+          <w:szCs w:val="22"/>
+          <w:lang w:val="en-US"/>
+        </w:rPr>
+        <w:fldChar w:fldCharType="separate"/>
+      </w:r>
+      <w:r>
+        <w:rPr>
+          <w:rStyle w:val="15"/>
+          <w:rFonts w:hint="default"/>
+          <w:sz w:val="22"/>
+          <w:szCs w:val="22"/>
+          <w:lang w:val="en-US"/>
+        </w:rPr>
+        <w:t>https://github.com/backstreetbrogrammer/11_JavaSpark</w:t>
+      </w:r>
+      <w:r>
+        <w:rPr>
+          <w:rFonts w:hint="default"/>
+          <w:sz w:val="22"/>
+          <w:szCs w:val="22"/>
+          <w:lang w:val="en-US"/>
+        </w:rPr>
+        <w:fldChar w:fldCharType="end"/>
+      </w:r>
+    </w:p>
+    <w:p>
+      <w:pPr>
+        <w:rPr>
+          <w:rFonts w:hint="default"/>
+          <w:sz w:val="22"/>
+          <w:szCs w:val="22"/>
+          <w:lang w:val="en-US"/>
+        </w:rPr>
+      </w:pPr>
+    </w:p>
+    <w:p>
+      <w:pPr>
+        <w:rPr>
+          <w:rFonts w:hint="default"/>
+          <w:sz w:val="22"/>
+          <w:szCs w:val="22"/>
+          <w:lang w:val="en-US"/>
+        </w:rPr>
+      </w:pPr>
+    </w:p>
+    <w:p>
+      <w:pPr>
+        <w:rPr>
+          <w:rFonts w:hint="default"/>
+          <w:sz w:val="22"/>
+          <w:szCs w:val="22"/>
+          <w:lang w:val="en-US"/>
+        </w:rPr>
+      </w:pPr>
+    </w:p>
+    <w:p>
+      <w:pPr>
+        <w:rPr>
+          <w:rFonts w:hint="default"/>
+          <w:sz w:val="22"/>
+          <w:szCs w:val="22"/>
+          <w:lang w:val="en-US"/>
+        </w:rPr>
+      </w:pPr>
+    </w:p>
+    <w:p>
+      <w:pPr>
+        <w:rPr>
+          <w:rFonts w:hint="default"/>
+          <w:sz w:val="22"/>
+          <w:szCs w:val="22"/>
+          <w:lang w:val="en-US"/>
+        </w:rPr>
+      </w:pPr>
+    </w:p>
+    <w:p>
+      <w:pPr>
+        <w:rPr>
+          <w:rFonts w:hint="default"/>
+          <w:sz w:val="22"/>
+          <w:szCs w:val="22"/>
+          <w:lang w:val="en-US"/>
+        </w:rPr>
+      </w:pPr>
+    </w:p>
+    <w:p>
+      <w:pPr>
+        <w:rPr>
+          <w:rFonts w:hint="default"/>
+          <w:sz w:val="22"/>
+          <w:szCs w:val="22"/>
+          <w:lang w:val="en-US"/>
+        </w:rPr>
+      </w:pPr>
+    </w:p>
+    <w:p>
+      <w:pPr>
+        <w:pStyle w:val="3"/>
+        <w:bidi w:val="0"/>
+        <w:rPr>
+          <w:rFonts w:hint="default"/>
+          <w:color w:val="843C0B" w:themeColor="accent2" w:themeShade="80"/>
+          <w:highlight w:val="none"/>
+          <w:lang w:val="en-US"/>
+        </w:rPr>
+      </w:pPr>
+      <w:bookmarkStart w:id="31" w:name="_Toc24768"/>
+      <w:r>
+        <w:rPr>
+          <w:rFonts w:hint="default"/>
+          <w:color w:val="843C0B" w:themeColor="accent2" w:themeShade="80"/>
+          <w:highlight w:val="none"/>
+          <w:lang w:val="en-US"/>
+        </w:rPr>
+        <w:t>Chapter 07. Spark RDD - External Datasets</w:t>
+      </w:r>
+      <w:bookmarkEnd w:id="31"/>
+    </w:p>
+    <w:p>
+      <w:pPr>
+        <w:numPr>
+          <w:numId w:val="0"/>
+        </w:numPr>
+        <w:ind w:leftChars="0"/>
+        <w:rPr>
+          <w:rFonts w:hint="default"/>
+          <w:sz w:val="22"/>
+          <w:szCs w:val="22"/>
+          <w:lang w:val="en-US"/>
+        </w:rPr>
+      </w:pPr>
+      <w:r>
+        <w:rPr>
+          <w:rFonts w:hint="default"/>
+          <w:sz w:val="22"/>
+          <w:szCs w:val="22"/>
+          <w:lang w:val="en-US"/>
+        </w:rPr>
+        <w:t>Spark can create distributed datasets from any storage source supported by Hadoop like:</w:t>
+      </w:r>
+      <w:r>
+        <w:rPr>
+          <w:rFonts w:hint="default"/>
+          <w:sz w:val="22"/>
+          <w:szCs w:val="22"/>
+          <w:lang w:val="en-US"/>
+        </w:rPr>
+        <w:br w:type="textWrapping"/>
+      </w:r>
+      <w:r>
+        <w:rPr>
+          <w:rFonts w:hint="default"/>
+          <w:sz w:val="22"/>
+          <w:szCs w:val="22"/>
+          <w:lang w:val="en-US"/>
+        </w:rPr>
+        <w:br w:type="textWrapping"/>
+      </w:r>
+      <w:r>
+        <w:rPr>
+          <w:rFonts w:hint="default"/>
+          <w:sz w:val="22"/>
+          <w:szCs w:val="22"/>
+          <w:lang w:val="en-US"/>
+        </w:rPr>
+        <w:t>- Local file system</w:t>
+      </w:r>
+      <w:r>
+        <w:rPr>
+          <w:rFonts w:hint="default"/>
+          <w:sz w:val="22"/>
+          <w:szCs w:val="22"/>
+          <w:lang w:val="en-US"/>
+        </w:rPr>
+        <w:br w:type="textWrapping"/>
+      </w:r>
+      <w:r>
+        <w:rPr>
+          <w:rFonts w:hint="default"/>
+          <w:sz w:val="22"/>
+          <w:szCs w:val="22"/>
+          <w:lang w:val="en-US"/>
+        </w:rPr>
+        <w:t>- HDFS</w:t>
+      </w:r>
+      <w:r>
+        <w:rPr>
+          <w:rFonts w:hint="default"/>
+          <w:sz w:val="22"/>
+          <w:szCs w:val="22"/>
+          <w:lang w:val="en-US"/>
+        </w:rPr>
+        <w:br w:type="textWrapping"/>
+      </w:r>
+      <w:r>
+        <w:rPr>
+          <w:rFonts w:hint="default"/>
+          <w:sz w:val="22"/>
+          <w:szCs w:val="22"/>
+          <w:lang w:val="en-US"/>
+        </w:rPr>
+        <w:t>- Cassandra</w:t>
+      </w:r>
+      <w:r>
+        <w:rPr>
+          <w:rFonts w:hint="default"/>
+          <w:sz w:val="22"/>
+          <w:szCs w:val="22"/>
+          <w:lang w:val="en-US"/>
+        </w:rPr>
+        <w:br w:type="textWrapping"/>
+      </w:r>
+      <w:r>
+        <w:rPr>
+          <w:rFonts w:hint="default"/>
+          <w:sz w:val="22"/>
+          <w:szCs w:val="22"/>
+          <w:lang w:val="en-US"/>
+        </w:rPr>
+        <w:t>- HBase</w:t>
+      </w:r>
+      <w:r>
+        <w:rPr>
+          <w:rFonts w:hint="default"/>
+          <w:sz w:val="22"/>
+          <w:szCs w:val="22"/>
+          <w:lang w:val="en-US"/>
+        </w:rPr>
+        <w:br w:type="textWrapping"/>
+      </w:r>
+      <w:r>
+        <w:rPr>
+          <w:rFonts w:hint="default"/>
+          <w:sz w:val="22"/>
+          <w:szCs w:val="22"/>
+          <w:lang w:val="en-US"/>
+        </w:rPr>
+        <w:t>- Amazon S3, etc.</w:t>
+      </w:r>
+      <w:r>
+        <w:rPr>
+          <w:rFonts w:hint="default"/>
+          <w:sz w:val="22"/>
+          <w:szCs w:val="22"/>
+          <w:lang w:val="en-US"/>
+        </w:rPr>
+        <w:br w:type="textWrapping"/>
+      </w:r>
+      <w:r>
+        <w:rPr>
+          <w:rFonts w:hint="default"/>
+          <w:sz w:val="22"/>
+          <w:szCs w:val="22"/>
+          <w:lang w:val="en-US"/>
+        </w:rPr>
+        <w:br w:type="textWrapping"/>
+      </w:r>
+      <w:r>
+        <w:rPr>
+          <w:rFonts w:hint="default"/>
+          <w:sz w:val="22"/>
+          <w:szCs w:val="22"/>
+          <w:lang w:val="en-US"/>
+        </w:rPr>
+        <w:t>Spark supports:</w:t>
+      </w:r>
+      <w:r>
+        <w:rPr>
+          <w:rFonts w:hint="default"/>
+          <w:sz w:val="22"/>
+          <w:szCs w:val="22"/>
+          <w:lang w:val="en-US"/>
+        </w:rPr>
+        <w:br w:type="textWrapping"/>
+      </w:r>
+      <w:r>
+        <w:rPr>
+          <w:rFonts w:hint="default"/>
+          <w:sz w:val="22"/>
+          <w:szCs w:val="22"/>
+          <w:lang w:val="en-US"/>
+        </w:rPr>
+        <w:br w:type="textWrapping"/>
+      </w:r>
+      <w:r>
+        <w:rPr>
+          <w:rFonts w:hint="default"/>
+          <w:sz w:val="22"/>
+          <w:szCs w:val="22"/>
+          <w:lang w:val="en-US"/>
+        </w:rPr>
+        <w:t>- Text files</w:t>
+      </w:r>
+      <w:r>
+        <w:rPr>
+          <w:rFonts w:hint="default"/>
+          <w:sz w:val="22"/>
+          <w:szCs w:val="22"/>
+          <w:lang w:val="en-US"/>
+        </w:rPr>
+        <w:br w:type="textWrapping"/>
+      </w:r>
+      <w:r>
+        <w:rPr>
+          <w:rFonts w:hint="default"/>
+          <w:sz w:val="22"/>
+          <w:szCs w:val="22"/>
+          <w:lang w:val="en-US"/>
+        </w:rPr>
+        <w:t xml:space="preserve">- </w:t>
+      </w:r>
+      <w:r>
+        <w:rPr>
+          <w:rFonts w:hint="default"/>
+          <w:i w:val="0"/>
+          <w:iCs w:val="0"/>
+          <w:sz w:val="22"/>
+          <w:szCs w:val="22"/>
+          <w:lang w:val="en-US"/>
+        </w:rPr>
+        <w:t>SequenceFiles</w:t>
+      </w:r>
+      <w:r>
+        <w:rPr>
+          <w:rFonts w:hint="default"/>
+          <w:sz w:val="22"/>
+          <w:szCs w:val="22"/>
+          <w:lang w:val="en-US"/>
+        </w:rPr>
+        <w:br w:type="textWrapping"/>
+      </w:r>
+      <w:r>
+        <w:rPr>
+          <w:rFonts w:hint="default"/>
+          <w:sz w:val="22"/>
+          <w:szCs w:val="22"/>
+          <w:lang w:val="en-US"/>
+        </w:rPr>
+        <w:t xml:space="preserve">- Any Hadoop </w:t>
+      </w:r>
+      <w:r>
+        <w:rPr>
+          <w:rFonts w:hint="default"/>
+          <w:i/>
+          <w:iCs/>
+          <w:sz w:val="22"/>
+          <w:szCs w:val="22"/>
+          <w:lang w:val="en-US"/>
+        </w:rPr>
+        <w:t>InputFormat</w:t>
+      </w:r>
+      <w:r>
+        <w:rPr>
+          <w:rFonts w:hint="default"/>
+          <w:sz w:val="22"/>
+          <w:szCs w:val="22"/>
+          <w:lang w:val="en-US"/>
+        </w:rPr>
+        <w:br w:type="textWrapping"/>
+      </w:r>
+      <w:r>
+        <w:rPr>
+          <w:rFonts w:hint="default"/>
+          <w:sz w:val="22"/>
+          <w:szCs w:val="22"/>
+          <w:lang w:val="en-US"/>
+        </w:rPr>
+        <w:br w:type="textWrapping"/>
+      </w:r>
+      <w:r>
+        <w:rPr>
+          <w:rFonts w:hint="default"/>
+          <w:b/>
+          <w:bCs/>
+          <w:sz w:val="22"/>
+          <w:szCs w:val="22"/>
+          <w:lang w:val="en-US"/>
+        </w:rPr>
+        <w:t>Text file</w:t>
+      </w:r>
+      <w:r>
+        <w:rPr>
+          <w:rFonts w:hint="default"/>
+          <w:sz w:val="22"/>
+          <w:szCs w:val="22"/>
+          <w:lang w:val="en-US"/>
+        </w:rPr>
+        <w:t xml:space="preserve"> RDDs can be created using `</w:t>
+      </w:r>
+      <w:r>
+        <w:rPr>
+          <w:rFonts w:hint="default"/>
+          <w:b/>
+          <w:bCs/>
+          <w:sz w:val="22"/>
+          <w:szCs w:val="22"/>
+          <w:lang w:val="en-US"/>
+        </w:rPr>
+        <w:t>SparkContext</w:t>
+      </w:r>
+      <w:r>
+        <w:rPr>
+          <w:rFonts w:hint="default"/>
+          <w:sz w:val="22"/>
+          <w:szCs w:val="22"/>
+          <w:lang w:val="en-US"/>
+        </w:rPr>
+        <w:t>`’s `</w:t>
+      </w:r>
+      <w:r>
+        <w:rPr>
+          <w:rFonts w:hint="default"/>
+          <w:b/>
+          <w:bCs/>
+          <w:sz w:val="22"/>
+          <w:szCs w:val="22"/>
+          <w:lang w:val="en-US"/>
+        </w:rPr>
+        <w:t>textFile()</w:t>
+      </w:r>
+      <w:r>
+        <w:rPr>
+          <w:rFonts w:hint="default"/>
+          <w:sz w:val="22"/>
+          <w:szCs w:val="22"/>
+          <w:lang w:val="en-US"/>
+        </w:rPr>
+        <w:t xml:space="preserve">` method. This method takes a </w:t>
+      </w:r>
+      <w:r>
+        <w:rPr>
+          <w:rFonts w:hint="default"/>
+          <w:b/>
+          <w:bCs/>
+          <w:sz w:val="22"/>
+          <w:szCs w:val="22"/>
+          <w:lang w:val="en-US"/>
+        </w:rPr>
+        <w:t>URI</w:t>
+      </w:r>
+      <w:r>
+        <w:rPr>
+          <w:rFonts w:hint="default"/>
+          <w:sz w:val="22"/>
+          <w:szCs w:val="22"/>
+          <w:lang w:val="en-US"/>
+        </w:rPr>
+        <w:t xml:space="preserve"> for the file (either a local path on the machine, or a `</w:t>
+      </w:r>
+      <w:r>
+        <w:rPr>
+          <w:rFonts w:hint="default"/>
+          <w:b/>
+          <w:bCs/>
+          <w:sz w:val="22"/>
+          <w:szCs w:val="22"/>
+          <w:lang w:val="en-US"/>
+        </w:rPr>
+        <w:t>hdfs://</w:t>
+      </w:r>
+      <w:r>
+        <w:rPr>
+          <w:rFonts w:hint="default"/>
+          <w:sz w:val="22"/>
+          <w:szCs w:val="22"/>
+          <w:lang w:val="en-US"/>
+        </w:rPr>
+        <w:t>`, `</w:t>
+      </w:r>
+      <w:r>
+        <w:rPr>
+          <w:rFonts w:hint="default"/>
+          <w:b/>
+          <w:bCs/>
+          <w:sz w:val="22"/>
+          <w:szCs w:val="22"/>
+          <w:lang w:val="en-US"/>
+        </w:rPr>
+        <w:t>s3a://</w:t>
+      </w:r>
+      <w:r>
+        <w:rPr>
+          <w:rFonts w:hint="default"/>
+          <w:sz w:val="22"/>
+          <w:szCs w:val="22"/>
+          <w:lang w:val="en-US"/>
+        </w:rPr>
+        <w:t>`, etc. URI) and reads it as a collection of lines.</w:t>
+      </w:r>
+      <w:r>
+        <w:rPr>
+          <w:rFonts w:hint="default"/>
+          <w:sz w:val="22"/>
+          <w:szCs w:val="22"/>
+          <w:lang w:val="en-US"/>
+        </w:rPr>
+        <w:br w:type="textWrapping"/>
+      </w:r>
+      <w:r>
+        <w:rPr>
+          <w:rFonts w:hint="default"/>
+          <w:sz w:val="22"/>
+          <w:szCs w:val="22"/>
+          <w:lang w:val="en-US"/>
+        </w:rPr>
+        <w:br w:type="textWrapping"/>
+      </w:r>
+      <w:r>
+        <w:rPr>
+          <w:rFonts w:hint="default"/>
+          <w:sz w:val="22"/>
+          <w:szCs w:val="22"/>
+          <w:lang w:val="en-US"/>
+        </w:rPr>
+        <w:t>Example:</w:t>
+      </w:r>
+      <w:r>
+        <w:rPr>
+          <w:rFonts w:hint="default"/>
+          <w:sz w:val="22"/>
+          <w:szCs w:val="22"/>
+          <w:lang w:val="en-US"/>
+        </w:rPr>
+        <w:br w:type="textWrapping"/>
+      </w:r>
+      <w:r>
+        <w:rPr>
+          <w:rFonts w:hint="default"/>
+          <w:sz w:val="22"/>
+          <w:szCs w:val="22"/>
+          <w:lang w:val="en-US"/>
+        </w:rPr>
+        <w:br w:type="textWrapping"/>
+      </w:r>
+      <w:r>
+        <w:rPr>
+          <w:rFonts w:hint="default"/>
+          <w:sz w:val="22"/>
+          <w:szCs w:val="22"/>
+          <w:lang w:val="en-US"/>
+        </w:rPr>
+        <w:t>```</w:t>
+      </w:r>
+      <w:r>
+        <w:rPr>
+          <w:rFonts w:hint="default"/>
+          <w:sz w:val="22"/>
+          <w:szCs w:val="22"/>
+          <w:lang w:val="en-US"/>
+        </w:rPr>
+        <w:br w:type="textWrapping"/>
+      </w:r>
+      <w:r>
+        <w:rPr>
+          <w:rFonts w:hint="default" w:ascii="Arial Rounded MT Bold" w:hAnsi="Arial Rounded MT Bold" w:cs="Arial Rounded MT Bold"/>
+          <w:sz w:val="16"/>
+          <w:szCs w:val="16"/>
+          <w:lang w:val="en-US"/>
+        </w:rPr>
+        <w:t>JavaRDD&lt;String&gt; dataFile = sc.textFile("data.txt");</w:t>
+      </w:r>
+      <w:r>
+        <w:rPr>
+          <w:rFonts w:hint="default"/>
+          <w:sz w:val="22"/>
+          <w:szCs w:val="22"/>
+          <w:lang w:val="en-US"/>
+        </w:rPr>
+        <w:br w:type="textWrapping"/>
+      </w:r>
+      <w:r>
+        <w:rPr>
+          <w:rFonts w:hint="default"/>
+          <w:sz w:val="22"/>
+          <w:szCs w:val="22"/>
+          <w:lang w:val="en-US"/>
+        </w:rPr>
+        <w:t>```</w:t>
+      </w:r>
+      <w:r>
+        <w:rPr>
+          <w:rFonts w:hint="default"/>
+          <w:sz w:val="22"/>
+          <w:szCs w:val="22"/>
+          <w:lang w:val="en-US"/>
+        </w:rPr>
+        <w:br w:type="textWrapping"/>
+      </w:r>
+      <w:r>
+        <w:rPr>
+          <w:rFonts w:hint="default"/>
+          <w:sz w:val="22"/>
+          <w:szCs w:val="22"/>
+          <w:lang w:val="en-US"/>
+        </w:rPr>
+        <w:br w:type="textWrapping"/>
+      </w:r>
+      <w:r>
+        <w:rPr>
+          <w:rFonts w:hint="default"/>
+          <w:sz w:val="22"/>
+          <w:szCs w:val="22"/>
+          <w:lang w:val="en-US"/>
+        </w:rPr>
+        <w:t>Once created, `</w:t>
+      </w:r>
+      <w:r>
+        <w:rPr>
+          <w:rFonts w:hint="default"/>
+          <w:b/>
+          <w:bCs/>
+          <w:sz w:val="22"/>
+          <w:szCs w:val="22"/>
+          <w:lang w:val="en-US"/>
+        </w:rPr>
+        <w:t>dataFile</w:t>
+      </w:r>
+      <w:r>
+        <w:rPr>
+          <w:rFonts w:hint="default"/>
+          <w:sz w:val="22"/>
+          <w:szCs w:val="22"/>
+          <w:lang w:val="en-US"/>
+        </w:rPr>
+        <w:t xml:space="preserve">` can be acted on by dataset operations like </w:t>
+      </w:r>
+      <w:r>
+        <w:rPr>
+          <w:rFonts w:hint="default"/>
+          <w:b/>
+          <w:bCs/>
+          <w:sz w:val="22"/>
+          <w:szCs w:val="22"/>
+          <w:lang w:val="en-US"/>
+        </w:rPr>
+        <w:t>map</w:t>
+      </w:r>
+      <w:r>
+        <w:rPr>
+          <w:rFonts w:hint="default"/>
+          <w:sz w:val="22"/>
+          <w:szCs w:val="22"/>
+          <w:lang w:val="en-US"/>
+        </w:rPr>
+        <w:t xml:space="preserve"> or </w:t>
+      </w:r>
+      <w:r>
+        <w:rPr>
+          <w:rFonts w:hint="default"/>
+          <w:b/>
+          <w:bCs/>
+          <w:sz w:val="22"/>
+          <w:szCs w:val="22"/>
+          <w:lang w:val="en-US"/>
+        </w:rPr>
+        <w:t>reduce</w:t>
+      </w:r>
+      <w:r>
+        <w:rPr>
+          <w:rFonts w:hint="default"/>
+          <w:sz w:val="22"/>
+          <w:szCs w:val="22"/>
+          <w:lang w:val="en-US"/>
+        </w:rPr>
+        <w:t>.</w:t>
+      </w:r>
+      <w:r>
+        <w:rPr>
+          <w:rFonts w:hint="default"/>
+          <w:sz w:val="22"/>
+          <w:szCs w:val="22"/>
+          <w:lang w:val="en-US"/>
+        </w:rPr>
+        <w:br w:type="textWrapping"/>
+      </w:r>
+      <w:r>
+        <w:rPr>
+          <w:rFonts w:hint="default"/>
+          <w:sz w:val="22"/>
+          <w:szCs w:val="22"/>
+          <w:lang w:val="en-US"/>
+        </w:rPr>
+        <w:br w:type="textWrapping"/>
+      </w:r>
+      <w:r>
+        <w:rPr>
+          <w:rFonts w:hint="default"/>
+          <w:sz w:val="22"/>
+          <w:szCs w:val="22"/>
+          <w:lang w:val="en-US"/>
+        </w:rPr>
+        <w:t>Few important points to read files in Spark:</w:t>
+      </w:r>
+      <w:r>
+        <w:rPr>
+          <w:rFonts w:hint="default"/>
+          <w:sz w:val="22"/>
+          <w:szCs w:val="22"/>
+          <w:lang w:val="en-US"/>
+        </w:rPr>
+        <w:br w:type="textWrapping"/>
+      </w:r>
+      <w:r>
+        <w:rPr>
+          <w:rFonts w:hint="default"/>
+          <w:sz w:val="22"/>
+          <w:szCs w:val="22"/>
+          <w:lang w:val="en-US"/>
+        </w:rPr>
+        <w:br w:type="textWrapping"/>
+      </w:r>
+      <w:r>
+        <w:rPr>
+          <w:rFonts w:hint="default"/>
+          <w:sz w:val="22"/>
+          <w:szCs w:val="22"/>
+          <w:lang w:val="en-US"/>
+        </w:rPr>
+        <w:t xml:space="preserve">- If using a path on the local filesystem, the file must also be accessible at the same path on </w:t>
+      </w:r>
+      <w:r>
+        <w:rPr>
+          <w:rFonts w:hint="default"/>
+          <w:b/>
+          <w:bCs/>
+          <w:sz w:val="22"/>
+          <w:szCs w:val="22"/>
+          <w:lang w:val="en-US"/>
+        </w:rPr>
+        <w:t>worker nodes</w:t>
+      </w:r>
+      <w:r>
+        <w:rPr>
+          <w:rFonts w:hint="default"/>
+          <w:sz w:val="22"/>
+          <w:szCs w:val="22"/>
+          <w:lang w:val="en-US"/>
+        </w:rPr>
+        <w:t>. Either copy the file to all workers or use a network-mounted shared file system.</w:t>
+      </w:r>
+    </w:p>
+    <w:p>
+      <w:pPr>
+        <w:numPr>
+          <w:numId w:val="0"/>
+        </w:numPr>
+        <w:ind w:leftChars="0"/>
+        <w:rPr>
+          <w:rFonts w:hint="default"/>
+          <w:sz w:val="22"/>
+          <w:szCs w:val="22"/>
+          <w:lang w:val="en-US"/>
+        </w:rPr>
+      </w:pPr>
+      <w:r>
+        <w:rPr>
+          <w:rFonts w:hint="default"/>
+          <w:sz w:val="22"/>
+          <w:szCs w:val="22"/>
+          <w:lang w:val="en-US"/>
+        </w:rPr>
+        <w:br w:type="textWrapping"/>
+      </w:r>
+      <w:r>
+        <w:rPr>
+          <w:rFonts w:hint="default"/>
+          <w:sz w:val="22"/>
+          <w:szCs w:val="22"/>
+          <w:lang w:val="en-US"/>
+        </w:rPr>
+        <w:t>- All of Spark’s file-based input methods, including `</w:t>
+      </w:r>
+      <w:r>
+        <w:rPr>
+          <w:rFonts w:hint="default"/>
+          <w:b/>
+          <w:bCs/>
+          <w:sz w:val="22"/>
+          <w:szCs w:val="22"/>
+          <w:lang w:val="en-US"/>
+        </w:rPr>
+        <w:t>textFile</w:t>
+      </w:r>
+      <w:r>
+        <w:rPr>
+          <w:rFonts w:hint="default"/>
+          <w:sz w:val="22"/>
+          <w:szCs w:val="22"/>
+          <w:lang w:val="en-US"/>
+        </w:rPr>
+        <w:t xml:space="preserve">`, support running on </w:t>
+      </w:r>
+      <w:r>
+        <w:rPr>
+          <w:rFonts w:hint="default"/>
+          <w:b/>
+          <w:bCs/>
+          <w:sz w:val="22"/>
+          <w:szCs w:val="22"/>
+          <w:lang w:val="en-US"/>
+        </w:rPr>
+        <w:t>directories</w:t>
+      </w:r>
+      <w:r>
+        <w:rPr>
+          <w:rFonts w:hint="default"/>
+          <w:sz w:val="22"/>
+          <w:szCs w:val="22"/>
+          <w:lang w:val="en-US"/>
+        </w:rPr>
+        <w:t xml:space="preserve">, </w:t>
+      </w:r>
+      <w:r>
+        <w:rPr>
+          <w:rFonts w:hint="default"/>
+          <w:b/>
+          <w:bCs/>
+          <w:sz w:val="22"/>
+          <w:szCs w:val="22"/>
+          <w:lang w:val="en-US"/>
+        </w:rPr>
+        <w:t xml:space="preserve">compressed </w:t>
+      </w:r>
+      <w:r>
+        <w:rPr>
+          <w:rFonts w:hint="default"/>
+          <w:sz w:val="22"/>
+          <w:szCs w:val="22"/>
+          <w:lang w:val="en-US"/>
+        </w:rPr>
+        <w:t xml:space="preserve">files, and </w:t>
+      </w:r>
+      <w:r>
+        <w:rPr>
+          <w:rFonts w:hint="default"/>
+          <w:b/>
+          <w:bCs/>
+          <w:sz w:val="22"/>
+          <w:szCs w:val="22"/>
+          <w:lang w:val="en-US"/>
+        </w:rPr>
+        <w:t>wildcards</w:t>
+      </w:r>
+      <w:r>
+        <w:rPr>
+          <w:rFonts w:hint="default"/>
+          <w:sz w:val="22"/>
+          <w:szCs w:val="22"/>
+          <w:lang w:val="en-US"/>
+        </w:rPr>
+        <w:t xml:space="preserve"> as well. For example, we can use:</w:t>
+      </w:r>
+      <w:r>
+        <w:rPr>
+          <w:rFonts w:hint="default"/>
+          <w:sz w:val="22"/>
+          <w:szCs w:val="22"/>
+          <w:lang w:val="en-US"/>
+        </w:rPr>
+        <w:br w:type="textWrapping"/>
+      </w:r>
+      <w:r>
+        <w:rPr>
+          <w:rFonts w:hint="default"/>
+          <w:sz w:val="22"/>
+          <w:szCs w:val="22"/>
+          <w:lang w:val="en-US"/>
+        </w:rPr>
+        <w:br w:type="textWrapping"/>
+      </w:r>
+      <w:r>
+        <w:rPr>
+          <w:rFonts w:hint="default"/>
+          <w:sz w:val="22"/>
+          <w:szCs w:val="22"/>
+          <w:lang w:val="en-US"/>
+        </w:rPr>
+        <w:t>```</w:t>
+      </w:r>
+      <w:r>
+        <w:rPr>
+          <w:rFonts w:hint="default"/>
+          <w:sz w:val="22"/>
+          <w:szCs w:val="22"/>
+          <w:lang w:val="en-US"/>
+        </w:rPr>
+        <w:br w:type="textWrapping"/>
+      </w:r>
+      <w:r>
+        <w:rPr>
+          <w:rFonts w:hint="default" w:ascii="Arial Rounded MT Bold" w:hAnsi="Arial Rounded MT Bold" w:cs="Arial Rounded MT Bold"/>
+          <w:sz w:val="16"/>
+          <w:szCs w:val="16"/>
+          <w:lang w:val="en-US"/>
+        </w:rPr>
+        <w:t>sc.textFile("/my/directory")</w:t>
+      </w:r>
+      <w:r>
+        <w:rPr>
+          <w:rFonts w:hint="default" w:ascii="Arial Rounded MT Bold" w:hAnsi="Arial Rounded MT Bold" w:cs="Arial Rounded MT Bold"/>
+          <w:sz w:val="16"/>
+          <w:szCs w:val="16"/>
+          <w:lang w:val="en-US"/>
+        </w:rPr>
+        <w:br w:type="textWrapping"/>
+      </w:r>
+      <w:r>
+        <w:rPr>
+          <w:rFonts w:hint="default" w:ascii="Arial Rounded MT Bold" w:hAnsi="Arial Rounded MT Bold" w:cs="Arial Rounded MT Bold"/>
+          <w:sz w:val="16"/>
+          <w:szCs w:val="16"/>
+          <w:lang w:val="en-US"/>
+        </w:rPr>
+        <w:t>sc.textFile("/my/directory/*.txt")</w:t>
+      </w:r>
+      <w:r>
+        <w:rPr>
+          <w:rFonts w:hint="default" w:ascii="Arial Rounded MT Bold" w:hAnsi="Arial Rounded MT Bold" w:cs="Arial Rounded MT Bold"/>
+          <w:sz w:val="16"/>
+          <w:szCs w:val="16"/>
+          <w:lang w:val="en-US"/>
+        </w:rPr>
+        <w:br w:type="textWrapping"/>
+      </w:r>
+      <w:r>
+        <w:rPr>
+          <w:rFonts w:hint="default" w:ascii="Arial Rounded MT Bold" w:hAnsi="Arial Rounded MT Bold" w:cs="Arial Rounded MT Bold"/>
+          <w:sz w:val="16"/>
+          <w:szCs w:val="16"/>
+          <w:lang w:val="en-US"/>
+        </w:rPr>
+        <w:t>sc.textFile("/my/directory/*.gz")</w:t>
+      </w:r>
+      <w:r>
+        <w:rPr>
+          <w:rFonts w:hint="default" w:ascii="Arial Rounded MT Bold" w:hAnsi="Arial Rounded MT Bold" w:cs="Arial Rounded MT Bold"/>
+          <w:sz w:val="16"/>
+          <w:szCs w:val="16"/>
+          <w:lang w:val="en-US"/>
+        </w:rPr>
+        <w:br w:type="textWrapping"/>
+      </w:r>
+      <w:r>
+        <w:rPr>
+          <w:rFonts w:hint="default"/>
+          <w:sz w:val="22"/>
+          <w:szCs w:val="22"/>
+          <w:lang w:val="en-US"/>
+        </w:rPr>
+        <w:t>```</w:t>
+      </w:r>
+      <w:r>
+        <w:rPr>
+          <w:rFonts w:hint="default"/>
+          <w:sz w:val="22"/>
+          <w:szCs w:val="22"/>
+          <w:lang w:val="en-US"/>
+        </w:rPr>
+        <w:br w:type="textWrapping"/>
+      </w:r>
+      <w:r>
+        <w:rPr>
+          <w:rFonts w:hint="default"/>
+          <w:sz w:val="22"/>
+          <w:szCs w:val="22"/>
+          <w:lang w:val="en-US"/>
+        </w:rPr>
+        <w:br w:type="textWrapping"/>
+      </w:r>
+      <w:r>
+        <w:rPr>
+          <w:rFonts w:hint="default"/>
+          <w:sz w:val="22"/>
+          <w:szCs w:val="22"/>
+          <w:lang w:val="en-US"/>
+        </w:rPr>
+        <w:t>- The `</w:t>
+      </w:r>
+      <w:r>
+        <w:rPr>
+          <w:rFonts w:hint="default"/>
+          <w:b/>
+          <w:bCs/>
+          <w:sz w:val="22"/>
+          <w:szCs w:val="22"/>
+          <w:lang w:val="en-US"/>
+        </w:rPr>
+        <w:t>textFile()</w:t>
+      </w:r>
+      <w:r>
+        <w:rPr>
+          <w:rFonts w:hint="default"/>
+          <w:sz w:val="22"/>
+          <w:szCs w:val="22"/>
+          <w:lang w:val="en-US"/>
+        </w:rPr>
+        <w:t xml:space="preserve">` method also takes an optional </w:t>
+      </w:r>
+      <w:r>
+        <w:rPr>
+          <w:rFonts w:hint="default"/>
+          <w:b/>
+          <w:bCs/>
+          <w:sz w:val="22"/>
+          <w:szCs w:val="22"/>
+          <w:lang w:val="en-US"/>
+        </w:rPr>
+        <w:t>second</w:t>
+      </w:r>
+      <w:r>
+        <w:rPr>
+          <w:rFonts w:hint="default"/>
+          <w:sz w:val="22"/>
+          <w:szCs w:val="22"/>
+          <w:lang w:val="en-US"/>
+        </w:rPr>
+        <w:t xml:space="preserve"> argument for controlling the number of partitions of the   file. By default, Spark creates </w:t>
+      </w:r>
+      <w:r>
+        <w:rPr>
+          <w:rFonts w:hint="default"/>
+          <w:b/>
+          <w:bCs/>
+          <w:sz w:val="22"/>
+          <w:szCs w:val="22"/>
+          <w:lang w:val="en-US"/>
+        </w:rPr>
+        <w:t>one</w:t>
+      </w:r>
+      <w:r>
+        <w:rPr>
+          <w:rFonts w:hint="default"/>
+          <w:sz w:val="22"/>
+          <w:szCs w:val="22"/>
+          <w:lang w:val="en-US"/>
+        </w:rPr>
+        <w:t xml:space="preserve"> partition for each block of the file (blocks being `</w:t>
+      </w:r>
+      <w:r>
+        <w:rPr>
+          <w:rFonts w:hint="default"/>
+          <w:b/>
+          <w:bCs/>
+          <w:sz w:val="22"/>
+          <w:szCs w:val="22"/>
+          <w:lang w:val="en-US"/>
+        </w:rPr>
+        <w:t>128MB</w:t>
+      </w:r>
+      <w:r>
+        <w:rPr>
+          <w:rFonts w:hint="default"/>
+          <w:sz w:val="22"/>
+          <w:szCs w:val="22"/>
+          <w:lang w:val="en-US"/>
+        </w:rPr>
+        <w:t>` by default in HDFS), but we can also ask for a higher number of partitions by passing a larger value. Note that we cannot have fewer partitions than blocks.</w:t>
+      </w:r>
+      <w:r>
+        <w:rPr>
+          <w:rFonts w:hint="default"/>
+          <w:sz w:val="22"/>
+          <w:szCs w:val="22"/>
+          <w:lang w:val="en-US"/>
+        </w:rPr>
+        <w:br w:type="textWrapping"/>
+      </w:r>
+      <w:r>
+        <w:rPr>
+          <w:rFonts w:hint="default"/>
+          <w:sz w:val="22"/>
+          <w:szCs w:val="22"/>
+          <w:lang w:val="en-US"/>
+        </w:rPr>
+        <w:br w:type="textWrapping"/>
+      </w:r>
+      <w:r>
+        <w:rPr>
+          <w:rFonts w:hint="default"/>
+          <w:sz w:val="22"/>
+          <w:szCs w:val="22"/>
+          <w:lang w:val="en-US"/>
+        </w:rPr>
+        <w:t xml:space="preserve">Apart from </w:t>
+      </w:r>
+      <w:r>
+        <w:rPr>
+          <w:rFonts w:hint="default"/>
+          <w:b/>
+          <w:bCs/>
+          <w:sz w:val="22"/>
+          <w:szCs w:val="22"/>
+          <w:lang w:val="en-US"/>
+        </w:rPr>
+        <w:t>text files</w:t>
+      </w:r>
+      <w:r>
+        <w:rPr>
+          <w:rFonts w:hint="default"/>
+          <w:sz w:val="22"/>
+          <w:szCs w:val="22"/>
+          <w:lang w:val="en-US"/>
+        </w:rPr>
+        <w:t>, Spark’s Java API also supports several other data formats:</w:t>
+      </w:r>
+      <w:r>
+        <w:rPr>
+          <w:rFonts w:hint="default"/>
+          <w:sz w:val="22"/>
+          <w:szCs w:val="22"/>
+          <w:lang w:val="en-US"/>
+        </w:rPr>
+        <w:br w:type="textWrapping"/>
+      </w:r>
+      <w:r>
+        <w:rPr>
+          <w:rFonts w:hint="default"/>
+          <w:sz w:val="22"/>
+          <w:szCs w:val="22"/>
+          <w:lang w:val="en-US"/>
+        </w:rPr>
+        <w:br w:type="textWrapping"/>
+      </w:r>
+      <w:r>
+        <w:rPr>
+          <w:rFonts w:hint="default"/>
+          <w:sz w:val="22"/>
+          <w:szCs w:val="22"/>
+          <w:lang w:val="en-US"/>
+        </w:rPr>
+        <w:t>- `</w:t>
+      </w:r>
+      <w:r>
+        <w:rPr>
+          <w:rFonts w:hint="default"/>
+          <w:b/>
+          <w:bCs/>
+          <w:sz w:val="22"/>
+          <w:szCs w:val="22"/>
+          <w:lang w:val="en-US"/>
+        </w:rPr>
+        <w:t>JavaSparkContext.wholeTextFiles()</w:t>
+      </w:r>
+      <w:r>
+        <w:rPr>
+          <w:rFonts w:hint="default"/>
+          <w:sz w:val="22"/>
+          <w:szCs w:val="22"/>
+          <w:lang w:val="en-US"/>
+        </w:rPr>
+        <w:t xml:space="preserve">` lets us read a directory containing multiple small text files, and returns each of them as </w:t>
+      </w:r>
+      <w:r>
+        <w:rPr>
+          <w:rFonts w:hint="default"/>
+          <w:b/>
+          <w:bCs/>
+          <w:sz w:val="22"/>
+          <w:szCs w:val="22"/>
+          <w:lang w:val="en-US"/>
+        </w:rPr>
+        <w:t>(filename, content)</w:t>
+      </w:r>
+      <w:r>
+        <w:rPr>
+          <w:rFonts w:hint="default"/>
+          <w:sz w:val="22"/>
+          <w:szCs w:val="22"/>
+          <w:lang w:val="en-US"/>
+        </w:rPr>
+        <w:t xml:space="preserve"> pairs. This is in contrast with `</w:t>
+      </w:r>
+      <w:r>
+        <w:rPr>
+          <w:rFonts w:hint="default"/>
+          <w:b/>
+          <w:bCs/>
+          <w:sz w:val="22"/>
+          <w:szCs w:val="22"/>
+          <w:lang w:val="en-US"/>
+        </w:rPr>
+        <w:t>textFile()</w:t>
+      </w:r>
+      <w:r>
+        <w:rPr>
+          <w:rFonts w:hint="default"/>
+          <w:sz w:val="22"/>
+          <w:szCs w:val="22"/>
+          <w:lang w:val="en-US"/>
+        </w:rPr>
+        <w:t>`, which would return one record per line in each file.</w:t>
+      </w:r>
+    </w:p>
+    <w:p>
+      <w:pPr>
+        <w:numPr>
+          <w:numId w:val="0"/>
+        </w:numPr>
+        <w:ind w:leftChars="0"/>
+        <w:rPr>
+          <w:rFonts w:hint="default"/>
+          <w:sz w:val="22"/>
+          <w:szCs w:val="22"/>
+          <w:lang w:val="en-US"/>
+        </w:rPr>
+      </w:pPr>
+      <w:r>
+        <w:rPr>
+          <w:rFonts w:hint="default"/>
+          <w:sz w:val="22"/>
+          <w:szCs w:val="22"/>
+          <w:lang w:val="en-US"/>
+        </w:rPr>
+        <w:br w:type="textWrapping"/>
+      </w:r>
+      <w:r>
+        <w:rPr>
+          <w:rFonts w:hint="default"/>
+          <w:sz w:val="22"/>
+          <w:szCs w:val="22"/>
+          <w:lang w:val="en-US"/>
+        </w:rPr>
+        <w:t xml:space="preserve">- For </w:t>
+      </w:r>
+      <w:r>
+        <w:rPr>
+          <w:rFonts w:hint="default"/>
+          <w:b/>
+          <w:bCs/>
+          <w:sz w:val="22"/>
+          <w:szCs w:val="22"/>
+          <w:lang w:val="en-US"/>
+        </w:rPr>
+        <w:t>SequenceFiles</w:t>
+      </w:r>
+      <w:r>
+        <w:rPr>
+          <w:rFonts w:hint="default"/>
+          <w:sz w:val="22"/>
+          <w:szCs w:val="22"/>
+          <w:lang w:val="en-US"/>
+        </w:rPr>
+        <w:t>, use SparkContext’s `</w:t>
+      </w:r>
+      <w:r>
+        <w:rPr>
+          <w:rFonts w:hint="default"/>
+          <w:b/>
+          <w:bCs/>
+          <w:sz w:val="22"/>
+          <w:szCs w:val="22"/>
+          <w:lang w:val="en-US"/>
+        </w:rPr>
+        <w:t>sequenceFile[K, V]</w:t>
+      </w:r>
+      <w:r>
+        <w:rPr>
+          <w:rFonts w:hint="default"/>
+          <w:sz w:val="22"/>
+          <w:szCs w:val="22"/>
+          <w:lang w:val="en-US"/>
+        </w:rPr>
+        <w:t xml:space="preserve">` method where `K` and `V` are the types of key and values in the file. These should be subclasses of Hadoop’s </w:t>
+      </w:r>
+      <w:r>
+        <w:rPr>
+          <w:rFonts w:hint="default"/>
+          <w:b/>
+          <w:bCs/>
+          <w:sz w:val="22"/>
+          <w:szCs w:val="22"/>
+          <w:lang w:val="en-US"/>
+        </w:rPr>
+        <w:t xml:space="preserve">Writable </w:t>
+      </w:r>
+      <w:r>
+        <w:rPr>
+          <w:rFonts w:hint="default"/>
+          <w:sz w:val="22"/>
+          <w:szCs w:val="22"/>
+          <w:lang w:val="en-US"/>
+        </w:rPr>
+        <w:t xml:space="preserve">interface, like </w:t>
+      </w:r>
+      <w:r>
+        <w:rPr>
+          <w:rFonts w:hint="default"/>
+          <w:b/>
+          <w:bCs/>
+          <w:sz w:val="22"/>
+          <w:szCs w:val="22"/>
+          <w:lang w:val="en-US"/>
+        </w:rPr>
+        <w:t xml:space="preserve">IntWritable </w:t>
+      </w:r>
+      <w:r>
+        <w:rPr>
+          <w:rFonts w:hint="default"/>
+          <w:sz w:val="22"/>
+          <w:szCs w:val="22"/>
+          <w:lang w:val="en-US"/>
+        </w:rPr>
+        <w:t xml:space="preserve">and </w:t>
+      </w:r>
+      <w:r>
+        <w:rPr>
+          <w:rFonts w:hint="default"/>
+          <w:b/>
+          <w:bCs/>
+          <w:sz w:val="22"/>
+          <w:szCs w:val="22"/>
+          <w:lang w:val="en-US"/>
+        </w:rPr>
+        <w:t>Text</w:t>
+      </w:r>
+      <w:r>
+        <w:rPr>
+          <w:rFonts w:hint="default"/>
+          <w:sz w:val="22"/>
+          <w:szCs w:val="22"/>
+          <w:lang w:val="en-US"/>
+        </w:rPr>
+        <w:t>.</w:t>
+      </w:r>
+    </w:p>
+    <w:p>
+      <w:pPr>
+        <w:numPr>
+          <w:numId w:val="0"/>
+        </w:numPr>
+        <w:ind w:leftChars="0"/>
+        <w:rPr>
+          <w:rFonts w:hint="default"/>
+          <w:sz w:val="22"/>
+          <w:szCs w:val="22"/>
+          <w:lang w:val="en-US"/>
+        </w:rPr>
+      </w:pPr>
+      <w:r>
+        <w:rPr>
+          <w:rFonts w:hint="default"/>
+          <w:sz w:val="22"/>
+          <w:szCs w:val="22"/>
+          <w:lang w:val="en-US"/>
+        </w:rPr>
+        <w:br w:type="textWrapping"/>
+      </w:r>
+      <w:r>
+        <w:rPr>
+          <w:rFonts w:hint="default"/>
+          <w:sz w:val="22"/>
+          <w:szCs w:val="22"/>
+          <w:lang w:val="en-US"/>
+        </w:rPr>
+        <w:t>- For other Hadoop `</w:t>
+      </w:r>
+      <w:r>
+        <w:rPr>
+          <w:rFonts w:hint="default"/>
+          <w:b/>
+          <w:bCs/>
+          <w:sz w:val="22"/>
+          <w:szCs w:val="22"/>
+          <w:lang w:val="en-US"/>
+        </w:rPr>
+        <w:t>InputFormats</w:t>
+      </w:r>
+      <w:r>
+        <w:rPr>
+          <w:rFonts w:hint="default"/>
+          <w:sz w:val="22"/>
+          <w:szCs w:val="22"/>
+          <w:lang w:val="en-US"/>
+        </w:rPr>
+        <w:t>`, we can use the `</w:t>
+      </w:r>
+      <w:r>
+        <w:rPr>
+          <w:rFonts w:hint="default"/>
+          <w:b/>
+          <w:bCs/>
+          <w:sz w:val="22"/>
+          <w:szCs w:val="22"/>
+          <w:lang w:val="en-US"/>
+        </w:rPr>
+        <w:t>JavaSparkContext.hadoopRDD()</w:t>
+      </w:r>
+      <w:r>
+        <w:rPr>
+          <w:rFonts w:hint="default"/>
+          <w:sz w:val="22"/>
+          <w:szCs w:val="22"/>
+          <w:lang w:val="en-US"/>
+        </w:rPr>
+        <w:t>` method, which takes an arbitrary `</w:t>
+      </w:r>
+      <w:r>
+        <w:rPr>
+          <w:rFonts w:hint="default"/>
+          <w:b/>
+          <w:bCs/>
+          <w:sz w:val="22"/>
+          <w:szCs w:val="22"/>
+          <w:lang w:val="en-US"/>
+        </w:rPr>
+        <w:t>JobConf</w:t>
+      </w:r>
+      <w:r>
+        <w:rPr>
+          <w:rFonts w:hint="default"/>
+          <w:sz w:val="22"/>
+          <w:szCs w:val="22"/>
+          <w:lang w:val="en-US"/>
+        </w:rPr>
+        <w:t>` and input format class, key class and value class. Set these the same way we would for a Hadoop job with our  input source. We can also use `</w:t>
+      </w:r>
+      <w:r>
+        <w:rPr>
+          <w:rFonts w:hint="default"/>
+          <w:b/>
+          <w:bCs/>
+          <w:sz w:val="22"/>
+          <w:szCs w:val="22"/>
+          <w:lang w:val="en-US"/>
+        </w:rPr>
+        <w:t>JavaSparkContext.newAPIHadoopRDD()</w:t>
+      </w:r>
+      <w:r>
+        <w:rPr>
+          <w:rFonts w:hint="default"/>
+          <w:sz w:val="22"/>
+          <w:szCs w:val="22"/>
+          <w:lang w:val="en-US"/>
+        </w:rPr>
+        <w:t>` for `</w:t>
+      </w:r>
+      <w:r>
+        <w:rPr>
+          <w:rFonts w:hint="default"/>
+          <w:b/>
+          <w:bCs/>
+          <w:sz w:val="22"/>
+          <w:szCs w:val="22"/>
+          <w:lang w:val="en-US"/>
+        </w:rPr>
+        <w:t>InputFormats</w:t>
+      </w:r>
+      <w:r>
+        <w:rPr>
+          <w:rFonts w:hint="default"/>
+          <w:sz w:val="22"/>
+          <w:szCs w:val="22"/>
+          <w:lang w:val="en-US"/>
+        </w:rPr>
+        <w:t>` based on the “new” MapReduce API (`</w:t>
+      </w:r>
+      <w:r>
+        <w:rPr>
+          <w:rFonts w:hint="default"/>
+          <w:b/>
+          <w:bCs/>
+          <w:sz w:val="22"/>
+          <w:szCs w:val="22"/>
+          <w:lang w:val="en-US"/>
+        </w:rPr>
+        <w:t>org.apache.hadoop.mapreduce</w:t>
+      </w:r>
+      <w:r>
+        <w:rPr>
+          <w:rFonts w:hint="default"/>
+          <w:sz w:val="22"/>
+          <w:szCs w:val="22"/>
+          <w:lang w:val="en-US"/>
+        </w:rPr>
+        <w:t>`).</w:t>
+      </w:r>
+    </w:p>
+    <w:p>
+      <w:pPr>
+        <w:numPr>
+          <w:numId w:val="0"/>
+        </w:numPr>
+        <w:ind w:leftChars="0"/>
+        <w:rPr>
+          <w:rFonts w:hint="default"/>
+          <w:sz w:val="22"/>
+          <w:szCs w:val="22"/>
+          <w:lang w:val="en-US"/>
+        </w:rPr>
+      </w:pPr>
+      <w:r>
+        <w:rPr>
+          <w:rFonts w:hint="default"/>
+          <w:sz w:val="22"/>
+          <w:szCs w:val="22"/>
+          <w:lang w:val="en-US"/>
+        </w:rPr>
+        <w:br w:type="textWrapping"/>
+      </w:r>
+      <w:r>
+        <w:rPr>
+          <w:rFonts w:hint="default"/>
+          <w:sz w:val="22"/>
+          <w:szCs w:val="22"/>
+          <w:lang w:val="en-US"/>
+        </w:rPr>
+        <w:t>- `</w:t>
+      </w:r>
+      <w:r>
+        <w:rPr>
+          <w:rFonts w:hint="default"/>
+          <w:b/>
+          <w:bCs/>
+          <w:sz w:val="22"/>
+          <w:szCs w:val="22"/>
+          <w:lang w:val="en-US"/>
+        </w:rPr>
+        <w:t>JavaRDD.saveAsObjectFile()</w:t>
+      </w:r>
+      <w:r>
+        <w:rPr>
+          <w:rFonts w:hint="default"/>
+          <w:sz w:val="22"/>
+          <w:szCs w:val="22"/>
+          <w:lang w:val="en-US"/>
+        </w:rPr>
+        <w:t>` and `</w:t>
+      </w:r>
+      <w:r>
+        <w:rPr>
+          <w:rFonts w:hint="default"/>
+          <w:b/>
+          <w:bCs/>
+          <w:sz w:val="22"/>
+          <w:szCs w:val="22"/>
+          <w:lang w:val="en-US"/>
+        </w:rPr>
+        <w:t>JavaSparkContext.objectFile()</w:t>
+      </w:r>
+      <w:r>
+        <w:rPr>
+          <w:rFonts w:hint="default"/>
+          <w:sz w:val="22"/>
+          <w:szCs w:val="22"/>
+          <w:lang w:val="en-US"/>
+        </w:rPr>
+        <w:t xml:space="preserve">` support saving an RDD in a simple format consisting of </w:t>
+      </w:r>
+      <w:r>
+        <w:rPr>
+          <w:rFonts w:hint="default"/>
+          <w:b/>
+          <w:bCs/>
+          <w:sz w:val="22"/>
+          <w:szCs w:val="22"/>
+          <w:lang w:val="en-US"/>
+        </w:rPr>
+        <w:t>serialized</w:t>
+      </w:r>
+      <w:r>
+        <w:rPr>
+          <w:rFonts w:hint="default"/>
+          <w:sz w:val="22"/>
+          <w:szCs w:val="22"/>
+          <w:lang w:val="en-US"/>
+        </w:rPr>
+        <w:t xml:space="preserve"> Java objects. While this is not as efficient as specialized formats like </w:t>
+      </w:r>
+      <w:r>
+        <w:rPr>
+          <w:rFonts w:hint="default"/>
+          <w:b/>
+          <w:bCs/>
+          <w:sz w:val="22"/>
+          <w:szCs w:val="22"/>
+          <w:lang w:val="en-US"/>
+        </w:rPr>
+        <w:t>Avro</w:t>
+      </w:r>
+      <w:r>
+        <w:rPr>
+          <w:rFonts w:hint="default"/>
+          <w:sz w:val="22"/>
+          <w:szCs w:val="22"/>
+          <w:lang w:val="en-US"/>
+        </w:rPr>
+        <w:t>, it offers an easy way to save any RDD.</w:t>
+      </w:r>
+    </w:p>
+    <w:p>
+      <w:pPr>
+        <w:rPr>
+          <w:rFonts w:hint="default"/>
+          <w:sz w:val="22"/>
+          <w:szCs w:val="22"/>
+          <w:lang w:val="en-US"/>
+        </w:rPr>
+      </w:pPr>
+    </w:p>
+    <w:p>
+      <w:pPr>
+        <w:rPr>
+          <w:rFonts w:hint="default"/>
+          <w:sz w:val="22"/>
+          <w:szCs w:val="22"/>
+          <w:lang w:val="en-US"/>
+        </w:rPr>
+      </w:pPr>
+    </w:p>
+    <w:p>
+      <w:pPr>
+        <w:rPr>
+          <w:rFonts w:hint="default"/>
+          <w:sz w:val="22"/>
+          <w:szCs w:val="22"/>
+          <w:lang w:val="en-US"/>
+        </w:rPr>
+      </w:pPr>
+    </w:p>
+    <w:p>
+      <w:pPr>
+        <w:rPr>
+          <w:rFonts w:hint="default"/>
+          <w:sz w:val="22"/>
+          <w:szCs w:val="22"/>
+          <w:lang w:val="en-US"/>
+        </w:rPr>
+      </w:pPr>
+      <w:r>
+        <w:rPr>
+          <w:rFonts w:hint="default"/>
+          <w:sz w:val="22"/>
+          <w:szCs w:val="22"/>
+          <w:lang w:val="en-US"/>
+        </w:rPr>
+        <w:br w:type="textWrapping"/>
+      </w:r>
+    </w:p>
+    <w:p>
+      <w:pPr>
+        <w:pStyle w:val="5"/>
+        <w:bidi w:val="0"/>
+        <w:rPr>
+          <w:rFonts w:hint="default"/>
+          <w:szCs w:val="22"/>
+          <w:lang w:val="en-US"/>
+        </w:rPr>
+      </w:pPr>
+      <w:bookmarkStart w:id="32" w:name="_Toc3271"/>
+      <w:r>
+        <w:rPr>
+          <w:rFonts w:hint="default"/>
+          <w:lang w:val="en-US"/>
+        </w:rPr>
+        <w:t>Youtube</w:t>
+      </w:r>
+      <w:bookmarkEnd w:id="32"/>
+    </w:p>
+    <w:p>
+      <w:pPr>
+        <w:rPr>
+          <w:rFonts w:hint="default"/>
+          <w:sz w:val="22"/>
+          <w:szCs w:val="22"/>
+          <w:lang w:val="en-US"/>
+        </w:rPr>
+      </w:pPr>
+      <w:r>
+        <w:rPr>
+          <w:rFonts w:hint="default"/>
+          <w:sz w:val="22"/>
+          <w:szCs w:val="22"/>
+          <w:lang w:val="en-US"/>
+        </w:rPr>
+        <w:fldChar w:fldCharType="begin"/>
+      </w:r>
+      <w:r>
+        <w:rPr>
+          <w:rFonts w:hint="default"/>
+          <w:sz w:val="22"/>
+          <w:szCs w:val="22"/>
+          <w:lang w:val="en-US"/>
+        </w:rPr>
+        <w:instrText xml:space="preserve"> HYPERLINK "https://www.youtube.com/playlist?list=PLQDzPczdXrTgqEc0uomGYDS0SFu7qY3g3" </w:instrText>
+      </w:r>
+      <w:r>
+        <w:rPr>
+          <w:rFonts w:hint="default"/>
+          <w:sz w:val="22"/>
+          <w:szCs w:val="22"/>
+          <w:lang w:val="en-US"/>
+        </w:rPr>
+        <w:fldChar w:fldCharType="separate"/>
+      </w:r>
+      <w:r>
+        <w:rPr>
+          <w:rStyle w:val="15"/>
+          <w:rFonts w:hint="default"/>
+          <w:sz w:val="22"/>
+          <w:szCs w:val="22"/>
+          <w:lang w:val="en-US"/>
+        </w:rPr>
+        <w:t>https://www.youtube.com/playlist?list=PLQDzPczdXrTgqEc0uomGYDS0SFu7qY3g3</w:t>
+      </w:r>
+      <w:r>
+        <w:rPr>
+          <w:rFonts w:hint="default"/>
+          <w:sz w:val="22"/>
+          <w:szCs w:val="22"/>
+          <w:lang w:val="en-US"/>
+        </w:rPr>
+        <w:fldChar w:fldCharType="end"/>
+      </w:r>
+    </w:p>
+    <w:p>
+      <w:pPr>
+        <w:rPr>
+          <w:rFonts w:hint="default"/>
+          <w:sz w:val="22"/>
+          <w:szCs w:val="22"/>
+          <w:lang w:val="en-US"/>
+        </w:rPr>
+      </w:pPr>
+    </w:p>
+    <w:p>
+      <w:pPr>
+        <w:pStyle w:val="5"/>
+        <w:bidi w:val="0"/>
+        <w:rPr>
+          <w:rFonts w:hint="default"/>
+          <w:szCs w:val="22"/>
+          <w:lang w:val="en-US"/>
+        </w:rPr>
+      </w:pPr>
+      <w:bookmarkStart w:id="33" w:name="_Toc32299"/>
+      <w:r>
+        <w:rPr>
+          <w:rFonts w:hint="default"/>
+          <w:lang w:val="en-US"/>
+        </w:rPr>
+        <w:t>Github</w:t>
+      </w:r>
+      <w:bookmarkEnd w:id="33"/>
     </w:p>
     <w:p>
       <w:pPr>

</xml_diff>

<commit_message>
completed chapter on Tuples
</commit_message>
<xml_diff>
--- a/JavaSpark.docx
+++ b/JavaSpark.docx
@@ -12,7 +12,7 @@
           <w:lang w:val="en-US"/>
         </w:rPr>
       </w:pPr>
-      <w:bookmarkStart w:id="0" w:name="_Toc439"/>
+      <w:bookmarkStart w:id="0" w:name="_Toc25273"/>
       <w:r>
         <w:rPr>
           <w:rFonts w:hint="default"/>
@@ -34,7 +34,6 @@
           <w:bCs/>
         </w:rPr>
       </w:pPr>
-      <w:bookmarkStart w:id="34" w:name="_GoBack"/>
       <w:r>
         <w:rPr>
           <w:rFonts w:hint="default"/>
@@ -78,7 +77,7 @@
           <w:bCs/>
           <w:lang w:val="en-US"/>
         </w:rPr>
-        <w:instrText xml:space="preserve"> HYPERLINK \l _Toc439 </w:instrText>
+        <w:instrText xml:space="preserve"> HYPERLINK \l _Toc25273 </w:instrText>
       </w:r>
       <w:r>
         <w:rPr>
@@ -118,7 +117,7 @@
           <w:b/>
           <w:bCs/>
         </w:rPr>
-        <w:instrText xml:space="preserve"> PAGEREF _Toc439 \h </w:instrText>
+        <w:instrText xml:space="preserve"> PAGEREF _Toc25273 \h </w:instrText>
       </w:r>
       <w:r>
         <w:rPr>
@@ -178,7 +177,7 @@
           <w:bCs/>
           <w:lang w:val="en-US"/>
         </w:rPr>
-        <w:instrText xml:space="preserve"> HYPERLINK \l _Toc8373 </w:instrText>
+        <w:instrText xml:space="preserve"> HYPERLINK \l _Toc7281 </w:instrText>
       </w:r>
       <w:r>
         <w:rPr>
@@ -218,7 +217,7 @@
           <w:b/>
           <w:bCs/>
         </w:rPr>
-        <w:instrText xml:space="preserve"> PAGEREF _Toc8373 \h </w:instrText>
+        <w:instrText xml:space="preserve"> PAGEREF _Toc7281 \h </w:instrText>
       </w:r>
       <w:r>
         <w:rPr>
@@ -278,7 +277,7 @@
           <w:bCs/>
           <w:lang w:val="en-US"/>
         </w:rPr>
-        <w:instrText xml:space="preserve"> HYPERLINK \l _Toc7034 </w:instrText>
+        <w:instrText xml:space="preserve"> HYPERLINK \l _Toc27521 </w:instrText>
       </w:r>
       <w:r>
         <w:rPr>
@@ -318,7 +317,7 @@
           <w:b/>
           <w:bCs/>
         </w:rPr>
-        <w:instrText xml:space="preserve"> PAGEREF _Toc7034 \h </w:instrText>
+        <w:instrText xml:space="preserve"> PAGEREF _Toc27521 \h </w:instrText>
       </w:r>
       <w:r>
         <w:rPr>
@@ -378,7 +377,7 @@
           <w:bCs/>
           <w:lang w:val="en-US"/>
         </w:rPr>
-        <w:instrText xml:space="preserve"> HYPERLINK \l _Toc19869 </w:instrText>
+        <w:instrText xml:space="preserve"> HYPERLINK \l _Toc13657 </w:instrText>
       </w:r>
       <w:r>
         <w:rPr>
@@ -418,7 +417,7 @@
           <w:b/>
           <w:bCs/>
         </w:rPr>
-        <w:instrText xml:space="preserve"> PAGEREF _Toc19869 \h </w:instrText>
+        <w:instrText xml:space="preserve"> PAGEREF _Toc13657 \h </w:instrText>
       </w:r>
       <w:r>
         <w:rPr>
@@ -432,7 +431,7 @@
           <w:b/>
           <w:bCs/>
         </w:rPr>
-        <w:t>1</w:t>
+        <w:t>2</w:t>
       </w:r>
       <w:r>
         <w:rPr>
@@ -478,7 +477,7 @@
           <w:bCs/>
           <w:lang w:val="en-US"/>
         </w:rPr>
-        <w:instrText xml:space="preserve"> HYPERLINK \l _Toc4809 </w:instrText>
+        <w:instrText xml:space="preserve"> HYPERLINK \l _Toc28579 </w:instrText>
       </w:r>
       <w:r>
         <w:rPr>
@@ -519,7 +518,7 @@
           <w:b/>
           <w:bCs/>
         </w:rPr>
-        <w:instrText xml:space="preserve"> PAGEREF _Toc4809 \h </w:instrText>
+        <w:instrText xml:space="preserve"> PAGEREF _Toc28579 \h </w:instrText>
       </w:r>
       <w:r>
         <w:rPr>
@@ -579,7 +578,7 @@
           <w:bCs/>
           <w:lang w:val="en-US"/>
         </w:rPr>
-        <w:instrText xml:space="preserve"> HYPERLINK \l _Toc10170 </w:instrText>
+        <w:instrText xml:space="preserve"> HYPERLINK \l _Toc645 </w:instrText>
       </w:r>
       <w:r>
         <w:rPr>
@@ -618,7 +617,7 @@
           <w:b/>
           <w:bCs/>
         </w:rPr>
-        <w:instrText xml:space="preserve"> PAGEREF _Toc10170 \h </w:instrText>
+        <w:instrText xml:space="preserve"> PAGEREF _Toc645 \h </w:instrText>
       </w:r>
       <w:r>
         <w:rPr>
@@ -678,7 +677,7 @@
           <w:bCs/>
           <w:lang w:val="en-US"/>
         </w:rPr>
-        <w:instrText xml:space="preserve"> HYPERLINK \l _Toc5626 </w:instrText>
+        <w:instrText xml:space="preserve"> HYPERLINK \l _Toc10514 </w:instrText>
       </w:r>
       <w:r>
         <w:rPr>
@@ -717,7 +716,7 @@
           <w:b/>
           <w:bCs/>
         </w:rPr>
-        <w:instrText xml:space="preserve"> PAGEREF _Toc5626 \h </w:instrText>
+        <w:instrText xml:space="preserve"> PAGEREF _Toc10514 \h </w:instrText>
       </w:r>
       <w:r>
         <w:rPr>
@@ -777,7 +776,7 @@
           <w:bCs/>
           <w:lang w:val="en-US"/>
         </w:rPr>
-        <w:instrText xml:space="preserve"> HYPERLINK \l _Toc29869 </w:instrText>
+        <w:instrText xml:space="preserve"> HYPERLINK \l _Toc27260 </w:instrText>
       </w:r>
       <w:r>
         <w:rPr>
@@ -816,7 +815,7 @@
           <w:b/>
           <w:bCs/>
         </w:rPr>
-        <w:instrText xml:space="preserve"> PAGEREF _Toc29869 \h </w:instrText>
+        <w:instrText xml:space="preserve"> PAGEREF _Toc27260 \h </w:instrText>
       </w:r>
       <w:r>
         <w:rPr>
@@ -876,7 +875,7 @@
           <w:bCs/>
           <w:lang w:val="en-US"/>
         </w:rPr>
-        <w:instrText xml:space="preserve"> HYPERLINK \l _Toc2604 </w:instrText>
+        <w:instrText xml:space="preserve"> HYPERLINK \l _Toc20220 </w:instrText>
       </w:r>
       <w:r>
         <w:rPr>
@@ -915,7 +914,7 @@
           <w:b/>
           <w:bCs/>
         </w:rPr>
-        <w:instrText xml:space="preserve"> PAGEREF _Toc2604 \h </w:instrText>
+        <w:instrText xml:space="preserve"> PAGEREF _Toc20220 \h </w:instrText>
       </w:r>
       <w:r>
         <w:rPr>
@@ -975,7 +974,7 @@
           <w:bCs/>
           <w:lang w:val="en-US"/>
         </w:rPr>
-        <w:instrText xml:space="preserve"> HYPERLINK \l _Toc27417 </w:instrText>
+        <w:instrText xml:space="preserve"> HYPERLINK \l _Toc3960 </w:instrText>
       </w:r>
       <w:r>
         <w:rPr>
@@ -1014,7 +1013,7 @@
           <w:b/>
           <w:bCs/>
         </w:rPr>
-        <w:instrText xml:space="preserve"> PAGEREF _Toc27417 \h </w:instrText>
+        <w:instrText xml:space="preserve"> PAGEREF _Toc3960 \h </w:instrText>
       </w:r>
       <w:r>
         <w:rPr>
@@ -1074,7 +1073,7 @@
           <w:bCs/>
           <w:lang w:val="en-US"/>
         </w:rPr>
-        <w:instrText xml:space="preserve"> HYPERLINK \l _Toc393 </w:instrText>
+        <w:instrText xml:space="preserve"> HYPERLINK \l _Toc2946 </w:instrText>
       </w:r>
       <w:r>
         <w:rPr>
@@ -1113,7 +1112,7 @@
           <w:b/>
           <w:bCs/>
         </w:rPr>
-        <w:instrText xml:space="preserve"> PAGEREF _Toc393 \h </w:instrText>
+        <w:instrText xml:space="preserve"> PAGEREF _Toc2946 \h </w:instrText>
       </w:r>
       <w:r>
         <w:rPr>
@@ -1173,7 +1172,7 @@
           <w:bCs/>
           <w:lang w:val="en-US"/>
         </w:rPr>
-        <w:instrText xml:space="preserve"> HYPERLINK \l _Toc31301 </w:instrText>
+        <w:instrText xml:space="preserve"> HYPERLINK \l _Toc2199 </w:instrText>
       </w:r>
       <w:r>
         <w:rPr>
@@ -1212,7 +1211,7 @@
           <w:b/>
           <w:bCs/>
         </w:rPr>
-        <w:instrText xml:space="preserve"> PAGEREF _Toc31301 \h </w:instrText>
+        <w:instrText xml:space="preserve"> PAGEREF _Toc2199 \h </w:instrText>
       </w:r>
       <w:r>
         <w:rPr>
@@ -1272,7 +1271,7 @@
           <w:bCs/>
           <w:lang w:val="en-US"/>
         </w:rPr>
-        <w:instrText xml:space="preserve"> HYPERLINK \l _Toc25815 </w:instrText>
+        <w:instrText xml:space="preserve"> HYPERLINK \l _Toc172 </w:instrText>
       </w:r>
       <w:r>
         <w:rPr>
@@ -1313,7 +1312,7 @@
           <w:b/>
           <w:bCs/>
         </w:rPr>
-        <w:instrText xml:space="preserve"> PAGEREF _Toc25815 \h </w:instrText>
+        <w:instrText xml:space="preserve"> PAGEREF _Toc172 \h </w:instrText>
       </w:r>
       <w:r>
         <w:rPr>
@@ -1373,7 +1372,7 @@
           <w:bCs/>
           <w:lang w:val="en-US"/>
         </w:rPr>
-        <w:instrText xml:space="preserve"> HYPERLINK \l _Toc19451 </w:instrText>
+        <w:instrText xml:space="preserve"> HYPERLINK \l _Toc16799 </w:instrText>
       </w:r>
       <w:r>
         <w:rPr>
@@ -1412,7 +1411,7 @@
           <w:b/>
           <w:bCs/>
         </w:rPr>
-        <w:instrText xml:space="preserve"> PAGEREF _Toc19451 \h </w:instrText>
+        <w:instrText xml:space="preserve"> PAGEREF _Toc16799 \h </w:instrText>
       </w:r>
       <w:r>
         <w:rPr>
@@ -1472,7 +1471,7 @@
           <w:bCs/>
           <w:lang w:val="en-US"/>
         </w:rPr>
-        <w:instrText xml:space="preserve"> HYPERLINK \l _Toc29299 </w:instrText>
+        <w:instrText xml:space="preserve"> HYPERLINK \l _Toc23963 </w:instrText>
       </w:r>
       <w:r>
         <w:rPr>
@@ -1511,7 +1510,7 @@
           <w:b/>
           <w:bCs/>
         </w:rPr>
-        <w:instrText xml:space="preserve"> PAGEREF _Toc29299 \h </w:instrText>
+        <w:instrText xml:space="preserve"> PAGEREF _Toc23963 \h </w:instrText>
       </w:r>
       <w:r>
         <w:rPr>
@@ -1571,7 +1570,7 @@
           <w:bCs/>
           <w:lang w:val="en-US"/>
         </w:rPr>
-        <w:instrText xml:space="preserve"> HYPERLINK \l _Toc14863 </w:instrText>
+        <w:instrText xml:space="preserve"> HYPERLINK \l _Toc7643 </w:instrText>
       </w:r>
       <w:r>
         <w:rPr>
@@ -1610,7 +1609,7 @@
           <w:b/>
           <w:bCs/>
         </w:rPr>
-        <w:instrText xml:space="preserve"> PAGEREF _Toc14863 \h </w:instrText>
+        <w:instrText xml:space="preserve"> PAGEREF _Toc7643 \h </w:instrText>
       </w:r>
       <w:r>
         <w:rPr>
@@ -1670,7 +1669,7 @@
           <w:bCs/>
           <w:lang w:val="en-US"/>
         </w:rPr>
-        <w:instrText xml:space="preserve"> HYPERLINK \l _Toc1567 </w:instrText>
+        <w:instrText xml:space="preserve"> HYPERLINK \l _Toc20083 </w:instrText>
       </w:r>
       <w:r>
         <w:rPr>
@@ -1711,7 +1710,7 @@
           <w:b/>
           <w:bCs/>
         </w:rPr>
-        <w:instrText xml:space="preserve"> PAGEREF _Toc1567 \h </w:instrText>
+        <w:instrText xml:space="preserve"> PAGEREF _Toc20083 \h </w:instrText>
       </w:r>
       <w:r>
         <w:rPr>
@@ -1771,7 +1770,7 @@
           <w:bCs/>
           <w:lang w:val="en-US"/>
         </w:rPr>
-        <w:instrText xml:space="preserve"> HYPERLINK \l _Toc32118 </w:instrText>
+        <w:instrText xml:space="preserve"> HYPERLINK \l _Toc7892 </w:instrText>
       </w:r>
       <w:r>
         <w:rPr>
@@ -1810,7 +1809,7 @@
           <w:b/>
           <w:bCs/>
         </w:rPr>
-        <w:instrText xml:space="preserve"> PAGEREF _Toc32118 \h </w:instrText>
+        <w:instrText xml:space="preserve"> PAGEREF _Toc7892 \h </w:instrText>
       </w:r>
       <w:r>
         <w:rPr>
@@ -1870,7 +1869,7 @@
           <w:bCs/>
           <w:lang w:val="en-US"/>
         </w:rPr>
-        <w:instrText xml:space="preserve"> HYPERLINK \l _Toc30798 </w:instrText>
+        <w:instrText xml:space="preserve"> HYPERLINK \l _Toc9383 </w:instrText>
       </w:r>
       <w:r>
         <w:rPr>
@@ -1909,7 +1908,7 @@
           <w:b/>
           <w:bCs/>
         </w:rPr>
-        <w:instrText xml:space="preserve"> PAGEREF _Toc30798 \h </w:instrText>
+        <w:instrText xml:space="preserve"> PAGEREF _Toc9383 \h </w:instrText>
       </w:r>
       <w:r>
         <w:rPr>
@@ -1969,7 +1968,7 @@
           <w:bCs/>
           <w:lang w:val="en-US"/>
         </w:rPr>
-        <w:instrText xml:space="preserve"> HYPERLINK \l _Toc19166 </w:instrText>
+        <w:instrText xml:space="preserve"> HYPERLINK \l _Toc5627 </w:instrText>
       </w:r>
       <w:r>
         <w:rPr>
@@ -2008,7 +2007,7 @@
           <w:b/>
           <w:bCs/>
         </w:rPr>
-        <w:instrText xml:space="preserve"> PAGEREF _Toc19166 \h </w:instrText>
+        <w:instrText xml:space="preserve"> PAGEREF _Toc5627 \h </w:instrText>
       </w:r>
       <w:r>
         <w:rPr>
@@ -2068,7 +2067,7 @@
           <w:bCs/>
           <w:lang w:val="en-US"/>
         </w:rPr>
-        <w:instrText xml:space="preserve"> HYPERLINK \l _Toc6360 </w:instrText>
+        <w:instrText xml:space="preserve"> HYPERLINK \l _Toc17029 </w:instrText>
       </w:r>
       <w:r>
         <w:rPr>
@@ -2109,7 +2108,7 @@
           <w:b/>
           <w:bCs/>
         </w:rPr>
-        <w:instrText xml:space="preserve"> PAGEREF _Toc6360 \h </w:instrText>
+        <w:instrText xml:space="preserve"> PAGEREF _Toc17029 \h </w:instrText>
       </w:r>
       <w:r>
         <w:rPr>
@@ -2169,7 +2168,7 @@
           <w:bCs/>
           <w:lang w:val="en-US"/>
         </w:rPr>
-        <w:instrText xml:space="preserve"> HYPERLINK \l _Toc28954 </w:instrText>
+        <w:instrText xml:space="preserve"> HYPERLINK \l _Toc24705 </w:instrText>
       </w:r>
       <w:r>
         <w:rPr>
@@ -2208,7 +2207,7 @@
           <w:b/>
           <w:bCs/>
         </w:rPr>
-        <w:instrText xml:space="preserve"> PAGEREF _Toc28954 \h </w:instrText>
+        <w:instrText xml:space="preserve"> PAGEREF _Toc24705 \h </w:instrText>
       </w:r>
       <w:r>
         <w:rPr>
@@ -2268,7 +2267,7 @@
           <w:bCs/>
           <w:lang w:val="en-US"/>
         </w:rPr>
-        <w:instrText xml:space="preserve"> HYPERLINK \l _Toc10295 </w:instrText>
+        <w:instrText xml:space="preserve"> HYPERLINK \l _Toc27699 </w:instrText>
       </w:r>
       <w:r>
         <w:rPr>
@@ -2307,7 +2306,7 @@
           <w:b/>
           <w:bCs/>
         </w:rPr>
-        <w:instrText xml:space="preserve"> PAGEREF _Toc10295 \h </w:instrText>
+        <w:instrText xml:space="preserve"> PAGEREF _Toc27699 \h </w:instrText>
       </w:r>
       <w:r>
         <w:rPr>
@@ -2339,6 +2338,8 @@
         </w:rPr>
         <w:fldChar w:fldCharType="end"/>
       </w:r>
+      <w:bookmarkStart w:id="37" w:name="_GoBack"/>
+      <w:bookmarkEnd w:id="37"/>
     </w:p>
     <w:p>
       <w:pPr>
@@ -2367,7 +2368,7 @@
           <w:bCs/>
           <w:lang w:val="en-US"/>
         </w:rPr>
-        <w:instrText xml:space="preserve"> HYPERLINK \l _Toc28644 </w:instrText>
+        <w:instrText xml:space="preserve"> HYPERLINK \l _Toc26337 </w:instrText>
       </w:r>
       <w:r>
         <w:rPr>
@@ -2408,7 +2409,7 @@
           <w:b/>
           <w:bCs/>
         </w:rPr>
-        <w:instrText xml:space="preserve"> PAGEREF _Toc28644 \h </w:instrText>
+        <w:instrText xml:space="preserve"> PAGEREF _Toc26337 \h </w:instrText>
       </w:r>
       <w:r>
         <w:rPr>
@@ -2468,7 +2469,7 @@
           <w:bCs/>
           <w:lang w:val="en-US"/>
         </w:rPr>
-        <w:instrText xml:space="preserve"> HYPERLINK \l _Toc3005 </w:instrText>
+        <w:instrText xml:space="preserve"> HYPERLINK \l _Toc29048 </w:instrText>
       </w:r>
       <w:r>
         <w:rPr>
@@ -2507,7 +2508,7 @@
           <w:b/>
           <w:bCs/>
         </w:rPr>
-        <w:instrText xml:space="preserve"> PAGEREF _Toc3005 \h </w:instrText>
+        <w:instrText xml:space="preserve"> PAGEREF _Toc29048 \h </w:instrText>
       </w:r>
       <w:r>
         <w:rPr>
@@ -2567,7 +2568,7 @@
           <w:bCs/>
           <w:lang w:val="en-US"/>
         </w:rPr>
-        <w:instrText xml:space="preserve"> HYPERLINK \l _Toc29126 </w:instrText>
+        <w:instrText xml:space="preserve"> HYPERLINK \l _Toc9722 </w:instrText>
       </w:r>
       <w:r>
         <w:rPr>
@@ -2606,7 +2607,7 @@
           <w:b/>
           <w:bCs/>
         </w:rPr>
-        <w:instrText xml:space="preserve"> PAGEREF _Toc29126 \h </w:instrText>
+        <w:instrText xml:space="preserve"> PAGEREF _Toc9722 \h </w:instrText>
       </w:r>
       <w:r>
         <w:rPr>
@@ -2666,7 +2667,7 @@
           <w:bCs/>
           <w:lang w:val="en-US"/>
         </w:rPr>
-        <w:instrText xml:space="preserve"> HYPERLINK \l _Toc7263 </w:instrText>
+        <w:instrText xml:space="preserve"> HYPERLINK \l _Toc32530 </w:instrText>
       </w:r>
       <w:r>
         <w:rPr>
@@ -2707,7 +2708,7 @@
           <w:b/>
           <w:bCs/>
         </w:rPr>
-        <w:instrText xml:space="preserve"> PAGEREF _Toc7263 \h </w:instrText>
+        <w:instrText xml:space="preserve"> PAGEREF _Toc32530 \h </w:instrText>
       </w:r>
       <w:r>
         <w:rPr>
@@ -2767,7 +2768,7 @@
           <w:bCs/>
           <w:lang w:val="en-US"/>
         </w:rPr>
-        <w:instrText xml:space="preserve"> HYPERLINK \l _Toc10789 </w:instrText>
+        <w:instrText xml:space="preserve"> HYPERLINK \l _Toc30113 </w:instrText>
       </w:r>
       <w:r>
         <w:rPr>
@@ -2806,7 +2807,7 @@
           <w:b/>
           <w:bCs/>
         </w:rPr>
-        <w:instrText xml:space="preserve"> PAGEREF _Toc10789 \h </w:instrText>
+        <w:instrText xml:space="preserve"> PAGEREF _Toc30113 \h </w:instrText>
       </w:r>
       <w:r>
         <w:rPr>
@@ -2866,7 +2867,7 @@
           <w:bCs/>
           <w:lang w:val="en-US"/>
         </w:rPr>
-        <w:instrText xml:space="preserve"> HYPERLINK \l _Toc11538 </w:instrText>
+        <w:instrText xml:space="preserve"> HYPERLINK \l _Toc7008 </w:instrText>
       </w:r>
       <w:r>
         <w:rPr>
@@ -2905,7 +2906,7 @@
           <w:b/>
           <w:bCs/>
         </w:rPr>
-        <w:instrText xml:space="preserve"> PAGEREF _Toc11538 \h </w:instrText>
+        <w:instrText xml:space="preserve"> PAGEREF _Toc7008 \h </w:instrText>
       </w:r>
       <w:r>
         <w:rPr>
@@ -2965,7 +2966,7 @@
           <w:bCs/>
           <w:lang w:val="en-US"/>
         </w:rPr>
-        <w:instrText xml:space="preserve"> HYPERLINK \l _Toc24768 </w:instrText>
+        <w:instrText xml:space="preserve"> HYPERLINK \l _Toc8464 </w:instrText>
       </w:r>
       <w:r>
         <w:rPr>
@@ -3006,7 +3007,7 @@
           <w:b/>
           <w:bCs/>
         </w:rPr>
-        <w:instrText xml:space="preserve"> PAGEREF _Toc24768 \h </w:instrText>
+        <w:instrText xml:space="preserve"> PAGEREF _Toc8464 \h </w:instrText>
       </w:r>
       <w:r>
         <w:rPr>
@@ -3066,7 +3067,7 @@
           <w:bCs/>
           <w:lang w:val="en-US"/>
         </w:rPr>
-        <w:instrText xml:space="preserve"> HYPERLINK \l _Toc3271 </w:instrText>
+        <w:instrText xml:space="preserve"> HYPERLINK \l _Toc12709 </w:instrText>
       </w:r>
       <w:r>
         <w:rPr>
@@ -3105,7 +3106,7 @@
           <w:b/>
           <w:bCs/>
         </w:rPr>
-        <w:instrText xml:space="preserve"> PAGEREF _Toc3271 \h </w:instrText>
+        <w:instrText xml:space="preserve"> PAGEREF _Toc12709 \h </w:instrText>
       </w:r>
       <w:r>
         <w:rPr>
@@ -3165,7 +3166,7 @@
           <w:bCs/>
           <w:lang w:val="en-US"/>
         </w:rPr>
-        <w:instrText xml:space="preserve"> HYPERLINK \l _Toc32299 </w:instrText>
+        <w:instrText xml:space="preserve"> HYPERLINK \l _Toc18347 </w:instrText>
       </w:r>
       <w:r>
         <w:rPr>
@@ -3204,7 +3205,7 @@
           <w:b/>
           <w:bCs/>
         </w:rPr>
-        <w:instrText xml:space="preserve"> PAGEREF _Toc32299 \h </w:instrText>
+        <w:instrText xml:space="preserve"> PAGEREF _Toc18347 \h </w:instrText>
       </w:r>
       <w:r>
         <w:rPr>
@@ -3239,21 +3240,314 @@
     </w:p>
     <w:p>
       <w:pPr>
-        <w:rPr>
-          <w:rFonts w:hint="default"/>
-          <w:lang w:val="en-US"/>
-        </w:rPr>
-      </w:pPr>
-      <w:r>
-        <w:rPr>
-          <w:rFonts w:hint="default"/>
-          <w:b/>
-          <w:bCs/>
-          <w:lang w:val="en-US"/>
+        <w:pStyle w:val="19"/>
+        <w:tabs>
+          <w:tab w:val="right" w:leader="dot" w:pos="8306"/>
+        </w:tabs>
+        <w:rPr>
+          <w:b/>
+          <w:bCs/>
+        </w:rPr>
+      </w:pPr>
+      <w:r>
+        <w:rPr>
+          <w:rFonts w:hint="default"/>
+          <w:b/>
+          <w:bCs/>
+          <w:lang w:val="en-US"/>
+        </w:rPr>
+        <w:fldChar w:fldCharType="begin"/>
+      </w:r>
+      <w:r>
+        <w:rPr>
+          <w:rFonts w:hint="default"/>
+          <w:b/>
+          <w:bCs/>
+          <w:lang w:val="en-US"/>
+        </w:rPr>
+        <w:instrText xml:space="preserve"> HYPERLINK \l _Toc26681 </w:instrText>
+      </w:r>
+      <w:r>
+        <w:rPr>
+          <w:rFonts w:hint="default"/>
+          <w:b/>
+          <w:bCs/>
+          <w:lang w:val="en-US"/>
+        </w:rPr>
+        <w:fldChar w:fldCharType="separate"/>
+      </w:r>
+      <w:r>
+        <w:rPr>
+          <w:rFonts w:hint="default"/>
+          <w:b/>
+          <w:bCs/>
+          <w:color w:val="033261" w:themeColor="hyperlink" w:themeShade="80"/>
+          <w:highlight w:val="none"/>
+          <w:lang w:val="en-US"/>
+        </w:rPr>
+        <w:t>Chapter 08. Spark RDD - Tuples</w:t>
+      </w:r>
+      <w:r>
+        <w:rPr>
+          <w:b/>
+          <w:bCs/>
+        </w:rPr>
+        <w:tab/>
+      </w:r>
+      <w:r>
+        <w:rPr>
+          <w:b/>
+          <w:bCs/>
+        </w:rPr>
+        <w:fldChar w:fldCharType="begin"/>
+      </w:r>
+      <w:r>
+        <w:rPr>
+          <w:b/>
+          <w:bCs/>
+        </w:rPr>
+        <w:instrText xml:space="preserve"> PAGEREF _Toc26681 \h </w:instrText>
+      </w:r>
+      <w:r>
+        <w:rPr>
+          <w:b/>
+          <w:bCs/>
+        </w:rPr>
+        <w:fldChar w:fldCharType="separate"/>
+      </w:r>
+      <w:r>
+        <w:rPr>
+          <w:b/>
+          <w:bCs/>
+        </w:rPr>
+        <w:t>15</w:t>
+      </w:r>
+      <w:r>
+        <w:rPr>
+          <w:b/>
+          <w:bCs/>
         </w:rPr>
         <w:fldChar w:fldCharType="end"/>
       </w:r>
-      <w:bookmarkEnd w:id="34"/>
+      <w:r>
+        <w:rPr>
+          <w:rFonts w:hint="default"/>
+          <w:b/>
+          <w:bCs/>
+          <w:lang w:val="en-US"/>
+        </w:rPr>
+        <w:fldChar w:fldCharType="end"/>
+      </w:r>
+    </w:p>
+    <w:p>
+      <w:pPr>
+        <w:pStyle w:val="20"/>
+        <w:tabs>
+          <w:tab w:val="right" w:leader="dot" w:pos="8306"/>
+        </w:tabs>
+        <w:rPr>
+          <w:b/>
+          <w:bCs/>
+        </w:rPr>
+      </w:pPr>
+      <w:r>
+        <w:rPr>
+          <w:rFonts w:hint="default"/>
+          <w:b/>
+          <w:bCs/>
+          <w:lang w:val="en-US"/>
+        </w:rPr>
+        <w:fldChar w:fldCharType="begin"/>
+      </w:r>
+      <w:r>
+        <w:rPr>
+          <w:rFonts w:hint="default"/>
+          <w:b/>
+          <w:bCs/>
+          <w:lang w:val="en-US"/>
+        </w:rPr>
+        <w:instrText xml:space="preserve"> HYPERLINK \l _Toc28899 </w:instrText>
+      </w:r>
+      <w:r>
+        <w:rPr>
+          <w:rFonts w:hint="default"/>
+          <w:b/>
+          <w:bCs/>
+          <w:lang w:val="en-US"/>
+        </w:rPr>
+        <w:fldChar w:fldCharType="separate"/>
+      </w:r>
+      <w:r>
+        <w:rPr>
+          <w:rFonts w:hint="default"/>
+          <w:b/>
+          <w:bCs/>
+          <w:lang w:val="en-US"/>
+        </w:rPr>
+        <w:t>Youtube</w:t>
+      </w:r>
+      <w:r>
+        <w:rPr>
+          <w:b/>
+          <w:bCs/>
+        </w:rPr>
+        <w:tab/>
+      </w:r>
+      <w:r>
+        <w:rPr>
+          <w:b/>
+          <w:bCs/>
+        </w:rPr>
+        <w:fldChar w:fldCharType="begin"/>
+      </w:r>
+      <w:r>
+        <w:rPr>
+          <w:b/>
+          <w:bCs/>
+        </w:rPr>
+        <w:instrText xml:space="preserve"> PAGEREF _Toc28899 \h </w:instrText>
+      </w:r>
+      <w:r>
+        <w:rPr>
+          <w:b/>
+          <w:bCs/>
+        </w:rPr>
+        <w:fldChar w:fldCharType="separate"/>
+      </w:r>
+      <w:r>
+        <w:rPr>
+          <w:b/>
+          <w:bCs/>
+        </w:rPr>
+        <w:t>15</w:t>
+      </w:r>
+      <w:r>
+        <w:rPr>
+          <w:b/>
+          <w:bCs/>
+        </w:rPr>
+        <w:fldChar w:fldCharType="end"/>
+      </w:r>
+      <w:r>
+        <w:rPr>
+          <w:rFonts w:hint="default"/>
+          <w:b/>
+          <w:bCs/>
+          <w:lang w:val="en-US"/>
+        </w:rPr>
+        <w:fldChar w:fldCharType="end"/>
+      </w:r>
+    </w:p>
+    <w:p>
+      <w:pPr>
+        <w:pStyle w:val="20"/>
+        <w:tabs>
+          <w:tab w:val="right" w:leader="dot" w:pos="8306"/>
+        </w:tabs>
+      </w:pPr>
+      <w:r>
+        <w:rPr>
+          <w:rFonts w:hint="default"/>
+          <w:b/>
+          <w:bCs/>
+          <w:lang w:val="en-US"/>
+        </w:rPr>
+        <w:fldChar w:fldCharType="begin"/>
+      </w:r>
+      <w:r>
+        <w:rPr>
+          <w:rFonts w:hint="default"/>
+          <w:b/>
+          <w:bCs/>
+          <w:lang w:val="en-US"/>
+        </w:rPr>
+        <w:instrText xml:space="preserve"> HYPERLINK \l _Toc8538 </w:instrText>
+      </w:r>
+      <w:r>
+        <w:rPr>
+          <w:rFonts w:hint="default"/>
+          <w:b/>
+          <w:bCs/>
+          <w:lang w:val="en-US"/>
+        </w:rPr>
+        <w:fldChar w:fldCharType="separate"/>
+      </w:r>
+      <w:r>
+        <w:rPr>
+          <w:rFonts w:hint="default"/>
+          <w:b/>
+          <w:bCs/>
+          <w:lang w:val="en-US"/>
+        </w:rPr>
+        <w:t>Github</w:t>
+      </w:r>
+      <w:r>
+        <w:rPr>
+          <w:b/>
+          <w:bCs/>
+        </w:rPr>
+        <w:tab/>
+      </w:r>
+      <w:r>
+        <w:rPr>
+          <w:b/>
+          <w:bCs/>
+        </w:rPr>
+        <w:fldChar w:fldCharType="begin"/>
+      </w:r>
+      <w:r>
+        <w:rPr>
+          <w:b/>
+          <w:bCs/>
+        </w:rPr>
+        <w:instrText xml:space="preserve"> PAGEREF _Toc8538 \h </w:instrText>
+      </w:r>
+      <w:r>
+        <w:rPr>
+          <w:b/>
+          <w:bCs/>
+        </w:rPr>
+        <w:fldChar w:fldCharType="separate"/>
+      </w:r>
+      <w:r>
+        <w:rPr>
+          <w:b/>
+          <w:bCs/>
+        </w:rPr>
+        <w:t>15</w:t>
+      </w:r>
+      <w:r>
+        <w:rPr>
+          <w:b/>
+          <w:bCs/>
+        </w:rPr>
+        <w:fldChar w:fldCharType="end"/>
+      </w:r>
+      <w:r>
+        <w:rPr>
+          <w:rFonts w:hint="default"/>
+          <w:b/>
+          <w:bCs/>
+          <w:lang w:val="en-US"/>
+        </w:rPr>
+        <w:fldChar w:fldCharType="end"/>
+      </w:r>
+    </w:p>
+    <w:p>
+      <w:pPr>
+        <w:rPr>
+          <w:rFonts w:hint="default"/>
+          <w:lang w:val="en-US"/>
+        </w:rPr>
+      </w:pPr>
+      <w:r>
+        <w:rPr>
+          <w:rFonts w:hint="default"/>
+          <w:bCs/>
+          <w:lang w:val="en-US"/>
+        </w:rPr>
+        <w:fldChar w:fldCharType="end"/>
+      </w:r>
     </w:p>
     <w:p>
       <w:pPr>
@@ -3266,7 +3560,7 @@
           <w:lang w:val="en-US"/>
         </w:rPr>
       </w:pPr>
-      <w:bookmarkStart w:id="1" w:name="_Toc8373"/>
+      <w:bookmarkStart w:id="1" w:name="_Toc7281"/>
       <w:r>
         <w:rPr>
           <w:rFonts w:hint="default"/>
@@ -3354,7 +3648,7 @@
           <w:lang w:val="en-US"/>
         </w:rPr>
       </w:pPr>
-      <w:bookmarkStart w:id="2" w:name="_Toc7034"/>
+      <w:bookmarkStart w:id="2" w:name="_Toc27521"/>
       <w:r>
         <w:rPr>
           <w:rFonts w:hint="default"/>
@@ -3441,7 +3735,7 @@
           <w:lang w:val="en-US"/>
         </w:rPr>
       </w:pPr>
-      <w:bookmarkStart w:id="3" w:name="_Toc19869"/>
+      <w:bookmarkStart w:id="3" w:name="_Toc13657"/>
       <w:r>
         <w:rPr>
           <w:rFonts w:hint="default"/>
@@ -4147,7 +4441,7 @@
           <w:lang w:val="en-US"/>
         </w:rPr>
       </w:pPr>
-      <w:bookmarkStart w:id="4" w:name="_Toc4809"/>
+      <w:bookmarkStart w:id="4" w:name="_Toc28579"/>
       <w:r>
         <w:rPr>
           <w:rFonts w:hint="default"/>
@@ -4168,7 +4462,7 @@
           <w:lang w:val="en-US"/>
         </w:rPr>
       </w:pPr>
-      <w:bookmarkStart w:id="5" w:name="_Toc10170"/>
+      <w:bookmarkStart w:id="5" w:name="_Toc645"/>
       <w:r>
         <w:rPr>
           <w:rFonts w:hint="default"/>
@@ -5181,6 +5475,7 @@
             <w:insideH w:val="none" w:color="auto" w:sz="0" w:space="0"/>
             <w:insideV w:val="none" w:color="auto" w:sz="0" w:space="0"/>
           </w:tblBorders>
+          <w:shd w:val="clear" w:color="auto" w:fill="FFFFFF"/>
           <w:tblCellMar>
             <w:top w:w="15" w:type="dxa"/>
             <w:left w:w="15" w:type="dxa"/>
@@ -5810,6 +6105,7 @@
             <w:insideH w:val="none" w:color="auto" w:sz="0" w:space="0"/>
             <w:insideV w:val="none" w:color="auto" w:sz="0" w:space="0"/>
           </w:tblBorders>
+          <w:shd w:val="clear" w:color="auto" w:fill="FFFFFF"/>
           <w:tblCellMar>
             <w:top w:w="15" w:type="dxa"/>
             <w:left w:w="15" w:type="dxa"/>
@@ -6229,6 +6525,7 @@
             <w:insideH w:val="none" w:color="auto" w:sz="0" w:space="0"/>
             <w:insideV w:val="none" w:color="auto" w:sz="0" w:space="0"/>
           </w:tblBorders>
+          <w:shd w:val="clear" w:color="auto" w:fill="FFFFFF"/>
           <w:tblCellMar>
             <w:top w:w="15" w:type="dxa"/>
             <w:left w:w="15" w:type="dxa"/>
@@ -6439,7 +6736,7 @@
           <w:lang w:val="en-US"/>
         </w:rPr>
       </w:pPr>
-      <w:bookmarkStart w:id="6" w:name="_Toc5626"/>
+      <w:bookmarkStart w:id="6" w:name="_Toc10514"/>
       <w:r>
         <w:rPr>
           <w:rFonts w:hint="default"/>
@@ -6675,7 +6972,7 @@
           <w:lang w:val="en-US"/>
         </w:rPr>
       </w:pPr>
-      <w:bookmarkStart w:id="7" w:name="_Toc29869"/>
+      <w:bookmarkStart w:id="7" w:name="_Toc27260"/>
       <w:r>
         <w:rPr>
           <w:rFonts w:hint="default"/>
@@ -7109,7 +7406,7 @@
           <w:lang w:val="en-US"/>
         </w:rPr>
       </w:pPr>
-      <w:bookmarkStart w:id="8" w:name="_Toc2604"/>
+      <w:bookmarkStart w:id="8" w:name="_Toc20220"/>
       <w:r>
         <w:rPr>
           <w:rFonts w:hint="default"/>
@@ -7638,7 +7935,7 @@
           <w:lang w:val="en-US"/>
         </w:rPr>
       </w:pPr>
-      <w:bookmarkStart w:id="9" w:name="_Toc27417"/>
+      <w:bookmarkStart w:id="9" w:name="_Toc3960"/>
       <w:r>
         <w:rPr>
           <w:rFonts w:hint="default"/>
@@ -8155,7 +8452,7 @@
         </w:rPr>
       </w:pPr>
       <w:bookmarkStart w:id="10" w:name="_Toc8257"/>
-      <w:bookmarkStart w:id="11" w:name="_Toc393"/>
+      <w:bookmarkStart w:id="11" w:name="_Toc2946"/>
       <w:r>
         <w:rPr>
           <w:rFonts w:hint="default"/>
@@ -8243,7 +8540,7 @@
         </w:rPr>
       </w:pPr>
       <w:bookmarkStart w:id="12" w:name="_Toc29417"/>
-      <w:bookmarkStart w:id="13" w:name="_Toc31301"/>
+      <w:bookmarkStart w:id="13" w:name="_Toc2199"/>
       <w:r>
         <w:rPr>
           <w:rFonts w:hint="default"/>
@@ -8441,7 +8738,7 @@
           <w:lang w:val="en-US"/>
         </w:rPr>
       </w:pPr>
-      <w:bookmarkStart w:id="14" w:name="_Toc25815"/>
+      <w:bookmarkStart w:id="14" w:name="_Toc172"/>
       <w:r>
         <w:rPr>
           <w:rFonts w:hint="default"/>
@@ -9024,7 +9321,7 @@
           <w:lang w:val="en-US"/>
         </w:rPr>
       </w:pPr>
-      <w:bookmarkStart w:id="15" w:name="_Toc19451"/>
+      <w:bookmarkStart w:id="15" w:name="_Toc16799"/>
       <w:r>
         <w:rPr>
           <w:rFonts w:hint="default"/>
@@ -9487,7 +9784,7 @@
           <w:lang w:val="en-US"/>
         </w:rPr>
       </w:pPr>
-      <w:bookmarkStart w:id="16" w:name="_Toc29299"/>
+      <w:bookmarkStart w:id="16" w:name="_Toc23963"/>
       <w:r>
         <w:rPr>
           <w:rFonts w:hint="default"/>
@@ -9573,7 +9870,7 @@
           <w:lang w:val="en-US"/>
         </w:rPr>
       </w:pPr>
-      <w:bookmarkStart w:id="17" w:name="_Toc14863"/>
+      <w:bookmarkStart w:id="17" w:name="_Toc7643"/>
       <w:r>
         <w:rPr>
           <w:rFonts w:hint="default"/>
@@ -9698,7 +9995,7 @@
           <w:lang w:val="en-US"/>
         </w:rPr>
       </w:pPr>
-      <w:bookmarkStart w:id="18" w:name="_Toc1567"/>
+      <w:bookmarkStart w:id="18" w:name="_Toc20083"/>
       <w:r>
         <w:rPr>
           <w:rFonts w:hint="default"/>
@@ -10036,7 +10333,7 @@
           <w:lang w:val="en-US"/>
         </w:rPr>
       </w:pPr>
-      <w:bookmarkStart w:id="19" w:name="_Toc32118"/>
+      <w:bookmarkStart w:id="19" w:name="_Toc7892"/>
       <w:r>
         <w:rPr>
           <w:rFonts w:hint="default"/>
@@ -11208,7 +11505,7 @@
           <w:lang w:val="en-US"/>
         </w:rPr>
       </w:pPr>
-      <w:bookmarkStart w:id="20" w:name="_Toc30798"/>
+      <w:bookmarkStart w:id="20" w:name="_Toc9383"/>
       <w:r>
         <w:rPr>
           <w:rFonts w:hint="default"/>
@@ -11294,7 +11591,7 @@
           <w:lang w:val="en-US"/>
         </w:rPr>
       </w:pPr>
-      <w:bookmarkStart w:id="21" w:name="_Toc19166"/>
+      <w:bookmarkStart w:id="21" w:name="_Toc5627"/>
       <w:r>
         <w:rPr>
           <w:rFonts w:hint="default"/>
@@ -11443,7 +11740,7 @@
           <w:lang w:val="en-US"/>
         </w:rPr>
       </w:pPr>
-      <w:bookmarkStart w:id="22" w:name="_Toc6360"/>
+      <w:bookmarkStart w:id="22" w:name="_Toc17029"/>
       <w:r>
         <w:rPr>
           <w:rFonts w:hint="default"/>
@@ -11757,7 +12054,7 @@
           <w:lang w:val="en-US"/>
         </w:rPr>
       </w:pPr>
-      <w:bookmarkStart w:id="23" w:name="_Toc28954"/>
+      <w:bookmarkStart w:id="23" w:name="_Toc24705"/>
       <w:r>
         <w:rPr>
           <w:rFonts w:hint="default"/>
@@ -11843,7 +12140,7 @@
           <w:lang w:val="en-US"/>
         </w:rPr>
       </w:pPr>
-      <w:bookmarkStart w:id="24" w:name="_Toc10295"/>
+      <w:bookmarkStart w:id="24" w:name="_Toc27699"/>
       <w:r>
         <w:rPr>
           <w:rFonts w:hint="default"/>
@@ -12160,7 +12457,7 @@
           <w:lang w:val="en-US"/>
         </w:rPr>
       </w:pPr>
-      <w:bookmarkStart w:id="25" w:name="_Toc28644"/>
+      <w:bookmarkStart w:id="25" w:name="_Toc26337"/>
       <w:r>
         <w:rPr>
           <w:rFonts w:hint="default"/>
@@ -12534,7 +12831,7 @@
           <w:lang w:val="en-US"/>
         </w:rPr>
       </w:pPr>
-      <w:bookmarkStart w:id="26" w:name="_Toc3005"/>
+      <w:bookmarkStart w:id="26" w:name="_Toc29048"/>
       <w:r>
         <w:rPr>
           <w:rFonts w:hint="default"/>
@@ -12620,7 +12917,7 @@
           <w:lang w:val="en-US"/>
         </w:rPr>
       </w:pPr>
-      <w:bookmarkStart w:id="27" w:name="_Toc29126"/>
+      <w:bookmarkStart w:id="27" w:name="_Toc9722"/>
       <w:r>
         <w:rPr>
           <w:rFonts w:hint="default"/>
@@ -12897,7 +13194,7 @@
           <w:lang w:val="en-US"/>
         </w:rPr>
       </w:pPr>
-      <w:bookmarkStart w:id="28" w:name="_Toc7263"/>
+      <w:bookmarkStart w:id="28" w:name="_Toc32530"/>
       <w:r>
         <w:rPr>
           <w:rFonts w:hint="default"/>
@@ -13688,7 +13985,7 @@
           <w:lang w:val="en-US"/>
         </w:rPr>
       </w:pPr>
-      <w:bookmarkStart w:id="29" w:name="_Toc10789"/>
+      <w:bookmarkStart w:id="29" w:name="_Toc30113"/>
       <w:r>
         <w:rPr>
           <w:rFonts w:hint="default"/>
@@ -13774,7 +14071,7 @@
           <w:lang w:val="en-US"/>
         </w:rPr>
       </w:pPr>
-      <w:bookmarkStart w:id="30" w:name="_Toc11538"/>
+      <w:bookmarkStart w:id="30" w:name="_Toc7008"/>
       <w:r>
         <w:rPr>
           <w:rFonts w:hint="default"/>
@@ -13921,7 +14218,7 @@
           <w:lang w:val="en-US"/>
         </w:rPr>
       </w:pPr>
-      <w:bookmarkStart w:id="31" w:name="_Toc24768"/>
+      <w:bookmarkStart w:id="31" w:name="_Toc8464"/>
       <w:r>
         <w:rPr>
           <w:rFonts w:hint="default"/>
@@ -13936,6 +14233,7 @@
     <w:p>
       <w:pPr>
         <w:numPr>
+          <w:ilvl w:val="0"/>
           <w:numId w:val="0"/>
         </w:numPr>
         <w:ind w:leftChars="0"/>
@@ -14559,6 +14857,7 @@
     <w:p>
       <w:pPr>
         <w:numPr>
+          <w:ilvl w:val="0"/>
           <w:numId w:val="0"/>
         </w:numPr>
         <w:ind w:leftChars="0"/>
@@ -15011,6 +15310,7 @@
     <w:p>
       <w:pPr>
         <w:numPr>
+          <w:ilvl w:val="0"/>
           <w:numId w:val="0"/>
         </w:numPr>
         <w:ind w:leftChars="0"/>
@@ -15143,6 +15443,7 @@
     <w:p>
       <w:pPr>
         <w:numPr>
+          <w:ilvl w:val="0"/>
           <w:numId w:val="0"/>
         </w:numPr>
         <w:ind w:leftChars="0"/>
@@ -15295,6 +15596,7 @@
     <w:p>
       <w:pPr>
         <w:numPr>
+          <w:ilvl w:val="0"/>
           <w:numId w:val="0"/>
         </w:numPr>
         <w:ind w:leftChars="0"/>
@@ -15463,7 +15765,7 @@
           <w:lang w:val="en-US"/>
         </w:rPr>
       </w:pPr>
-      <w:bookmarkStart w:id="32" w:name="_Toc3271"/>
+      <w:bookmarkStart w:id="32" w:name="_Toc12709"/>
       <w:r>
         <w:rPr>
           <w:rFonts w:hint="default"/>
@@ -15549,7 +15851,7 @@
           <w:lang w:val="en-US"/>
         </w:rPr>
       </w:pPr>
-      <w:bookmarkStart w:id="33" w:name="_Toc32299"/>
+      <w:bookmarkStart w:id="33" w:name="_Toc18347"/>
       <w:r>
         <w:rPr>
           <w:rFonts w:hint="default"/>
@@ -15614,6 +15916,1002 @@
         </w:rPr>
         <w:fldChar w:fldCharType="end"/>
       </w:r>
+    </w:p>
+    <w:p>
+      <w:pPr>
+        <w:rPr>
+          <w:rFonts w:hint="default"/>
+          <w:sz w:val="22"/>
+          <w:szCs w:val="22"/>
+          <w:lang w:val="en-US"/>
+        </w:rPr>
+      </w:pPr>
+    </w:p>
+    <w:p>
+      <w:pPr>
+        <w:rPr>
+          <w:rFonts w:hint="default"/>
+          <w:sz w:val="22"/>
+          <w:szCs w:val="22"/>
+          <w:lang w:val="en-US"/>
+        </w:rPr>
+      </w:pPr>
+    </w:p>
+    <w:p>
+      <w:pPr>
+        <w:rPr>
+          <w:rFonts w:hint="default"/>
+          <w:sz w:val="22"/>
+          <w:szCs w:val="22"/>
+          <w:lang w:val="en-US"/>
+        </w:rPr>
+      </w:pPr>
+    </w:p>
+    <w:p>
+      <w:pPr>
+        <w:rPr>
+          <w:rFonts w:hint="default"/>
+          <w:sz w:val="22"/>
+          <w:szCs w:val="22"/>
+          <w:lang w:val="en-US"/>
+        </w:rPr>
+      </w:pPr>
+    </w:p>
+    <w:p>
+      <w:pPr>
+        <w:rPr>
+          <w:rFonts w:hint="default"/>
+          <w:sz w:val="22"/>
+          <w:szCs w:val="22"/>
+          <w:lang w:val="en-US"/>
+        </w:rPr>
+      </w:pPr>
+    </w:p>
+    <w:p>
+      <w:pPr>
+        <w:rPr>
+          <w:rFonts w:hint="default"/>
+          <w:sz w:val="22"/>
+          <w:szCs w:val="22"/>
+          <w:lang w:val="en-US"/>
+        </w:rPr>
+      </w:pPr>
+    </w:p>
+    <w:p>
+      <w:pPr>
+        <w:rPr>
+          <w:rFonts w:hint="default"/>
+          <w:sz w:val="22"/>
+          <w:szCs w:val="22"/>
+          <w:lang w:val="en-US"/>
+        </w:rPr>
+      </w:pPr>
+    </w:p>
+    <w:p>
+      <w:pPr>
+        <w:rPr>
+          <w:rFonts w:hint="default"/>
+          <w:sz w:val="22"/>
+          <w:szCs w:val="22"/>
+          <w:lang w:val="en-US"/>
+        </w:rPr>
+      </w:pPr>
+    </w:p>
+    <w:p>
+      <w:pPr>
+        <w:rPr>
+          <w:rFonts w:hint="default"/>
+          <w:sz w:val="22"/>
+          <w:szCs w:val="22"/>
+          <w:lang w:val="en-US"/>
+        </w:rPr>
+      </w:pPr>
+    </w:p>
+    <w:p>
+      <w:pPr>
+        <w:rPr>
+          <w:rFonts w:hint="default"/>
+          <w:sz w:val="22"/>
+          <w:szCs w:val="22"/>
+          <w:lang w:val="en-US"/>
+        </w:rPr>
+      </w:pPr>
+    </w:p>
+    <w:p>
+      <w:pPr>
+        <w:rPr>
+          <w:rFonts w:hint="default"/>
+          <w:sz w:val="22"/>
+          <w:szCs w:val="22"/>
+          <w:lang w:val="en-US"/>
+        </w:rPr>
+      </w:pPr>
+    </w:p>
+    <w:p>
+      <w:pPr>
+        <w:rPr>
+          <w:rFonts w:hint="default"/>
+          <w:sz w:val="22"/>
+          <w:szCs w:val="22"/>
+          <w:lang w:val="en-US"/>
+        </w:rPr>
+      </w:pPr>
+    </w:p>
+    <w:p>
+      <w:pPr>
+        <w:rPr>
+          <w:rFonts w:hint="default"/>
+          <w:sz w:val="22"/>
+          <w:szCs w:val="22"/>
+          <w:lang w:val="en-US"/>
+        </w:rPr>
+      </w:pPr>
+    </w:p>
+    <w:p>
+      <w:pPr>
+        <w:rPr>
+          <w:rFonts w:hint="default"/>
+          <w:sz w:val="22"/>
+          <w:szCs w:val="22"/>
+          <w:lang w:val="en-US"/>
+        </w:rPr>
+      </w:pPr>
+    </w:p>
+    <w:p>
+      <w:pPr>
+        <w:rPr>
+          <w:rFonts w:hint="default"/>
+          <w:sz w:val="22"/>
+          <w:szCs w:val="22"/>
+          <w:lang w:val="en-US"/>
+        </w:rPr>
+      </w:pPr>
+    </w:p>
+    <w:p>
+      <w:pPr>
+        <w:rPr>
+          <w:rFonts w:hint="default"/>
+          <w:sz w:val="22"/>
+          <w:szCs w:val="22"/>
+          <w:lang w:val="en-US"/>
+        </w:rPr>
+      </w:pPr>
+    </w:p>
+    <w:p>
+      <w:pPr>
+        <w:rPr>
+          <w:rFonts w:hint="default"/>
+          <w:sz w:val="22"/>
+          <w:szCs w:val="22"/>
+          <w:lang w:val="en-US"/>
+        </w:rPr>
+      </w:pPr>
+    </w:p>
+    <w:p>
+      <w:pPr>
+        <w:rPr>
+          <w:rFonts w:hint="default"/>
+          <w:sz w:val="22"/>
+          <w:szCs w:val="22"/>
+          <w:lang w:val="en-US"/>
+        </w:rPr>
+      </w:pPr>
+    </w:p>
+    <w:p>
+      <w:pPr>
+        <w:rPr>
+          <w:rFonts w:hint="default"/>
+          <w:sz w:val="22"/>
+          <w:szCs w:val="22"/>
+          <w:lang w:val="en-US"/>
+        </w:rPr>
+      </w:pPr>
+    </w:p>
+    <w:p>
+      <w:pPr>
+        <w:rPr>
+          <w:rFonts w:hint="default"/>
+          <w:sz w:val="22"/>
+          <w:szCs w:val="22"/>
+          <w:lang w:val="en-US"/>
+        </w:rPr>
+      </w:pPr>
+    </w:p>
+    <w:p>
+      <w:pPr>
+        <w:rPr>
+          <w:rFonts w:hint="default"/>
+          <w:sz w:val="22"/>
+          <w:szCs w:val="22"/>
+          <w:lang w:val="en-US"/>
+        </w:rPr>
+      </w:pPr>
+    </w:p>
+    <w:p>
+      <w:pPr>
+        <w:rPr>
+          <w:rFonts w:hint="default"/>
+          <w:sz w:val="22"/>
+          <w:szCs w:val="22"/>
+          <w:lang w:val="en-US"/>
+        </w:rPr>
+      </w:pPr>
+    </w:p>
+    <w:p>
+      <w:pPr>
+        <w:pStyle w:val="3"/>
+        <w:bidi w:val="0"/>
+        <w:rPr>
+          <w:rFonts w:hint="default"/>
+          <w:color w:val="843C0B" w:themeColor="accent2" w:themeShade="80"/>
+          <w:highlight w:val="none"/>
+          <w:lang w:val="en-US"/>
+        </w:rPr>
+      </w:pPr>
+      <w:bookmarkStart w:id="34" w:name="_Toc26681"/>
+      <w:r>
+        <w:rPr>
+          <w:rFonts w:hint="default"/>
+          <w:color w:val="843C0B" w:themeColor="accent2" w:themeShade="80"/>
+          <w:highlight w:val="none"/>
+          <w:lang w:val="en-US"/>
+        </w:rPr>
+        <w:t>Chapter 08. Spark RDD - Tuples</w:t>
+      </w:r>
+      <w:bookmarkEnd w:id="34"/>
+    </w:p>
+    <w:p>
+      <w:pPr>
+        <w:rPr>
+          <w:rFonts w:hint="default"/>
+          <w:sz w:val="22"/>
+          <w:szCs w:val="22"/>
+          <w:lang w:val="en-US"/>
+        </w:rPr>
+      </w:pPr>
+      <w:r>
+        <w:rPr>
+          <w:rFonts w:hint="default"/>
+          <w:sz w:val="22"/>
+          <w:szCs w:val="22"/>
+          <w:lang w:val="en-US"/>
+        </w:rPr>
+        <w:t xml:space="preserve">In Scala, a </w:t>
+      </w:r>
+      <w:r>
+        <w:rPr>
+          <w:rFonts w:hint="default"/>
+          <w:b/>
+          <w:bCs/>
+          <w:sz w:val="22"/>
+          <w:szCs w:val="22"/>
+          <w:lang w:val="en-US"/>
+        </w:rPr>
+        <w:t>Tuple</w:t>
+      </w:r>
+      <w:r>
+        <w:rPr>
+          <w:rFonts w:hint="default"/>
+          <w:sz w:val="22"/>
+          <w:szCs w:val="22"/>
+          <w:lang w:val="en-US"/>
+        </w:rPr>
+        <w:t xml:space="preserve"> is a value that contains a fixed number of elements, each with its own type. Tuples are </w:t>
+      </w:r>
+      <w:r>
+        <w:rPr>
+          <w:rFonts w:hint="default"/>
+          <w:b/>
+          <w:bCs/>
+          <w:sz w:val="22"/>
+          <w:szCs w:val="22"/>
+          <w:lang w:val="en-US"/>
+        </w:rPr>
+        <w:t>immutable</w:t>
+      </w:r>
+      <w:r>
+        <w:rPr>
+          <w:rFonts w:hint="default"/>
+          <w:sz w:val="22"/>
+          <w:szCs w:val="22"/>
+          <w:lang w:val="en-US"/>
+        </w:rPr>
+        <w:t>.</w:t>
+      </w:r>
+    </w:p>
+    <w:p>
+      <w:pPr>
+        <w:rPr>
+          <w:rFonts w:hint="default"/>
+          <w:sz w:val="22"/>
+          <w:szCs w:val="22"/>
+          <w:lang w:val="en-US"/>
+        </w:rPr>
+      </w:pPr>
+      <w:r>
+        <w:rPr>
+          <w:rFonts w:hint="default"/>
+          <w:sz w:val="22"/>
+          <w:szCs w:val="22"/>
+          <w:lang w:val="en-US"/>
+        </w:rPr>
+        <w:br w:type="textWrapping"/>
+      </w:r>
+      <w:r>
+        <w:rPr>
+          <w:rFonts w:hint="default"/>
+          <w:sz w:val="22"/>
+          <w:szCs w:val="22"/>
+          <w:lang w:val="en-US"/>
+        </w:rPr>
+        <w:t xml:space="preserve">Tuples are especially handy for returning </w:t>
+      </w:r>
+      <w:r>
+        <w:rPr>
+          <w:rFonts w:hint="default"/>
+          <w:b/>
+          <w:bCs/>
+          <w:sz w:val="22"/>
+          <w:szCs w:val="22"/>
+          <w:lang w:val="en-US"/>
+        </w:rPr>
+        <w:t xml:space="preserve">multiple </w:t>
+      </w:r>
+      <w:r>
+        <w:rPr>
+          <w:rFonts w:hint="default"/>
+          <w:sz w:val="22"/>
+          <w:szCs w:val="22"/>
+          <w:lang w:val="en-US"/>
+        </w:rPr>
+        <w:t>values from a method.</w:t>
+      </w:r>
+      <w:r>
+        <w:rPr>
+          <w:rFonts w:hint="default"/>
+          <w:sz w:val="22"/>
+          <w:szCs w:val="22"/>
+          <w:lang w:val="en-US"/>
+        </w:rPr>
+        <w:br w:type="textWrapping"/>
+      </w:r>
+      <w:r>
+        <w:rPr>
+          <w:rFonts w:hint="default"/>
+          <w:sz w:val="22"/>
+          <w:szCs w:val="22"/>
+          <w:lang w:val="en-US"/>
+        </w:rPr>
+        <w:br w:type="textWrapping"/>
+      </w:r>
+      <w:r>
+        <w:rPr>
+          <w:rFonts w:hint="default"/>
+          <w:sz w:val="22"/>
+          <w:szCs w:val="22"/>
+          <w:lang w:val="en-US"/>
+        </w:rPr>
+        <w:t>A tuple with two elements can be created as follows:</w:t>
+      </w:r>
+      <w:r>
+        <w:rPr>
+          <w:rFonts w:hint="default"/>
+          <w:sz w:val="22"/>
+          <w:szCs w:val="22"/>
+          <w:lang w:val="en-US"/>
+        </w:rPr>
+        <w:br w:type="textWrapping"/>
+      </w:r>
+      <w:r>
+        <w:rPr>
+          <w:rFonts w:hint="default"/>
+          <w:sz w:val="22"/>
+          <w:szCs w:val="22"/>
+          <w:lang w:val="en-US"/>
+        </w:rPr>
+        <w:br w:type="textWrapping"/>
+      </w:r>
+      <w:r>
+        <w:rPr>
+          <w:rFonts w:hint="default"/>
+          <w:sz w:val="22"/>
+          <w:szCs w:val="22"/>
+          <w:lang w:val="en-US"/>
+        </w:rPr>
+        <w:t>```</w:t>
+      </w:r>
+      <w:r>
+        <w:rPr>
+          <w:rFonts w:hint="default"/>
+          <w:sz w:val="22"/>
+          <w:szCs w:val="22"/>
+          <w:lang w:val="en-US"/>
+        </w:rPr>
+        <w:br w:type="textWrapping"/>
+      </w:r>
+      <w:r>
+        <w:rPr>
+          <w:rFonts w:hint="default" w:ascii="Arial Rounded MT Bold" w:hAnsi="Arial Rounded MT Bold" w:cs="Arial Rounded MT Bold"/>
+          <w:sz w:val="16"/>
+          <w:szCs w:val="16"/>
+          <w:lang w:val="en-US"/>
+        </w:rPr>
+        <w:t>val person = ("John", 25)</w:t>
+      </w:r>
+      <w:r>
+        <w:rPr>
+          <w:rFonts w:hint="default"/>
+          <w:sz w:val="22"/>
+          <w:szCs w:val="22"/>
+          <w:lang w:val="en-US"/>
+        </w:rPr>
+        <w:br w:type="textWrapping"/>
+      </w:r>
+      <w:r>
+        <w:rPr>
+          <w:rFonts w:hint="default"/>
+          <w:sz w:val="22"/>
+          <w:szCs w:val="22"/>
+          <w:lang w:val="en-US"/>
+        </w:rPr>
+        <w:t>```</w:t>
+      </w:r>
+      <w:r>
+        <w:rPr>
+          <w:rFonts w:hint="default"/>
+          <w:sz w:val="22"/>
+          <w:szCs w:val="22"/>
+          <w:lang w:val="en-US"/>
+        </w:rPr>
+        <w:br w:type="textWrapping"/>
+      </w:r>
+      <w:r>
+        <w:rPr>
+          <w:rFonts w:hint="default"/>
+          <w:sz w:val="22"/>
+          <w:szCs w:val="22"/>
+          <w:lang w:val="en-US"/>
+        </w:rPr>
+        <w:br w:type="textWrapping"/>
+      </w:r>
+      <w:r>
+        <w:rPr>
+          <w:rFonts w:hint="default"/>
+          <w:sz w:val="22"/>
+          <w:szCs w:val="22"/>
+          <w:lang w:val="en-US"/>
+        </w:rPr>
+        <w:t>This creates a tuple containing a `</w:t>
+      </w:r>
+      <w:r>
+        <w:rPr>
+          <w:rFonts w:hint="default"/>
+          <w:b/>
+          <w:bCs/>
+          <w:sz w:val="22"/>
+          <w:szCs w:val="22"/>
+          <w:lang w:val="en-US"/>
+        </w:rPr>
+        <w:t>String</w:t>
+      </w:r>
+      <w:r>
+        <w:rPr>
+          <w:rFonts w:hint="default"/>
+          <w:sz w:val="22"/>
+          <w:szCs w:val="22"/>
+          <w:lang w:val="en-US"/>
+        </w:rPr>
+        <w:t>` element and an `</w:t>
+      </w:r>
+      <w:r>
+        <w:rPr>
+          <w:rFonts w:hint="default"/>
+          <w:b/>
+          <w:bCs/>
+          <w:sz w:val="22"/>
+          <w:szCs w:val="22"/>
+          <w:lang w:val="en-US"/>
+        </w:rPr>
+        <w:t>Int</w:t>
+      </w:r>
+      <w:r>
+        <w:rPr>
+          <w:rFonts w:hint="default"/>
+          <w:sz w:val="22"/>
+          <w:szCs w:val="22"/>
+          <w:lang w:val="en-US"/>
+        </w:rPr>
+        <w:t>` element. The inferred type of `</w:t>
+      </w:r>
+      <w:r>
+        <w:rPr>
+          <w:rFonts w:hint="default"/>
+          <w:b/>
+          <w:bCs/>
+          <w:sz w:val="22"/>
+          <w:szCs w:val="22"/>
+          <w:lang w:val="en-US"/>
+        </w:rPr>
+        <w:t>person</w:t>
+      </w:r>
+      <w:r>
+        <w:rPr>
+          <w:rFonts w:hint="default"/>
+          <w:sz w:val="22"/>
+          <w:szCs w:val="22"/>
+          <w:lang w:val="en-US"/>
+        </w:rPr>
+        <w:t>` is `</w:t>
+      </w:r>
+      <w:r>
+        <w:rPr>
+          <w:rFonts w:hint="default"/>
+          <w:b/>
+          <w:bCs/>
+          <w:sz w:val="22"/>
+          <w:szCs w:val="22"/>
+          <w:lang w:val="en-US"/>
+        </w:rPr>
+        <w:t>(String, Int)</w:t>
+      </w:r>
+      <w:r>
+        <w:rPr>
+          <w:rFonts w:hint="default"/>
+          <w:sz w:val="22"/>
+          <w:szCs w:val="22"/>
+          <w:lang w:val="en-US"/>
+        </w:rPr>
+        <w:t>`.</w:t>
+      </w:r>
+      <w:r>
+        <w:rPr>
+          <w:rFonts w:hint="default"/>
+          <w:sz w:val="22"/>
+          <w:szCs w:val="22"/>
+          <w:lang w:val="en-US"/>
+        </w:rPr>
+        <w:br w:type="textWrapping"/>
+      </w:r>
+      <w:r>
+        <w:rPr>
+          <w:rFonts w:hint="default"/>
+          <w:sz w:val="22"/>
+          <w:szCs w:val="22"/>
+          <w:lang w:val="en-US"/>
+        </w:rPr>
+        <w:br w:type="textWrapping"/>
+      </w:r>
+      <w:r>
+        <w:rPr>
+          <w:rFonts w:hint="default"/>
+          <w:sz w:val="22"/>
+          <w:szCs w:val="22"/>
+          <w:lang w:val="en-US"/>
+        </w:rPr>
+        <w:t>Tuples are of type `</w:t>
+      </w:r>
+      <w:r>
+        <w:rPr>
+          <w:rFonts w:hint="default"/>
+          <w:b/>
+          <w:bCs/>
+          <w:sz w:val="22"/>
+          <w:szCs w:val="22"/>
+          <w:lang w:val="en-US"/>
+        </w:rPr>
+        <w:t>Tuple1</w:t>
+      </w:r>
+      <w:r>
+        <w:rPr>
+          <w:rFonts w:hint="default"/>
+          <w:sz w:val="22"/>
+          <w:szCs w:val="22"/>
+          <w:lang w:val="en-US"/>
+        </w:rPr>
+        <w:t>`, `</w:t>
+      </w:r>
+      <w:r>
+        <w:rPr>
+          <w:rFonts w:hint="default"/>
+          <w:b/>
+          <w:bCs/>
+          <w:sz w:val="22"/>
+          <w:szCs w:val="22"/>
+          <w:lang w:val="en-US"/>
+        </w:rPr>
+        <w:t>Tuple2</w:t>
+      </w:r>
+      <w:r>
+        <w:rPr>
+          <w:rFonts w:hint="default"/>
+          <w:sz w:val="22"/>
+          <w:szCs w:val="22"/>
+          <w:lang w:val="en-US"/>
+        </w:rPr>
+        <w:t>`, `</w:t>
+      </w:r>
+      <w:r>
+        <w:rPr>
+          <w:rFonts w:hint="default"/>
+          <w:b/>
+          <w:bCs/>
+          <w:sz w:val="22"/>
+          <w:szCs w:val="22"/>
+          <w:lang w:val="en-US"/>
+        </w:rPr>
+        <w:t>Tuple3</w:t>
+      </w:r>
+      <w:r>
+        <w:rPr>
+          <w:rFonts w:hint="default"/>
+          <w:sz w:val="22"/>
+          <w:szCs w:val="22"/>
+          <w:lang w:val="en-US"/>
+        </w:rPr>
+        <w:t xml:space="preserve">` and so on. There currently is an upper limit of </w:t>
+      </w:r>
+      <w:r>
+        <w:rPr>
+          <w:rFonts w:hint="default"/>
+          <w:b/>
+          <w:bCs/>
+          <w:sz w:val="22"/>
+          <w:szCs w:val="22"/>
+          <w:lang w:val="en-US"/>
+        </w:rPr>
+        <w:t>22</w:t>
+      </w:r>
+      <w:r>
+        <w:rPr>
+          <w:rFonts w:hint="default"/>
+          <w:sz w:val="22"/>
+          <w:szCs w:val="22"/>
+          <w:lang w:val="en-US"/>
+        </w:rPr>
+        <w:t xml:space="preserve"> in the Scala if we need more. For each `</w:t>
+      </w:r>
+      <w:r>
+        <w:rPr>
+          <w:rFonts w:hint="default"/>
+          <w:b/>
+          <w:bCs/>
+          <w:sz w:val="22"/>
+          <w:szCs w:val="22"/>
+          <w:lang w:val="en-US"/>
+        </w:rPr>
+        <w:t>TupleN</w:t>
+      </w:r>
+      <w:r>
+        <w:rPr>
+          <w:rFonts w:hint="default"/>
+          <w:sz w:val="22"/>
+          <w:szCs w:val="22"/>
+          <w:lang w:val="en-US"/>
+        </w:rPr>
+        <w:t>` type, where `</w:t>
+      </w:r>
+      <w:r>
+        <w:rPr>
+          <w:rFonts w:hint="default"/>
+          <w:b/>
+          <w:bCs/>
+          <w:sz w:val="22"/>
+          <w:szCs w:val="22"/>
+          <w:lang w:val="en-US"/>
+        </w:rPr>
+        <w:t>1 &lt;= N &lt;= 22</w:t>
+      </w:r>
+      <w:r>
+        <w:rPr>
+          <w:rFonts w:hint="default"/>
+          <w:sz w:val="22"/>
+          <w:szCs w:val="22"/>
+          <w:lang w:val="en-US"/>
+        </w:rPr>
+        <w:t>`, Scala defines a number of element-access methods.</w:t>
+      </w:r>
+      <w:r>
+        <w:rPr>
+          <w:rFonts w:hint="default"/>
+          <w:sz w:val="22"/>
+          <w:szCs w:val="22"/>
+          <w:lang w:val="en-US"/>
+        </w:rPr>
+        <w:br w:type="textWrapping"/>
+      </w:r>
+      <w:r>
+        <w:rPr>
+          <w:rFonts w:hint="default"/>
+          <w:sz w:val="22"/>
+          <w:szCs w:val="22"/>
+          <w:lang w:val="en-US"/>
+        </w:rPr>
+        <w:br w:type="textWrapping"/>
+      </w:r>
+      <w:r>
+        <w:rPr>
+          <w:rFonts w:hint="default"/>
+          <w:sz w:val="22"/>
+          <w:szCs w:val="22"/>
+          <w:lang w:val="en-US"/>
+        </w:rPr>
+        <w:t>Example:</w:t>
+      </w:r>
+      <w:r>
+        <w:rPr>
+          <w:rFonts w:hint="default"/>
+          <w:sz w:val="22"/>
+          <w:szCs w:val="22"/>
+          <w:lang w:val="en-US"/>
+        </w:rPr>
+        <w:br w:type="textWrapping"/>
+      </w:r>
+      <w:r>
+        <w:rPr>
+          <w:rFonts w:hint="default"/>
+          <w:sz w:val="22"/>
+          <w:szCs w:val="22"/>
+          <w:lang w:val="en-US"/>
+        </w:rPr>
+        <w:br w:type="textWrapping"/>
+      </w:r>
+      <w:r>
+        <w:rPr>
+          <w:rFonts w:hint="default"/>
+          <w:sz w:val="22"/>
+          <w:szCs w:val="22"/>
+          <w:lang w:val="en-US"/>
+        </w:rPr>
+        <w:t>```</w:t>
+      </w:r>
+      <w:r>
+        <w:rPr>
+          <w:rFonts w:hint="default"/>
+          <w:sz w:val="22"/>
+          <w:szCs w:val="22"/>
+          <w:lang w:val="en-US"/>
+        </w:rPr>
+        <w:br w:type="textWrapping"/>
+      </w:r>
+      <w:r>
+        <w:rPr>
+          <w:rFonts w:hint="default" w:ascii="Arial Rounded MT Bold" w:hAnsi="Arial Rounded MT Bold" w:cs="Arial Rounded MT Bold"/>
+          <w:sz w:val="16"/>
+          <w:szCs w:val="16"/>
+          <w:lang w:val="en-US"/>
+        </w:rPr>
+        <w:t>final var tuple2JavaRDD = myRdd.map(line -&gt; new Tuple2&lt;&gt;(line, line.length()));</w:t>
+      </w:r>
+      <w:r>
+        <w:rPr>
+          <w:rFonts w:hint="default"/>
+          <w:sz w:val="22"/>
+          <w:szCs w:val="22"/>
+          <w:lang w:val="en-US"/>
+        </w:rPr>
+        <w:br w:type="textWrapping"/>
+      </w:r>
+      <w:r>
+        <w:rPr>
+          <w:rFonts w:hint="default"/>
+          <w:sz w:val="22"/>
+          <w:szCs w:val="22"/>
+          <w:lang w:val="en-US"/>
+        </w:rPr>
+        <w:t>```</w:t>
+      </w:r>
+    </w:p>
+    <w:p>
+      <w:pPr>
+        <w:rPr>
+          <w:rFonts w:hint="default"/>
+          <w:sz w:val="22"/>
+          <w:szCs w:val="22"/>
+          <w:lang w:val="en-US"/>
+        </w:rPr>
+      </w:pPr>
+    </w:p>
+    <w:p>
+      <w:pPr>
+        <w:rPr>
+          <w:rFonts w:hint="default"/>
+          <w:sz w:val="22"/>
+          <w:szCs w:val="22"/>
+          <w:lang w:val="en-US"/>
+        </w:rPr>
+      </w:pPr>
+    </w:p>
+    <w:p>
+      <w:pPr>
+        <w:rPr>
+          <w:rFonts w:hint="default"/>
+          <w:sz w:val="22"/>
+          <w:szCs w:val="22"/>
+          <w:lang w:val="en-US"/>
+        </w:rPr>
+      </w:pPr>
+    </w:p>
+    <w:p>
+      <w:pPr>
+        <w:pStyle w:val="5"/>
+        <w:bidi w:val="0"/>
+        <w:rPr>
+          <w:rFonts w:hint="default"/>
+          <w:szCs w:val="22"/>
+          <w:lang w:val="en-US"/>
+        </w:rPr>
+      </w:pPr>
+      <w:bookmarkStart w:id="35" w:name="_Toc28899"/>
+      <w:r>
+        <w:rPr>
+          <w:rFonts w:hint="default"/>
+          <w:lang w:val="en-US"/>
+        </w:rPr>
+        <w:t>Youtube</w:t>
+      </w:r>
+      <w:bookmarkEnd w:id="35"/>
+    </w:p>
+    <w:p>
+      <w:pPr>
+        <w:rPr>
+          <w:rFonts w:hint="default"/>
+          <w:sz w:val="22"/>
+          <w:szCs w:val="22"/>
+          <w:lang w:val="en-US"/>
+        </w:rPr>
+      </w:pPr>
+      <w:r>
+        <w:rPr>
+          <w:rFonts w:hint="default"/>
+          <w:sz w:val="22"/>
+          <w:szCs w:val="22"/>
+          <w:lang w:val="en-US"/>
+        </w:rPr>
+        <w:fldChar w:fldCharType="begin"/>
+      </w:r>
+      <w:r>
+        <w:rPr>
+          <w:rFonts w:hint="default"/>
+          <w:sz w:val="22"/>
+          <w:szCs w:val="22"/>
+          <w:lang w:val="en-US"/>
+        </w:rPr>
+        <w:instrText xml:space="preserve"> HYPERLINK "https://www.youtube.com/playlist?list=PLQDzPczdXrTgqEc0uomGYDS0SFu7qY3g3" </w:instrText>
+      </w:r>
+      <w:r>
+        <w:rPr>
+          <w:rFonts w:hint="default"/>
+          <w:sz w:val="22"/>
+          <w:szCs w:val="22"/>
+          <w:lang w:val="en-US"/>
+        </w:rPr>
+        <w:fldChar w:fldCharType="separate"/>
+      </w:r>
+      <w:r>
+        <w:rPr>
+          <w:rStyle w:val="15"/>
+          <w:rFonts w:hint="default"/>
+          <w:sz w:val="22"/>
+          <w:szCs w:val="22"/>
+          <w:lang w:val="en-US"/>
+        </w:rPr>
+        <w:t>https://www.youtube.com/playlist?list=PLQDzPczdXrTgqEc0uomGYDS0SFu7qY3g3</w:t>
+      </w:r>
+      <w:r>
+        <w:rPr>
+          <w:rFonts w:hint="default"/>
+          <w:sz w:val="22"/>
+          <w:szCs w:val="22"/>
+          <w:lang w:val="en-US"/>
+        </w:rPr>
+        <w:fldChar w:fldCharType="end"/>
+      </w:r>
+    </w:p>
+    <w:p>
+      <w:pPr>
+        <w:rPr>
+          <w:rFonts w:hint="default"/>
+          <w:sz w:val="22"/>
+          <w:szCs w:val="22"/>
+          <w:lang w:val="en-US"/>
+        </w:rPr>
+      </w:pPr>
+    </w:p>
+    <w:p>
+      <w:pPr>
+        <w:pStyle w:val="5"/>
+        <w:bidi w:val="0"/>
+        <w:rPr>
+          <w:rFonts w:hint="default"/>
+          <w:szCs w:val="22"/>
+          <w:lang w:val="en-US"/>
+        </w:rPr>
+      </w:pPr>
+      <w:bookmarkStart w:id="36" w:name="_Toc8538"/>
+      <w:r>
+        <w:rPr>
+          <w:rFonts w:hint="default"/>
+          <w:lang w:val="en-US"/>
+        </w:rPr>
+        <w:t>Github</w:t>
+      </w:r>
+      <w:bookmarkEnd w:id="36"/>
+    </w:p>
+    <w:p>
+      <w:pPr>
+        <w:rPr>
+          <w:rFonts w:hint="default"/>
+          <w:sz w:val="22"/>
+          <w:szCs w:val="22"/>
+          <w:lang w:val="en-US"/>
+        </w:rPr>
+      </w:pPr>
+      <w:r>
+        <w:rPr>
+          <w:rFonts w:hint="default"/>
+          <w:sz w:val="22"/>
+          <w:szCs w:val="22"/>
+          <w:lang w:val="en-US"/>
+        </w:rPr>
+        <w:fldChar w:fldCharType="begin"/>
+      </w:r>
+      <w:r>
+        <w:rPr>
+          <w:rFonts w:hint="default"/>
+          <w:sz w:val="22"/>
+          <w:szCs w:val="22"/>
+          <w:lang w:val="en-US"/>
+        </w:rPr>
+        <w:instrText xml:space="preserve"> HYPERLINK "https://github.com/backstreetbrogrammer/11_JavaSpark" </w:instrText>
+      </w:r>
+      <w:r>
+        <w:rPr>
+          <w:rFonts w:hint="default"/>
+          <w:sz w:val="22"/>
+          <w:szCs w:val="22"/>
+          <w:lang w:val="en-US"/>
+        </w:rPr>
+        <w:fldChar w:fldCharType="separate"/>
+      </w:r>
+      <w:r>
+        <w:rPr>
+          <w:rStyle w:val="15"/>
+          <w:rFonts w:hint="default"/>
+          <w:sz w:val="22"/>
+          <w:szCs w:val="22"/>
+          <w:lang w:val="en-US"/>
+        </w:rPr>
+        <w:t>https://github.com/backstreetbrogrammer/11_JavaSpark</w:t>
+      </w:r>
+      <w:r>
+        <w:rPr>
+          <w:rFonts w:hint="default"/>
+          <w:sz w:val="22"/>
+          <w:szCs w:val="22"/>
+          <w:lang w:val="en-US"/>
+        </w:rPr>
+        <w:fldChar w:fldCharType="end"/>
+      </w:r>
+    </w:p>
+    <w:p>
+      <w:pPr>
+        <w:rPr>
+          <w:rFonts w:hint="default"/>
+          <w:sz w:val="22"/>
+          <w:szCs w:val="22"/>
+          <w:lang w:val="en-US"/>
+        </w:rPr>
+      </w:pPr>
+    </w:p>
+    <w:p>
+      <w:pPr>
+        <w:rPr>
+          <w:rFonts w:hint="default"/>
+          <w:sz w:val="22"/>
+          <w:szCs w:val="22"/>
+          <w:lang w:val="en-US"/>
+        </w:rPr>
+      </w:pPr>
     </w:p>
     <w:p>
       <w:pPr>

</xml_diff>

<commit_message>
added theory of PairRDDs
</commit_message>
<xml_diff>
--- a/JavaSpark.docx
+++ b/JavaSpark.docx
@@ -12,7 +12,7 @@
           <w:lang w:val="en-US"/>
         </w:rPr>
       </w:pPr>
-      <w:bookmarkStart w:id="0" w:name="_Toc25273"/>
+      <w:bookmarkStart w:id="0" w:name="_Toc1640"/>
       <w:r>
         <w:rPr>
           <w:rFonts w:hint="default"/>
@@ -77,7 +77,7 @@
           <w:bCs/>
           <w:lang w:val="en-US"/>
         </w:rPr>
-        <w:instrText xml:space="preserve"> HYPERLINK \l _Toc25273 </w:instrText>
+        <w:instrText xml:space="preserve"> HYPERLINK \l _Toc1640 </w:instrText>
       </w:r>
       <w:r>
         <w:rPr>
@@ -117,7 +117,7 @@
           <w:b/>
           <w:bCs/>
         </w:rPr>
-        <w:instrText xml:space="preserve"> PAGEREF _Toc25273 \h </w:instrText>
+        <w:instrText xml:space="preserve"> PAGEREF _Toc1640 \h </w:instrText>
       </w:r>
       <w:r>
         <w:rPr>
@@ -177,7 +177,7 @@
           <w:bCs/>
           <w:lang w:val="en-US"/>
         </w:rPr>
-        <w:instrText xml:space="preserve"> HYPERLINK \l _Toc7281 </w:instrText>
+        <w:instrText xml:space="preserve"> HYPERLINK \l _Toc19020 </w:instrText>
       </w:r>
       <w:r>
         <w:rPr>
@@ -217,7 +217,7 @@
           <w:b/>
           <w:bCs/>
         </w:rPr>
-        <w:instrText xml:space="preserve"> PAGEREF _Toc7281 \h </w:instrText>
+        <w:instrText xml:space="preserve"> PAGEREF _Toc19020 \h </w:instrText>
       </w:r>
       <w:r>
         <w:rPr>
@@ -277,7 +277,7 @@
           <w:bCs/>
           <w:lang w:val="en-US"/>
         </w:rPr>
-        <w:instrText xml:space="preserve"> HYPERLINK \l _Toc27521 </w:instrText>
+        <w:instrText xml:space="preserve"> HYPERLINK \l _Toc18796 </w:instrText>
       </w:r>
       <w:r>
         <w:rPr>
@@ -317,7 +317,7 @@
           <w:b/>
           <w:bCs/>
         </w:rPr>
-        <w:instrText xml:space="preserve"> PAGEREF _Toc27521 \h </w:instrText>
+        <w:instrText xml:space="preserve"> PAGEREF _Toc18796 \h </w:instrText>
       </w:r>
       <w:r>
         <w:rPr>
@@ -377,7 +377,7 @@
           <w:bCs/>
           <w:lang w:val="en-US"/>
         </w:rPr>
-        <w:instrText xml:space="preserve"> HYPERLINK \l _Toc13657 </w:instrText>
+        <w:instrText xml:space="preserve"> HYPERLINK \l _Toc3735 </w:instrText>
       </w:r>
       <w:r>
         <w:rPr>
@@ -417,7 +417,7 @@
           <w:b/>
           <w:bCs/>
         </w:rPr>
-        <w:instrText xml:space="preserve"> PAGEREF _Toc13657 \h </w:instrText>
+        <w:instrText xml:space="preserve"> PAGEREF _Toc3735 \h </w:instrText>
       </w:r>
       <w:r>
         <w:rPr>
@@ -477,7 +477,7 @@
           <w:bCs/>
           <w:lang w:val="en-US"/>
         </w:rPr>
-        <w:instrText xml:space="preserve"> HYPERLINK \l _Toc28579 </w:instrText>
+        <w:instrText xml:space="preserve"> HYPERLINK \l _Toc20129 </w:instrText>
       </w:r>
       <w:r>
         <w:rPr>
@@ -518,7 +518,7 @@
           <w:b/>
           <w:bCs/>
         </w:rPr>
-        <w:instrText xml:space="preserve"> PAGEREF _Toc28579 \h </w:instrText>
+        <w:instrText xml:space="preserve"> PAGEREF _Toc20129 \h </w:instrText>
       </w:r>
       <w:r>
         <w:rPr>
@@ -578,7 +578,7 @@
           <w:bCs/>
           <w:lang w:val="en-US"/>
         </w:rPr>
-        <w:instrText xml:space="preserve"> HYPERLINK \l _Toc645 </w:instrText>
+        <w:instrText xml:space="preserve"> HYPERLINK \l _Toc6736 </w:instrText>
       </w:r>
       <w:r>
         <w:rPr>
@@ -617,7 +617,7 @@
           <w:b/>
           <w:bCs/>
         </w:rPr>
-        <w:instrText xml:space="preserve"> PAGEREF _Toc645 \h </w:instrText>
+        <w:instrText xml:space="preserve"> PAGEREF _Toc6736 \h </w:instrText>
       </w:r>
       <w:r>
         <w:rPr>
@@ -677,7 +677,7 @@
           <w:bCs/>
           <w:lang w:val="en-US"/>
         </w:rPr>
-        <w:instrText xml:space="preserve"> HYPERLINK \l _Toc10514 </w:instrText>
+        <w:instrText xml:space="preserve"> HYPERLINK \l _Toc9358 </w:instrText>
       </w:r>
       <w:r>
         <w:rPr>
@@ -716,7 +716,7 @@
           <w:b/>
           <w:bCs/>
         </w:rPr>
-        <w:instrText xml:space="preserve"> PAGEREF _Toc10514 \h </w:instrText>
+        <w:instrText xml:space="preserve"> PAGEREF _Toc9358 \h </w:instrText>
       </w:r>
       <w:r>
         <w:rPr>
@@ -730,7 +730,7 @@
           <w:b/>
           <w:bCs/>
         </w:rPr>
-        <w:t>3</w:t>
+        <w:t>4</w:t>
       </w:r>
       <w:r>
         <w:rPr>
@@ -776,7 +776,7 @@
           <w:bCs/>
           <w:lang w:val="en-US"/>
         </w:rPr>
-        <w:instrText xml:space="preserve"> HYPERLINK \l _Toc27260 </w:instrText>
+        <w:instrText xml:space="preserve"> HYPERLINK \l _Toc19428 </w:instrText>
       </w:r>
       <w:r>
         <w:rPr>
@@ -815,7 +815,7 @@
           <w:b/>
           <w:bCs/>
         </w:rPr>
-        <w:instrText xml:space="preserve"> PAGEREF _Toc27260 \h </w:instrText>
+        <w:instrText xml:space="preserve"> PAGEREF _Toc19428 \h </w:instrText>
       </w:r>
       <w:r>
         <w:rPr>
@@ -875,7 +875,7 @@
           <w:bCs/>
           <w:lang w:val="en-US"/>
         </w:rPr>
-        <w:instrText xml:space="preserve"> HYPERLINK \l _Toc20220 </w:instrText>
+        <w:instrText xml:space="preserve"> HYPERLINK \l _Toc6626 </w:instrText>
       </w:r>
       <w:r>
         <w:rPr>
@@ -914,7 +914,7 @@
           <w:b/>
           <w:bCs/>
         </w:rPr>
-        <w:instrText xml:space="preserve"> PAGEREF _Toc20220 \h </w:instrText>
+        <w:instrText xml:space="preserve"> PAGEREF _Toc6626 \h </w:instrText>
       </w:r>
       <w:r>
         <w:rPr>
@@ -928,7 +928,7 @@
           <w:b/>
           <w:bCs/>
         </w:rPr>
-        <w:t>4</w:t>
+        <w:t>5</w:t>
       </w:r>
       <w:r>
         <w:rPr>
@@ -974,7 +974,7 @@
           <w:bCs/>
           <w:lang w:val="en-US"/>
         </w:rPr>
-        <w:instrText xml:space="preserve"> HYPERLINK \l _Toc3960 </w:instrText>
+        <w:instrText xml:space="preserve"> HYPERLINK \l _Toc24920 </w:instrText>
       </w:r>
       <w:r>
         <w:rPr>
@@ -1013,7 +1013,7 @@
           <w:b/>
           <w:bCs/>
         </w:rPr>
-        <w:instrText xml:space="preserve"> PAGEREF _Toc3960 \h </w:instrText>
+        <w:instrText xml:space="preserve"> PAGEREF _Toc24920 \h </w:instrText>
       </w:r>
       <w:r>
         <w:rPr>
@@ -1073,7 +1073,7 @@
           <w:bCs/>
           <w:lang w:val="en-US"/>
         </w:rPr>
-        <w:instrText xml:space="preserve"> HYPERLINK \l _Toc2946 </w:instrText>
+        <w:instrText xml:space="preserve"> HYPERLINK \l _Toc15963 </w:instrText>
       </w:r>
       <w:r>
         <w:rPr>
@@ -1112,7 +1112,7 @@
           <w:b/>
           <w:bCs/>
         </w:rPr>
-        <w:instrText xml:space="preserve"> PAGEREF _Toc2946 \h </w:instrText>
+        <w:instrText xml:space="preserve"> PAGEREF _Toc15963 \h </w:instrText>
       </w:r>
       <w:r>
         <w:rPr>
@@ -1172,7 +1172,7 @@
           <w:bCs/>
           <w:lang w:val="en-US"/>
         </w:rPr>
-        <w:instrText xml:space="preserve"> HYPERLINK \l _Toc2199 </w:instrText>
+        <w:instrText xml:space="preserve"> HYPERLINK \l _Toc30226 </w:instrText>
       </w:r>
       <w:r>
         <w:rPr>
@@ -1211,7 +1211,7 @@
           <w:b/>
           <w:bCs/>
         </w:rPr>
-        <w:instrText xml:space="preserve"> PAGEREF _Toc2199 \h </w:instrText>
+        <w:instrText xml:space="preserve"> PAGEREF _Toc30226 \h </w:instrText>
       </w:r>
       <w:r>
         <w:rPr>
@@ -1271,7 +1271,7 @@
           <w:bCs/>
           <w:lang w:val="en-US"/>
         </w:rPr>
-        <w:instrText xml:space="preserve"> HYPERLINK \l _Toc172 </w:instrText>
+        <w:instrText xml:space="preserve"> HYPERLINK \l _Toc26589 </w:instrText>
       </w:r>
       <w:r>
         <w:rPr>
@@ -1312,7 +1312,7 @@
           <w:b/>
           <w:bCs/>
         </w:rPr>
-        <w:instrText xml:space="preserve"> PAGEREF _Toc172 \h </w:instrText>
+        <w:instrText xml:space="preserve"> PAGEREF _Toc26589 \h </w:instrText>
       </w:r>
       <w:r>
         <w:rPr>
@@ -1372,7 +1372,7 @@
           <w:bCs/>
           <w:lang w:val="en-US"/>
         </w:rPr>
-        <w:instrText xml:space="preserve"> HYPERLINK \l _Toc16799 </w:instrText>
+        <w:instrText xml:space="preserve"> HYPERLINK \l _Toc30744 </w:instrText>
       </w:r>
       <w:r>
         <w:rPr>
@@ -1411,7 +1411,7 @@
           <w:b/>
           <w:bCs/>
         </w:rPr>
-        <w:instrText xml:space="preserve"> PAGEREF _Toc16799 \h </w:instrText>
+        <w:instrText xml:space="preserve"> PAGEREF _Toc30744 \h </w:instrText>
       </w:r>
       <w:r>
         <w:rPr>
@@ -1471,7 +1471,7 @@
           <w:bCs/>
           <w:lang w:val="en-US"/>
         </w:rPr>
-        <w:instrText xml:space="preserve"> HYPERLINK \l _Toc23963 </w:instrText>
+        <w:instrText xml:space="preserve"> HYPERLINK \l _Toc17731 </w:instrText>
       </w:r>
       <w:r>
         <w:rPr>
@@ -1510,7 +1510,7 @@
           <w:b/>
           <w:bCs/>
         </w:rPr>
-        <w:instrText xml:space="preserve"> PAGEREF _Toc23963 \h </w:instrText>
+        <w:instrText xml:space="preserve"> PAGEREF _Toc17731 \h </w:instrText>
       </w:r>
       <w:r>
         <w:rPr>
@@ -1570,7 +1570,7 @@
           <w:bCs/>
           <w:lang w:val="en-US"/>
         </w:rPr>
-        <w:instrText xml:space="preserve"> HYPERLINK \l _Toc7643 </w:instrText>
+        <w:instrText xml:space="preserve"> HYPERLINK \l _Toc6172 </w:instrText>
       </w:r>
       <w:r>
         <w:rPr>
@@ -1609,7 +1609,7 @@
           <w:b/>
           <w:bCs/>
         </w:rPr>
-        <w:instrText xml:space="preserve"> PAGEREF _Toc7643 \h </w:instrText>
+        <w:instrText xml:space="preserve"> PAGEREF _Toc6172 \h </w:instrText>
       </w:r>
       <w:r>
         <w:rPr>
@@ -1669,7 +1669,7 @@
           <w:bCs/>
           <w:lang w:val="en-US"/>
         </w:rPr>
-        <w:instrText xml:space="preserve"> HYPERLINK \l _Toc20083 </w:instrText>
+        <w:instrText xml:space="preserve"> HYPERLINK \l _Toc5295 </w:instrText>
       </w:r>
       <w:r>
         <w:rPr>
@@ -1710,7 +1710,7 @@
           <w:b/>
           <w:bCs/>
         </w:rPr>
-        <w:instrText xml:space="preserve"> PAGEREF _Toc20083 \h </w:instrText>
+        <w:instrText xml:space="preserve"> PAGEREF _Toc5295 \h </w:instrText>
       </w:r>
       <w:r>
         <w:rPr>
@@ -1770,7 +1770,7 @@
           <w:bCs/>
           <w:lang w:val="en-US"/>
         </w:rPr>
-        <w:instrText xml:space="preserve"> HYPERLINK \l _Toc7892 </w:instrText>
+        <w:instrText xml:space="preserve"> HYPERLINK \l _Toc4876 </w:instrText>
       </w:r>
       <w:r>
         <w:rPr>
@@ -1809,7 +1809,7 @@
           <w:b/>
           <w:bCs/>
         </w:rPr>
-        <w:instrText xml:space="preserve"> PAGEREF _Toc7892 \h </w:instrText>
+        <w:instrText xml:space="preserve"> PAGEREF _Toc4876 \h </w:instrText>
       </w:r>
       <w:r>
         <w:rPr>
@@ -1869,7 +1869,7 @@
           <w:bCs/>
           <w:lang w:val="en-US"/>
         </w:rPr>
-        <w:instrText xml:space="preserve"> HYPERLINK \l _Toc9383 </w:instrText>
+        <w:instrText xml:space="preserve"> HYPERLINK \l _Toc356 </w:instrText>
       </w:r>
       <w:r>
         <w:rPr>
@@ -1908,7 +1908,7 @@
           <w:b/>
           <w:bCs/>
         </w:rPr>
-        <w:instrText xml:space="preserve"> PAGEREF _Toc9383 \h </w:instrText>
+        <w:instrText xml:space="preserve"> PAGEREF _Toc356 \h </w:instrText>
       </w:r>
       <w:r>
         <w:rPr>
@@ -1968,7 +1968,7 @@
           <w:bCs/>
           <w:lang w:val="en-US"/>
         </w:rPr>
-        <w:instrText xml:space="preserve"> HYPERLINK \l _Toc5627 </w:instrText>
+        <w:instrText xml:space="preserve"> HYPERLINK \l _Toc26881 </w:instrText>
       </w:r>
       <w:r>
         <w:rPr>
@@ -2007,7 +2007,7 @@
           <w:b/>
           <w:bCs/>
         </w:rPr>
-        <w:instrText xml:space="preserve"> PAGEREF _Toc5627 \h </w:instrText>
+        <w:instrText xml:space="preserve"> PAGEREF _Toc26881 \h </w:instrText>
       </w:r>
       <w:r>
         <w:rPr>
@@ -2067,7 +2067,7 @@
           <w:bCs/>
           <w:lang w:val="en-US"/>
         </w:rPr>
-        <w:instrText xml:space="preserve"> HYPERLINK \l _Toc17029 </w:instrText>
+        <w:instrText xml:space="preserve"> HYPERLINK \l _Toc3441 </w:instrText>
       </w:r>
       <w:r>
         <w:rPr>
@@ -2108,7 +2108,7 @@
           <w:b/>
           <w:bCs/>
         </w:rPr>
-        <w:instrText xml:space="preserve"> PAGEREF _Toc17029 \h </w:instrText>
+        <w:instrText xml:space="preserve"> PAGEREF _Toc3441 \h </w:instrText>
       </w:r>
       <w:r>
         <w:rPr>
@@ -2168,7 +2168,7 @@
           <w:bCs/>
           <w:lang w:val="en-US"/>
         </w:rPr>
-        <w:instrText xml:space="preserve"> HYPERLINK \l _Toc24705 </w:instrText>
+        <w:instrText xml:space="preserve"> HYPERLINK \l _Toc29885 </w:instrText>
       </w:r>
       <w:r>
         <w:rPr>
@@ -2207,7 +2207,7 @@
           <w:b/>
           <w:bCs/>
         </w:rPr>
-        <w:instrText xml:space="preserve"> PAGEREF _Toc24705 \h </w:instrText>
+        <w:instrText xml:space="preserve"> PAGEREF _Toc29885 \h </w:instrText>
       </w:r>
       <w:r>
         <w:rPr>
@@ -2267,7 +2267,7 @@
           <w:bCs/>
           <w:lang w:val="en-US"/>
         </w:rPr>
-        <w:instrText xml:space="preserve"> HYPERLINK \l _Toc27699 </w:instrText>
+        <w:instrText xml:space="preserve"> HYPERLINK \l _Toc19894 </w:instrText>
       </w:r>
       <w:r>
         <w:rPr>
@@ -2306,7 +2306,7 @@
           <w:b/>
           <w:bCs/>
         </w:rPr>
-        <w:instrText xml:space="preserve"> PAGEREF _Toc27699 \h </w:instrText>
+        <w:instrText xml:space="preserve"> PAGEREF _Toc19894 \h </w:instrText>
       </w:r>
       <w:r>
         <w:rPr>
@@ -2338,8 +2338,6 @@
         </w:rPr>
         <w:fldChar w:fldCharType="end"/>
       </w:r>
-      <w:bookmarkStart w:id="37" w:name="_GoBack"/>
-      <w:bookmarkEnd w:id="37"/>
     </w:p>
     <w:p>
       <w:pPr>
@@ -2368,7 +2366,7 @@
           <w:bCs/>
           <w:lang w:val="en-US"/>
         </w:rPr>
-        <w:instrText xml:space="preserve"> HYPERLINK \l _Toc26337 </w:instrText>
+        <w:instrText xml:space="preserve"> HYPERLINK \l _Toc12322 </w:instrText>
       </w:r>
       <w:r>
         <w:rPr>
@@ -2409,7 +2407,7 @@
           <w:b/>
           <w:bCs/>
         </w:rPr>
-        <w:instrText xml:space="preserve"> PAGEREF _Toc26337 \h </w:instrText>
+        <w:instrText xml:space="preserve"> PAGEREF _Toc12322 \h </w:instrText>
       </w:r>
       <w:r>
         <w:rPr>
@@ -2469,7 +2467,7 @@
           <w:bCs/>
           <w:lang w:val="en-US"/>
         </w:rPr>
-        <w:instrText xml:space="preserve"> HYPERLINK \l _Toc29048 </w:instrText>
+        <w:instrText xml:space="preserve"> HYPERLINK \l _Toc13065 </w:instrText>
       </w:r>
       <w:r>
         <w:rPr>
@@ -2508,7 +2506,7 @@
           <w:b/>
           <w:bCs/>
         </w:rPr>
-        <w:instrText xml:space="preserve"> PAGEREF _Toc29048 \h </w:instrText>
+        <w:instrText xml:space="preserve"> PAGEREF _Toc13065 \h </w:instrText>
       </w:r>
       <w:r>
         <w:rPr>
@@ -2568,7 +2566,7 @@
           <w:bCs/>
           <w:lang w:val="en-US"/>
         </w:rPr>
-        <w:instrText xml:space="preserve"> HYPERLINK \l _Toc9722 </w:instrText>
+        <w:instrText xml:space="preserve"> HYPERLINK \l _Toc5440 </w:instrText>
       </w:r>
       <w:r>
         <w:rPr>
@@ -2607,7 +2605,7 @@
           <w:b/>
           <w:bCs/>
         </w:rPr>
-        <w:instrText xml:space="preserve"> PAGEREF _Toc9722 \h </w:instrText>
+        <w:instrText xml:space="preserve"> PAGEREF _Toc5440 \h </w:instrText>
       </w:r>
       <w:r>
         <w:rPr>
@@ -2667,7 +2665,7 @@
           <w:bCs/>
           <w:lang w:val="en-US"/>
         </w:rPr>
-        <w:instrText xml:space="preserve"> HYPERLINK \l _Toc32530 </w:instrText>
+        <w:instrText xml:space="preserve"> HYPERLINK \l _Toc12677 </w:instrText>
       </w:r>
       <w:r>
         <w:rPr>
@@ -2708,7 +2706,7 @@
           <w:b/>
           <w:bCs/>
         </w:rPr>
-        <w:instrText xml:space="preserve"> PAGEREF _Toc32530 \h </w:instrText>
+        <w:instrText xml:space="preserve"> PAGEREF _Toc12677 \h </w:instrText>
       </w:r>
       <w:r>
         <w:rPr>
@@ -2768,7 +2766,7 @@
           <w:bCs/>
           <w:lang w:val="en-US"/>
         </w:rPr>
-        <w:instrText xml:space="preserve"> HYPERLINK \l _Toc30113 </w:instrText>
+        <w:instrText xml:space="preserve"> HYPERLINK \l _Toc18667 </w:instrText>
       </w:r>
       <w:r>
         <w:rPr>
@@ -2807,7 +2805,7 @@
           <w:b/>
           <w:bCs/>
         </w:rPr>
-        <w:instrText xml:space="preserve"> PAGEREF _Toc30113 \h </w:instrText>
+        <w:instrText xml:space="preserve"> PAGEREF _Toc18667 \h </w:instrText>
       </w:r>
       <w:r>
         <w:rPr>
@@ -2867,7 +2865,7 @@
           <w:bCs/>
           <w:lang w:val="en-US"/>
         </w:rPr>
-        <w:instrText xml:space="preserve"> HYPERLINK \l _Toc7008 </w:instrText>
+        <w:instrText xml:space="preserve"> HYPERLINK \l _Toc24390 </w:instrText>
       </w:r>
       <w:r>
         <w:rPr>
@@ -2906,7 +2904,7 @@
           <w:b/>
           <w:bCs/>
         </w:rPr>
-        <w:instrText xml:space="preserve"> PAGEREF _Toc7008 \h </w:instrText>
+        <w:instrText xml:space="preserve"> PAGEREF _Toc24390 \h </w:instrText>
       </w:r>
       <w:r>
         <w:rPr>
@@ -2920,7 +2918,7 @@
           <w:b/>
           <w:bCs/>
         </w:rPr>
-        <w:t>12</w:t>
+        <w:t>13</w:t>
       </w:r>
       <w:r>
         <w:rPr>
@@ -2966,7 +2964,7 @@
           <w:bCs/>
           <w:lang w:val="en-US"/>
         </w:rPr>
-        <w:instrText xml:space="preserve"> HYPERLINK \l _Toc8464 </w:instrText>
+        <w:instrText xml:space="preserve"> HYPERLINK \l _Toc25343 </w:instrText>
       </w:r>
       <w:r>
         <w:rPr>
@@ -3007,7 +3005,7 @@
           <w:b/>
           <w:bCs/>
         </w:rPr>
-        <w:instrText xml:space="preserve"> PAGEREF _Toc8464 \h </w:instrText>
+        <w:instrText xml:space="preserve"> PAGEREF _Toc25343 \h </w:instrText>
       </w:r>
       <w:r>
         <w:rPr>
@@ -3067,7 +3065,7 @@
           <w:bCs/>
           <w:lang w:val="en-US"/>
         </w:rPr>
-        <w:instrText xml:space="preserve"> HYPERLINK \l _Toc12709 </w:instrText>
+        <w:instrText xml:space="preserve"> HYPERLINK \l _Toc11813 </w:instrText>
       </w:r>
       <w:r>
         <w:rPr>
@@ -3106,7 +3104,7 @@
           <w:b/>
           <w:bCs/>
         </w:rPr>
-        <w:instrText xml:space="preserve"> PAGEREF _Toc12709 \h </w:instrText>
+        <w:instrText xml:space="preserve"> PAGEREF _Toc11813 \h </w:instrText>
       </w:r>
       <w:r>
         <w:rPr>
@@ -3166,7 +3164,7 @@
           <w:bCs/>
           <w:lang w:val="en-US"/>
         </w:rPr>
-        <w:instrText xml:space="preserve"> HYPERLINK \l _Toc18347 </w:instrText>
+        <w:instrText xml:space="preserve"> HYPERLINK \l _Toc2485 </w:instrText>
       </w:r>
       <w:r>
         <w:rPr>
@@ -3205,7 +3203,7 @@
           <w:b/>
           <w:bCs/>
         </w:rPr>
-        <w:instrText xml:space="preserve"> PAGEREF _Toc18347 \h </w:instrText>
+        <w:instrText xml:space="preserve"> PAGEREF _Toc2485 \h </w:instrText>
       </w:r>
       <w:r>
         <w:rPr>
@@ -3265,7 +3263,7 @@
           <w:bCs/>
           <w:lang w:val="en-US"/>
         </w:rPr>
-        <w:instrText xml:space="preserve"> HYPERLINK \l _Toc26681 </w:instrText>
+        <w:instrText xml:space="preserve"> HYPERLINK \l _Toc16429 </w:instrText>
       </w:r>
       <w:r>
         <w:rPr>
@@ -3306,7 +3304,7 @@
           <w:b/>
           <w:bCs/>
         </w:rPr>
-        <w:instrText xml:space="preserve"> PAGEREF _Toc26681 \h </w:instrText>
+        <w:instrText xml:space="preserve"> PAGEREF _Toc16429 \h </w:instrText>
       </w:r>
       <w:r>
         <w:rPr>
@@ -3366,7 +3364,7 @@
           <w:bCs/>
           <w:lang w:val="en-US"/>
         </w:rPr>
-        <w:instrText xml:space="preserve"> HYPERLINK \l _Toc28899 </w:instrText>
+        <w:instrText xml:space="preserve"> HYPERLINK \l _Toc188 </w:instrText>
       </w:r>
       <w:r>
         <w:rPr>
@@ -3405,7 +3403,7 @@
           <w:b/>
           <w:bCs/>
         </w:rPr>
-        <w:instrText xml:space="preserve"> PAGEREF _Toc28899 \h </w:instrText>
+        <w:instrText xml:space="preserve"> PAGEREF _Toc188 \h </w:instrText>
       </w:r>
       <w:r>
         <w:rPr>
@@ -3444,6 +3442,10 @@
         <w:tabs>
           <w:tab w:val="right" w:leader="dot" w:pos="8306"/>
         </w:tabs>
+        <w:rPr>
+          <w:b/>
+          <w:bCs/>
+        </w:rPr>
       </w:pPr>
       <w:r>
         <w:rPr>
@@ -3461,7 +3463,7 @@
           <w:bCs/>
           <w:lang w:val="en-US"/>
         </w:rPr>
-        <w:instrText xml:space="preserve"> HYPERLINK \l _Toc8538 </w:instrText>
+        <w:instrText xml:space="preserve"> HYPERLINK \l _Toc5345 </w:instrText>
       </w:r>
       <w:r>
         <w:rPr>
@@ -3500,7 +3502,7 @@
           <w:b/>
           <w:bCs/>
         </w:rPr>
-        <w:instrText xml:space="preserve"> PAGEREF _Toc8538 \h </w:instrText>
+        <w:instrText xml:space="preserve"> PAGEREF _Toc5345 \h </w:instrText>
       </w:r>
       <w:r>
         <w:rPr>
@@ -3535,19 +3537,321 @@
     </w:p>
     <w:p>
       <w:pPr>
-        <w:rPr>
-          <w:rFonts w:hint="default"/>
-          <w:lang w:val="en-US"/>
-        </w:rPr>
-      </w:pPr>
-      <w:r>
-        <w:rPr>
-          <w:rFonts w:hint="default"/>
-          <w:bCs/>
-          <w:lang w:val="en-US"/>
+        <w:pStyle w:val="19"/>
+        <w:tabs>
+          <w:tab w:val="right" w:leader="dot" w:pos="8306"/>
+        </w:tabs>
+        <w:rPr>
+          <w:b/>
+          <w:bCs/>
+        </w:rPr>
+      </w:pPr>
+      <w:r>
+        <w:rPr>
+          <w:rFonts w:hint="default"/>
+          <w:b/>
+          <w:bCs/>
+          <w:lang w:val="en-US"/>
+        </w:rPr>
+        <w:fldChar w:fldCharType="begin"/>
+      </w:r>
+      <w:r>
+        <w:rPr>
+          <w:rFonts w:hint="default"/>
+          <w:b/>
+          <w:bCs/>
+          <w:lang w:val="en-US"/>
+        </w:rPr>
+        <w:instrText xml:space="preserve"> HYPERLINK \l _Toc4587 </w:instrText>
+      </w:r>
+      <w:r>
+        <w:rPr>
+          <w:rFonts w:hint="default"/>
+          <w:b/>
+          <w:bCs/>
+          <w:lang w:val="en-US"/>
+        </w:rPr>
+        <w:fldChar w:fldCharType="separate"/>
+      </w:r>
+      <w:r>
+        <w:rPr>
+          <w:rFonts w:hint="default"/>
+          <w:b/>
+          <w:bCs/>
+          <w:color w:val="033261" w:themeColor="hyperlink" w:themeShade="80"/>
+          <w:highlight w:val="none"/>
+          <w:lang w:val="en-US"/>
+        </w:rPr>
+        <w:t>Chapter 09. Spark RDD - PairRDDs</w:t>
+      </w:r>
+      <w:r>
+        <w:rPr>
+          <w:b/>
+          <w:bCs/>
+        </w:rPr>
+        <w:tab/>
+      </w:r>
+      <w:r>
+        <w:rPr>
+          <w:b/>
+          <w:bCs/>
+        </w:rPr>
+        <w:fldChar w:fldCharType="begin"/>
+      </w:r>
+      <w:r>
+        <w:rPr>
+          <w:b/>
+          <w:bCs/>
+        </w:rPr>
+        <w:instrText xml:space="preserve"> PAGEREF _Toc4587 \h </w:instrText>
+      </w:r>
+      <w:r>
+        <w:rPr>
+          <w:b/>
+          <w:bCs/>
+        </w:rPr>
+        <w:fldChar w:fldCharType="separate"/>
+      </w:r>
+      <w:r>
+        <w:rPr>
+          <w:b/>
+          <w:bCs/>
+        </w:rPr>
+        <w:t>16</w:t>
+      </w:r>
+      <w:r>
+        <w:rPr>
+          <w:b/>
+          <w:bCs/>
         </w:rPr>
         <w:fldChar w:fldCharType="end"/>
       </w:r>
+      <w:r>
+        <w:rPr>
+          <w:rFonts w:hint="default"/>
+          <w:b/>
+          <w:bCs/>
+          <w:lang w:val="en-US"/>
+        </w:rPr>
+        <w:fldChar w:fldCharType="end"/>
+      </w:r>
+    </w:p>
+    <w:p>
+      <w:pPr>
+        <w:pStyle w:val="20"/>
+        <w:tabs>
+          <w:tab w:val="right" w:leader="dot" w:pos="8306"/>
+        </w:tabs>
+        <w:rPr>
+          <w:b/>
+          <w:bCs/>
+        </w:rPr>
+      </w:pPr>
+      <w:r>
+        <w:rPr>
+          <w:rFonts w:hint="default"/>
+          <w:b/>
+          <w:bCs/>
+          <w:lang w:val="en-US"/>
+        </w:rPr>
+        <w:fldChar w:fldCharType="begin"/>
+      </w:r>
+      <w:r>
+        <w:rPr>
+          <w:rFonts w:hint="default"/>
+          <w:b/>
+          <w:bCs/>
+          <w:lang w:val="en-US"/>
+        </w:rPr>
+        <w:instrText xml:space="preserve"> HYPERLINK \l _Toc32141 </w:instrText>
+      </w:r>
+      <w:r>
+        <w:rPr>
+          <w:rFonts w:hint="default"/>
+          <w:b/>
+          <w:bCs/>
+          <w:lang w:val="en-US"/>
+        </w:rPr>
+        <w:fldChar w:fldCharType="separate"/>
+      </w:r>
+      <w:r>
+        <w:rPr>
+          <w:rFonts w:hint="default"/>
+          <w:b/>
+          <w:bCs/>
+          <w:lang w:val="en-US"/>
+        </w:rPr>
+        <w:t>Youtube</w:t>
+      </w:r>
+      <w:r>
+        <w:rPr>
+          <w:b/>
+          <w:bCs/>
+        </w:rPr>
+        <w:tab/>
+      </w:r>
+      <w:r>
+        <w:rPr>
+          <w:b/>
+          <w:bCs/>
+        </w:rPr>
+        <w:fldChar w:fldCharType="begin"/>
+      </w:r>
+      <w:r>
+        <w:rPr>
+          <w:b/>
+          <w:bCs/>
+        </w:rPr>
+        <w:instrText xml:space="preserve"> PAGEREF _Toc32141 \h </w:instrText>
+      </w:r>
+      <w:r>
+        <w:rPr>
+          <w:b/>
+          <w:bCs/>
+        </w:rPr>
+        <w:fldChar w:fldCharType="separate"/>
+      </w:r>
+      <w:r>
+        <w:rPr>
+          <w:b/>
+          <w:bCs/>
+        </w:rPr>
+        <w:t>16</w:t>
+      </w:r>
+      <w:r>
+        <w:rPr>
+          <w:b/>
+          <w:bCs/>
+        </w:rPr>
+        <w:fldChar w:fldCharType="end"/>
+      </w:r>
+      <w:r>
+        <w:rPr>
+          <w:rFonts w:hint="default"/>
+          <w:b/>
+          <w:bCs/>
+          <w:lang w:val="en-US"/>
+        </w:rPr>
+        <w:fldChar w:fldCharType="end"/>
+      </w:r>
+    </w:p>
+    <w:p>
+      <w:pPr>
+        <w:pStyle w:val="20"/>
+        <w:tabs>
+          <w:tab w:val="right" w:leader="dot" w:pos="8306"/>
+        </w:tabs>
+        <w:rPr>
+          <w:b/>
+          <w:bCs/>
+        </w:rPr>
+      </w:pPr>
+      <w:r>
+        <w:rPr>
+          <w:rFonts w:hint="default"/>
+          <w:b/>
+          <w:bCs/>
+          <w:lang w:val="en-US"/>
+        </w:rPr>
+        <w:fldChar w:fldCharType="begin"/>
+      </w:r>
+      <w:r>
+        <w:rPr>
+          <w:rFonts w:hint="default"/>
+          <w:b/>
+          <w:bCs/>
+          <w:lang w:val="en-US"/>
+        </w:rPr>
+        <w:instrText xml:space="preserve"> HYPERLINK \l _Toc9426 </w:instrText>
+      </w:r>
+      <w:r>
+        <w:rPr>
+          <w:rFonts w:hint="default"/>
+          <w:b/>
+          <w:bCs/>
+          <w:lang w:val="en-US"/>
+        </w:rPr>
+        <w:fldChar w:fldCharType="separate"/>
+      </w:r>
+      <w:r>
+        <w:rPr>
+          <w:rFonts w:hint="default"/>
+          <w:b/>
+          <w:bCs/>
+          <w:lang w:val="en-US"/>
+        </w:rPr>
+        <w:t>Github</w:t>
+      </w:r>
+      <w:r>
+        <w:rPr>
+          <w:b/>
+          <w:bCs/>
+        </w:rPr>
+        <w:tab/>
+      </w:r>
+      <w:r>
+        <w:rPr>
+          <w:b/>
+          <w:bCs/>
+        </w:rPr>
+        <w:fldChar w:fldCharType="begin"/>
+      </w:r>
+      <w:r>
+        <w:rPr>
+          <w:b/>
+          <w:bCs/>
+        </w:rPr>
+        <w:instrText xml:space="preserve"> PAGEREF _Toc9426 \h </w:instrText>
+      </w:r>
+      <w:r>
+        <w:rPr>
+          <w:b/>
+          <w:bCs/>
+        </w:rPr>
+        <w:fldChar w:fldCharType="separate"/>
+      </w:r>
+      <w:r>
+        <w:rPr>
+          <w:b/>
+          <w:bCs/>
+        </w:rPr>
+        <w:t>17</w:t>
+      </w:r>
+      <w:r>
+        <w:rPr>
+          <w:b/>
+          <w:bCs/>
+        </w:rPr>
+        <w:fldChar w:fldCharType="end"/>
+      </w:r>
+      <w:r>
+        <w:rPr>
+          <w:rFonts w:hint="default"/>
+          <w:b/>
+          <w:bCs/>
+          <w:lang w:val="en-US"/>
+        </w:rPr>
+        <w:fldChar w:fldCharType="end"/>
+      </w:r>
+    </w:p>
+    <w:p>
+      <w:pPr>
+        <w:rPr>
+          <w:rFonts w:hint="default"/>
+          <w:lang w:val="en-US"/>
+        </w:rPr>
+      </w:pPr>
+      <w:r>
+        <w:rPr>
+          <w:rFonts w:hint="default"/>
+          <w:b/>
+          <w:bCs/>
+          <w:lang w:val="en-US"/>
+        </w:rPr>
+        <w:fldChar w:fldCharType="end"/>
+      </w:r>
+      <w:bookmarkStart w:id="40" w:name="_GoBack"/>
+      <w:bookmarkEnd w:id="40"/>
     </w:p>
     <w:p>
       <w:pPr>
@@ -3560,7 +3864,7 @@
           <w:lang w:val="en-US"/>
         </w:rPr>
       </w:pPr>
-      <w:bookmarkStart w:id="1" w:name="_Toc7281"/>
+      <w:bookmarkStart w:id="1" w:name="_Toc19020"/>
       <w:r>
         <w:rPr>
           <w:rFonts w:hint="default"/>
@@ -3648,7 +3952,7 @@
           <w:lang w:val="en-US"/>
         </w:rPr>
       </w:pPr>
-      <w:bookmarkStart w:id="2" w:name="_Toc27521"/>
+      <w:bookmarkStart w:id="2" w:name="_Toc18796"/>
       <w:r>
         <w:rPr>
           <w:rFonts w:hint="default"/>
@@ -3735,7 +4039,7 @@
           <w:lang w:val="en-US"/>
         </w:rPr>
       </w:pPr>
-      <w:bookmarkStart w:id="3" w:name="_Toc13657"/>
+      <w:bookmarkStart w:id="3" w:name="_Toc3735"/>
       <w:r>
         <w:rPr>
           <w:rFonts w:hint="default"/>
@@ -4441,7 +4745,7 @@
           <w:lang w:val="en-US"/>
         </w:rPr>
       </w:pPr>
-      <w:bookmarkStart w:id="4" w:name="_Toc28579"/>
+      <w:bookmarkStart w:id="4" w:name="_Toc20129"/>
       <w:r>
         <w:rPr>
           <w:rFonts w:hint="default"/>
@@ -4462,7 +4766,7 @@
           <w:lang w:val="en-US"/>
         </w:rPr>
       </w:pPr>
-      <w:bookmarkStart w:id="5" w:name="_Toc645"/>
+      <w:bookmarkStart w:id="5" w:name="_Toc6736"/>
       <w:r>
         <w:rPr>
           <w:rFonts w:hint="default"/>
@@ -6525,7 +6829,6 @@
             <w:insideH w:val="none" w:color="auto" w:sz="0" w:space="0"/>
             <w:insideV w:val="none" w:color="auto" w:sz="0" w:space="0"/>
           </w:tblBorders>
-          <w:shd w:val="clear" w:color="auto" w:fill="FFFFFF"/>
           <w:tblCellMar>
             <w:top w:w="15" w:type="dxa"/>
             <w:left w:w="15" w:type="dxa"/>
@@ -6736,7 +7039,7 @@
           <w:lang w:val="en-US"/>
         </w:rPr>
       </w:pPr>
-      <w:bookmarkStart w:id="6" w:name="_Toc10514"/>
+      <w:bookmarkStart w:id="6" w:name="_Toc9358"/>
       <w:r>
         <w:rPr>
           <w:rFonts w:hint="default"/>
@@ -6972,7 +7275,7 @@
           <w:lang w:val="en-US"/>
         </w:rPr>
       </w:pPr>
-      <w:bookmarkStart w:id="7" w:name="_Toc27260"/>
+      <w:bookmarkStart w:id="7" w:name="_Toc19428"/>
       <w:r>
         <w:rPr>
           <w:rFonts w:hint="default"/>
@@ -7406,7 +7709,7 @@
           <w:lang w:val="en-US"/>
         </w:rPr>
       </w:pPr>
-      <w:bookmarkStart w:id="8" w:name="_Toc20220"/>
+      <w:bookmarkStart w:id="8" w:name="_Toc6626"/>
       <w:r>
         <w:rPr>
           <w:rFonts w:hint="default"/>
@@ -7935,7 +8238,7 @@
           <w:lang w:val="en-US"/>
         </w:rPr>
       </w:pPr>
-      <w:bookmarkStart w:id="9" w:name="_Toc3960"/>
+      <w:bookmarkStart w:id="9" w:name="_Toc24920"/>
       <w:r>
         <w:rPr>
           <w:rFonts w:hint="default"/>
@@ -8452,7 +8755,7 @@
         </w:rPr>
       </w:pPr>
       <w:bookmarkStart w:id="10" w:name="_Toc8257"/>
-      <w:bookmarkStart w:id="11" w:name="_Toc2946"/>
+      <w:bookmarkStart w:id="11" w:name="_Toc15963"/>
       <w:r>
         <w:rPr>
           <w:rFonts w:hint="default"/>
@@ -8540,7 +8843,7 @@
         </w:rPr>
       </w:pPr>
       <w:bookmarkStart w:id="12" w:name="_Toc29417"/>
-      <w:bookmarkStart w:id="13" w:name="_Toc2199"/>
+      <w:bookmarkStart w:id="13" w:name="_Toc30226"/>
       <w:r>
         <w:rPr>
           <w:rFonts w:hint="default"/>
@@ -8738,7 +9041,7 @@
           <w:lang w:val="en-US"/>
         </w:rPr>
       </w:pPr>
-      <w:bookmarkStart w:id="14" w:name="_Toc172"/>
+      <w:bookmarkStart w:id="14" w:name="_Toc26589"/>
       <w:r>
         <w:rPr>
           <w:rFonts w:hint="default"/>
@@ -9321,7 +9624,7 @@
           <w:lang w:val="en-US"/>
         </w:rPr>
       </w:pPr>
-      <w:bookmarkStart w:id="15" w:name="_Toc16799"/>
+      <w:bookmarkStart w:id="15" w:name="_Toc30744"/>
       <w:r>
         <w:rPr>
           <w:rFonts w:hint="default"/>
@@ -9784,7 +10087,7 @@
           <w:lang w:val="en-US"/>
         </w:rPr>
       </w:pPr>
-      <w:bookmarkStart w:id="16" w:name="_Toc23963"/>
+      <w:bookmarkStart w:id="16" w:name="_Toc17731"/>
       <w:r>
         <w:rPr>
           <w:rFonts w:hint="default"/>
@@ -9870,7 +10173,7 @@
           <w:lang w:val="en-US"/>
         </w:rPr>
       </w:pPr>
-      <w:bookmarkStart w:id="17" w:name="_Toc7643"/>
+      <w:bookmarkStart w:id="17" w:name="_Toc6172"/>
       <w:r>
         <w:rPr>
           <w:rFonts w:hint="default"/>
@@ -9995,7 +10298,7 @@
           <w:lang w:val="en-US"/>
         </w:rPr>
       </w:pPr>
-      <w:bookmarkStart w:id="18" w:name="_Toc20083"/>
+      <w:bookmarkStart w:id="18" w:name="_Toc5295"/>
       <w:r>
         <w:rPr>
           <w:rFonts w:hint="default"/>
@@ -10333,7 +10636,7 @@
           <w:lang w:val="en-US"/>
         </w:rPr>
       </w:pPr>
-      <w:bookmarkStart w:id="19" w:name="_Toc7892"/>
+      <w:bookmarkStart w:id="19" w:name="_Toc4876"/>
       <w:r>
         <w:rPr>
           <w:rFonts w:hint="default"/>
@@ -11505,7 +11808,7 @@
           <w:lang w:val="en-US"/>
         </w:rPr>
       </w:pPr>
-      <w:bookmarkStart w:id="20" w:name="_Toc9383"/>
+      <w:bookmarkStart w:id="20" w:name="_Toc356"/>
       <w:r>
         <w:rPr>
           <w:rFonts w:hint="default"/>
@@ -11591,7 +11894,7 @@
           <w:lang w:val="en-US"/>
         </w:rPr>
       </w:pPr>
-      <w:bookmarkStart w:id="21" w:name="_Toc5627"/>
+      <w:bookmarkStart w:id="21" w:name="_Toc26881"/>
       <w:r>
         <w:rPr>
           <w:rFonts w:hint="default"/>
@@ -11740,7 +12043,7 @@
           <w:lang w:val="en-US"/>
         </w:rPr>
       </w:pPr>
-      <w:bookmarkStart w:id="22" w:name="_Toc17029"/>
+      <w:bookmarkStart w:id="22" w:name="_Toc3441"/>
       <w:r>
         <w:rPr>
           <w:rFonts w:hint="default"/>
@@ -12054,7 +12357,7 @@
           <w:lang w:val="en-US"/>
         </w:rPr>
       </w:pPr>
-      <w:bookmarkStart w:id="23" w:name="_Toc24705"/>
+      <w:bookmarkStart w:id="23" w:name="_Toc29885"/>
       <w:r>
         <w:rPr>
           <w:rFonts w:hint="default"/>
@@ -12140,7 +12443,7 @@
           <w:lang w:val="en-US"/>
         </w:rPr>
       </w:pPr>
-      <w:bookmarkStart w:id="24" w:name="_Toc27699"/>
+      <w:bookmarkStart w:id="24" w:name="_Toc19894"/>
       <w:r>
         <w:rPr>
           <w:rFonts w:hint="default"/>
@@ -12457,7 +12760,7 @@
           <w:lang w:val="en-US"/>
         </w:rPr>
       </w:pPr>
-      <w:bookmarkStart w:id="25" w:name="_Toc26337"/>
+      <w:bookmarkStart w:id="25" w:name="_Toc12322"/>
       <w:r>
         <w:rPr>
           <w:rFonts w:hint="default"/>
@@ -12831,7 +13134,7 @@
           <w:lang w:val="en-US"/>
         </w:rPr>
       </w:pPr>
-      <w:bookmarkStart w:id="26" w:name="_Toc29048"/>
+      <w:bookmarkStart w:id="26" w:name="_Toc13065"/>
       <w:r>
         <w:rPr>
           <w:rFonts w:hint="default"/>
@@ -12917,7 +13220,7 @@
           <w:lang w:val="en-US"/>
         </w:rPr>
       </w:pPr>
-      <w:bookmarkStart w:id="27" w:name="_Toc9722"/>
+      <w:bookmarkStart w:id="27" w:name="_Toc5440"/>
       <w:r>
         <w:rPr>
           <w:rFonts w:hint="default"/>
@@ -13194,7 +13497,7 @@
           <w:lang w:val="en-US"/>
         </w:rPr>
       </w:pPr>
-      <w:bookmarkStart w:id="28" w:name="_Toc32530"/>
+      <w:bookmarkStart w:id="28" w:name="_Toc12677"/>
       <w:r>
         <w:rPr>
           <w:rFonts w:hint="default"/>
@@ -13985,7 +14288,7 @@
           <w:lang w:val="en-US"/>
         </w:rPr>
       </w:pPr>
-      <w:bookmarkStart w:id="29" w:name="_Toc30113"/>
+      <w:bookmarkStart w:id="29" w:name="_Toc18667"/>
       <w:r>
         <w:rPr>
           <w:rFonts w:hint="default"/>
@@ -14071,7 +14374,7 @@
           <w:lang w:val="en-US"/>
         </w:rPr>
       </w:pPr>
-      <w:bookmarkStart w:id="30" w:name="_Toc7008"/>
+      <w:bookmarkStart w:id="30" w:name="_Toc24390"/>
       <w:r>
         <w:rPr>
           <w:rFonts w:hint="default"/>
@@ -14218,7 +14521,7 @@
           <w:lang w:val="en-US"/>
         </w:rPr>
       </w:pPr>
-      <w:bookmarkStart w:id="31" w:name="_Toc8464"/>
+      <w:bookmarkStart w:id="31" w:name="_Toc25343"/>
       <w:r>
         <w:rPr>
           <w:rFonts w:hint="default"/>
@@ -15765,7 +16068,7 @@
           <w:lang w:val="en-US"/>
         </w:rPr>
       </w:pPr>
-      <w:bookmarkStart w:id="32" w:name="_Toc12709"/>
+      <w:bookmarkStart w:id="32" w:name="_Toc11813"/>
       <w:r>
         <w:rPr>
           <w:rFonts w:hint="default"/>
@@ -15851,7 +16154,7 @@
           <w:lang w:val="en-US"/>
         </w:rPr>
       </w:pPr>
-      <w:bookmarkStart w:id="33" w:name="_Toc18347"/>
+      <w:bookmarkStart w:id="33" w:name="_Toc2485"/>
       <w:r>
         <w:rPr>
           <w:rFonts w:hint="default"/>
@@ -16148,7 +16451,7 @@
           <w:lang w:val="en-US"/>
         </w:rPr>
       </w:pPr>
-      <w:bookmarkStart w:id="34" w:name="_Toc26681"/>
+      <w:bookmarkStart w:id="34" w:name="_Toc16429"/>
       <w:r>
         <w:rPr>
           <w:rFonts w:hint="default"/>
@@ -16741,7 +17044,7 @@
           <w:lang w:val="en-US"/>
         </w:rPr>
       </w:pPr>
-      <w:bookmarkStart w:id="35" w:name="_Toc28899"/>
+      <w:bookmarkStart w:id="35" w:name="_Toc188"/>
       <w:r>
         <w:rPr>
           <w:rFonts w:hint="default"/>
@@ -16827,7 +17130,7 @@
           <w:lang w:val="en-US"/>
         </w:rPr>
       </w:pPr>
-      <w:bookmarkStart w:id="36" w:name="_Toc8538"/>
+      <w:bookmarkStart w:id="36" w:name="_Toc5345"/>
       <w:r>
         <w:rPr>
           <w:rFonts w:hint="default"/>
@@ -16902,6 +17205,984 @@
           <w:lang w:val="en-US"/>
         </w:rPr>
       </w:pPr>
+    </w:p>
+    <w:p>
+      <w:pPr>
+        <w:rPr>
+          <w:rFonts w:hint="default"/>
+          <w:sz w:val="22"/>
+          <w:szCs w:val="22"/>
+          <w:lang w:val="en-US"/>
+        </w:rPr>
+      </w:pPr>
+    </w:p>
+    <w:p>
+      <w:pPr>
+        <w:rPr>
+          <w:rFonts w:hint="default"/>
+          <w:sz w:val="22"/>
+          <w:szCs w:val="22"/>
+          <w:lang w:val="en-US"/>
+        </w:rPr>
+      </w:pPr>
+    </w:p>
+    <w:p>
+      <w:pPr>
+        <w:rPr>
+          <w:rFonts w:hint="default"/>
+          <w:sz w:val="22"/>
+          <w:szCs w:val="22"/>
+          <w:lang w:val="en-US"/>
+        </w:rPr>
+      </w:pPr>
+    </w:p>
+    <w:p>
+      <w:pPr>
+        <w:rPr>
+          <w:rFonts w:hint="default"/>
+          <w:sz w:val="22"/>
+          <w:szCs w:val="22"/>
+          <w:lang w:val="en-US"/>
+        </w:rPr>
+      </w:pPr>
+    </w:p>
+    <w:p>
+      <w:pPr>
+        <w:rPr>
+          <w:rFonts w:hint="default"/>
+          <w:sz w:val="22"/>
+          <w:szCs w:val="22"/>
+          <w:lang w:val="en-US"/>
+        </w:rPr>
+      </w:pPr>
+    </w:p>
+    <w:p>
+      <w:pPr>
+        <w:rPr>
+          <w:rFonts w:hint="default"/>
+          <w:sz w:val="22"/>
+          <w:szCs w:val="22"/>
+          <w:lang w:val="en-US"/>
+        </w:rPr>
+      </w:pPr>
+    </w:p>
+    <w:p>
+      <w:pPr>
+        <w:rPr>
+          <w:rFonts w:hint="default"/>
+          <w:sz w:val="22"/>
+          <w:szCs w:val="22"/>
+          <w:lang w:val="en-US"/>
+        </w:rPr>
+      </w:pPr>
+    </w:p>
+    <w:p>
+      <w:pPr>
+        <w:rPr>
+          <w:rFonts w:hint="default"/>
+          <w:sz w:val="22"/>
+          <w:szCs w:val="22"/>
+          <w:lang w:val="en-US"/>
+        </w:rPr>
+      </w:pPr>
+    </w:p>
+    <w:p>
+      <w:pPr>
+        <w:rPr>
+          <w:rFonts w:hint="default"/>
+          <w:sz w:val="22"/>
+          <w:szCs w:val="22"/>
+          <w:lang w:val="en-US"/>
+        </w:rPr>
+      </w:pPr>
+    </w:p>
+    <w:p>
+      <w:pPr>
+        <w:rPr>
+          <w:rFonts w:hint="default"/>
+          <w:sz w:val="22"/>
+          <w:szCs w:val="22"/>
+          <w:lang w:val="en-US"/>
+        </w:rPr>
+      </w:pPr>
+    </w:p>
+    <w:p>
+      <w:pPr>
+        <w:rPr>
+          <w:rFonts w:hint="default"/>
+          <w:sz w:val="22"/>
+          <w:szCs w:val="22"/>
+          <w:lang w:val="en-US"/>
+        </w:rPr>
+      </w:pPr>
+    </w:p>
+    <w:p>
+      <w:pPr>
+        <w:rPr>
+          <w:rFonts w:hint="default"/>
+          <w:sz w:val="22"/>
+          <w:szCs w:val="22"/>
+          <w:lang w:val="en-US"/>
+        </w:rPr>
+      </w:pPr>
+    </w:p>
+    <w:p>
+      <w:pPr>
+        <w:rPr>
+          <w:rFonts w:hint="default"/>
+          <w:sz w:val="22"/>
+          <w:szCs w:val="22"/>
+          <w:lang w:val="en-US"/>
+        </w:rPr>
+      </w:pPr>
+    </w:p>
+    <w:p>
+      <w:pPr>
+        <w:rPr>
+          <w:rFonts w:hint="default"/>
+          <w:sz w:val="22"/>
+          <w:szCs w:val="22"/>
+          <w:lang w:val="en-US"/>
+        </w:rPr>
+      </w:pPr>
+    </w:p>
+    <w:p>
+      <w:pPr>
+        <w:pStyle w:val="3"/>
+        <w:bidi w:val="0"/>
+        <w:rPr>
+          <w:rFonts w:hint="default"/>
+          <w:color w:val="843C0B" w:themeColor="accent2" w:themeShade="80"/>
+          <w:highlight w:val="none"/>
+          <w:lang w:val="en-US"/>
+        </w:rPr>
+      </w:pPr>
+      <w:bookmarkStart w:id="37" w:name="_Toc4587"/>
+      <w:r>
+        <w:rPr>
+          <w:rFonts w:hint="default"/>
+          <w:color w:val="843C0B" w:themeColor="accent2" w:themeShade="80"/>
+          <w:highlight w:val="none"/>
+          <w:lang w:val="en-US"/>
+        </w:rPr>
+        <w:t>Chapter 09. Spark RDD - PairRDDs</w:t>
+      </w:r>
+      <w:bookmarkEnd w:id="37"/>
+    </w:p>
+    <w:p>
+      <w:pPr>
+        <w:rPr>
+          <w:rFonts w:hint="default"/>
+          <w:sz w:val="22"/>
+          <w:szCs w:val="22"/>
+          <w:lang w:val="en-US"/>
+        </w:rPr>
+      </w:pPr>
+      <w:r>
+        <w:rPr>
+          <w:rFonts w:hint="default"/>
+          <w:sz w:val="22"/>
+          <w:szCs w:val="22"/>
+          <w:lang w:val="en-US"/>
+        </w:rPr>
+        <w:t xml:space="preserve">While most Spark operations work on RDDs containing any type of objects, a few special operations are only available on RDDs of </w:t>
+      </w:r>
+      <w:r>
+        <w:rPr>
+          <w:rFonts w:hint="default"/>
+          <w:b/>
+          <w:bCs/>
+          <w:sz w:val="22"/>
+          <w:szCs w:val="22"/>
+          <w:lang w:val="en-US"/>
+        </w:rPr>
+        <w:t>key-value pairs</w:t>
+      </w:r>
+      <w:r>
+        <w:rPr>
+          <w:rFonts w:hint="default"/>
+          <w:sz w:val="22"/>
+          <w:szCs w:val="22"/>
+          <w:lang w:val="en-US"/>
+        </w:rPr>
+        <w:t>. The most common ones are distributed “</w:t>
+      </w:r>
+      <w:r>
+        <w:rPr>
+          <w:rFonts w:hint="default"/>
+          <w:b/>
+          <w:bCs/>
+          <w:sz w:val="22"/>
+          <w:szCs w:val="22"/>
+          <w:lang w:val="en-US"/>
+        </w:rPr>
+        <w:t>shuffle</w:t>
+      </w:r>
+      <w:r>
+        <w:rPr>
+          <w:rFonts w:hint="default"/>
+          <w:sz w:val="22"/>
+          <w:szCs w:val="22"/>
+          <w:lang w:val="en-US"/>
+        </w:rPr>
+        <w:t>” operations, such as grouping or aggregating the elements by a key.</w:t>
+      </w:r>
+      <w:r>
+        <w:rPr>
+          <w:rFonts w:hint="default"/>
+          <w:sz w:val="22"/>
+          <w:szCs w:val="22"/>
+          <w:lang w:val="en-US"/>
+        </w:rPr>
+        <w:br w:type="textWrapping"/>
+      </w:r>
+      <w:r>
+        <w:rPr>
+          <w:rFonts w:hint="default"/>
+          <w:sz w:val="22"/>
+          <w:szCs w:val="22"/>
+          <w:lang w:val="en-US"/>
+        </w:rPr>
+        <w:br w:type="textWrapping"/>
+      </w:r>
+      <w:r>
+        <w:rPr>
+          <w:rFonts w:hint="default"/>
+          <w:sz w:val="22"/>
+          <w:szCs w:val="22"/>
+          <w:lang w:val="en-US"/>
+        </w:rPr>
+        <w:t>In Java, key-value pairs are represented using the `</w:t>
+      </w:r>
+      <w:r>
+        <w:rPr>
+          <w:rFonts w:hint="default"/>
+          <w:b/>
+          <w:bCs/>
+          <w:sz w:val="22"/>
+          <w:szCs w:val="22"/>
+          <w:lang w:val="en-US"/>
+        </w:rPr>
+        <w:t>scala.Tuple2</w:t>
+      </w:r>
+      <w:r>
+        <w:rPr>
+          <w:rFonts w:hint="default"/>
+          <w:sz w:val="22"/>
+          <w:szCs w:val="22"/>
+          <w:lang w:val="en-US"/>
+        </w:rPr>
+        <w:t>` class from the Scala standard library. We can simply call `</w:t>
+      </w:r>
+      <w:r>
+        <w:rPr>
+          <w:rFonts w:hint="default"/>
+          <w:b/>
+          <w:bCs/>
+          <w:sz w:val="22"/>
+          <w:szCs w:val="22"/>
+          <w:lang w:val="en-US"/>
+        </w:rPr>
+        <w:t>new Tuple2(a, b)</w:t>
+      </w:r>
+      <w:r>
+        <w:rPr>
+          <w:rFonts w:hint="default"/>
+          <w:sz w:val="22"/>
+          <w:szCs w:val="22"/>
+          <w:lang w:val="en-US"/>
+        </w:rPr>
+        <w:t>` to create a tuple, and access its fields later with `</w:t>
+      </w:r>
+      <w:r>
+        <w:rPr>
+          <w:rFonts w:hint="default"/>
+          <w:b/>
+          <w:bCs/>
+          <w:sz w:val="22"/>
+          <w:szCs w:val="22"/>
+          <w:lang w:val="en-US"/>
+        </w:rPr>
+        <w:t>tuple._1()</w:t>
+      </w:r>
+      <w:r>
+        <w:rPr>
+          <w:rFonts w:hint="default"/>
+          <w:sz w:val="22"/>
+          <w:szCs w:val="22"/>
+          <w:lang w:val="en-US"/>
+        </w:rPr>
+        <w:t>` and `</w:t>
+      </w:r>
+      <w:r>
+        <w:rPr>
+          <w:rFonts w:hint="default"/>
+          <w:b/>
+          <w:bCs/>
+          <w:sz w:val="22"/>
+          <w:szCs w:val="22"/>
+          <w:lang w:val="en-US"/>
+        </w:rPr>
+        <w:t>tuple._2()</w:t>
+      </w:r>
+      <w:r>
+        <w:rPr>
+          <w:rFonts w:hint="default"/>
+          <w:sz w:val="22"/>
+          <w:szCs w:val="22"/>
+          <w:lang w:val="en-US"/>
+        </w:rPr>
+        <w:t>`.</w:t>
+      </w:r>
+      <w:r>
+        <w:rPr>
+          <w:rFonts w:hint="default"/>
+          <w:sz w:val="22"/>
+          <w:szCs w:val="22"/>
+          <w:lang w:val="en-US"/>
+        </w:rPr>
+        <w:br w:type="textWrapping"/>
+      </w:r>
+      <w:r>
+        <w:rPr>
+          <w:rFonts w:hint="default"/>
+          <w:sz w:val="22"/>
+          <w:szCs w:val="22"/>
+          <w:lang w:val="en-US"/>
+        </w:rPr>
+        <w:br w:type="textWrapping"/>
+      </w:r>
+      <w:r>
+        <w:rPr>
+          <w:rFonts w:hint="default"/>
+          <w:sz w:val="22"/>
+          <w:szCs w:val="22"/>
+          <w:lang w:val="en-US"/>
+        </w:rPr>
+        <w:t>RDDs of key-value pairs are represented by the `</w:t>
+      </w:r>
+      <w:r>
+        <w:rPr>
+          <w:rFonts w:hint="default"/>
+          <w:b/>
+          <w:bCs/>
+          <w:sz w:val="22"/>
+          <w:szCs w:val="22"/>
+          <w:lang w:val="en-US"/>
+        </w:rPr>
+        <w:t>JavaPairRDD</w:t>
+      </w:r>
+      <w:r>
+        <w:rPr>
+          <w:rFonts w:hint="default"/>
+          <w:sz w:val="22"/>
+          <w:szCs w:val="22"/>
+          <w:lang w:val="en-US"/>
+        </w:rPr>
+        <w:t>` class. We can construct `</w:t>
+      </w:r>
+      <w:r>
+        <w:rPr>
+          <w:rFonts w:hint="default"/>
+          <w:b/>
+          <w:bCs/>
+          <w:sz w:val="22"/>
+          <w:szCs w:val="22"/>
+          <w:lang w:val="en-US"/>
+        </w:rPr>
+        <w:t>JavaPairRDDs</w:t>
+      </w:r>
+      <w:r>
+        <w:rPr>
+          <w:rFonts w:hint="default"/>
+          <w:sz w:val="22"/>
+          <w:szCs w:val="22"/>
+          <w:lang w:val="en-US"/>
+        </w:rPr>
+        <w:t>` from `</w:t>
+      </w:r>
+      <w:r>
+        <w:rPr>
+          <w:rFonts w:hint="default"/>
+          <w:b/>
+          <w:bCs/>
+          <w:sz w:val="22"/>
+          <w:szCs w:val="22"/>
+          <w:lang w:val="en-US"/>
+        </w:rPr>
+        <w:t>JavaRDDs</w:t>
+      </w:r>
+      <w:r>
+        <w:rPr>
+          <w:rFonts w:hint="default"/>
+          <w:sz w:val="22"/>
+          <w:szCs w:val="22"/>
+          <w:lang w:val="en-US"/>
+        </w:rPr>
+        <w:t xml:space="preserve">` using special versions of the </w:t>
+      </w:r>
+      <w:r>
+        <w:rPr>
+          <w:rFonts w:hint="default"/>
+          <w:b/>
+          <w:bCs/>
+          <w:sz w:val="22"/>
+          <w:szCs w:val="22"/>
+          <w:lang w:val="en-US"/>
+        </w:rPr>
+        <w:t xml:space="preserve">map </w:t>
+      </w:r>
+      <w:r>
+        <w:rPr>
+          <w:rFonts w:hint="default"/>
+          <w:sz w:val="22"/>
+          <w:szCs w:val="22"/>
+          <w:lang w:val="en-US"/>
+        </w:rPr>
+        <w:t>operations, like `</w:t>
+      </w:r>
+      <w:r>
+        <w:rPr>
+          <w:rFonts w:hint="default"/>
+          <w:b/>
+          <w:bCs/>
+          <w:sz w:val="22"/>
+          <w:szCs w:val="22"/>
+          <w:lang w:val="en-US"/>
+        </w:rPr>
+        <w:t>mapToPair</w:t>
+      </w:r>
+      <w:r>
+        <w:rPr>
+          <w:rFonts w:hint="default"/>
+          <w:sz w:val="22"/>
+          <w:szCs w:val="22"/>
+          <w:lang w:val="en-US"/>
+        </w:rPr>
+        <w:t>` and `</w:t>
+      </w:r>
+      <w:r>
+        <w:rPr>
+          <w:rFonts w:hint="default"/>
+          <w:b/>
+          <w:bCs/>
+          <w:sz w:val="22"/>
+          <w:szCs w:val="22"/>
+          <w:lang w:val="en-US"/>
+        </w:rPr>
+        <w:t>flatMapToPair</w:t>
+      </w:r>
+      <w:r>
+        <w:rPr>
+          <w:rFonts w:hint="default"/>
+          <w:sz w:val="22"/>
+          <w:szCs w:val="22"/>
+          <w:lang w:val="en-US"/>
+        </w:rPr>
+        <w:t>`. The `</w:t>
+      </w:r>
+      <w:r>
+        <w:rPr>
+          <w:rFonts w:hint="default"/>
+          <w:b/>
+          <w:bCs/>
+          <w:sz w:val="22"/>
+          <w:szCs w:val="22"/>
+          <w:lang w:val="en-US"/>
+        </w:rPr>
+        <w:t>JavaPairRDD</w:t>
+      </w:r>
+      <w:r>
+        <w:rPr>
+          <w:rFonts w:hint="default"/>
+          <w:sz w:val="22"/>
+          <w:szCs w:val="22"/>
+          <w:lang w:val="en-US"/>
+        </w:rPr>
+        <w:t>` will have both standard RDD functions and special key-value ones.</w:t>
+      </w:r>
+      <w:r>
+        <w:rPr>
+          <w:rFonts w:hint="default"/>
+          <w:sz w:val="22"/>
+          <w:szCs w:val="22"/>
+          <w:lang w:val="en-US"/>
+        </w:rPr>
+        <w:br w:type="textWrapping"/>
+      </w:r>
+      <w:r>
+        <w:rPr>
+          <w:rFonts w:hint="default"/>
+          <w:sz w:val="22"/>
+          <w:szCs w:val="22"/>
+          <w:lang w:val="en-US"/>
+        </w:rPr>
+        <w:br w:type="textWrapping"/>
+      </w:r>
+      <w:r>
+        <w:rPr>
+          <w:rFonts w:hint="default"/>
+          <w:sz w:val="22"/>
+          <w:szCs w:val="22"/>
+          <w:lang w:val="en-US"/>
+        </w:rPr>
+        <w:t>For example, the following code uses the `</w:t>
+      </w:r>
+      <w:r>
+        <w:rPr>
+          <w:rFonts w:hint="default"/>
+          <w:b/>
+          <w:bCs/>
+          <w:sz w:val="22"/>
+          <w:szCs w:val="22"/>
+          <w:lang w:val="en-US"/>
+        </w:rPr>
+        <w:t>reduceByKey</w:t>
+      </w:r>
+      <w:r>
+        <w:rPr>
+          <w:rFonts w:hint="default"/>
+          <w:sz w:val="22"/>
+          <w:szCs w:val="22"/>
+          <w:lang w:val="en-US"/>
+        </w:rPr>
+        <w:t>` operation on key-value pairs to count how many times each line of text occurs in a file:</w:t>
+      </w:r>
+      <w:r>
+        <w:rPr>
+          <w:rFonts w:hint="default"/>
+          <w:sz w:val="22"/>
+          <w:szCs w:val="22"/>
+          <w:lang w:val="en-US"/>
+        </w:rPr>
+        <w:br w:type="textWrapping"/>
+      </w:r>
+      <w:r>
+        <w:rPr>
+          <w:rFonts w:hint="default"/>
+          <w:sz w:val="22"/>
+          <w:szCs w:val="22"/>
+          <w:lang w:val="en-US"/>
+        </w:rPr>
+        <w:br w:type="textWrapping"/>
+      </w:r>
+      <w:r>
+        <w:rPr>
+          <w:rFonts w:hint="default"/>
+          <w:sz w:val="22"/>
+          <w:szCs w:val="22"/>
+          <w:lang w:val="en-US"/>
+        </w:rPr>
+        <w:t>```</w:t>
+      </w:r>
+      <w:r>
+        <w:rPr>
+          <w:rFonts w:hint="default"/>
+          <w:sz w:val="22"/>
+          <w:szCs w:val="22"/>
+          <w:lang w:val="en-US"/>
+        </w:rPr>
+        <w:br w:type="textWrapping"/>
+      </w:r>
+      <w:r>
+        <w:rPr>
+          <w:rFonts w:hint="default" w:ascii="Arial Rounded MT Bold" w:hAnsi="Arial Rounded MT Bold" w:cs="Arial Rounded MT Bold"/>
+          <w:sz w:val="16"/>
+          <w:szCs w:val="16"/>
+          <w:lang w:val="en-US"/>
+        </w:rPr>
+        <w:t>final var lines = sc.textFile("data.txt");</w:t>
+      </w:r>
+      <w:r>
+        <w:rPr>
+          <w:rFonts w:hint="default" w:ascii="Arial Rounded MT Bold" w:hAnsi="Arial Rounded MT Bold" w:cs="Arial Rounded MT Bold"/>
+          <w:sz w:val="16"/>
+          <w:szCs w:val="16"/>
+          <w:lang w:val="en-US"/>
+        </w:rPr>
+        <w:br w:type="textWrapping"/>
+      </w:r>
+      <w:r>
+        <w:rPr>
+          <w:rFonts w:hint="default" w:ascii="Arial Rounded MT Bold" w:hAnsi="Arial Rounded MT Bold" w:cs="Arial Rounded MT Bold"/>
+          <w:sz w:val="16"/>
+          <w:szCs w:val="16"/>
+          <w:lang w:val="en-US"/>
+        </w:rPr>
+        <w:t>final var pairs = lines.mapToPair(s -&gt; new Tuple2(s, 1));</w:t>
+      </w:r>
+      <w:r>
+        <w:rPr>
+          <w:rFonts w:hint="default" w:ascii="Arial Rounded MT Bold" w:hAnsi="Arial Rounded MT Bold" w:cs="Arial Rounded MT Bold"/>
+          <w:sz w:val="16"/>
+          <w:szCs w:val="16"/>
+          <w:lang w:val="en-US"/>
+        </w:rPr>
+        <w:br w:type="textWrapping"/>
+      </w:r>
+      <w:r>
+        <w:rPr>
+          <w:rFonts w:hint="default" w:ascii="Arial Rounded MT Bold" w:hAnsi="Arial Rounded MT Bold" w:cs="Arial Rounded MT Bold"/>
+          <w:sz w:val="16"/>
+          <w:szCs w:val="16"/>
+          <w:lang w:val="en-US"/>
+        </w:rPr>
+        <w:t>final var counts = pairs.reduceByKey((a, b) -&gt; a + b);</w:t>
+      </w:r>
+      <w:r>
+        <w:rPr>
+          <w:rFonts w:hint="default"/>
+          <w:sz w:val="22"/>
+          <w:szCs w:val="22"/>
+          <w:lang w:val="en-US"/>
+        </w:rPr>
+        <w:br w:type="textWrapping"/>
+      </w:r>
+      <w:r>
+        <w:rPr>
+          <w:rFonts w:hint="default"/>
+          <w:sz w:val="22"/>
+          <w:szCs w:val="22"/>
+          <w:lang w:val="en-US"/>
+        </w:rPr>
+        <w:t>```</w:t>
+      </w:r>
+      <w:r>
+        <w:rPr>
+          <w:rFonts w:hint="default"/>
+          <w:sz w:val="22"/>
+          <w:szCs w:val="22"/>
+          <w:lang w:val="en-US"/>
+        </w:rPr>
+        <w:br w:type="textWrapping"/>
+      </w:r>
+      <w:r>
+        <w:rPr>
+          <w:rFonts w:hint="default"/>
+          <w:sz w:val="22"/>
+          <w:szCs w:val="22"/>
+          <w:lang w:val="en-US"/>
+        </w:rPr>
+        <w:br w:type="textWrapping"/>
+      </w:r>
+      <w:r>
+        <w:rPr>
+          <w:rFonts w:hint="default"/>
+          <w:sz w:val="22"/>
+          <w:szCs w:val="22"/>
+          <w:lang w:val="en-US"/>
+        </w:rPr>
+        <w:t>We could also use `</w:t>
+      </w:r>
+      <w:r>
+        <w:rPr>
+          <w:rFonts w:hint="default"/>
+          <w:b/>
+          <w:bCs/>
+          <w:sz w:val="22"/>
+          <w:szCs w:val="22"/>
+          <w:lang w:val="en-US"/>
+        </w:rPr>
+        <w:t>counts.sortByKey()</w:t>
+      </w:r>
+      <w:r>
+        <w:rPr>
+          <w:rFonts w:hint="default"/>
+          <w:sz w:val="22"/>
+          <w:szCs w:val="22"/>
+          <w:lang w:val="en-US"/>
+        </w:rPr>
+        <w:t>`, for example, to sort the pairs alphabetically, and finally `</w:t>
+      </w:r>
+      <w:r>
+        <w:rPr>
+          <w:rFonts w:hint="default"/>
+          <w:b/>
+          <w:bCs/>
+          <w:sz w:val="22"/>
+          <w:szCs w:val="22"/>
+          <w:lang w:val="en-US"/>
+        </w:rPr>
+        <w:t>counts.collect()</w:t>
+      </w:r>
+      <w:r>
+        <w:rPr>
+          <w:rFonts w:hint="default"/>
+          <w:sz w:val="22"/>
+          <w:szCs w:val="22"/>
+          <w:lang w:val="en-US"/>
+        </w:rPr>
+        <w:t>` to bring them back to the driver program as an array of objects.</w:t>
+      </w:r>
+      <w:r>
+        <w:rPr>
+          <w:rFonts w:hint="default"/>
+          <w:sz w:val="22"/>
+          <w:szCs w:val="22"/>
+          <w:lang w:val="en-US"/>
+        </w:rPr>
+        <w:br w:type="textWrapping"/>
+      </w:r>
+      <w:r>
+        <w:rPr>
+          <w:rFonts w:hint="default"/>
+          <w:sz w:val="22"/>
+          <w:szCs w:val="22"/>
+          <w:lang w:val="en-US"/>
+        </w:rPr>
+        <w:br w:type="textWrapping"/>
+      </w:r>
+      <w:r>
+        <w:rPr>
+          <w:rFonts w:hint="default"/>
+          <w:sz w:val="22"/>
+          <w:szCs w:val="22"/>
+          <w:lang w:val="en-US"/>
+        </w:rPr>
+        <w:t>When using custom objects as the key in key-value pair operations, we must be sure that a custom `</w:t>
+      </w:r>
+      <w:r>
+        <w:rPr>
+          <w:rFonts w:hint="default"/>
+          <w:b/>
+          <w:bCs/>
+          <w:sz w:val="22"/>
+          <w:szCs w:val="22"/>
+          <w:lang w:val="en-US"/>
+        </w:rPr>
+        <w:t>equals()</w:t>
+      </w:r>
+      <w:r>
+        <w:rPr>
+          <w:rFonts w:hint="default"/>
+          <w:sz w:val="22"/>
+          <w:szCs w:val="22"/>
+          <w:lang w:val="en-US"/>
+        </w:rPr>
+        <w:t>` method is accompanied by a matching `</w:t>
+      </w:r>
+      <w:r>
+        <w:rPr>
+          <w:rFonts w:hint="default"/>
+          <w:b/>
+          <w:bCs/>
+          <w:sz w:val="22"/>
+          <w:szCs w:val="22"/>
+          <w:lang w:val="en-US"/>
+        </w:rPr>
+        <w:t>hashCode()</w:t>
+      </w:r>
+      <w:r>
+        <w:rPr>
+          <w:rFonts w:hint="default"/>
+          <w:sz w:val="22"/>
+          <w:szCs w:val="22"/>
+          <w:lang w:val="en-US"/>
+        </w:rPr>
+        <w:t xml:space="preserve">` method. </w:t>
+      </w:r>
+    </w:p>
+    <w:p>
+      <w:pPr>
+        <w:rPr>
+          <w:rFonts w:hint="default"/>
+          <w:sz w:val="22"/>
+          <w:szCs w:val="22"/>
+          <w:lang w:val="en-US"/>
+        </w:rPr>
+      </w:pPr>
+    </w:p>
+    <w:p>
+      <w:pPr>
+        <w:rPr>
+          <w:rFonts w:hint="default"/>
+          <w:sz w:val="22"/>
+          <w:szCs w:val="22"/>
+          <w:lang w:val="en-US"/>
+        </w:rPr>
+      </w:pPr>
+    </w:p>
+    <w:p>
+      <w:pPr>
+        <w:rPr>
+          <w:rFonts w:hint="default"/>
+          <w:sz w:val="22"/>
+          <w:szCs w:val="22"/>
+          <w:lang w:val="en-US"/>
+        </w:rPr>
+      </w:pPr>
+    </w:p>
+    <w:p>
+      <w:pPr>
+        <w:rPr>
+          <w:rFonts w:hint="default"/>
+          <w:sz w:val="22"/>
+          <w:szCs w:val="22"/>
+          <w:lang w:val="en-US"/>
+        </w:rPr>
+      </w:pPr>
+    </w:p>
+    <w:p>
+      <w:pPr>
+        <w:pStyle w:val="5"/>
+        <w:bidi w:val="0"/>
+        <w:rPr>
+          <w:rFonts w:hint="default"/>
+          <w:szCs w:val="22"/>
+          <w:lang w:val="en-US"/>
+        </w:rPr>
+      </w:pPr>
+      <w:bookmarkStart w:id="38" w:name="_Toc32141"/>
+      <w:r>
+        <w:rPr>
+          <w:rFonts w:hint="default"/>
+          <w:lang w:val="en-US"/>
+        </w:rPr>
+        <w:t>Youtube</w:t>
+      </w:r>
+      <w:bookmarkEnd w:id="38"/>
+    </w:p>
+    <w:p>
+      <w:pPr>
+        <w:rPr>
+          <w:rFonts w:hint="default"/>
+          <w:sz w:val="22"/>
+          <w:szCs w:val="22"/>
+          <w:lang w:val="en-US"/>
+        </w:rPr>
+      </w:pPr>
+      <w:r>
+        <w:rPr>
+          <w:rFonts w:hint="default"/>
+          <w:sz w:val="22"/>
+          <w:szCs w:val="22"/>
+          <w:lang w:val="en-US"/>
+        </w:rPr>
+        <w:fldChar w:fldCharType="begin"/>
+      </w:r>
+      <w:r>
+        <w:rPr>
+          <w:rFonts w:hint="default"/>
+          <w:sz w:val="22"/>
+          <w:szCs w:val="22"/>
+          <w:lang w:val="en-US"/>
+        </w:rPr>
+        <w:instrText xml:space="preserve"> HYPERLINK "https://www.youtube.com/playlist?list=PLQDzPczdXrTgqEc0uomGYDS0SFu7qY3g3" </w:instrText>
+      </w:r>
+      <w:r>
+        <w:rPr>
+          <w:rFonts w:hint="default"/>
+          <w:sz w:val="22"/>
+          <w:szCs w:val="22"/>
+          <w:lang w:val="en-US"/>
+        </w:rPr>
+        <w:fldChar w:fldCharType="separate"/>
+      </w:r>
+      <w:r>
+        <w:rPr>
+          <w:rStyle w:val="15"/>
+          <w:rFonts w:hint="default"/>
+          <w:sz w:val="22"/>
+          <w:szCs w:val="22"/>
+          <w:lang w:val="en-US"/>
+        </w:rPr>
+        <w:t>https://www.youtube.com/playlist?list=PLQDzPczdXrTgqEc0uomGYDS0SFu7qY3g3</w:t>
+      </w:r>
+      <w:r>
+        <w:rPr>
+          <w:rFonts w:hint="default"/>
+          <w:sz w:val="22"/>
+          <w:szCs w:val="22"/>
+          <w:lang w:val="en-US"/>
+        </w:rPr>
+        <w:fldChar w:fldCharType="end"/>
+      </w:r>
+    </w:p>
+    <w:p>
+      <w:pPr>
+        <w:rPr>
+          <w:rFonts w:hint="default"/>
+          <w:sz w:val="22"/>
+          <w:szCs w:val="22"/>
+          <w:lang w:val="en-US"/>
+        </w:rPr>
+      </w:pPr>
+    </w:p>
+    <w:p>
+      <w:pPr>
+        <w:pStyle w:val="5"/>
+        <w:bidi w:val="0"/>
+        <w:rPr>
+          <w:rFonts w:hint="default"/>
+          <w:szCs w:val="22"/>
+          <w:lang w:val="en-US"/>
+        </w:rPr>
+      </w:pPr>
+      <w:bookmarkStart w:id="39" w:name="_Toc9426"/>
+      <w:r>
+        <w:rPr>
+          <w:rFonts w:hint="default"/>
+          <w:lang w:val="en-US"/>
+        </w:rPr>
+        <w:t>Github</w:t>
+      </w:r>
+      <w:bookmarkEnd w:id="39"/>
+    </w:p>
+    <w:p>
+      <w:pPr>
+        <w:rPr>
+          <w:rFonts w:hint="default"/>
+          <w:sz w:val="22"/>
+          <w:szCs w:val="22"/>
+          <w:lang w:val="en-US"/>
+        </w:rPr>
+      </w:pPr>
+      <w:r>
+        <w:rPr>
+          <w:rFonts w:hint="default"/>
+          <w:sz w:val="22"/>
+          <w:szCs w:val="22"/>
+          <w:lang w:val="en-US"/>
+        </w:rPr>
+        <w:fldChar w:fldCharType="begin"/>
+      </w:r>
+      <w:r>
+        <w:rPr>
+          <w:rFonts w:hint="default"/>
+          <w:sz w:val="22"/>
+          <w:szCs w:val="22"/>
+          <w:lang w:val="en-US"/>
+        </w:rPr>
+        <w:instrText xml:space="preserve"> HYPERLINK "https://github.com/backstreetbrogrammer/11_JavaSpark" </w:instrText>
+      </w:r>
+      <w:r>
+        <w:rPr>
+          <w:rFonts w:hint="default"/>
+          <w:sz w:val="22"/>
+          <w:szCs w:val="22"/>
+          <w:lang w:val="en-US"/>
+        </w:rPr>
+        <w:fldChar w:fldCharType="separate"/>
+      </w:r>
+      <w:r>
+        <w:rPr>
+          <w:rStyle w:val="15"/>
+          <w:rFonts w:hint="default"/>
+          <w:sz w:val="22"/>
+          <w:szCs w:val="22"/>
+          <w:lang w:val="en-US"/>
+        </w:rPr>
+        <w:t>https://github.com/backstreetbrogrammer/11_JavaSpark</w:t>
+      </w:r>
+      <w:r>
+        <w:rPr>
+          <w:rFonts w:hint="default"/>
+          <w:sz w:val="22"/>
+          <w:szCs w:val="22"/>
+          <w:lang w:val="en-US"/>
+        </w:rPr>
+        <w:fldChar w:fldCharType="end"/>
+      </w:r>
     </w:p>
     <w:p>
       <w:pPr>

</xml_diff>

<commit_message>
completed chapter on filter
</commit_message>
<xml_diff>
--- a/JavaSpark.docx
+++ b/JavaSpark.docx
@@ -12,7 +12,7 @@
           <w:lang w:val="en-US"/>
         </w:rPr>
       </w:pPr>
-      <w:bookmarkStart w:id="0" w:name="_Toc258"/>
+      <w:bookmarkStart w:id="0" w:name="_Toc24849"/>
       <w:r>
         <w:rPr>
           <w:rFonts w:hint="default"/>
@@ -77,7 +77,7 @@
           <w:bCs/>
           <w:lang w:val="en-US"/>
         </w:rPr>
-        <w:instrText xml:space="preserve"> HYPERLINK \l _Toc258 </w:instrText>
+        <w:instrText xml:space="preserve"> HYPERLINK \l _Toc24849 </w:instrText>
       </w:r>
       <w:r>
         <w:rPr>
@@ -117,7 +117,7 @@
           <w:b/>
           <w:bCs/>
         </w:rPr>
-        <w:instrText xml:space="preserve"> PAGEREF _Toc258 \h </w:instrText>
+        <w:instrText xml:space="preserve"> PAGEREF _Toc24849 \h </w:instrText>
       </w:r>
       <w:r>
         <w:rPr>
@@ -177,7 +177,7 @@
           <w:bCs/>
           <w:lang w:val="en-US"/>
         </w:rPr>
-        <w:instrText xml:space="preserve"> HYPERLINK \l _Toc15598 </w:instrText>
+        <w:instrText xml:space="preserve"> HYPERLINK \l _Toc13928 </w:instrText>
       </w:r>
       <w:r>
         <w:rPr>
@@ -217,7 +217,7 @@
           <w:b/>
           <w:bCs/>
         </w:rPr>
-        <w:instrText xml:space="preserve"> PAGEREF _Toc15598 \h </w:instrText>
+        <w:instrText xml:space="preserve"> PAGEREF _Toc13928 \h </w:instrText>
       </w:r>
       <w:r>
         <w:rPr>
@@ -277,7 +277,7 @@
           <w:bCs/>
           <w:lang w:val="en-US"/>
         </w:rPr>
-        <w:instrText xml:space="preserve"> HYPERLINK \l _Toc18018 </w:instrText>
+        <w:instrText xml:space="preserve"> HYPERLINK \l _Toc14188 </w:instrText>
       </w:r>
       <w:r>
         <w:rPr>
@@ -317,7 +317,7 @@
           <w:b/>
           <w:bCs/>
         </w:rPr>
-        <w:instrText xml:space="preserve"> PAGEREF _Toc18018 \h </w:instrText>
+        <w:instrText xml:space="preserve"> PAGEREF _Toc14188 \h </w:instrText>
       </w:r>
       <w:r>
         <w:rPr>
@@ -377,7 +377,7 @@
           <w:bCs/>
           <w:lang w:val="en-US"/>
         </w:rPr>
-        <w:instrText xml:space="preserve"> HYPERLINK \l _Toc25744 </w:instrText>
+        <w:instrText xml:space="preserve"> HYPERLINK \l _Toc14778 </w:instrText>
       </w:r>
       <w:r>
         <w:rPr>
@@ -417,7 +417,7 @@
           <w:b/>
           <w:bCs/>
         </w:rPr>
-        <w:instrText xml:space="preserve"> PAGEREF _Toc25744 \h </w:instrText>
+        <w:instrText xml:space="preserve"> PAGEREF _Toc14778 \h </w:instrText>
       </w:r>
       <w:r>
         <w:rPr>
@@ -477,7 +477,7 @@
           <w:bCs/>
           <w:lang w:val="en-US"/>
         </w:rPr>
-        <w:instrText xml:space="preserve"> HYPERLINK \l _Toc17364 </w:instrText>
+        <w:instrText xml:space="preserve"> HYPERLINK \l _Toc18801 </w:instrText>
       </w:r>
       <w:r>
         <w:rPr>
@@ -518,7 +518,7 @@
           <w:b/>
           <w:bCs/>
         </w:rPr>
-        <w:instrText xml:space="preserve"> PAGEREF _Toc17364 \h </w:instrText>
+        <w:instrText xml:space="preserve"> PAGEREF _Toc18801 \h </w:instrText>
       </w:r>
       <w:r>
         <w:rPr>
@@ -578,7 +578,7 @@
           <w:bCs/>
           <w:lang w:val="en-US"/>
         </w:rPr>
-        <w:instrText xml:space="preserve"> HYPERLINK \l _Toc31825 </w:instrText>
+        <w:instrText xml:space="preserve"> HYPERLINK \l _Toc8789 </w:instrText>
       </w:r>
       <w:r>
         <w:rPr>
@@ -617,7 +617,7 @@
           <w:b/>
           <w:bCs/>
         </w:rPr>
-        <w:instrText xml:space="preserve"> PAGEREF _Toc31825 \h </w:instrText>
+        <w:instrText xml:space="preserve"> PAGEREF _Toc8789 \h </w:instrText>
       </w:r>
       <w:r>
         <w:rPr>
@@ -677,7 +677,7 @@
           <w:bCs/>
           <w:lang w:val="en-US"/>
         </w:rPr>
-        <w:instrText xml:space="preserve"> HYPERLINK \l _Toc1263 </w:instrText>
+        <w:instrText xml:space="preserve"> HYPERLINK \l _Toc23484 </w:instrText>
       </w:r>
       <w:r>
         <w:rPr>
@@ -716,7 +716,7 @@
           <w:b/>
           <w:bCs/>
         </w:rPr>
-        <w:instrText xml:space="preserve"> PAGEREF _Toc1263 \h </w:instrText>
+        <w:instrText xml:space="preserve"> PAGEREF _Toc23484 \h </w:instrText>
       </w:r>
       <w:r>
         <w:rPr>
@@ -730,7 +730,7 @@
           <w:b/>
           <w:bCs/>
         </w:rPr>
-        <w:t>4</w:t>
+        <w:t>3</w:t>
       </w:r>
       <w:r>
         <w:rPr>
@@ -776,7 +776,7 @@
           <w:bCs/>
           <w:lang w:val="en-US"/>
         </w:rPr>
-        <w:instrText xml:space="preserve"> HYPERLINK \l _Toc30210 </w:instrText>
+        <w:instrText xml:space="preserve"> HYPERLINK \l _Toc3771 </w:instrText>
       </w:r>
       <w:r>
         <w:rPr>
@@ -815,7 +815,7 @@
           <w:b/>
           <w:bCs/>
         </w:rPr>
-        <w:instrText xml:space="preserve"> PAGEREF _Toc30210 \h </w:instrText>
+        <w:instrText xml:space="preserve"> PAGEREF _Toc3771 \h </w:instrText>
       </w:r>
       <w:r>
         <w:rPr>
@@ -875,7 +875,7 @@
           <w:bCs/>
           <w:lang w:val="en-US"/>
         </w:rPr>
-        <w:instrText xml:space="preserve"> HYPERLINK \l _Toc24179 </w:instrText>
+        <w:instrText xml:space="preserve"> HYPERLINK \l _Toc5588 </w:instrText>
       </w:r>
       <w:r>
         <w:rPr>
@@ -914,7 +914,7 @@
           <w:b/>
           <w:bCs/>
         </w:rPr>
-        <w:instrText xml:space="preserve"> PAGEREF _Toc24179 \h </w:instrText>
+        <w:instrText xml:space="preserve"> PAGEREF _Toc5588 \h </w:instrText>
       </w:r>
       <w:r>
         <w:rPr>
@@ -928,7 +928,7 @@
           <w:b/>
           <w:bCs/>
         </w:rPr>
-        <w:t>5</w:t>
+        <w:t>4</w:t>
       </w:r>
       <w:r>
         <w:rPr>
@@ -974,7 +974,7 @@
           <w:bCs/>
           <w:lang w:val="en-US"/>
         </w:rPr>
-        <w:instrText xml:space="preserve"> HYPERLINK \l _Toc7375 </w:instrText>
+        <w:instrText xml:space="preserve"> HYPERLINK \l _Toc10042 </w:instrText>
       </w:r>
       <w:r>
         <w:rPr>
@@ -1013,7 +1013,7 @@
           <w:b/>
           <w:bCs/>
         </w:rPr>
-        <w:instrText xml:space="preserve"> PAGEREF _Toc7375 \h </w:instrText>
+        <w:instrText xml:space="preserve"> PAGEREF _Toc10042 \h </w:instrText>
       </w:r>
       <w:r>
         <w:rPr>
@@ -1073,7 +1073,7 @@
           <w:bCs/>
           <w:lang w:val="en-US"/>
         </w:rPr>
-        <w:instrText xml:space="preserve"> HYPERLINK \l _Toc15007 </w:instrText>
+        <w:instrText xml:space="preserve"> HYPERLINK \l _Toc10789 </w:instrText>
       </w:r>
       <w:r>
         <w:rPr>
@@ -1112,7 +1112,7 @@
           <w:b/>
           <w:bCs/>
         </w:rPr>
-        <w:instrText xml:space="preserve"> PAGEREF _Toc15007 \h </w:instrText>
+        <w:instrText xml:space="preserve"> PAGEREF _Toc10789 \h </w:instrText>
       </w:r>
       <w:r>
         <w:rPr>
@@ -1172,7 +1172,7 @@
           <w:bCs/>
           <w:lang w:val="en-US"/>
         </w:rPr>
-        <w:instrText xml:space="preserve"> HYPERLINK \l _Toc22200 </w:instrText>
+        <w:instrText xml:space="preserve"> HYPERLINK \l _Toc14974 </w:instrText>
       </w:r>
       <w:r>
         <w:rPr>
@@ -1211,7 +1211,7 @@
           <w:b/>
           <w:bCs/>
         </w:rPr>
-        <w:instrText xml:space="preserve"> PAGEREF _Toc22200 \h </w:instrText>
+        <w:instrText xml:space="preserve"> PAGEREF _Toc14974 \h </w:instrText>
       </w:r>
       <w:r>
         <w:rPr>
@@ -1271,7 +1271,7 @@
           <w:bCs/>
           <w:lang w:val="en-US"/>
         </w:rPr>
-        <w:instrText xml:space="preserve"> HYPERLINK \l _Toc24899 </w:instrText>
+        <w:instrText xml:space="preserve"> HYPERLINK \l _Toc17110 </w:instrText>
       </w:r>
       <w:r>
         <w:rPr>
@@ -1312,7 +1312,7 @@
           <w:b/>
           <w:bCs/>
         </w:rPr>
-        <w:instrText xml:space="preserve"> PAGEREF _Toc24899 \h </w:instrText>
+        <w:instrText xml:space="preserve"> PAGEREF _Toc17110 \h </w:instrText>
       </w:r>
       <w:r>
         <w:rPr>
@@ -1372,7 +1372,7 @@
           <w:bCs/>
           <w:lang w:val="en-US"/>
         </w:rPr>
-        <w:instrText xml:space="preserve"> HYPERLINK \l _Toc9939 </w:instrText>
+        <w:instrText xml:space="preserve"> HYPERLINK \l _Toc12179 </w:instrText>
       </w:r>
       <w:r>
         <w:rPr>
@@ -1411,7 +1411,7 @@
           <w:b/>
           <w:bCs/>
         </w:rPr>
-        <w:instrText xml:space="preserve"> PAGEREF _Toc9939 \h </w:instrText>
+        <w:instrText xml:space="preserve"> PAGEREF _Toc12179 \h </w:instrText>
       </w:r>
       <w:r>
         <w:rPr>
@@ -1471,7 +1471,7 @@
           <w:bCs/>
           <w:lang w:val="en-US"/>
         </w:rPr>
-        <w:instrText xml:space="preserve"> HYPERLINK \l _Toc24957 </w:instrText>
+        <w:instrText xml:space="preserve"> HYPERLINK \l _Toc576 </w:instrText>
       </w:r>
       <w:r>
         <w:rPr>
@@ -1510,7 +1510,7 @@
           <w:b/>
           <w:bCs/>
         </w:rPr>
-        <w:instrText xml:space="preserve"> PAGEREF _Toc24957 \h </w:instrText>
+        <w:instrText xml:space="preserve"> PAGEREF _Toc576 \h </w:instrText>
       </w:r>
       <w:r>
         <w:rPr>
@@ -1570,7 +1570,7 @@
           <w:bCs/>
           <w:lang w:val="en-US"/>
         </w:rPr>
-        <w:instrText xml:space="preserve"> HYPERLINK \l _Toc7841 </w:instrText>
+        <w:instrText xml:space="preserve"> HYPERLINK \l _Toc260 </w:instrText>
       </w:r>
       <w:r>
         <w:rPr>
@@ -1609,7 +1609,7 @@
           <w:b/>
           <w:bCs/>
         </w:rPr>
-        <w:instrText xml:space="preserve"> PAGEREF _Toc7841 \h </w:instrText>
+        <w:instrText xml:space="preserve"> PAGEREF _Toc260 \h </w:instrText>
       </w:r>
       <w:r>
         <w:rPr>
@@ -1669,7 +1669,7 @@
           <w:bCs/>
           <w:lang w:val="en-US"/>
         </w:rPr>
-        <w:instrText xml:space="preserve"> HYPERLINK \l _Toc12862 </w:instrText>
+        <w:instrText xml:space="preserve"> HYPERLINK \l _Toc7174 </w:instrText>
       </w:r>
       <w:r>
         <w:rPr>
@@ -1710,7 +1710,7 @@
           <w:b/>
           <w:bCs/>
         </w:rPr>
-        <w:instrText xml:space="preserve"> PAGEREF _Toc12862 \h </w:instrText>
+        <w:instrText xml:space="preserve"> PAGEREF _Toc7174 \h </w:instrText>
       </w:r>
       <w:r>
         <w:rPr>
@@ -1770,7 +1770,7 @@
           <w:bCs/>
           <w:lang w:val="en-US"/>
         </w:rPr>
-        <w:instrText xml:space="preserve"> HYPERLINK \l _Toc7928 </w:instrText>
+        <w:instrText xml:space="preserve"> HYPERLINK \l _Toc20996 </w:instrText>
       </w:r>
       <w:r>
         <w:rPr>
@@ -1809,7 +1809,7 @@
           <w:b/>
           <w:bCs/>
         </w:rPr>
-        <w:instrText xml:space="preserve"> PAGEREF _Toc7928 \h </w:instrText>
+        <w:instrText xml:space="preserve"> PAGEREF _Toc20996 \h </w:instrText>
       </w:r>
       <w:r>
         <w:rPr>
@@ -1869,7 +1869,7 @@
           <w:bCs/>
           <w:lang w:val="en-US"/>
         </w:rPr>
-        <w:instrText xml:space="preserve"> HYPERLINK \l _Toc2055 </w:instrText>
+        <w:instrText xml:space="preserve"> HYPERLINK \l _Toc29739 </w:instrText>
       </w:r>
       <w:r>
         <w:rPr>
@@ -1908,7 +1908,7 @@
           <w:b/>
           <w:bCs/>
         </w:rPr>
-        <w:instrText xml:space="preserve"> PAGEREF _Toc2055 \h </w:instrText>
+        <w:instrText xml:space="preserve"> PAGEREF _Toc29739 \h </w:instrText>
       </w:r>
       <w:r>
         <w:rPr>
@@ -1968,7 +1968,7 @@
           <w:bCs/>
           <w:lang w:val="en-US"/>
         </w:rPr>
-        <w:instrText xml:space="preserve"> HYPERLINK \l _Toc3409 </w:instrText>
+        <w:instrText xml:space="preserve"> HYPERLINK \l _Toc30144 </w:instrText>
       </w:r>
       <w:r>
         <w:rPr>
@@ -2007,7 +2007,7 @@
           <w:b/>
           <w:bCs/>
         </w:rPr>
-        <w:instrText xml:space="preserve"> PAGEREF _Toc3409 \h </w:instrText>
+        <w:instrText xml:space="preserve"> PAGEREF _Toc30144 \h </w:instrText>
       </w:r>
       <w:r>
         <w:rPr>
@@ -2067,7 +2067,7 @@
           <w:bCs/>
           <w:lang w:val="en-US"/>
         </w:rPr>
-        <w:instrText xml:space="preserve"> HYPERLINK \l _Toc4481 </w:instrText>
+        <w:instrText xml:space="preserve"> HYPERLINK \l _Toc23447 </w:instrText>
       </w:r>
       <w:r>
         <w:rPr>
@@ -2108,7 +2108,7 @@
           <w:b/>
           <w:bCs/>
         </w:rPr>
-        <w:instrText xml:space="preserve"> PAGEREF _Toc4481 \h </w:instrText>
+        <w:instrText xml:space="preserve"> PAGEREF _Toc23447 \h </w:instrText>
       </w:r>
       <w:r>
         <w:rPr>
@@ -2168,7 +2168,7 @@
           <w:bCs/>
           <w:lang w:val="en-US"/>
         </w:rPr>
-        <w:instrText xml:space="preserve"> HYPERLINK \l _Toc2172 </w:instrText>
+        <w:instrText xml:space="preserve"> HYPERLINK \l _Toc16962 </w:instrText>
       </w:r>
       <w:r>
         <w:rPr>
@@ -2207,7 +2207,7 @@
           <w:b/>
           <w:bCs/>
         </w:rPr>
-        <w:instrText xml:space="preserve"> PAGEREF _Toc2172 \h </w:instrText>
+        <w:instrText xml:space="preserve"> PAGEREF _Toc16962 \h </w:instrText>
       </w:r>
       <w:r>
         <w:rPr>
@@ -2267,7 +2267,7 @@
           <w:bCs/>
           <w:lang w:val="en-US"/>
         </w:rPr>
-        <w:instrText xml:space="preserve"> HYPERLINK \l _Toc6616 </w:instrText>
+        <w:instrText xml:space="preserve"> HYPERLINK \l _Toc32222 </w:instrText>
       </w:r>
       <w:r>
         <w:rPr>
@@ -2306,7 +2306,7 @@
           <w:b/>
           <w:bCs/>
         </w:rPr>
-        <w:instrText xml:space="preserve"> PAGEREF _Toc6616 \h </w:instrText>
+        <w:instrText xml:space="preserve"> PAGEREF _Toc32222 \h </w:instrText>
       </w:r>
       <w:r>
         <w:rPr>
@@ -2366,7 +2366,7 @@
           <w:bCs/>
           <w:lang w:val="en-US"/>
         </w:rPr>
-        <w:instrText xml:space="preserve"> HYPERLINK \l _Toc16396 </w:instrText>
+        <w:instrText xml:space="preserve"> HYPERLINK \l _Toc5021 </w:instrText>
       </w:r>
       <w:r>
         <w:rPr>
@@ -2407,7 +2407,7 @@
           <w:b/>
           <w:bCs/>
         </w:rPr>
-        <w:instrText xml:space="preserve"> PAGEREF _Toc16396 \h </w:instrText>
+        <w:instrText xml:space="preserve"> PAGEREF _Toc5021 \h </w:instrText>
       </w:r>
       <w:r>
         <w:rPr>
@@ -2467,7 +2467,7 @@
           <w:bCs/>
           <w:lang w:val="en-US"/>
         </w:rPr>
-        <w:instrText xml:space="preserve"> HYPERLINK \l _Toc18186 </w:instrText>
+        <w:instrText xml:space="preserve"> HYPERLINK \l _Toc29272 </w:instrText>
       </w:r>
       <w:r>
         <w:rPr>
@@ -2506,7 +2506,7 @@
           <w:b/>
           <w:bCs/>
         </w:rPr>
-        <w:instrText xml:space="preserve"> PAGEREF _Toc18186 \h </w:instrText>
+        <w:instrText xml:space="preserve"> PAGEREF _Toc29272 \h </w:instrText>
       </w:r>
       <w:r>
         <w:rPr>
@@ -2566,7 +2566,7 @@
           <w:bCs/>
           <w:lang w:val="en-US"/>
         </w:rPr>
-        <w:instrText xml:space="preserve"> HYPERLINK \l _Toc27634 </w:instrText>
+        <w:instrText xml:space="preserve"> HYPERLINK \l _Toc18737 </w:instrText>
       </w:r>
       <w:r>
         <w:rPr>
@@ -2605,7 +2605,7 @@
           <w:b/>
           <w:bCs/>
         </w:rPr>
-        <w:instrText xml:space="preserve"> PAGEREF _Toc27634 \h </w:instrText>
+        <w:instrText xml:space="preserve"> PAGEREF _Toc18737 \h </w:instrText>
       </w:r>
       <w:r>
         <w:rPr>
@@ -2665,7 +2665,7 @@
           <w:bCs/>
           <w:lang w:val="en-US"/>
         </w:rPr>
-        <w:instrText xml:space="preserve"> HYPERLINK \l _Toc7044 </w:instrText>
+        <w:instrText xml:space="preserve"> HYPERLINK \l _Toc12988 </w:instrText>
       </w:r>
       <w:r>
         <w:rPr>
@@ -2706,7 +2706,7 @@
           <w:b/>
           <w:bCs/>
         </w:rPr>
-        <w:instrText xml:space="preserve"> PAGEREF _Toc7044 \h </w:instrText>
+        <w:instrText xml:space="preserve"> PAGEREF _Toc12988 \h </w:instrText>
       </w:r>
       <w:r>
         <w:rPr>
@@ -2766,7 +2766,7 @@
           <w:bCs/>
           <w:lang w:val="en-US"/>
         </w:rPr>
-        <w:instrText xml:space="preserve"> HYPERLINK \l _Toc3616 </w:instrText>
+        <w:instrText xml:space="preserve"> HYPERLINK \l _Toc5699 </w:instrText>
       </w:r>
       <w:r>
         <w:rPr>
@@ -2805,7 +2805,7 @@
           <w:b/>
           <w:bCs/>
         </w:rPr>
-        <w:instrText xml:space="preserve"> PAGEREF _Toc3616 \h </w:instrText>
+        <w:instrText xml:space="preserve"> PAGEREF _Toc5699 \h </w:instrText>
       </w:r>
       <w:r>
         <w:rPr>
@@ -2865,7 +2865,7 @@
           <w:bCs/>
           <w:lang w:val="en-US"/>
         </w:rPr>
-        <w:instrText xml:space="preserve"> HYPERLINK \l _Toc24000 </w:instrText>
+        <w:instrText xml:space="preserve"> HYPERLINK \l _Toc3046 </w:instrText>
       </w:r>
       <w:r>
         <w:rPr>
@@ -2904,7 +2904,7 @@
           <w:b/>
           <w:bCs/>
         </w:rPr>
-        <w:instrText xml:space="preserve"> PAGEREF _Toc24000 \h </w:instrText>
+        <w:instrText xml:space="preserve"> PAGEREF _Toc3046 \h </w:instrText>
       </w:r>
       <w:r>
         <w:rPr>
@@ -2918,7 +2918,7 @@
           <w:b/>
           <w:bCs/>
         </w:rPr>
-        <w:t>13</w:t>
+        <w:t>12</w:t>
       </w:r>
       <w:r>
         <w:rPr>
@@ -2964,7 +2964,7 @@
           <w:bCs/>
           <w:lang w:val="en-US"/>
         </w:rPr>
-        <w:instrText xml:space="preserve"> HYPERLINK \l _Toc13878 </w:instrText>
+        <w:instrText xml:space="preserve"> HYPERLINK \l _Toc2122 </w:instrText>
       </w:r>
       <w:r>
         <w:rPr>
@@ -3005,7 +3005,7 @@
           <w:b/>
           <w:bCs/>
         </w:rPr>
-        <w:instrText xml:space="preserve"> PAGEREF _Toc13878 \h </w:instrText>
+        <w:instrText xml:space="preserve"> PAGEREF _Toc2122 \h </w:instrText>
       </w:r>
       <w:r>
         <w:rPr>
@@ -3065,7 +3065,7 @@
           <w:bCs/>
           <w:lang w:val="en-US"/>
         </w:rPr>
-        <w:instrText xml:space="preserve"> HYPERLINK \l _Toc24004 </w:instrText>
+        <w:instrText xml:space="preserve"> HYPERLINK \l _Toc361 </w:instrText>
       </w:r>
       <w:r>
         <w:rPr>
@@ -3104,7 +3104,7 @@
           <w:b/>
           <w:bCs/>
         </w:rPr>
-        <w:instrText xml:space="preserve"> PAGEREF _Toc24004 \h </w:instrText>
+        <w:instrText xml:space="preserve"> PAGEREF _Toc361 \h </w:instrText>
       </w:r>
       <w:r>
         <w:rPr>
@@ -3164,7 +3164,7 @@
           <w:bCs/>
           <w:lang w:val="en-US"/>
         </w:rPr>
-        <w:instrText xml:space="preserve"> HYPERLINK \l _Toc32632 </w:instrText>
+        <w:instrText xml:space="preserve"> HYPERLINK \l _Toc30870 </w:instrText>
       </w:r>
       <w:r>
         <w:rPr>
@@ -3203,7 +3203,7 @@
           <w:b/>
           <w:bCs/>
         </w:rPr>
-        <w:instrText xml:space="preserve"> PAGEREF _Toc32632 \h </w:instrText>
+        <w:instrText xml:space="preserve"> PAGEREF _Toc30870 \h </w:instrText>
       </w:r>
       <w:r>
         <w:rPr>
@@ -3263,7 +3263,7 @@
           <w:bCs/>
           <w:lang w:val="en-US"/>
         </w:rPr>
-        <w:instrText xml:space="preserve"> HYPERLINK \l _Toc4019 </w:instrText>
+        <w:instrText xml:space="preserve"> HYPERLINK \l _Toc8991 </w:instrText>
       </w:r>
       <w:r>
         <w:rPr>
@@ -3304,7 +3304,7 @@
           <w:b/>
           <w:bCs/>
         </w:rPr>
-        <w:instrText xml:space="preserve"> PAGEREF _Toc4019 \h </w:instrText>
+        <w:instrText xml:space="preserve"> PAGEREF _Toc8991 \h </w:instrText>
       </w:r>
       <w:r>
         <w:rPr>
@@ -3364,7 +3364,7 @@
           <w:bCs/>
           <w:lang w:val="en-US"/>
         </w:rPr>
-        <w:instrText xml:space="preserve"> HYPERLINK \l _Toc934 </w:instrText>
+        <w:instrText xml:space="preserve"> HYPERLINK \l _Toc3136 </w:instrText>
       </w:r>
       <w:r>
         <w:rPr>
@@ -3403,7 +3403,7 @@
           <w:b/>
           <w:bCs/>
         </w:rPr>
-        <w:instrText xml:space="preserve"> PAGEREF _Toc934 \h </w:instrText>
+        <w:instrText xml:space="preserve"> PAGEREF _Toc3136 \h </w:instrText>
       </w:r>
       <w:r>
         <w:rPr>
@@ -3463,7 +3463,7 @@
           <w:bCs/>
           <w:lang w:val="en-US"/>
         </w:rPr>
-        <w:instrText xml:space="preserve"> HYPERLINK \l _Toc27603 </w:instrText>
+        <w:instrText xml:space="preserve"> HYPERLINK \l _Toc3036 </w:instrText>
       </w:r>
       <w:r>
         <w:rPr>
@@ -3502,7 +3502,7 @@
           <w:b/>
           <w:bCs/>
         </w:rPr>
-        <w:instrText xml:space="preserve"> PAGEREF _Toc27603 \h </w:instrText>
+        <w:instrText xml:space="preserve"> PAGEREF _Toc3036 \h </w:instrText>
       </w:r>
       <w:r>
         <w:rPr>
@@ -3562,7 +3562,7 @@
           <w:bCs/>
           <w:lang w:val="en-US"/>
         </w:rPr>
-        <w:instrText xml:space="preserve"> HYPERLINK \l _Toc4463 </w:instrText>
+        <w:instrText xml:space="preserve"> HYPERLINK \l _Toc15488 </w:instrText>
       </w:r>
       <w:r>
         <w:rPr>
@@ -3603,7 +3603,7 @@
           <w:b/>
           <w:bCs/>
         </w:rPr>
-        <w:instrText xml:space="preserve"> PAGEREF _Toc4463 \h </w:instrText>
+        <w:instrText xml:space="preserve"> PAGEREF _Toc15488 \h </w:instrText>
       </w:r>
       <w:r>
         <w:rPr>
@@ -3663,7 +3663,7 @@
           <w:bCs/>
           <w:lang w:val="en-US"/>
         </w:rPr>
-        <w:instrText xml:space="preserve"> HYPERLINK \l _Toc18342 </w:instrText>
+        <w:instrText xml:space="preserve"> HYPERLINK \l _Toc15067 </w:instrText>
       </w:r>
       <w:r>
         <w:rPr>
@@ -3702,7 +3702,7 @@
           <w:b/>
           <w:bCs/>
         </w:rPr>
-        <w:instrText xml:space="preserve"> PAGEREF _Toc18342 \h </w:instrText>
+        <w:instrText xml:space="preserve"> PAGEREF _Toc15067 \h </w:instrText>
       </w:r>
       <w:r>
         <w:rPr>
@@ -3762,7 +3762,7 @@
           <w:bCs/>
           <w:lang w:val="en-US"/>
         </w:rPr>
-        <w:instrText xml:space="preserve"> HYPERLINK \l _Toc11151 </w:instrText>
+        <w:instrText xml:space="preserve"> HYPERLINK \l _Toc29411 </w:instrText>
       </w:r>
       <w:r>
         <w:rPr>
@@ -3801,7 +3801,7 @@
           <w:b/>
           <w:bCs/>
         </w:rPr>
-        <w:instrText xml:space="preserve"> PAGEREF _Toc11151 \h </w:instrText>
+        <w:instrText xml:space="preserve"> PAGEREF _Toc29411 \h </w:instrText>
       </w:r>
       <w:r>
         <w:rPr>
@@ -3815,7 +3815,7 @@
           <w:b/>
           <w:bCs/>
         </w:rPr>
-        <w:t>17</w:t>
+        <w:t>16</w:t>
       </w:r>
       <w:r>
         <w:rPr>
@@ -3861,7 +3861,7 @@
           <w:bCs/>
           <w:lang w:val="en-US"/>
         </w:rPr>
-        <w:instrText xml:space="preserve"> HYPERLINK \l _Toc14615 </w:instrText>
+        <w:instrText xml:space="preserve"> HYPERLINK \l _Toc17845 </w:instrText>
       </w:r>
       <w:r>
         <w:rPr>
@@ -3902,7 +3902,7 @@
           <w:b/>
           <w:bCs/>
         </w:rPr>
-        <w:instrText xml:space="preserve"> PAGEREF _Toc14615 \h </w:instrText>
+        <w:instrText xml:space="preserve"> PAGEREF _Toc17845 \h </w:instrText>
       </w:r>
       <w:r>
         <w:rPr>
@@ -3962,7 +3962,7 @@
           <w:bCs/>
           <w:lang w:val="en-US"/>
         </w:rPr>
-        <w:instrText xml:space="preserve"> HYPERLINK \l _Toc15842 </w:instrText>
+        <w:instrText xml:space="preserve"> HYPERLINK \l _Toc24561 </w:instrText>
       </w:r>
       <w:r>
         <w:rPr>
@@ -4001,7 +4001,7 @@
           <w:b/>
           <w:bCs/>
         </w:rPr>
-        <w:instrText xml:space="preserve"> PAGEREF _Toc15842 \h </w:instrText>
+        <w:instrText xml:space="preserve"> PAGEREF _Toc24561 \h </w:instrText>
       </w:r>
       <w:r>
         <w:rPr>
@@ -4040,6 +4040,10 @@
         <w:tabs>
           <w:tab w:val="right" w:leader="dot" w:pos="8306"/>
         </w:tabs>
+        <w:rPr>
+          <w:b/>
+          <w:bCs/>
+        </w:rPr>
       </w:pPr>
       <w:r>
         <w:rPr>
@@ -4057,7 +4061,7 @@
           <w:bCs/>
           <w:lang w:val="en-US"/>
         </w:rPr>
-        <w:instrText xml:space="preserve"> HYPERLINK \l _Toc23499 </w:instrText>
+        <w:instrText xml:space="preserve"> HYPERLINK \l _Toc3799 </w:instrText>
       </w:r>
       <w:r>
         <w:rPr>
@@ -4096,7 +4100,7 @@
           <w:b/>
           <w:bCs/>
         </w:rPr>
-        <w:instrText xml:space="preserve"> PAGEREF _Toc23499 \h </w:instrText>
+        <w:instrText xml:space="preserve"> PAGEREF _Toc3799 \h </w:instrText>
       </w:r>
       <w:r>
         <w:rPr>
@@ -4131,14 +4135,314 @@
     </w:p>
     <w:p>
       <w:pPr>
-        <w:rPr>
-          <w:rFonts w:hint="default"/>
-          <w:lang w:val="en-US"/>
-        </w:rPr>
-      </w:pPr>
-      <w:r>
-        <w:rPr>
-          <w:rFonts w:hint="default"/>
+        <w:pStyle w:val="19"/>
+        <w:tabs>
+          <w:tab w:val="right" w:leader="dot" w:pos="8306"/>
+        </w:tabs>
+        <w:rPr>
+          <w:b/>
+          <w:bCs/>
+        </w:rPr>
+      </w:pPr>
+      <w:r>
+        <w:rPr>
+          <w:rFonts w:hint="default"/>
+          <w:b/>
+          <w:bCs/>
+          <w:lang w:val="en-US"/>
+        </w:rPr>
+        <w:fldChar w:fldCharType="begin"/>
+      </w:r>
+      <w:r>
+        <w:rPr>
+          <w:rFonts w:hint="default"/>
+          <w:b/>
+          <w:bCs/>
+          <w:lang w:val="en-US"/>
+        </w:rPr>
+        <w:instrText xml:space="preserve"> HYPERLINK \l _Toc10308 </w:instrText>
+      </w:r>
+      <w:r>
+        <w:rPr>
+          <w:rFonts w:hint="default"/>
+          <w:b/>
+          <w:bCs/>
+          <w:lang w:val="en-US"/>
+        </w:rPr>
+        <w:fldChar w:fldCharType="separate"/>
+      </w:r>
+      <w:r>
+        <w:rPr>
+          <w:rFonts w:hint="default"/>
+          <w:b/>
+          <w:bCs/>
+          <w:color w:val="033261" w:themeColor="hyperlink" w:themeShade="80"/>
+          <w:highlight w:val="none"/>
+          <w:lang w:val="en-US"/>
+        </w:rPr>
+        <w:t>Chapter 11. Spark RDD - Filters</w:t>
+      </w:r>
+      <w:r>
+        <w:rPr>
+          <w:b/>
+          <w:bCs/>
+        </w:rPr>
+        <w:tab/>
+      </w:r>
+      <w:r>
+        <w:rPr>
+          <w:b/>
+          <w:bCs/>
+        </w:rPr>
+        <w:fldChar w:fldCharType="begin"/>
+      </w:r>
+      <w:r>
+        <w:rPr>
+          <w:b/>
+          <w:bCs/>
+        </w:rPr>
+        <w:instrText xml:space="preserve"> PAGEREF _Toc10308 \h </w:instrText>
+      </w:r>
+      <w:r>
+        <w:rPr>
+          <w:b/>
+          <w:bCs/>
+        </w:rPr>
+        <w:fldChar w:fldCharType="separate"/>
+      </w:r>
+      <w:r>
+        <w:rPr>
+          <w:b/>
+          <w:bCs/>
+        </w:rPr>
+        <w:t>18</w:t>
+      </w:r>
+      <w:r>
+        <w:rPr>
+          <w:b/>
+          <w:bCs/>
+        </w:rPr>
+        <w:fldChar w:fldCharType="end"/>
+      </w:r>
+      <w:r>
+        <w:rPr>
+          <w:rFonts w:hint="default"/>
+          <w:b/>
+          <w:bCs/>
+          <w:lang w:val="en-US"/>
+        </w:rPr>
+        <w:fldChar w:fldCharType="end"/>
+      </w:r>
+    </w:p>
+    <w:p>
+      <w:pPr>
+        <w:pStyle w:val="20"/>
+        <w:tabs>
+          <w:tab w:val="right" w:leader="dot" w:pos="8306"/>
+        </w:tabs>
+        <w:rPr>
+          <w:b/>
+          <w:bCs/>
+        </w:rPr>
+      </w:pPr>
+      <w:r>
+        <w:rPr>
+          <w:rFonts w:hint="default"/>
+          <w:b/>
+          <w:bCs/>
+          <w:lang w:val="en-US"/>
+        </w:rPr>
+        <w:fldChar w:fldCharType="begin"/>
+      </w:r>
+      <w:r>
+        <w:rPr>
+          <w:rFonts w:hint="default"/>
+          <w:b/>
+          <w:bCs/>
+          <w:lang w:val="en-US"/>
+        </w:rPr>
+        <w:instrText xml:space="preserve"> HYPERLINK \l _Toc19664 </w:instrText>
+      </w:r>
+      <w:r>
+        <w:rPr>
+          <w:rFonts w:hint="default"/>
+          <w:b/>
+          <w:bCs/>
+          <w:lang w:val="en-US"/>
+        </w:rPr>
+        <w:fldChar w:fldCharType="separate"/>
+      </w:r>
+      <w:r>
+        <w:rPr>
+          <w:rFonts w:hint="default"/>
+          <w:b/>
+          <w:bCs/>
+          <w:lang w:val="en-US"/>
+        </w:rPr>
+        <w:t>Youtube</w:t>
+      </w:r>
+      <w:r>
+        <w:rPr>
+          <w:b/>
+          <w:bCs/>
+        </w:rPr>
+        <w:tab/>
+      </w:r>
+      <w:r>
+        <w:rPr>
+          <w:b/>
+          <w:bCs/>
+        </w:rPr>
+        <w:fldChar w:fldCharType="begin"/>
+      </w:r>
+      <w:r>
+        <w:rPr>
+          <w:b/>
+          <w:bCs/>
+        </w:rPr>
+        <w:instrText xml:space="preserve"> PAGEREF _Toc19664 \h </w:instrText>
+      </w:r>
+      <w:r>
+        <w:rPr>
+          <w:b/>
+          <w:bCs/>
+        </w:rPr>
+        <w:fldChar w:fldCharType="separate"/>
+      </w:r>
+      <w:r>
+        <w:rPr>
+          <w:b/>
+          <w:bCs/>
+        </w:rPr>
+        <w:t>18</w:t>
+      </w:r>
+      <w:r>
+        <w:rPr>
+          <w:b/>
+          <w:bCs/>
+        </w:rPr>
+        <w:fldChar w:fldCharType="end"/>
+      </w:r>
+      <w:r>
+        <w:rPr>
+          <w:rFonts w:hint="default"/>
+          <w:b/>
+          <w:bCs/>
+          <w:lang w:val="en-US"/>
+        </w:rPr>
+        <w:fldChar w:fldCharType="end"/>
+      </w:r>
+    </w:p>
+    <w:p>
+      <w:pPr>
+        <w:pStyle w:val="20"/>
+        <w:tabs>
+          <w:tab w:val="right" w:leader="dot" w:pos="8306"/>
+        </w:tabs>
+        <w:rPr>
+          <w:b/>
+          <w:bCs/>
+        </w:rPr>
+      </w:pPr>
+      <w:r>
+        <w:rPr>
+          <w:rFonts w:hint="default"/>
+          <w:b/>
+          <w:bCs/>
+          <w:lang w:val="en-US"/>
+        </w:rPr>
+        <w:fldChar w:fldCharType="begin"/>
+      </w:r>
+      <w:r>
+        <w:rPr>
+          <w:rFonts w:hint="default"/>
+          <w:b/>
+          <w:bCs/>
+          <w:lang w:val="en-US"/>
+        </w:rPr>
+        <w:instrText xml:space="preserve"> HYPERLINK \l _Toc8996 </w:instrText>
+      </w:r>
+      <w:r>
+        <w:rPr>
+          <w:rFonts w:hint="default"/>
+          <w:b/>
+          <w:bCs/>
+          <w:lang w:val="en-US"/>
+        </w:rPr>
+        <w:fldChar w:fldCharType="separate"/>
+      </w:r>
+      <w:r>
+        <w:rPr>
+          <w:rFonts w:hint="default"/>
+          <w:b/>
+          <w:bCs/>
+          <w:lang w:val="en-US"/>
+        </w:rPr>
+        <w:t>Github</w:t>
+      </w:r>
+      <w:r>
+        <w:rPr>
+          <w:b/>
+          <w:bCs/>
+        </w:rPr>
+        <w:tab/>
+      </w:r>
+      <w:r>
+        <w:rPr>
+          <w:b/>
+          <w:bCs/>
+        </w:rPr>
+        <w:fldChar w:fldCharType="begin"/>
+      </w:r>
+      <w:r>
+        <w:rPr>
+          <w:b/>
+          <w:bCs/>
+        </w:rPr>
+        <w:instrText xml:space="preserve"> PAGEREF _Toc8996 \h </w:instrText>
+      </w:r>
+      <w:r>
+        <w:rPr>
+          <w:b/>
+          <w:bCs/>
+        </w:rPr>
+        <w:fldChar w:fldCharType="separate"/>
+      </w:r>
+      <w:r>
+        <w:rPr>
+          <w:b/>
+          <w:bCs/>
+        </w:rPr>
+        <w:t>18</w:t>
+      </w:r>
+      <w:r>
+        <w:rPr>
+          <w:b/>
+          <w:bCs/>
+        </w:rPr>
+        <w:fldChar w:fldCharType="end"/>
+      </w:r>
+      <w:r>
+        <w:rPr>
+          <w:rFonts w:hint="default"/>
+          <w:b/>
+          <w:bCs/>
+          <w:lang w:val="en-US"/>
+        </w:rPr>
+        <w:fldChar w:fldCharType="end"/>
+      </w:r>
+    </w:p>
+    <w:p>
+      <w:pPr>
+        <w:rPr>
+          <w:rFonts w:hint="default"/>
+          <w:lang w:val="en-US"/>
+        </w:rPr>
+      </w:pPr>
+      <w:r>
+        <w:rPr>
+          <w:rFonts w:hint="default"/>
+          <w:b/>
           <w:bCs/>
           <w:lang w:val="en-US"/>
         </w:rPr>
@@ -4156,7 +4460,7 @@
           <w:lang w:val="en-US"/>
         </w:rPr>
       </w:pPr>
-      <w:bookmarkStart w:id="1" w:name="_Toc15598"/>
+      <w:bookmarkStart w:id="1" w:name="_Toc13928"/>
       <w:r>
         <w:rPr>
           <w:rFonts w:hint="default"/>
@@ -4244,7 +4548,7 @@
           <w:lang w:val="en-US"/>
         </w:rPr>
       </w:pPr>
-      <w:bookmarkStart w:id="2" w:name="_Toc18018"/>
+      <w:bookmarkStart w:id="2" w:name="_Toc14188"/>
       <w:r>
         <w:rPr>
           <w:rFonts w:hint="default"/>
@@ -4331,7 +4635,7 @@
           <w:lang w:val="en-US"/>
         </w:rPr>
       </w:pPr>
-      <w:bookmarkStart w:id="3" w:name="_Toc25744"/>
+      <w:bookmarkStart w:id="3" w:name="_Toc14778"/>
       <w:r>
         <w:rPr>
           <w:rFonts w:hint="default"/>
@@ -4941,6 +5245,8 @@
           <w:lang w:val="en-US"/>
         </w:rPr>
       </w:pPr>
+      <w:bookmarkStart w:id="46" w:name="_GoBack"/>
+      <w:bookmarkEnd w:id="46"/>
     </w:p>
     <w:p>
       <w:pPr>
@@ -4965,9 +5271,7 @@
           <w:lang w:val="en-US"/>
         </w:rPr>
       </w:pPr>
-      <w:bookmarkStart w:id="4" w:name="_Toc17364"/>
-      <w:bookmarkStart w:id="43" w:name="_GoBack"/>
-      <w:bookmarkEnd w:id="43"/>
+      <w:bookmarkStart w:id="4" w:name="_Toc18801"/>
       <w:r>
         <w:rPr>
           <w:rFonts w:hint="default"/>
@@ -4988,7 +5292,7 @@
           <w:lang w:val="en-US"/>
         </w:rPr>
       </w:pPr>
-      <w:bookmarkStart w:id="5" w:name="_Toc31825"/>
+      <w:bookmarkStart w:id="5" w:name="_Toc8789"/>
       <w:r>
         <w:rPr>
           <w:rFonts w:hint="default"/>
@@ -7262,7 +7566,7 @@
           <w:lang w:val="en-US"/>
         </w:rPr>
       </w:pPr>
-      <w:bookmarkStart w:id="6" w:name="_Toc1263"/>
+      <w:bookmarkStart w:id="6" w:name="_Toc23484"/>
       <w:r>
         <w:rPr>
           <w:rFonts w:hint="default"/>
@@ -7498,7 +7802,7 @@
           <w:lang w:val="en-US"/>
         </w:rPr>
       </w:pPr>
-      <w:bookmarkStart w:id="7" w:name="_Toc30210"/>
+      <w:bookmarkStart w:id="7" w:name="_Toc3771"/>
       <w:r>
         <w:rPr>
           <w:rFonts w:hint="default"/>
@@ -7932,7 +8236,7 @@
           <w:lang w:val="en-US"/>
         </w:rPr>
       </w:pPr>
-      <w:bookmarkStart w:id="8" w:name="_Toc24179"/>
+      <w:bookmarkStart w:id="8" w:name="_Toc5588"/>
       <w:r>
         <w:rPr>
           <w:rFonts w:hint="default"/>
@@ -8461,7 +8765,7 @@
           <w:lang w:val="en-US"/>
         </w:rPr>
       </w:pPr>
-      <w:bookmarkStart w:id="9" w:name="_Toc7375"/>
+      <w:bookmarkStart w:id="9" w:name="_Toc10042"/>
       <w:r>
         <w:rPr>
           <w:rFonts w:hint="default"/>
@@ -8978,7 +9282,7 @@
         </w:rPr>
       </w:pPr>
       <w:bookmarkStart w:id="10" w:name="_Toc8257"/>
-      <w:bookmarkStart w:id="11" w:name="_Toc15007"/>
+      <w:bookmarkStart w:id="11" w:name="_Toc10789"/>
       <w:r>
         <w:rPr>
           <w:rFonts w:hint="default"/>
@@ -9066,7 +9370,7 @@
         </w:rPr>
       </w:pPr>
       <w:bookmarkStart w:id="12" w:name="_Toc29417"/>
-      <w:bookmarkStart w:id="13" w:name="_Toc22200"/>
+      <w:bookmarkStart w:id="13" w:name="_Toc14974"/>
       <w:r>
         <w:rPr>
           <w:rFonts w:hint="default"/>
@@ -9264,7 +9568,7 @@
           <w:lang w:val="en-US"/>
         </w:rPr>
       </w:pPr>
-      <w:bookmarkStart w:id="14" w:name="_Toc24899"/>
+      <w:bookmarkStart w:id="14" w:name="_Toc17110"/>
       <w:r>
         <w:rPr>
           <w:rFonts w:hint="default"/>
@@ -9847,7 +10151,7 @@
           <w:lang w:val="en-US"/>
         </w:rPr>
       </w:pPr>
-      <w:bookmarkStart w:id="15" w:name="_Toc9939"/>
+      <w:bookmarkStart w:id="15" w:name="_Toc12179"/>
       <w:r>
         <w:rPr>
           <w:rFonts w:hint="default"/>
@@ -10310,7 +10614,7 @@
           <w:lang w:val="en-US"/>
         </w:rPr>
       </w:pPr>
-      <w:bookmarkStart w:id="16" w:name="_Toc24957"/>
+      <w:bookmarkStart w:id="16" w:name="_Toc576"/>
       <w:r>
         <w:rPr>
           <w:rFonts w:hint="default"/>
@@ -10396,7 +10700,7 @@
           <w:lang w:val="en-US"/>
         </w:rPr>
       </w:pPr>
-      <w:bookmarkStart w:id="17" w:name="_Toc7841"/>
+      <w:bookmarkStart w:id="17" w:name="_Toc260"/>
       <w:r>
         <w:rPr>
           <w:rFonts w:hint="default"/>
@@ -10521,7 +10825,7 @@
           <w:lang w:val="en-US"/>
         </w:rPr>
       </w:pPr>
-      <w:bookmarkStart w:id="18" w:name="_Toc12862"/>
+      <w:bookmarkStart w:id="18" w:name="_Toc7174"/>
       <w:r>
         <w:rPr>
           <w:rFonts w:hint="default"/>
@@ -10859,7 +11163,7 @@
           <w:lang w:val="en-US"/>
         </w:rPr>
       </w:pPr>
-      <w:bookmarkStart w:id="19" w:name="_Toc7928"/>
+      <w:bookmarkStart w:id="19" w:name="_Toc20996"/>
       <w:r>
         <w:rPr>
           <w:rFonts w:hint="default"/>
@@ -12031,7 +12335,7 @@
           <w:lang w:val="en-US"/>
         </w:rPr>
       </w:pPr>
-      <w:bookmarkStart w:id="20" w:name="_Toc2055"/>
+      <w:bookmarkStart w:id="20" w:name="_Toc29739"/>
       <w:r>
         <w:rPr>
           <w:rFonts w:hint="default"/>
@@ -12117,7 +12421,7 @@
           <w:lang w:val="en-US"/>
         </w:rPr>
       </w:pPr>
-      <w:bookmarkStart w:id="21" w:name="_Toc3409"/>
+      <w:bookmarkStart w:id="21" w:name="_Toc30144"/>
       <w:r>
         <w:rPr>
           <w:rFonts w:hint="default"/>
@@ -12266,7 +12570,7 @@
           <w:lang w:val="en-US"/>
         </w:rPr>
       </w:pPr>
-      <w:bookmarkStart w:id="22" w:name="_Toc4481"/>
+      <w:bookmarkStart w:id="22" w:name="_Toc23447"/>
       <w:r>
         <w:rPr>
           <w:rFonts w:hint="default"/>
@@ -12580,7 +12884,7 @@
           <w:lang w:val="en-US"/>
         </w:rPr>
       </w:pPr>
-      <w:bookmarkStart w:id="23" w:name="_Toc2172"/>
+      <w:bookmarkStart w:id="23" w:name="_Toc16962"/>
       <w:r>
         <w:rPr>
           <w:rFonts w:hint="default"/>
@@ -12666,7 +12970,7 @@
           <w:lang w:val="en-US"/>
         </w:rPr>
       </w:pPr>
-      <w:bookmarkStart w:id="24" w:name="_Toc6616"/>
+      <w:bookmarkStart w:id="24" w:name="_Toc32222"/>
       <w:r>
         <w:rPr>
           <w:rFonts w:hint="default"/>
@@ -12983,7 +13287,7 @@
           <w:lang w:val="en-US"/>
         </w:rPr>
       </w:pPr>
-      <w:bookmarkStart w:id="25" w:name="_Toc16396"/>
+      <w:bookmarkStart w:id="25" w:name="_Toc5021"/>
       <w:r>
         <w:rPr>
           <w:rFonts w:hint="default"/>
@@ -13357,7 +13661,7 @@
           <w:lang w:val="en-US"/>
         </w:rPr>
       </w:pPr>
-      <w:bookmarkStart w:id="26" w:name="_Toc18186"/>
+      <w:bookmarkStart w:id="26" w:name="_Toc29272"/>
       <w:r>
         <w:rPr>
           <w:rFonts w:hint="default"/>
@@ -13443,7 +13747,7 @@
           <w:lang w:val="en-US"/>
         </w:rPr>
       </w:pPr>
-      <w:bookmarkStart w:id="27" w:name="_Toc27634"/>
+      <w:bookmarkStart w:id="27" w:name="_Toc18737"/>
       <w:r>
         <w:rPr>
           <w:rFonts w:hint="default"/>
@@ -13720,7 +14024,7 @@
           <w:lang w:val="en-US"/>
         </w:rPr>
       </w:pPr>
-      <w:bookmarkStart w:id="28" w:name="_Toc7044"/>
+      <w:bookmarkStart w:id="28" w:name="_Toc12988"/>
       <w:r>
         <w:rPr>
           <w:rFonts w:hint="default"/>
@@ -14511,7 +14815,7 @@
           <w:lang w:val="en-US"/>
         </w:rPr>
       </w:pPr>
-      <w:bookmarkStart w:id="29" w:name="_Toc3616"/>
+      <w:bookmarkStart w:id="29" w:name="_Toc5699"/>
       <w:r>
         <w:rPr>
           <w:rFonts w:hint="default"/>
@@ -14597,7 +14901,7 @@
           <w:lang w:val="en-US"/>
         </w:rPr>
       </w:pPr>
-      <w:bookmarkStart w:id="30" w:name="_Toc24000"/>
+      <w:bookmarkStart w:id="30" w:name="_Toc3046"/>
       <w:r>
         <w:rPr>
           <w:rFonts w:hint="default"/>
@@ -14744,7 +15048,7 @@
           <w:lang w:val="en-US"/>
         </w:rPr>
       </w:pPr>
-      <w:bookmarkStart w:id="31" w:name="_Toc13878"/>
+      <w:bookmarkStart w:id="31" w:name="_Toc2122"/>
       <w:r>
         <w:rPr>
           <w:rFonts w:hint="default"/>
@@ -16291,7 +16595,7 @@
           <w:lang w:val="en-US"/>
         </w:rPr>
       </w:pPr>
-      <w:bookmarkStart w:id="32" w:name="_Toc24004"/>
+      <w:bookmarkStart w:id="32" w:name="_Toc361"/>
       <w:r>
         <w:rPr>
           <w:rFonts w:hint="default"/>
@@ -16377,7 +16681,7 @@
           <w:lang w:val="en-US"/>
         </w:rPr>
       </w:pPr>
-      <w:bookmarkStart w:id="33" w:name="_Toc32632"/>
+      <w:bookmarkStart w:id="33" w:name="_Toc30870"/>
       <w:r>
         <w:rPr>
           <w:rFonts w:hint="default"/>
@@ -16674,7 +16978,7 @@
           <w:lang w:val="en-US"/>
         </w:rPr>
       </w:pPr>
-      <w:bookmarkStart w:id="34" w:name="_Toc4019"/>
+      <w:bookmarkStart w:id="34" w:name="_Toc8991"/>
       <w:r>
         <w:rPr>
           <w:rFonts w:hint="default"/>
@@ -17267,7 +17571,7 @@
           <w:lang w:val="en-US"/>
         </w:rPr>
       </w:pPr>
-      <w:bookmarkStart w:id="35" w:name="_Toc934"/>
+      <w:bookmarkStart w:id="35" w:name="_Toc3136"/>
       <w:r>
         <w:rPr>
           <w:rFonts w:hint="default"/>
@@ -17353,7 +17657,7 @@
           <w:lang w:val="en-US"/>
         </w:rPr>
       </w:pPr>
-      <w:bookmarkStart w:id="36" w:name="_Toc27603"/>
+      <w:bookmarkStart w:id="36" w:name="_Toc3036"/>
       <w:r>
         <w:rPr>
           <w:rFonts w:hint="default"/>
@@ -17580,7 +17884,7 @@
           <w:lang w:val="en-US"/>
         </w:rPr>
       </w:pPr>
-      <w:bookmarkStart w:id="37" w:name="_Toc4463"/>
+      <w:bookmarkStart w:id="37" w:name="_Toc15488"/>
       <w:r>
         <w:rPr>
           <w:rFonts w:hint="default"/>
@@ -18255,7 +18559,7 @@
           <w:lang w:val="en-US"/>
         </w:rPr>
       </w:pPr>
-      <w:bookmarkStart w:id="38" w:name="_Toc18342"/>
+      <w:bookmarkStart w:id="38" w:name="_Toc15067"/>
       <w:r>
         <w:rPr>
           <w:rFonts w:hint="default"/>
@@ -18341,7 +18645,7 @@
           <w:lang w:val="en-US"/>
         </w:rPr>
       </w:pPr>
-      <w:bookmarkStart w:id="39" w:name="_Toc11151"/>
+      <w:bookmarkStart w:id="39" w:name="_Toc29411"/>
       <w:r>
         <w:rPr>
           <w:rFonts w:hint="default"/>
@@ -18518,7 +18822,7 @@
           <w:lang w:val="en-US"/>
         </w:rPr>
       </w:pPr>
-      <w:bookmarkStart w:id="40" w:name="_Toc14615"/>
+      <w:bookmarkStart w:id="40" w:name="_Toc17845"/>
       <w:r>
         <w:rPr>
           <w:rFonts w:hint="default"/>
@@ -18607,7 +18911,67 @@
           <w:szCs w:val="22"/>
           <w:lang w:val="en-US"/>
         </w:rPr>
-        <w:t xml:space="preserve">    (so `func` should return a `Seq` or `Iterable` rather than a single item).</w:t>
+        <w:t xml:space="preserve">    (so `</w:t>
+      </w:r>
+      <w:r>
+        <w:rPr>
+          <w:rFonts w:hint="default"/>
+          <w:b/>
+          <w:bCs/>
+          <w:sz w:val="22"/>
+          <w:szCs w:val="22"/>
+          <w:lang w:val="en-US"/>
+        </w:rPr>
+        <w:t>func</w:t>
+      </w:r>
+      <w:r>
+        <w:rPr>
+          <w:rFonts w:hint="default"/>
+          <w:sz w:val="22"/>
+          <w:szCs w:val="22"/>
+          <w:lang w:val="en-US"/>
+        </w:rPr>
+        <w:t>` should return a `</w:t>
+      </w:r>
+      <w:r>
+        <w:rPr>
+          <w:rFonts w:hint="default"/>
+          <w:b/>
+          <w:bCs/>
+          <w:sz w:val="22"/>
+          <w:szCs w:val="22"/>
+          <w:lang w:val="en-US"/>
+        </w:rPr>
+        <w:t>Seq</w:t>
+      </w:r>
+      <w:r>
+        <w:rPr>
+          <w:rFonts w:hint="default"/>
+          <w:sz w:val="22"/>
+          <w:szCs w:val="22"/>
+          <w:lang w:val="en-US"/>
+        </w:rPr>
+        <w:t>` or `</w:t>
+      </w:r>
+      <w:r>
+        <w:rPr>
+          <w:rFonts w:hint="default"/>
+          <w:b/>
+          <w:bCs/>
+          <w:sz w:val="22"/>
+          <w:szCs w:val="22"/>
+          <w:lang w:val="en-US"/>
+        </w:rPr>
+        <w:t>Iterable</w:t>
+      </w:r>
+      <w:r>
+        <w:rPr>
+          <w:rFonts w:hint="default"/>
+          <w:sz w:val="22"/>
+          <w:szCs w:val="22"/>
+          <w:lang w:val="en-US"/>
+        </w:rPr>
+        <w:t>` rather than a single item).</w:t>
       </w:r>
       <w:r>
         <w:rPr>
@@ -18676,6 +19040,35 @@
           <w:lang w:val="en-US"/>
         </w:rPr>
       </w:pPr>
+      <w:r>
+        <w:rPr>
+          <w:rFonts w:hint="default"/>
+          <w:sz w:val="22"/>
+          <w:szCs w:val="22"/>
+          <w:lang w:val="en-US"/>
+        </w:rPr>
+        <w:t>However, in functional programming-language jargon, the `</w:t>
+      </w:r>
+      <w:r>
+        <w:rPr>
+          <w:rFonts w:hint="default"/>
+          <w:b/>
+          <w:bCs/>
+          <w:sz w:val="22"/>
+          <w:szCs w:val="22"/>
+          <w:lang w:val="en-US"/>
+        </w:rPr>
+        <w:t>flatMap</w:t>
+      </w:r>
+      <w:r>
+        <w:rPr>
+          <w:rFonts w:hint="default"/>
+          <w:sz w:val="22"/>
+          <w:szCs w:val="22"/>
+          <w:lang w:val="en-US"/>
+        </w:rPr>
+        <w:t>` method lets us replace each value of a stream with another stream and then concatenates all the generated streams into a single stream.</w:t>
+      </w:r>
     </w:p>
     <w:p>
       <w:pPr>
@@ -18717,7 +19110,7 @@
           <w:lang w:val="en-US"/>
         </w:rPr>
       </w:pPr>
-      <w:bookmarkStart w:id="41" w:name="_Toc15842"/>
+      <w:bookmarkStart w:id="41" w:name="_Toc24561"/>
       <w:r>
         <w:rPr>
           <w:rFonts w:hint="default"/>
@@ -18803,7 +19196,7 @@
           <w:lang w:val="en-US"/>
         </w:rPr>
       </w:pPr>
-      <w:bookmarkStart w:id="42" w:name="_Toc23499"/>
+      <w:bookmarkStart w:id="42" w:name="_Toc3799"/>
       <w:r>
         <w:rPr>
           <w:rFonts w:hint="default"/>
@@ -18812,6 +19205,660 @@
         <w:t>Github</w:t>
       </w:r>
       <w:bookmarkEnd w:id="42"/>
+    </w:p>
+    <w:p>
+      <w:pPr>
+        <w:rPr>
+          <w:rFonts w:hint="default"/>
+          <w:sz w:val="22"/>
+          <w:szCs w:val="22"/>
+          <w:lang w:val="en-US"/>
+        </w:rPr>
+      </w:pPr>
+      <w:r>
+        <w:rPr>
+          <w:rFonts w:hint="default"/>
+          <w:sz w:val="22"/>
+          <w:szCs w:val="22"/>
+          <w:lang w:val="en-US"/>
+        </w:rPr>
+        <w:fldChar w:fldCharType="begin"/>
+      </w:r>
+      <w:r>
+        <w:rPr>
+          <w:rFonts w:hint="default"/>
+          <w:sz w:val="22"/>
+          <w:szCs w:val="22"/>
+          <w:lang w:val="en-US"/>
+        </w:rPr>
+        <w:instrText xml:space="preserve"> HYPERLINK "https://github.com/backstreetbrogrammer/11_JavaSpark" </w:instrText>
+      </w:r>
+      <w:r>
+        <w:rPr>
+          <w:rFonts w:hint="default"/>
+          <w:sz w:val="22"/>
+          <w:szCs w:val="22"/>
+          <w:lang w:val="en-US"/>
+        </w:rPr>
+        <w:fldChar w:fldCharType="separate"/>
+      </w:r>
+      <w:r>
+        <w:rPr>
+          <w:rStyle w:val="15"/>
+          <w:rFonts w:hint="default"/>
+          <w:sz w:val="22"/>
+          <w:szCs w:val="22"/>
+          <w:lang w:val="en-US"/>
+        </w:rPr>
+        <w:t>https://github.com/backstreetbrogrammer/11_JavaSpark</w:t>
+      </w:r>
+      <w:r>
+        <w:rPr>
+          <w:rFonts w:hint="default"/>
+          <w:sz w:val="22"/>
+          <w:szCs w:val="22"/>
+          <w:lang w:val="en-US"/>
+        </w:rPr>
+        <w:fldChar w:fldCharType="end"/>
+      </w:r>
+    </w:p>
+    <w:p>
+      <w:pPr>
+        <w:rPr>
+          <w:rFonts w:hint="default"/>
+          <w:sz w:val="22"/>
+          <w:szCs w:val="22"/>
+          <w:lang w:val="en-US"/>
+        </w:rPr>
+      </w:pPr>
+    </w:p>
+    <w:p>
+      <w:pPr>
+        <w:rPr>
+          <w:rFonts w:hint="default"/>
+          <w:sz w:val="22"/>
+          <w:szCs w:val="22"/>
+          <w:lang w:val="en-US"/>
+        </w:rPr>
+      </w:pPr>
+    </w:p>
+    <w:p>
+      <w:pPr>
+        <w:rPr>
+          <w:rFonts w:hint="default"/>
+          <w:sz w:val="22"/>
+          <w:szCs w:val="22"/>
+          <w:lang w:val="en-US"/>
+        </w:rPr>
+      </w:pPr>
+    </w:p>
+    <w:p>
+      <w:pPr>
+        <w:rPr>
+          <w:rFonts w:hint="default"/>
+          <w:sz w:val="22"/>
+          <w:szCs w:val="22"/>
+          <w:lang w:val="en-US"/>
+        </w:rPr>
+      </w:pPr>
+    </w:p>
+    <w:p>
+      <w:pPr>
+        <w:rPr>
+          <w:rFonts w:hint="default"/>
+          <w:sz w:val="22"/>
+          <w:szCs w:val="22"/>
+          <w:lang w:val="en-US"/>
+        </w:rPr>
+      </w:pPr>
+    </w:p>
+    <w:p>
+      <w:pPr>
+        <w:rPr>
+          <w:rFonts w:hint="default"/>
+          <w:sz w:val="22"/>
+          <w:szCs w:val="22"/>
+          <w:lang w:val="en-US"/>
+        </w:rPr>
+      </w:pPr>
+    </w:p>
+    <w:p>
+      <w:pPr>
+        <w:rPr>
+          <w:rFonts w:hint="default"/>
+          <w:sz w:val="22"/>
+          <w:szCs w:val="22"/>
+          <w:lang w:val="en-US"/>
+        </w:rPr>
+      </w:pPr>
+    </w:p>
+    <w:p>
+      <w:pPr>
+        <w:rPr>
+          <w:rFonts w:hint="default"/>
+          <w:sz w:val="22"/>
+          <w:szCs w:val="22"/>
+          <w:lang w:val="en-US"/>
+        </w:rPr>
+      </w:pPr>
+    </w:p>
+    <w:p>
+      <w:pPr>
+        <w:rPr>
+          <w:rFonts w:hint="default"/>
+          <w:sz w:val="22"/>
+          <w:szCs w:val="22"/>
+          <w:lang w:val="en-US"/>
+        </w:rPr>
+      </w:pPr>
+    </w:p>
+    <w:p>
+      <w:pPr>
+        <w:rPr>
+          <w:rFonts w:hint="default"/>
+          <w:sz w:val="22"/>
+          <w:szCs w:val="22"/>
+          <w:lang w:val="en-US"/>
+        </w:rPr>
+      </w:pPr>
+    </w:p>
+    <w:p>
+      <w:pPr>
+        <w:rPr>
+          <w:rFonts w:hint="default"/>
+          <w:sz w:val="22"/>
+          <w:szCs w:val="22"/>
+          <w:lang w:val="en-US"/>
+        </w:rPr>
+      </w:pPr>
+    </w:p>
+    <w:p>
+      <w:pPr>
+        <w:rPr>
+          <w:rFonts w:hint="default"/>
+          <w:sz w:val="22"/>
+          <w:szCs w:val="22"/>
+          <w:lang w:val="en-US"/>
+        </w:rPr>
+      </w:pPr>
+    </w:p>
+    <w:p>
+      <w:pPr>
+        <w:rPr>
+          <w:rFonts w:hint="default"/>
+          <w:sz w:val="22"/>
+          <w:szCs w:val="22"/>
+          <w:lang w:val="en-US"/>
+        </w:rPr>
+      </w:pPr>
+    </w:p>
+    <w:p>
+      <w:pPr>
+        <w:rPr>
+          <w:rFonts w:hint="default"/>
+          <w:sz w:val="22"/>
+          <w:szCs w:val="22"/>
+          <w:lang w:val="en-US"/>
+        </w:rPr>
+      </w:pPr>
+    </w:p>
+    <w:p>
+      <w:pPr>
+        <w:rPr>
+          <w:rFonts w:hint="default"/>
+          <w:sz w:val="22"/>
+          <w:szCs w:val="22"/>
+          <w:lang w:val="en-US"/>
+        </w:rPr>
+      </w:pPr>
+    </w:p>
+    <w:p>
+      <w:pPr>
+        <w:rPr>
+          <w:rFonts w:hint="default"/>
+          <w:sz w:val="22"/>
+          <w:szCs w:val="22"/>
+          <w:lang w:val="en-US"/>
+        </w:rPr>
+      </w:pPr>
+    </w:p>
+    <w:p>
+      <w:pPr>
+        <w:rPr>
+          <w:rFonts w:hint="default"/>
+          <w:sz w:val="22"/>
+          <w:szCs w:val="22"/>
+          <w:lang w:val="en-US"/>
+        </w:rPr>
+      </w:pPr>
+    </w:p>
+    <w:p>
+      <w:pPr>
+        <w:rPr>
+          <w:rFonts w:hint="default"/>
+          <w:sz w:val="22"/>
+          <w:szCs w:val="22"/>
+          <w:lang w:val="en-US"/>
+        </w:rPr>
+      </w:pPr>
+    </w:p>
+    <w:p>
+      <w:pPr>
+        <w:rPr>
+          <w:rFonts w:hint="default"/>
+          <w:sz w:val="22"/>
+          <w:szCs w:val="22"/>
+          <w:lang w:val="en-US"/>
+        </w:rPr>
+      </w:pPr>
+    </w:p>
+    <w:p>
+      <w:pPr>
+        <w:rPr>
+          <w:rFonts w:hint="default"/>
+          <w:sz w:val="22"/>
+          <w:szCs w:val="22"/>
+          <w:lang w:val="en-US"/>
+        </w:rPr>
+      </w:pPr>
+    </w:p>
+    <w:p>
+      <w:pPr>
+        <w:rPr>
+          <w:rFonts w:hint="default"/>
+          <w:sz w:val="22"/>
+          <w:szCs w:val="22"/>
+          <w:lang w:val="en-US"/>
+        </w:rPr>
+      </w:pPr>
+    </w:p>
+    <w:p>
+      <w:pPr>
+        <w:rPr>
+          <w:rFonts w:hint="default"/>
+          <w:sz w:val="22"/>
+          <w:szCs w:val="22"/>
+          <w:lang w:val="en-US"/>
+        </w:rPr>
+      </w:pPr>
+    </w:p>
+    <w:p>
+      <w:pPr>
+        <w:rPr>
+          <w:rFonts w:hint="default"/>
+          <w:sz w:val="22"/>
+          <w:szCs w:val="22"/>
+          <w:lang w:val="en-US"/>
+        </w:rPr>
+      </w:pPr>
+    </w:p>
+    <w:p>
+      <w:pPr>
+        <w:rPr>
+          <w:rFonts w:hint="default"/>
+          <w:sz w:val="22"/>
+          <w:szCs w:val="22"/>
+          <w:lang w:val="en-US"/>
+        </w:rPr>
+      </w:pPr>
+    </w:p>
+    <w:p>
+      <w:pPr>
+        <w:rPr>
+          <w:rFonts w:hint="default"/>
+          <w:sz w:val="22"/>
+          <w:szCs w:val="22"/>
+          <w:lang w:val="en-US"/>
+        </w:rPr>
+      </w:pPr>
+    </w:p>
+    <w:p>
+      <w:pPr>
+        <w:rPr>
+          <w:rFonts w:hint="default"/>
+          <w:sz w:val="22"/>
+          <w:szCs w:val="22"/>
+          <w:lang w:val="en-US"/>
+        </w:rPr>
+      </w:pPr>
+    </w:p>
+    <w:p>
+      <w:pPr>
+        <w:rPr>
+          <w:rFonts w:hint="default"/>
+          <w:sz w:val="22"/>
+          <w:szCs w:val="22"/>
+          <w:lang w:val="en-US"/>
+        </w:rPr>
+      </w:pPr>
+    </w:p>
+    <w:p>
+      <w:pPr>
+        <w:pStyle w:val="3"/>
+        <w:bidi w:val="0"/>
+        <w:rPr>
+          <w:rFonts w:hint="default"/>
+          <w:color w:val="843C0B" w:themeColor="accent2" w:themeShade="80"/>
+          <w:highlight w:val="none"/>
+          <w:lang w:val="en-US"/>
+        </w:rPr>
+      </w:pPr>
+      <w:bookmarkStart w:id="43" w:name="_Toc10308"/>
+      <w:r>
+        <w:rPr>
+          <w:rFonts w:hint="default"/>
+          <w:color w:val="843C0B" w:themeColor="accent2" w:themeShade="80"/>
+          <w:highlight w:val="none"/>
+          <w:lang w:val="en-US"/>
+        </w:rPr>
+        <w:t>Chapter 11. Spark RDD - Filters</w:t>
+      </w:r>
+      <w:bookmarkEnd w:id="43"/>
+    </w:p>
+    <w:p>
+      <w:pPr>
+        <w:rPr>
+          <w:rFonts w:hint="default"/>
+          <w:sz w:val="22"/>
+          <w:szCs w:val="22"/>
+          <w:lang w:val="en-US"/>
+        </w:rPr>
+      </w:pPr>
+      <w:r>
+        <w:rPr>
+          <w:rFonts w:hint="default"/>
+          <w:b/>
+          <w:bCs/>
+          <w:sz w:val="22"/>
+          <w:szCs w:val="22"/>
+          <w:u w:val="single"/>
+          <w:lang w:val="en-US"/>
+        </w:rPr>
+        <w:t>Transformation</w:t>
+      </w:r>
+      <w:r>
+        <w:rPr>
+          <w:rFonts w:hint="default"/>
+          <w:b/>
+          <w:bCs/>
+          <w:sz w:val="22"/>
+          <w:szCs w:val="22"/>
+          <w:lang w:val="en-US"/>
+        </w:rPr>
+        <w:t>: filter(func)</w:t>
+      </w:r>
+      <w:r>
+        <w:rPr>
+          <w:rFonts w:hint="default"/>
+          <w:b/>
+          <w:bCs/>
+          <w:sz w:val="22"/>
+          <w:szCs w:val="22"/>
+          <w:lang w:val="en-US"/>
+        </w:rPr>
+        <w:br w:type="textWrapping"/>
+      </w:r>
+      <w:r>
+        <w:rPr>
+          <w:rFonts w:hint="default"/>
+          <w:sz w:val="22"/>
+          <w:szCs w:val="22"/>
+          <w:lang w:val="en-US"/>
+        </w:rPr>
+        <w:br w:type="textWrapping"/>
+      </w:r>
+      <w:r>
+        <w:rPr>
+          <w:rFonts w:hint="default"/>
+          <w:sz w:val="22"/>
+          <w:szCs w:val="22"/>
+          <w:lang w:val="en-US"/>
+        </w:rPr>
+        <w:t>&gt; Return a new dataset formed by selecting those elements of the source on which `</w:t>
+      </w:r>
+      <w:r>
+        <w:rPr>
+          <w:rFonts w:hint="default"/>
+          <w:b/>
+          <w:bCs/>
+          <w:sz w:val="22"/>
+          <w:szCs w:val="22"/>
+          <w:lang w:val="en-US"/>
+        </w:rPr>
+        <w:t>func</w:t>
+      </w:r>
+      <w:r>
+        <w:rPr>
+          <w:rFonts w:hint="default"/>
+          <w:sz w:val="22"/>
+          <w:szCs w:val="22"/>
+          <w:lang w:val="en-US"/>
+        </w:rPr>
+        <w:t xml:space="preserve">` returns </w:t>
+      </w:r>
+      <w:r>
+        <w:rPr>
+          <w:rFonts w:hint="default"/>
+          <w:b/>
+          <w:bCs/>
+          <w:sz w:val="22"/>
+          <w:szCs w:val="22"/>
+          <w:lang w:val="en-US"/>
+        </w:rPr>
+        <w:t>true</w:t>
+      </w:r>
+      <w:r>
+        <w:rPr>
+          <w:rFonts w:hint="default"/>
+          <w:sz w:val="22"/>
+          <w:szCs w:val="22"/>
+          <w:lang w:val="en-US"/>
+        </w:rPr>
+        <w:t>.</w:t>
+      </w:r>
+      <w:r>
+        <w:rPr>
+          <w:rFonts w:hint="default"/>
+          <w:sz w:val="22"/>
+          <w:szCs w:val="22"/>
+          <w:lang w:val="en-US"/>
+        </w:rPr>
+        <w:br w:type="textWrapping"/>
+      </w:r>
+      <w:r>
+        <w:rPr>
+          <w:rFonts w:hint="default"/>
+          <w:sz w:val="22"/>
+          <w:szCs w:val="22"/>
+          <w:lang w:val="en-US"/>
+        </w:rPr>
+        <w:br w:type="textWrapping"/>
+      </w:r>
+      <w:r>
+        <w:rPr>
+          <w:rFonts w:hint="default"/>
+          <w:sz w:val="22"/>
+          <w:szCs w:val="22"/>
+          <w:lang w:val="en-US"/>
+        </w:rPr>
+        <w:t>As RDDs are immutable, after applying the `</w:t>
+      </w:r>
+      <w:r>
+        <w:rPr>
+          <w:rFonts w:hint="default"/>
+          <w:b/>
+          <w:bCs/>
+          <w:sz w:val="22"/>
+          <w:szCs w:val="22"/>
+          <w:lang w:val="en-US"/>
+        </w:rPr>
+        <w:t>filter</w:t>
+      </w:r>
+      <w:r>
+        <w:rPr>
+          <w:rFonts w:hint="default"/>
+          <w:sz w:val="22"/>
+          <w:szCs w:val="22"/>
+          <w:lang w:val="en-US"/>
+        </w:rPr>
+        <w:t xml:space="preserve">` transformation, </w:t>
+      </w:r>
+      <w:r>
+        <w:rPr>
+          <w:rFonts w:hint="default"/>
+          <w:b/>
+          <w:bCs/>
+          <w:sz w:val="22"/>
+          <w:szCs w:val="22"/>
+          <w:lang w:val="en-US"/>
+        </w:rPr>
+        <w:t xml:space="preserve">new RDD </w:t>
+      </w:r>
+      <w:r>
+        <w:rPr>
+          <w:rFonts w:hint="default"/>
+          <w:sz w:val="22"/>
+          <w:szCs w:val="22"/>
+          <w:lang w:val="en-US"/>
+        </w:rPr>
+        <w:t>is created.</w:t>
+      </w:r>
+    </w:p>
+    <w:p>
+      <w:pPr>
+        <w:rPr>
+          <w:rFonts w:hint="default"/>
+          <w:sz w:val="22"/>
+          <w:szCs w:val="22"/>
+          <w:lang w:val="en-US"/>
+        </w:rPr>
+      </w:pPr>
+    </w:p>
+    <w:p>
+      <w:pPr>
+        <w:rPr>
+          <w:rFonts w:hint="default"/>
+          <w:sz w:val="22"/>
+          <w:szCs w:val="22"/>
+          <w:lang w:val="en-US"/>
+        </w:rPr>
+      </w:pPr>
+    </w:p>
+    <w:p>
+      <w:pPr>
+        <w:rPr>
+          <w:rFonts w:hint="default"/>
+          <w:sz w:val="22"/>
+          <w:szCs w:val="22"/>
+          <w:lang w:val="en-US"/>
+        </w:rPr>
+      </w:pPr>
+    </w:p>
+    <w:p>
+      <w:pPr>
+        <w:pStyle w:val="5"/>
+        <w:bidi w:val="0"/>
+        <w:rPr>
+          <w:rFonts w:hint="default"/>
+          <w:szCs w:val="22"/>
+          <w:lang w:val="en-US"/>
+        </w:rPr>
+      </w:pPr>
+      <w:bookmarkStart w:id="44" w:name="_Toc19664"/>
+      <w:r>
+        <w:rPr>
+          <w:rFonts w:hint="default"/>
+          <w:lang w:val="en-US"/>
+        </w:rPr>
+        <w:t>Youtube</w:t>
+      </w:r>
+      <w:bookmarkEnd w:id="44"/>
+    </w:p>
+    <w:p>
+      <w:pPr>
+        <w:rPr>
+          <w:rFonts w:hint="default"/>
+          <w:sz w:val="22"/>
+          <w:szCs w:val="22"/>
+          <w:lang w:val="en-US"/>
+        </w:rPr>
+      </w:pPr>
+      <w:r>
+        <w:rPr>
+          <w:rFonts w:hint="default"/>
+          <w:sz w:val="22"/>
+          <w:szCs w:val="22"/>
+          <w:lang w:val="en-US"/>
+        </w:rPr>
+        <w:fldChar w:fldCharType="begin"/>
+      </w:r>
+      <w:r>
+        <w:rPr>
+          <w:rFonts w:hint="default"/>
+          <w:sz w:val="22"/>
+          <w:szCs w:val="22"/>
+          <w:lang w:val="en-US"/>
+        </w:rPr>
+        <w:instrText xml:space="preserve"> HYPERLINK "https://www.youtube.com/playlist?list=PLQDzPczdXrTgqEc0uomGYDS0SFu7qY3g3" </w:instrText>
+      </w:r>
+      <w:r>
+        <w:rPr>
+          <w:rFonts w:hint="default"/>
+          <w:sz w:val="22"/>
+          <w:szCs w:val="22"/>
+          <w:lang w:val="en-US"/>
+        </w:rPr>
+        <w:fldChar w:fldCharType="separate"/>
+      </w:r>
+      <w:r>
+        <w:rPr>
+          <w:rStyle w:val="15"/>
+          <w:rFonts w:hint="default"/>
+          <w:sz w:val="22"/>
+          <w:szCs w:val="22"/>
+          <w:lang w:val="en-US"/>
+        </w:rPr>
+        <w:t>https://www.youtube.com/playlist?list=PLQDzPczdXrTgqEc0uomGYDS0SFu7qY3g3</w:t>
+      </w:r>
+      <w:r>
+        <w:rPr>
+          <w:rFonts w:hint="default"/>
+          <w:sz w:val="22"/>
+          <w:szCs w:val="22"/>
+          <w:lang w:val="en-US"/>
+        </w:rPr>
+        <w:fldChar w:fldCharType="end"/>
+      </w:r>
+    </w:p>
+    <w:p>
+      <w:pPr>
+        <w:rPr>
+          <w:rFonts w:hint="default"/>
+          <w:sz w:val="22"/>
+          <w:szCs w:val="22"/>
+          <w:lang w:val="en-US"/>
+        </w:rPr>
+      </w:pPr>
+    </w:p>
+    <w:p>
+      <w:pPr>
+        <w:pStyle w:val="5"/>
+        <w:bidi w:val="0"/>
+        <w:rPr>
+          <w:rFonts w:hint="default"/>
+          <w:szCs w:val="22"/>
+          <w:lang w:val="en-US"/>
+        </w:rPr>
+      </w:pPr>
+      <w:bookmarkStart w:id="45" w:name="_Toc8996"/>
+      <w:r>
+        <w:rPr>
+          <w:rFonts w:hint="default"/>
+          <w:lang w:val="en-US"/>
+        </w:rPr>
+        <w:t>Github</w:t>
+      </w:r>
+      <w:bookmarkEnd w:id="45"/>
     </w:p>
     <w:p>
       <w:pPr>

</xml_diff>